<commit_message>
CIV-15263 Remove defendant deadline for unreg claim forms
</commit_message>
<xml_diff>
--- a/docker/docmosis/templates/CV-SPC-CLM-ENG-01349.docx
+++ b/docker/docmosis/templates/CV-SPC-CLM-ENG-01349.docx
@@ -1,6 +1,6 @@
 
 <file path=word/document.xml><?xml version="1.0" encoding="utf-8"?>
-<w:document xmlns:wpc="http://schemas.microsoft.com/office/word/2010/wordprocessingCanvas" xmlns:cx="http://schemas.microsoft.com/office/drawing/2014/chartex" xmlns:cx1="http://schemas.microsoft.com/office/drawing/2015/9/8/chartex" xmlns:cx2="http://schemas.microsoft.com/office/drawing/2015/10/21/chartex" xmlns:cx3="http://schemas.microsoft.com/office/drawing/2016/5/9/chartex" xmlns:cx4="http://schemas.microsoft.com/office/drawing/2016/5/10/chartex" xmlns:cx5="http://schemas.microsoft.com/office/drawing/2016/5/11/chartex" xmlns:cx6="http://schemas.microsoft.com/office/drawing/2016/5/12/chartex" xmlns:cx7="http://schemas.microsoft.com/office/drawing/2016/5/13/chartex" xmlns:cx8="http://schemas.microsoft.com/office/drawing/2016/5/14/chartex" xmlns:mc="http://schemas.openxmlformats.org/markup-compatibility/2006" xmlns:aink="http://schemas.microsoft.com/office/drawing/2016/ink" xmlns:am3d="http://schemas.microsoft.com/office/drawing/2017/model3d" xmlns:o="urn:schemas-microsoft-com:office:office" xmlns:oel="http://schemas.microsoft.com/office/2019/extlst" xmlns:r="http://schemas.openxmlformats.org/officeDocument/2006/relationships" xmlns:m="http://schemas.openxmlformats.org/officeDocument/2006/math" xmlns:v="urn:schemas-microsoft-com:vml" xmlns:wp14="http://schemas.microsoft.com/office/word/2010/wordprocessingDrawing" xmlns:wp="http://schemas.openxmlformats.org/drawingml/2006/wordprocessingDrawing" xmlns:w10="urn:schemas-microsoft-com:office:word" xmlns:w="http://schemas.openxmlformats.org/wordprocessingml/2006/main" xmlns:w14="http://schemas.microsoft.com/office/word/2010/wordml" xmlns:w15="http://schemas.microsoft.com/office/word/2012/wordml" xmlns:w16cex="http://schemas.microsoft.com/office/word/2018/wordml/cex" xmlns:w16cid="http://schemas.microsoft.com/office/word/2016/wordml/cid" xmlns:w16="http://schemas.microsoft.com/office/word/2018/wordml" xmlns:w16du="http://schemas.microsoft.com/office/word/2023/wordml/word16du" xmlns:w16sdtdh="http://schemas.microsoft.com/office/word/2020/wordml/sdtdatahash" xmlns:w16se="http://schemas.microsoft.com/office/word/2015/wordml/symex" xmlns:wpg="http://schemas.microsoft.com/office/word/2010/wordprocessingGroup" xmlns:wpi="http://schemas.microsoft.com/office/word/2010/wordprocessingInk" xmlns:wne="http://schemas.microsoft.com/office/word/2006/wordml" xmlns:wps="http://schemas.microsoft.com/office/word/2010/wordprocessingShape" mc:Ignorable="w14 w15 w16se w16cid w16 w16cex w16sdtdh wp14">
+<w:document xmlns:wpc="http://schemas.microsoft.com/office/word/2010/wordprocessingCanvas" xmlns:cx="http://schemas.microsoft.com/office/drawing/2014/chartex" xmlns:cx1="http://schemas.microsoft.com/office/drawing/2015/9/8/chartex" xmlns:cx2="http://schemas.microsoft.com/office/drawing/2015/10/21/chartex" xmlns:cx3="http://schemas.microsoft.com/office/drawing/2016/5/9/chartex" xmlns:cx4="http://schemas.microsoft.com/office/drawing/2016/5/10/chartex" xmlns:cx5="http://schemas.microsoft.com/office/drawing/2016/5/11/chartex" xmlns:cx6="http://schemas.microsoft.com/office/drawing/2016/5/12/chartex" xmlns:cx7="http://schemas.microsoft.com/office/drawing/2016/5/13/chartex" xmlns:cx8="http://schemas.microsoft.com/office/drawing/2016/5/14/chartex" xmlns:mc="http://schemas.openxmlformats.org/markup-compatibility/2006" xmlns:aink="http://schemas.microsoft.com/office/drawing/2016/ink" xmlns:am3d="http://schemas.microsoft.com/office/drawing/2017/model3d" xmlns:o="urn:schemas-microsoft-com:office:office" xmlns:oel="http://schemas.microsoft.com/office/2019/extlst" xmlns:r="http://schemas.openxmlformats.org/officeDocument/2006/relationships" xmlns:m="http://schemas.openxmlformats.org/officeDocument/2006/math" xmlns:v="urn:schemas-microsoft-com:vml" xmlns:wp14="http://schemas.microsoft.com/office/word/2010/wordprocessingDrawing" xmlns:wp="http://schemas.openxmlformats.org/drawingml/2006/wordprocessingDrawing" xmlns:w10="urn:schemas-microsoft-com:office:word" xmlns:w="http://schemas.openxmlformats.org/wordprocessingml/2006/main" xmlns:w14="http://schemas.microsoft.com/office/word/2010/wordml" xmlns:w15="http://schemas.microsoft.com/office/word/2012/wordml" xmlns:w16cex="http://schemas.microsoft.com/office/word/2018/wordml/cex" xmlns:w16cid="http://schemas.microsoft.com/office/word/2016/wordml/cid" xmlns:w16="http://schemas.microsoft.com/office/word/2018/wordml" xmlns:w16du="http://schemas.microsoft.com/office/word/2023/wordml/word16du" xmlns:w16sdtdh="http://schemas.microsoft.com/office/word/2020/wordml/sdtdatahash" xmlns:w16se="http://schemas.microsoft.com/office/word/2015/wordml/symex" xmlns:wpg="http://schemas.microsoft.com/office/word/2010/wordprocessingGroup" xmlns:wpi="http://schemas.microsoft.com/office/word/2010/wordprocessingInk" xmlns:wne="http://schemas.microsoft.com/office/word/2006/wordml" xmlns:wps="http://schemas.microsoft.com/office/word/2010/wordprocessingShape" mc:Ignorable="w14 w15 w16se w16cid w16 w16cex w16sdtdh w16du wp14">
   <w:body>
     <w:p>
       <w:pPr>
@@ -416,8 +416,9 @@
                 <w:sz w:val="24"/>
                 <w:szCs w:val="24"/>
               </w:rPr>
-              <w:t>Issued: &lt;&lt;{dateFormat(issueDate,‘d</w:t>
-            </w:r>
+              <w:t>Issued: &lt;</w:t>
+            </w:r>
+            <w:proofErr w:type="gramStart"/>
             <w:r>
               <w:rPr>
                 <w:rFonts w:ascii="GDSTransportWebsite" w:eastAsia="Times New Roman" w:hAnsi="GDSTransportWebsite" w:cs="Times New Roman"/>
@@ -425,8 +426,9 @@
                 <w:sz w:val="24"/>
                 <w:szCs w:val="24"/>
               </w:rPr>
-              <w:t xml:space="preserve"> </w:t>
-            </w:r>
+              <w:t>&lt;{</w:t>
+            </w:r>
+            <w:proofErr w:type="gramEnd"/>
             <w:r>
               <w:rPr>
                 <w:rFonts w:ascii="GDSTransportWebsite" w:eastAsia="Times New Roman" w:hAnsi="GDSTransportWebsite" w:cs="Times New Roman"/>
@@ -434,7 +436,7 @@
                 <w:sz w:val="24"/>
                 <w:szCs w:val="24"/>
               </w:rPr>
-              <w:t>MMMM</w:t>
+              <w:t>dateFormat(issueDate,‘d</w:t>
             </w:r>
             <w:r>
               <w:rPr>
@@ -452,15 +454,8 @@
                 <w:sz w:val="24"/>
                 <w:szCs w:val="24"/>
               </w:rPr>
-              <w:t>yyyy’,‘dd-MM-yyyy’)}&gt;&gt;</w:t>
-            </w:r>
-          </w:p>
-          <w:p>
-            <w:pPr>
-              <w:pStyle w:val="NoSpacing"/>
-              <w:spacing w:line="276" w:lineRule="auto"/>
-              <w:jc w:val="right"/>
-            </w:pPr>
+              <w:t>MMMM</w:t>
+            </w:r>
             <w:r>
               <w:rPr>
                 <w:rFonts w:ascii="GDSTransportWebsite" w:eastAsia="Times New Roman" w:hAnsi="GDSTransportWebsite" w:cs="Times New Roman"/>
@@ -468,7 +463,7 @@
                 <w:sz w:val="24"/>
                 <w:szCs w:val="24"/>
               </w:rPr>
-              <w:t>Submitted</w:t>
+              <w:t xml:space="preserve"> </w:t>
             </w:r>
             <w:r>
               <w:rPr>
@@ -477,8 +472,15 @@
                 <w:sz w:val="24"/>
                 <w:szCs w:val="24"/>
               </w:rPr>
-              <w:t xml:space="preserve">: </w:t>
-            </w:r>
+              <w:t>yyyy’,‘dd-MM-yyyy’)}&gt;&gt;</w:t>
+            </w:r>
+          </w:p>
+          <w:p>
+            <w:pPr>
+              <w:pStyle w:val="NoSpacing"/>
+              <w:spacing w:line="276" w:lineRule="auto"/>
+              <w:jc w:val="right"/>
+            </w:pPr>
             <w:r>
               <w:rPr>
                 <w:rFonts w:ascii="GDSTransportWebsite" w:eastAsia="Times New Roman" w:hAnsi="GDSTransportWebsite" w:cs="Times New Roman"/>
@@ -486,7 +488,45 @@
                 <w:sz w:val="24"/>
                 <w:szCs w:val="24"/>
               </w:rPr>
-              <w:t>&lt;&lt;{dateFormat(submittedOn,‘d</w:t>
+              <w:t>Submitted</w:t>
+            </w:r>
+            <w:r>
+              <w:rPr>
+                <w:rFonts w:ascii="GDSTransportWebsite" w:eastAsia="Times New Roman" w:hAnsi="GDSTransportWebsite" w:cs="Times New Roman"/>
+                <w:color w:val="60686D"/>
+                <w:sz w:val="24"/>
+                <w:szCs w:val="24"/>
+              </w:rPr>
+              <w:t xml:space="preserve">: </w:t>
+            </w:r>
+            <w:r>
+              <w:rPr>
+                <w:rFonts w:ascii="GDSTransportWebsite" w:eastAsia="Times New Roman" w:hAnsi="GDSTransportWebsite" w:cs="Times New Roman"/>
+                <w:color w:val="60686D"/>
+                <w:sz w:val="24"/>
+                <w:szCs w:val="24"/>
+              </w:rPr>
+              <w:t>&lt;</w:t>
+            </w:r>
+            <w:proofErr w:type="gramStart"/>
+            <w:r>
+              <w:rPr>
+                <w:rFonts w:ascii="GDSTransportWebsite" w:eastAsia="Times New Roman" w:hAnsi="GDSTransportWebsite" w:cs="Times New Roman"/>
+                <w:color w:val="60686D"/>
+                <w:sz w:val="24"/>
+                <w:szCs w:val="24"/>
+              </w:rPr>
+              <w:t>&lt;{</w:t>
+            </w:r>
+            <w:proofErr w:type="gramEnd"/>
+            <w:r>
+              <w:rPr>
+                <w:rFonts w:ascii="GDSTransportWebsite" w:eastAsia="Times New Roman" w:hAnsi="GDSTransportWebsite" w:cs="Times New Roman"/>
+                <w:color w:val="60686D"/>
+                <w:sz w:val="24"/>
+                <w:szCs w:val="24"/>
+              </w:rPr>
+              <w:t>dateFormat(submittedOn,‘d</w:t>
             </w:r>
             <w:r>
               <w:rPr>
@@ -786,6 +826,7 @@
               </w:rPr>
               <w:t>.AddressLine</w:t>
             </w:r>
+            <w:proofErr w:type="gramStart"/>
             <w:r>
               <w:rPr>
                 <w:rFonts w:ascii="GDSTransportWebsite" w:hAnsi="GDSTransportWebsite"/>
@@ -798,7 +839,15 @@
                 <w:rFonts w:ascii="GDSTransportWebsite" w:hAnsi="GDSTransportWebsite"/>
                 <w:color w:val="0A0A0A"/>
               </w:rPr>
-              <w:t>!=null}&gt;&gt;&lt;&lt;</w:t>
+              <w:t>!=</w:t>
+            </w:r>
+            <w:proofErr w:type="gramEnd"/>
+            <w:r>
+              <w:rPr>
+                <w:rFonts w:ascii="GDSTransportWebsite" w:hAnsi="GDSTransportWebsite"/>
+                <w:color w:val="0A0A0A"/>
+              </w:rPr>
+              <w:t>null}&gt;&gt;&lt;&lt;</w:t>
             </w:r>
             <w:r>
               <w:rPr>
@@ -913,14 +962,30 @@
                 <w:rFonts w:ascii="GDSTransportWebsite" w:hAnsi="GDSTransportWebsite"/>
                 <w:color w:val="0A0A0A"/>
               </w:rPr>
-              <w:t>.AddressLine2&gt;&gt;&lt;&lt;es_&gt;&gt;&lt;&lt;cs_{</w:t>
-            </w:r>
-            <w:r>
-              <w:rPr>
-                <w:rFonts w:ascii="GDSTransportWebsite" w:hAnsi="GDSTransportWebsite"/>
-                <w:color w:val="0A0A0A"/>
-              </w:rPr>
-              <w:t>!isBlank(</w:t>
+              <w:t>.AddressLine2&gt;&gt;&lt;&lt;es_&gt;&gt;&lt;&lt;cs_</w:t>
+            </w:r>
+            <w:proofErr w:type="gramStart"/>
+            <w:r>
+              <w:rPr>
+                <w:rFonts w:ascii="GDSTransportWebsite" w:hAnsi="GDSTransportWebsite"/>
+                <w:color w:val="0A0A0A"/>
+              </w:rPr>
+              <w:t>{</w:t>
+            </w:r>
+            <w:r>
+              <w:rPr>
+                <w:rFonts w:ascii="GDSTransportWebsite" w:hAnsi="GDSTransportWebsite"/>
+                <w:color w:val="0A0A0A"/>
+              </w:rPr>
+              <w:t>!isBlank</w:t>
+            </w:r>
+            <w:proofErr w:type="gramEnd"/>
+            <w:r>
+              <w:rPr>
+                <w:rFonts w:ascii="GDSTransportWebsite" w:hAnsi="GDSTransportWebsite"/>
+                <w:color w:val="0A0A0A"/>
+              </w:rPr>
+              <w:t>(</w:t>
             </w:r>
             <w:r>
               <w:rPr>
@@ -992,7 +1057,15 @@
                 <w:rFonts w:ascii="GDSTransportWebsite" w:hAnsi="GDSTransportWebsite"/>
                 <w:color w:val="0A0A0A"/>
               </w:rPr>
-              <w:t>.AddressLine3&gt;&gt;&lt;&lt;es_&gt;&gt;&lt;&lt;cs_{</w:t>
+              <w:t>.AddressLine3&gt;&gt;&lt;&lt;es_&gt;&gt;&lt;&lt;cs_</w:t>
+            </w:r>
+            <w:proofErr w:type="gramStart"/>
+            <w:r>
+              <w:rPr>
+                <w:rFonts w:ascii="GDSTransportWebsite" w:hAnsi="GDSTransportWebsite"/>
+                <w:color w:val="0A0A0A"/>
+              </w:rPr>
+              <w:t>{</w:t>
             </w:r>
             <w:r>
               <w:rPr>
@@ -1006,7 +1079,15 @@
                 <w:rFonts w:ascii="GDSTransportWebsite" w:hAnsi="GDSTransportWebsite"/>
                 <w:color w:val="0A0A0A"/>
               </w:rPr>
-              <w:t>isBlank(</w:t>
+              <w:t>isBlank</w:t>
+            </w:r>
+            <w:proofErr w:type="gramEnd"/>
+            <w:r>
+              <w:rPr>
+                <w:rFonts w:ascii="GDSTransportWebsite" w:hAnsi="GDSTransportWebsite"/>
+                <w:color w:val="0A0A0A"/>
+              </w:rPr>
+              <w:t>(</w:t>
             </w:r>
             <w:r>
               <w:rPr>
@@ -1115,14 +1196,30 @@
                 <w:rFonts w:ascii="GDSTransportWebsite" w:hAnsi="GDSTransportWebsite"/>
                 <w:color w:val="0A0A0A"/>
               </w:rPr>
-              <w:t>.PostCode&gt;&gt;&lt;&lt;cs_{</w:t>
-            </w:r>
-            <w:r>
-              <w:rPr>
-                <w:rFonts w:ascii="GDSTransportWebsite" w:hAnsi="GDSTransportWebsite"/>
-                <w:color w:val="0A0A0A"/>
-              </w:rPr>
-              <w:t>!isBlank(</w:t>
+              <w:t>.PostCode&gt;&gt;&lt;&lt;cs_</w:t>
+            </w:r>
+            <w:proofErr w:type="gramStart"/>
+            <w:r>
+              <w:rPr>
+                <w:rFonts w:ascii="GDSTransportWebsite" w:hAnsi="GDSTransportWebsite"/>
+                <w:color w:val="0A0A0A"/>
+              </w:rPr>
+              <w:t>{</w:t>
+            </w:r>
+            <w:r>
+              <w:rPr>
+                <w:rFonts w:ascii="GDSTransportWebsite" w:hAnsi="GDSTransportWebsite"/>
+                <w:color w:val="0A0A0A"/>
+              </w:rPr>
+              <w:t>!isBlank</w:t>
+            </w:r>
+            <w:proofErr w:type="gramEnd"/>
+            <w:r>
+              <w:rPr>
+                <w:rFonts w:ascii="GDSTransportWebsite" w:hAnsi="GDSTransportWebsite"/>
+                <w:color w:val="0A0A0A"/>
+              </w:rPr>
+              <w:t>(</w:t>
             </w:r>
             <w:r>
               <w:rPr>
@@ -1220,13 +1317,21 @@
                 <w:rFonts w:ascii="GDSTransportWebsite" w:hAnsi="GDSTransportWebsite"/>
                 <w:color w:val="000000" w:themeColor="text1"/>
               </w:rPr>
-              <w:t>&lt;&lt;cs_{</w:t>
-            </w:r>
+              <w:t>&lt;&lt;cs_</w:t>
+            </w:r>
+            <w:proofErr w:type="gramStart"/>
             <w:r>
               <w:rPr>
                 <w:rFonts w:ascii="GDSTransportWebsite" w:hAnsi="GDSTransportWebsite"/>
                 <w:color w:val="000000" w:themeColor="text1"/>
               </w:rPr>
+              <w:t>{</w:t>
+            </w:r>
+            <w:r>
+              <w:rPr>
+                <w:rFonts w:ascii="GDSTransportWebsite" w:hAnsi="GDSTransportWebsite"/>
+                <w:color w:val="000000" w:themeColor="text1"/>
+              </w:rPr>
               <w:t>!</w:t>
             </w:r>
             <w:r>
@@ -1234,7 +1339,15 @@
                 <w:rFonts w:ascii="GDSTransportWebsite" w:hAnsi="GDSTransportWebsite"/>
                 <w:color w:val="000000" w:themeColor="text1"/>
               </w:rPr>
-              <w:t>isBlank(</w:t>
+              <w:t>isBlank</w:t>
+            </w:r>
+            <w:proofErr w:type="gramEnd"/>
+            <w:r>
+              <w:rPr>
+                <w:rFonts w:ascii="GDSTransportWebsite" w:hAnsi="GDSTransportWebsite"/>
+                <w:color w:val="000000" w:themeColor="text1"/>
+              </w:rPr>
+              <w:t>(</w:t>
             </w:r>
             <w:r>
               <w:rPr>
@@ -1286,13 +1399,21 @@
                 <w:rFonts w:ascii="GDSTransportWebsite" w:hAnsi="GDSTransportWebsite"/>
                 <w:color w:val="000000" w:themeColor="text1"/>
               </w:rPr>
-              <w:t>&lt;&lt;cs_{</w:t>
-            </w:r>
+              <w:t>&lt;&lt;cs_</w:t>
+            </w:r>
+            <w:proofErr w:type="gramStart"/>
             <w:r>
               <w:rPr>
                 <w:rFonts w:ascii="GDSTransportWebsite" w:hAnsi="GDSTransportWebsite"/>
                 <w:color w:val="000000" w:themeColor="text1"/>
               </w:rPr>
+              <w:t>{</w:t>
+            </w:r>
+            <w:r>
+              <w:rPr>
+                <w:rFonts w:ascii="GDSTransportWebsite" w:hAnsi="GDSTransportWebsite"/>
+                <w:color w:val="000000" w:themeColor="text1"/>
+              </w:rPr>
               <w:t>!</w:t>
             </w:r>
             <w:r>
@@ -1300,7 +1421,15 @@
                 <w:rFonts w:ascii="GDSTransportWebsite" w:hAnsi="GDSTransportWebsite"/>
                 <w:color w:val="000000" w:themeColor="text1"/>
               </w:rPr>
-              <w:t>isBlank(</w:t>
+              <w:t>isBlank</w:t>
+            </w:r>
+            <w:proofErr w:type="gramEnd"/>
+            <w:r>
+              <w:rPr>
+                <w:rFonts w:ascii="GDSTransportWebsite" w:hAnsi="GDSTransportWebsite"/>
+                <w:color w:val="000000" w:themeColor="text1"/>
+              </w:rPr>
+              <w:t>(</w:t>
             </w:r>
             <w:r>
               <w:rPr>
@@ -1453,6 +1582,7 @@
               </w:rPr>
               <w:t>&lt;</w:t>
             </w:r>
+            <w:proofErr w:type="gramStart"/>
             <w:r>
               <w:rPr>
                 <w:rFonts w:ascii="GDSTransportWebsite" w:hAnsi="GDSTransportWebsite"/>
@@ -1467,6 +1597,7 @@
               </w:rPr>
               <w:t>.contactName</w:t>
             </w:r>
+            <w:proofErr w:type="gramEnd"/>
             <w:r>
               <w:rPr>
                 <w:rFonts w:ascii="GDSTransportWebsite" w:hAnsi="GDSTransportWebsite"/>
@@ -1554,6 +1685,7 @@
               </w:rPr>
               <w:t>&lt;</w:t>
             </w:r>
+            <w:proofErr w:type="gramStart"/>
             <w:r>
               <w:rPr>
                 <w:rFonts w:ascii="GDSTransportWebsite" w:hAnsi="GDSTransportWebsite"/>
@@ -1582,6 +1714,7 @@
               </w:rPr>
               <w:t>Name</w:t>
             </w:r>
+            <w:proofErr w:type="gramEnd"/>
             <w:r>
               <w:rPr>
                 <w:rFonts w:ascii="GDSTransportWebsite" w:hAnsi="GDSTransportWebsite"/>
@@ -1682,7 +1815,15 @@
                 <w:rFonts w:ascii="GDSTransportWebsite" w:hAnsi="GDSTransportWebsite"/>
                 <w:color w:val="0A0A0A"/>
               </w:rPr>
-              <w:t>&lt;cs_{</w:t>
+              <w:t>&lt;cs_</w:t>
+            </w:r>
+            <w:proofErr w:type="gramStart"/>
+            <w:r>
+              <w:rPr>
+                <w:rFonts w:ascii="GDSTransportWebsite" w:hAnsi="GDSTransportWebsite"/>
+                <w:color w:val="0A0A0A"/>
+              </w:rPr>
+              <w:t>{</w:t>
             </w:r>
             <w:bookmarkStart w:id="0" w:name="OLE_LINK1"/>
             <w:bookmarkStart w:id="1" w:name="OLE_LINK2"/>
@@ -1691,7 +1832,15 @@
                 <w:rFonts w:ascii="GDSTransportWebsite" w:hAnsi="GDSTransportWebsite"/>
                 <w:color w:val="0A0A0A"/>
               </w:rPr>
-              <w:t>!isBlank(</w:t>
+              <w:t>!isBlank</w:t>
+            </w:r>
+            <w:proofErr w:type="gramEnd"/>
+            <w:r>
+              <w:rPr>
+                <w:rFonts w:ascii="GDSTransportWebsite" w:hAnsi="GDSTransportWebsite"/>
+                <w:color w:val="0A0A0A"/>
+              </w:rPr>
+              <w:t>(</w:t>
             </w:r>
             <w:bookmarkEnd w:id="0"/>
             <w:bookmarkEnd w:id="1"/>
@@ -1844,6 +1993,7 @@
               </w:rPr>
               <w:t>&lt;&lt;</w:t>
             </w:r>
+            <w:proofErr w:type="gramStart"/>
             <w:r>
               <w:rPr>
                 <w:rFonts w:ascii="GDSTransportWebsite" w:hAnsi="GDSTransportWebsite"/>
@@ -1870,7 +2020,15 @@
                 <w:rFonts w:ascii="GDSTransportWebsite" w:hAnsi="GDSTransportWebsite"/>
                 <w:color w:val="0A0A0A"/>
               </w:rPr>
-              <w:t>ddress.AddressLine2&gt;&gt;&lt;&lt;es_&gt;&gt;&lt;&lt;cs_{</w:t>
+              <w:t>ddress.AddressLine</w:t>
+            </w:r>
+            <w:proofErr w:type="gramEnd"/>
+            <w:r>
+              <w:rPr>
+                <w:rFonts w:ascii="GDSTransportWebsite" w:hAnsi="GDSTransportWebsite"/>
+                <w:color w:val="0A0A0A"/>
+              </w:rPr>
+              <w:t>2&gt;&gt;&lt;&lt;es_&gt;&gt;&lt;&lt;cs_{</w:t>
             </w:r>
             <w:r>
               <w:rPr>
@@ -1937,6 +2095,7 @@
               </w:rPr>
               <w:t>&lt;&lt;</w:t>
             </w:r>
+            <w:proofErr w:type="gramStart"/>
             <w:r>
               <w:rPr>
                 <w:rFonts w:ascii="GDSTransportWebsite" w:hAnsi="GDSTransportWebsite"/>
@@ -1963,7 +2122,15 @@
                 <w:rFonts w:ascii="GDSTransportWebsite" w:hAnsi="GDSTransportWebsite"/>
                 <w:color w:val="0A0A0A"/>
               </w:rPr>
-              <w:t>ddress.AddressLine3&gt;&gt;&lt;&lt;es_&gt;&gt;&lt;&lt;cs_{</w:t>
+              <w:t>ddress.AddressLine</w:t>
+            </w:r>
+            <w:proofErr w:type="gramEnd"/>
+            <w:r>
+              <w:rPr>
+                <w:rFonts w:ascii="GDSTransportWebsite" w:hAnsi="GDSTransportWebsite"/>
+                <w:color w:val="0A0A0A"/>
+              </w:rPr>
+              <w:t>3&gt;&gt;&lt;&lt;es_&gt;&gt;&lt;&lt;cs_{</w:t>
             </w:r>
             <w:r>
               <w:rPr>
@@ -2030,6 +2197,7 @@
               </w:rPr>
               <w:t>&lt;&lt;</w:t>
             </w:r>
+            <w:proofErr w:type="gramStart"/>
             <w:r>
               <w:rPr>
                 <w:rFonts w:ascii="GDSTransportWebsite" w:hAnsi="GDSTransportWebsite"/>
@@ -2056,7 +2224,15 @@
                 <w:rFonts w:ascii="GDSTransportWebsite" w:hAnsi="GDSTransportWebsite"/>
                 <w:color w:val="0A0A0A"/>
               </w:rPr>
-              <w:t>ddress.PostTown&gt;&gt;&lt;&lt;es_&gt;&gt;</w:t>
+              <w:t>ddress.PostTown</w:t>
+            </w:r>
+            <w:proofErr w:type="gramEnd"/>
+            <w:r>
+              <w:rPr>
+                <w:rFonts w:ascii="GDSTransportWebsite" w:hAnsi="GDSTransportWebsite"/>
+                <w:color w:val="0A0A0A"/>
+              </w:rPr>
+              <w:t>&gt;&gt;&lt;&lt;es_&gt;&gt;</w:t>
             </w:r>
           </w:p>
           <w:p>
@@ -2074,6 +2250,7 @@
               </w:rPr>
               <w:t>&lt;&lt;</w:t>
             </w:r>
+            <w:proofErr w:type="gramStart"/>
             <w:r>
               <w:rPr>
                 <w:rFonts w:ascii="GDSTransportWebsite" w:hAnsi="GDSTransportWebsite"/>
@@ -2100,7 +2277,15 @@
                 <w:rFonts w:ascii="GDSTransportWebsite" w:hAnsi="GDSTransportWebsite"/>
                 <w:color w:val="0A0A0A"/>
               </w:rPr>
-              <w:t>ddress.PostCode&gt;&gt;&lt;&lt;cs_{</w:t>
+              <w:t>ddress.PostCode</w:t>
+            </w:r>
+            <w:proofErr w:type="gramEnd"/>
+            <w:r>
+              <w:rPr>
+                <w:rFonts w:ascii="GDSTransportWebsite" w:hAnsi="GDSTransportWebsite"/>
+                <w:color w:val="0A0A0A"/>
+              </w:rPr>
+              <w:t>&gt;&gt;&lt;&lt;cs_{</w:t>
             </w:r>
             <w:r>
               <w:rPr>
@@ -2169,6 +2354,7 @@
               </w:rPr>
               <w:t>&lt;&lt;</w:t>
             </w:r>
+            <w:proofErr w:type="gramStart"/>
             <w:r>
               <w:rPr>
                 <w:rFonts w:ascii="GDSTransportWebsite" w:hAnsi="GDSTransportWebsite"/>
@@ -2195,7 +2381,15 @@
                 <w:rFonts w:ascii="GDSTransportWebsite" w:hAnsi="GDSTransportWebsite"/>
                 <w:color w:val="0A0A0A"/>
               </w:rPr>
-              <w:t>ddress.Country&gt;&gt;&lt;&lt;es_&gt;&gt;</w:t>
+              <w:t>ddress.Country</w:t>
+            </w:r>
+            <w:proofErr w:type="gramEnd"/>
+            <w:r>
+              <w:rPr>
+                <w:rFonts w:ascii="GDSTransportWebsite" w:hAnsi="GDSTransportWebsite"/>
+                <w:color w:val="0A0A0A"/>
+              </w:rPr>
+              <w:t>&gt;&gt;&lt;&lt;es_&gt;&gt;</w:t>
             </w:r>
           </w:p>
         </w:tc>
@@ -2253,6 +2447,7 @@
               </w:rPr>
               <w:t xml:space="preserve">&lt;&lt; </w:t>
             </w:r>
+            <w:proofErr w:type="gramStart"/>
             <w:r>
               <w:rPr>
                 <w:rFonts w:ascii="GDSTransportWebsite" w:hAnsi="GDSTransportWebsite"/>
@@ -2265,7 +2460,15 @@
                 <w:rFonts w:ascii="GDSTransportWebsite" w:hAnsi="GDSTransportWebsite"/>
                 <w:color w:val="0A0A0A"/>
               </w:rPr>
-              <w:t>.phoneNumber&gt;&gt;</w:t>
+              <w:t>.phoneNumber</w:t>
+            </w:r>
+            <w:proofErr w:type="gramEnd"/>
+            <w:r>
+              <w:rPr>
+                <w:rFonts w:ascii="GDSTransportWebsite" w:hAnsi="GDSTransportWebsite"/>
+                <w:color w:val="0A0A0A"/>
+              </w:rPr>
+              <w:t>&gt;&gt;</w:t>
             </w:r>
           </w:p>
         </w:tc>
@@ -2323,6 +2526,7 @@
               </w:rPr>
               <w:t>&lt;&lt;</w:t>
             </w:r>
+            <w:proofErr w:type="gramStart"/>
             <w:r>
               <w:rPr>
                 <w:rFonts w:ascii="GDSTransportWebsite" w:hAnsi="GDSTransportWebsite"/>
@@ -2335,7 +2539,15 @@
                 <w:rFonts w:ascii="GDSTransportWebsite" w:hAnsi="GDSTransportWebsite"/>
                 <w:color w:val="0A0A0A"/>
               </w:rPr>
-              <w:t>.dxAddress&gt;&gt;</w:t>
+              <w:t>.dxAddress</w:t>
+            </w:r>
+            <w:proofErr w:type="gramEnd"/>
+            <w:r>
+              <w:rPr>
+                <w:rFonts w:ascii="GDSTransportWebsite" w:hAnsi="GDSTransportWebsite"/>
+                <w:color w:val="0A0A0A"/>
+              </w:rPr>
+              <w:t>&gt;&gt;</w:t>
             </w:r>
           </w:p>
         </w:tc>
@@ -2393,6 +2605,7 @@
               </w:rPr>
               <w:t>&lt;&lt;</w:t>
             </w:r>
+            <w:proofErr w:type="gramStart"/>
             <w:r>
               <w:rPr>
                 <w:rFonts w:ascii="GDSTransportWebsite" w:hAnsi="GDSTransportWebsite"/>
@@ -2405,7 +2618,15 @@
                 <w:rFonts w:ascii="GDSTransportWebsite" w:hAnsi="GDSTransportWebsite"/>
                 <w:color w:val="0A0A0A"/>
               </w:rPr>
-              <w:t>.emailAddress&gt;&gt;</w:t>
+              <w:t>.emailAddress</w:t>
+            </w:r>
+            <w:proofErr w:type="gramEnd"/>
+            <w:r>
+              <w:rPr>
+                <w:rFonts w:ascii="GDSTransportWebsite" w:hAnsi="GDSTransportWebsite"/>
+                <w:color w:val="0A0A0A"/>
+              </w:rPr>
+              <w:t>&gt;&gt;</w:t>
             </w:r>
           </w:p>
         </w:tc>
@@ -2693,6 +2914,7 @@
               </w:rPr>
               <w:t>.AddressLine</w:t>
             </w:r>
+            <w:proofErr w:type="gramStart"/>
             <w:r>
               <w:rPr>
                 <w:rFonts w:ascii="GDSTransportWebsite" w:hAnsi="GDSTransportWebsite"/>
@@ -2705,7 +2927,15 @@
                 <w:rFonts w:ascii="GDSTransportWebsite" w:hAnsi="GDSTransportWebsite"/>
                 <w:color w:val="0A0A0A"/>
               </w:rPr>
-              <w:t>!=null}&gt;&gt;&lt;&lt;</w:t>
+              <w:t>!=</w:t>
+            </w:r>
+            <w:proofErr w:type="gramEnd"/>
+            <w:r>
+              <w:rPr>
+                <w:rFonts w:ascii="GDSTransportWebsite" w:hAnsi="GDSTransportWebsite"/>
+                <w:color w:val="0A0A0A"/>
+              </w:rPr>
+              <w:t>null}&gt;&gt;&lt;&lt;</w:t>
             </w:r>
             <w:r>
               <w:rPr>
@@ -2799,14 +3029,30 @@
                 <w:rFonts w:ascii="GDSTransportWebsite" w:hAnsi="GDSTransportWebsite"/>
                 <w:color w:val="0A0A0A"/>
               </w:rPr>
-              <w:t>ddress.AddressLine2&gt;&gt;&lt;&lt;es_&gt;&gt;&lt;&lt;cs_{</w:t>
-            </w:r>
-            <w:r>
-              <w:rPr>
-                <w:rFonts w:ascii="GDSTransportWebsite" w:hAnsi="GDSTransportWebsite"/>
-                <w:color w:val="0A0A0A"/>
-              </w:rPr>
-              <w:t>!isBlank(primaryA</w:t>
+              <w:t>ddress.AddressLine2&gt;&gt;&lt;&lt;es_&gt;&gt;&lt;&lt;cs_</w:t>
+            </w:r>
+            <w:proofErr w:type="gramStart"/>
+            <w:r>
+              <w:rPr>
+                <w:rFonts w:ascii="GDSTransportWebsite" w:hAnsi="GDSTransportWebsite"/>
+                <w:color w:val="0A0A0A"/>
+              </w:rPr>
+              <w:t>{</w:t>
+            </w:r>
+            <w:r>
+              <w:rPr>
+                <w:rFonts w:ascii="GDSTransportWebsite" w:hAnsi="GDSTransportWebsite"/>
+                <w:color w:val="0A0A0A"/>
+              </w:rPr>
+              <w:t>!isBlank</w:t>
+            </w:r>
+            <w:proofErr w:type="gramEnd"/>
+            <w:r>
+              <w:rPr>
+                <w:rFonts w:ascii="GDSTransportWebsite" w:hAnsi="GDSTransportWebsite"/>
+                <w:color w:val="0A0A0A"/>
+              </w:rPr>
+              <w:t>(primaryA</w:t>
             </w:r>
             <w:r>
               <w:rPr>
@@ -2857,7 +3103,15 @@
                 <w:rFonts w:ascii="GDSTransportWebsite" w:hAnsi="GDSTransportWebsite"/>
                 <w:color w:val="0A0A0A"/>
               </w:rPr>
-              <w:t>ddress.AddressLine3&gt;&gt;&lt;&lt;es_&gt;&gt;&lt;&lt;cs_{</w:t>
+              <w:t>ddress.AddressLine3&gt;&gt;&lt;&lt;es_&gt;&gt;&lt;&lt;cs_</w:t>
+            </w:r>
+            <w:proofErr w:type="gramStart"/>
+            <w:r>
+              <w:rPr>
+                <w:rFonts w:ascii="GDSTransportWebsite" w:hAnsi="GDSTransportWebsite"/>
+                <w:color w:val="0A0A0A"/>
+              </w:rPr>
+              <w:t>{</w:t>
             </w:r>
             <w:r>
               <w:rPr>
@@ -2871,7 +3125,15 @@
                 <w:rFonts w:ascii="GDSTransportWebsite" w:hAnsi="GDSTransportWebsite"/>
                 <w:color w:val="0A0A0A"/>
               </w:rPr>
-              <w:t>isBlank(primaryA</w:t>
+              <w:t>isBlank</w:t>
+            </w:r>
+            <w:proofErr w:type="gramEnd"/>
+            <w:r>
+              <w:rPr>
+                <w:rFonts w:ascii="GDSTransportWebsite" w:hAnsi="GDSTransportWebsite"/>
+                <w:color w:val="0A0A0A"/>
+              </w:rPr>
+              <w:t>(primaryA</w:t>
             </w:r>
             <w:r>
               <w:rPr>
@@ -2952,14 +3214,30 @@
                 <w:rFonts w:ascii="GDSTransportWebsite" w:hAnsi="GDSTransportWebsite"/>
                 <w:color w:val="0A0A0A"/>
               </w:rPr>
-              <w:t>ddress.PostCode&gt;&gt;&lt;&lt;cs_{</w:t>
-            </w:r>
-            <w:r>
-              <w:rPr>
-                <w:rFonts w:ascii="GDSTransportWebsite" w:hAnsi="GDSTransportWebsite"/>
-                <w:color w:val="0A0A0A"/>
-              </w:rPr>
-              <w:t>!isBlank(primaryA</w:t>
+              <w:t>ddress.PostCode&gt;&gt;&lt;&lt;cs_</w:t>
+            </w:r>
+            <w:proofErr w:type="gramStart"/>
+            <w:r>
+              <w:rPr>
+                <w:rFonts w:ascii="GDSTransportWebsite" w:hAnsi="GDSTransportWebsite"/>
+                <w:color w:val="0A0A0A"/>
+              </w:rPr>
+              <w:t>{</w:t>
+            </w:r>
+            <w:r>
+              <w:rPr>
+                <w:rFonts w:ascii="GDSTransportWebsite" w:hAnsi="GDSTransportWebsite"/>
+                <w:color w:val="0A0A0A"/>
+              </w:rPr>
+              <w:t>!isBlank</w:t>
+            </w:r>
+            <w:proofErr w:type="gramEnd"/>
+            <w:r>
+              <w:rPr>
+                <w:rFonts w:ascii="GDSTransportWebsite" w:hAnsi="GDSTransportWebsite"/>
+                <w:color w:val="0A0A0A"/>
+              </w:rPr>
+              <w:t>(primaryA</w:t>
             </w:r>
             <w:r>
               <w:rPr>
@@ -3109,6 +3387,7 @@
               </w:rPr>
               <w:t>&lt;</w:t>
             </w:r>
+            <w:proofErr w:type="gramStart"/>
             <w:r>
               <w:rPr>
                 <w:rFonts w:ascii="GDSTransportWebsite" w:hAnsi="GDSTransportWebsite"/>
@@ -3130,6 +3409,7 @@
               </w:rPr>
               <w:t>Name</w:t>
             </w:r>
+            <w:proofErr w:type="gramEnd"/>
             <w:r>
               <w:rPr>
                 <w:rFonts w:ascii="GDSTransportWebsite" w:hAnsi="GDSTransportWebsite"/>
@@ -3200,7 +3480,114 @@
                 <w:rFonts w:ascii="GDSTransportWebsite" w:hAnsi="GDSTransportWebsite"/>
                 <w:color w:val="0A0A0A"/>
               </w:rPr>
-              <w:t>cs_{</w:t>
+              <w:t>cs_</w:t>
+            </w:r>
+            <w:proofErr w:type="gramStart"/>
+            <w:r>
+              <w:rPr>
+                <w:rFonts w:ascii="GDSTransportWebsite" w:hAnsi="GDSTransportWebsite"/>
+                <w:color w:val="0A0A0A"/>
+              </w:rPr>
+              <w:t>{</w:t>
+            </w:r>
+            <w:r>
+              <w:rPr>
+                <w:rFonts w:ascii="GDSTransportWebsite" w:hAnsi="GDSTransportWebsite"/>
+                <w:color w:val="0A0A0A"/>
+              </w:rPr>
+              <w:t>!isBlank</w:t>
+            </w:r>
+            <w:proofErr w:type="gramEnd"/>
+            <w:r>
+              <w:rPr>
+                <w:rFonts w:ascii="GDSTransportWebsite" w:hAnsi="GDSTransportWebsite"/>
+                <w:color w:val="0A0A0A"/>
+              </w:rPr>
+              <w:t>(</w:t>
+            </w:r>
+            <w:r>
+              <w:rPr>
+                <w:rFonts w:ascii="GDSTransportWebsite" w:hAnsi="GDSTransportWebsite"/>
+                <w:color w:val="0A0A0A"/>
+              </w:rPr>
+              <w:t>representative.</w:t>
+            </w:r>
+            <w:r>
+              <w:rPr>
+                <w:rFonts w:ascii="GDSTransportWebsite" w:hAnsi="GDSTransportWebsite"/>
+                <w:color w:val="0A0A0A"/>
+              </w:rPr>
+              <w:t>serviceA</w:t>
+            </w:r>
+            <w:r>
+              <w:rPr>
+                <w:rFonts w:ascii="GDSTransportWebsite" w:hAnsi="GDSTransportWebsite"/>
+                <w:color w:val="0A0A0A"/>
+              </w:rPr>
+              <w:t>ddress.AddressLine</w:t>
+            </w:r>
+            <w:r>
+              <w:rPr>
+                <w:rFonts w:ascii="GDSTransportWebsite" w:hAnsi="GDSTransportWebsite"/>
+                <w:color w:val="0A0A0A"/>
+              </w:rPr>
+              <w:t>1</w:t>
+            </w:r>
+            <w:r>
+              <w:rPr>
+                <w:rFonts w:ascii="GDSTransportWebsite" w:hAnsi="GDSTransportWebsite"/>
+                <w:color w:val="0A0A0A"/>
+              </w:rPr>
+              <w:t>)</w:t>
+            </w:r>
+            <w:r>
+              <w:rPr>
+                <w:rFonts w:ascii="GDSTransportWebsite" w:hAnsi="GDSTransportWebsite"/>
+                <w:color w:val="0A0A0A"/>
+              </w:rPr>
+              <w:t>}&gt;&gt;</w:t>
+            </w:r>
+            <w:r>
+              <w:rPr>
+                <w:rFonts w:ascii="GDSTransportWebsite" w:hAnsi="GDSTransportWebsite"/>
+                <w:color w:val="0A0A0A"/>
+              </w:rPr>
+              <w:t>&lt;&lt;</w:t>
+            </w:r>
+            <w:r>
+              <w:rPr>
+                <w:rFonts w:ascii="GDSTransportWebsite" w:hAnsi="GDSTransportWebsite"/>
+                <w:color w:val="0A0A0A"/>
+              </w:rPr>
+              <w:t>representative.</w:t>
+            </w:r>
+            <w:r>
+              <w:rPr>
+                <w:rFonts w:ascii="GDSTransportWebsite" w:hAnsi="GDSTransportWebsite"/>
+                <w:color w:val="0A0A0A"/>
+              </w:rPr>
+              <w:t>serviceA</w:t>
+            </w:r>
+            <w:r>
+              <w:rPr>
+                <w:rFonts w:ascii="GDSTransportWebsite" w:hAnsi="GDSTransportWebsite"/>
+                <w:color w:val="0A0A0A"/>
+              </w:rPr>
+              <w:t>ddress.AddressLine1&gt;&gt;</w:t>
+            </w:r>
+            <w:r>
+              <w:rPr>
+                <w:rFonts w:ascii="GDSTransportWebsite" w:hAnsi="GDSTransportWebsite"/>
+                <w:color w:val="0A0A0A"/>
+              </w:rPr>
+              <w:t>&lt;&lt;es_&gt;&gt;</w:t>
+            </w:r>
+            <w:r>
+              <w:rPr>
+                <w:rFonts w:ascii="GDSTransportWebsite" w:hAnsi="GDSTransportWebsite"/>
+                <w:color w:val="0A0A0A"/>
+              </w:rPr>
+              <w:t>&lt;&lt;cs_{</w:t>
             </w:r>
             <w:r>
               <w:rPr>
@@ -3228,14 +3615,95 @@
                 <w:rFonts w:ascii="GDSTransportWebsite" w:hAnsi="GDSTransportWebsite"/>
                 <w:color w:val="0A0A0A"/>
               </w:rPr>
+              <w:t>ddress.AddressLine2</w:t>
+            </w:r>
+            <w:r>
+              <w:rPr>
+                <w:rFonts w:ascii="GDSTransportWebsite" w:hAnsi="GDSTransportWebsite"/>
+                <w:color w:val="0A0A0A"/>
+              </w:rPr>
+              <w:t>)</w:t>
+            </w:r>
+            <w:r>
+              <w:rPr>
+                <w:rFonts w:ascii="GDSTransportWebsite" w:hAnsi="GDSTransportWebsite"/>
+                <w:color w:val="0A0A0A"/>
+              </w:rPr>
+              <w:t>}&gt;&gt;</w:t>
+            </w:r>
+          </w:p>
+          <w:p>
+            <w:pPr>
+              <w:spacing w:before="40" w:after="40"/>
+              <w:rPr>
+                <w:rFonts w:ascii="GDSTransportWebsite" w:hAnsi="GDSTransportWebsite"/>
+                <w:color w:val="0A0A0A"/>
+              </w:rPr>
+            </w:pPr>
+            <w:r>
+              <w:rPr>
+                <w:rFonts w:ascii="GDSTransportWebsite" w:hAnsi="GDSTransportWebsite"/>
+                <w:color w:val="0A0A0A"/>
+              </w:rPr>
+              <w:t>&lt;&lt;</w:t>
+            </w:r>
+            <w:proofErr w:type="gramStart"/>
+            <w:r>
+              <w:rPr>
+                <w:rFonts w:ascii="GDSTransportWebsite" w:hAnsi="GDSTransportWebsite"/>
+                <w:color w:val="0A0A0A"/>
+              </w:rPr>
+              <w:t>representative.</w:t>
+            </w:r>
+            <w:r>
+              <w:rPr>
+                <w:rFonts w:ascii="GDSTransportWebsite" w:hAnsi="GDSTransportWebsite"/>
+                <w:color w:val="0A0A0A"/>
+              </w:rPr>
+              <w:t>serviceA</w:t>
+            </w:r>
+            <w:r>
+              <w:rPr>
+                <w:rFonts w:ascii="GDSTransportWebsite" w:hAnsi="GDSTransportWebsite"/>
+                <w:color w:val="0A0A0A"/>
+              </w:rPr>
               <w:t>ddress.AddressLine</w:t>
             </w:r>
-            <w:r>
-              <w:rPr>
-                <w:rFonts w:ascii="GDSTransportWebsite" w:hAnsi="GDSTransportWebsite"/>
-                <w:color w:val="0A0A0A"/>
-              </w:rPr>
-              <w:t>1</w:t>
+            <w:proofErr w:type="gramEnd"/>
+            <w:r>
+              <w:rPr>
+                <w:rFonts w:ascii="GDSTransportWebsite" w:hAnsi="GDSTransportWebsite"/>
+                <w:color w:val="0A0A0A"/>
+              </w:rPr>
+              <w:t>2&gt;&gt;&lt;&lt;es_&gt;&gt;&lt;&lt;cs_{</w:t>
+            </w:r>
+            <w:r>
+              <w:rPr>
+                <w:rFonts w:ascii="GDSTransportWebsite" w:hAnsi="GDSTransportWebsite"/>
+                <w:color w:val="0A0A0A"/>
+              </w:rPr>
+              <w:t>!isBlank(</w:t>
+            </w:r>
+            <w:r>
+              <w:rPr>
+                <w:rFonts w:ascii="GDSTransportWebsite" w:hAnsi="GDSTransportWebsite"/>
+                <w:color w:val="0A0A0A"/>
+              </w:rPr>
+              <w:t>representative.</w:t>
+            </w:r>
+            <w:r>
+              <w:rPr>
+                <w:rFonts w:ascii="GDSTransportWebsite" w:hAnsi="GDSTransportWebsite"/>
+                <w:color w:val="0A0A0A"/>
+              </w:rPr>
+              <w:t>serviceA</w:t>
+            </w:r>
+            <w:r>
+              <w:rPr>
+                <w:rFonts w:ascii="GDSTransportWebsite" w:hAnsi="GDSTransportWebsite"/>
+                <w:color w:val="0A0A0A"/>
+              </w:rPr>
+              <w:t>ddress.AddressLine3</w:t>
             </w:r>
             <w:r>
               <w:rPr>
@@ -3251,6 +3719,15 @@
               </w:rPr>
               <w:t>}&gt;&gt;</w:t>
             </w:r>
+          </w:p>
+          <w:p>
+            <w:pPr>
+              <w:spacing w:before="40" w:after="40"/>
+              <w:rPr>
+                <w:rFonts w:ascii="GDSTransportWebsite" w:hAnsi="GDSTransportWebsite"/>
+                <w:color w:val="0A0A0A"/>
+              </w:rPr>
+            </w:pPr>
             <w:r>
               <w:rPr>
                 <w:rFonts w:ascii="GDSTransportWebsite" w:hAnsi="GDSTransportWebsite"/>
@@ -3258,6 +3735,7 @@
               </w:rPr>
               <w:t>&lt;&lt;</w:t>
             </w:r>
+            <w:proofErr w:type="gramStart"/>
             <w:r>
               <w:rPr>
                 <w:rFonts w:ascii="GDSTransportWebsite" w:hAnsi="GDSTransportWebsite"/>
@@ -3277,21 +3755,15 @@
                 <w:rFonts w:ascii="GDSTransportWebsite" w:hAnsi="GDSTransportWebsite"/>
                 <w:color w:val="0A0A0A"/>
               </w:rPr>
-              <w:t>ddress.AddressLine1&gt;&gt;</w:t>
-            </w:r>
-            <w:r>
-              <w:rPr>
-                <w:rFonts w:ascii="GDSTransportWebsite" w:hAnsi="GDSTransportWebsite"/>
-                <w:color w:val="0A0A0A"/>
-              </w:rPr>
-              <w:t>&lt;&lt;es_&gt;&gt;</w:t>
-            </w:r>
-            <w:r>
-              <w:rPr>
-                <w:rFonts w:ascii="GDSTransportWebsite" w:hAnsi="GDSTransportWebsite"/>
-                <w:color w:val="0A0A0A"/>
-              </w:rPr>
-              <w:t>&lt;&lt;cs_{</w:t>
+              <w:t>ddress.AddressLine</w:t>
+            </w:r>
+            <w:proofErr w:type="gramEnd"/>
+            <w:r>
+              <w:rPr>
+                <w:rFonts w:ascii="GDSTransportWebsite" w:hAnsi="GDSTransportWebsite"/>
+                <w:color w:val="0A0A0A"/>
+              </w:rPr>
+              <w:t>3&gt;&gt;&lt;&lt;es_&gt;&gt;&lt;&lt;cs_{</w:t>
             </w:r>
             <w:r>
               <w:rPr>
@@ -3319,7 +3791,7 @@
                 <w:rFonts w:ascii="GDSTransportWebsite" w:hAnsi="GDSTransportWebsite"/>
                 <w:color w:val="0A0A0A"/>
               </w:rPr>
-              <w:t>ddress.AddressLine2</w:t>
+              <w:t>ddress.PostTown</w:t>
             </w:r>
             <w:r>
               <w:rPr>
@@ -3351,6 +3823,7 @@
               </w:rPr>
               <w:t>&lt;&lt;</w:t>
             </w:r>
+            <w:proofErr w:type="gramStart"/>
             <w:r>
               <w:rPr>
                 <w:rFonts w:ascii="GDSTransportWebsite" w:hAnsi="GDSTransportWebsite"/>
@@ -3370,7 +3843,61 @@
                 <w:rFonts w:ascii="GDSTransportWebsite" w:hAnsi="GDSTransportWebsite"/>
                 <w:color w:val="0A0A0A"/>
               </w:rPr>
-              <w:t>ddress.AddressLine2&gt;&gt;&lt;&lt;es_&gt;&gt;&lt;&lt;cs_{</w:t>
+              <w:t>ddress.PostTown</w:t>
+            </w:r>
+            <w:proofErr w:type="gramEnd"/>
+            <w:r>
+              <w:rPr>
+                <w:rFonts w:ascii="GDSTransportWebsite" w:hAnsi="GDSTransportWebsite"/>
+                <w:color w:val="0A0A0A"/>
+              </w:rPr>
+              <w:t>&gt;&gt;&lt;&lt;es_&gt;&gt;</w:t>
+            </w:r>
+          </w:p>
+          <w:p>
+            <w:pPr>
+              <w:spacing w:before="40" w:after="40"/>
+              <w:rPr>
+                <w:rFonts w:ascii="GDSTransportWebsite" w:hAnsi="GDSTransportWebsite"/>
+                <w:color w:val="0A0A0A"/>
+              </w:rPr>
+            </w:pPr>
+            <w:r>
+              <w:rPr>
+                <w:rFonts w:ascii="GDSTransportWebsite" w:hAnsi="GDSTransportWebsite"/>
+                <w:color w:val="0A0A0A"/>
+              </w:rPr>
+              <w:t>&lt;&lt;</w:t>
+            </w:r>
+            <w:proofErr w:type="gramStart"/>
+            <w:r>
+              <w:rPr>
+                <w:rFonts w:ascii="GDSTransportWebsite" w:hAnsi="GDSTransportWebsite"/>
+                <w:color w:val="0A0A0A"/>
+              </w:rPr>
+              <w:t>representative.</w:t>
+            </w:r>
+            <w:r>
+              <w:rPr>
+                <w:rFonts w:ascii="GDSTransportWebsite" w:hAnsi="GDSTransportWebsite"/>
+                <w:color w:val="0A0A0A"/>
+              </w:rPr>
+              <w:t>serviceA</w:t>
+            </w:r>
+            <w:r>
+              <w:rPr>
+                <w:rFonts w:ascii="GDSTransportWebsite" w:hAnsi="GDSTransportWebsite"/>
+                <w:color w:val="0A0A0A"/>
+              </w:rPr>
+              <w:t>ddress.PostCode</w:t>
+            </w:r>
+            <w:proofErr w:type="gramEnd"/>
+            <w:r>
+              <w:rPr>
+                <w:rFonts w:ascii="GDSTransportWebsite" w:hAnsi="GDSTransportWebsite"/>
+                <w:color w:val="0A0A0A"/>
+              </w:rPr>
+              <w:t>&gt;&gt;&lt;&lt;cs_{</w:t>
             </w:r>
             <w:r>
               <w:rPr>
@@ -3398,7 +3925,7 @@
                 <w:rFonts w:ascii="GDSTransportWebsite" w:hAnsi="GDSTransportWebsite"/>
                 <w:color w:val="0A0A0A"/>
               </w:rPr>
-              <w:t>ddress.AddressLine3</w:t>
+              <w:t>ddress.Country</w:t>
             </w:r>
             <w:r>
               <w:rPr>
@@ -3435,6 +3962,14 @@
                 <w:rFonts w:ascii="GDSTransportWebsite" w:hAnsi="GDSTransportWebsite"/>
                 <w:color w:val="0A0A0A"/>
               </w:rPr>
+              <w:t xml:space="preserve"> </w:t>
+            </w:r>
+            <w:proofErr w:type="gramStart"/>
+            <w:r>
+              <w:rPr>
+                <w:rFonts w:ascii="GDSTransportWebsite" w:hAnsi="GDSTransportWebsite"/>
+                <w:color w:val="0A0A0A"/>
+              </w:rPr>
               <w:t>representative.</w:t>
             </w:r>
             <w:r>
@@ -3449,202 +3984,15 @@
                 <w:rFonts w:ascii="GDSTransportWebsite" w:hAnsi="GDSTransportWebsite"/>
                 <w:color w:val="0A0A0A"/>
               </w:rPr>
-              <w:t>ddress.AddressLine3&gt;&gt;&lt;&lt;es_&gt;&gt;&lt;&lt;cs_{</w:t>
-            </w:r>
-            <w:r>
-              <w:rPr>
-                <w:rFonts w:ascii="GDSTransportWebsite" w:hAnsi="GDSTransportWebsite"/>
-                <w:color w:val="0A0A0A"/>
-              </w:rPr>
-              <w:t>!isBlank(</w:t>
-            </w:r>
-            <w:r>
-              <w:rPr>
-                <w:rFonts w:ascii="GDSTransportWebsite" w:hAnsi="GDSTransportWebsite"/>
-                <w:color w:val="0A0A0A"/>
-              </w:rPr>
-              <w:t>representative.</w:t>
-            </w:r>
-            <w:r>
-              <w:rPr>
-                <w:rFonts w:ascii="GDSTransportWebsite" w:hAnsi="GDSTransportWebsite"/>
-                <w:color w:val="0A0A0A"/>
-              </w:rPr>
-              <w:t>serviceA</w:t>
-            </w:r>
-            <w:r>
-              <w:rPr>
-                <w:rFonts w:ascii="GDSTransportWebsite" w:hAnsi="GDSTransportWebsite"/>
-                <w:color w:val="0A0A0A"/>
-              </w:rPr>
-              <w:t>ddress.PostTown</w:t>
-            </w:r>
-            <w:r>
-              <w:rPr>
-                <w:rFonts w:ascii="GDSTransportWebsite" w:hAnsi="GDSTransportWebsite"/>
-                <w:color w:val="0A0A0A"/>
-              </w:rPr>
-              <w:t>)</w:t>
-            </w:r>
-            <w:r>
-              <w:rPr>
-                <w:rFonts w:ascii="GDSTransportWebsite" w:hAnsi="GDSTransportWebsite"/>
-                <w:color w:val="0A0A0A"/>
-              </w:rPr>
-              <w:t>}&gt;&gt;</w:t>
-            </w:r>
-          </w:p>
-          <w:p>
-            <w:pPr>
-              <w:spacing w:before="40" w:after="40"/>
-              <w:rPr>
-                <w:rFonts w:ascii="GDSTransportWebsite" w:hAnsi="GDSTransportWebsite"/>
-                <w:color w:val="0A0A0A"/>
-              </w:rPr>
-            </w:pPr>
-            <w:r>
-              <w:rPr>
-                <w:rFonts w:ascii="GDSTransportWebsite" w:hAnsi="GDSTransportWebsite"/>
-                <w:color w:val="0A0A0A"/>
-              </w:rPr>
-              <w:t>&lt;&lt;</w:t>
-            </w:r>
-            <w:r>
-              <w:rPr>
-                <w:rFonts w:ascii="GDSTransportWebsite" w:hAnsi="GDSTransportWebsite"/>
-                <w:color w:val="0A0A0A"/>
-              </w:rPr>
-              <w:t>representative.</w:t>
-            </w:r>
-            <w:r>
-              <w:rPr>
-                <w:rFonts w:ascii="GDSTransportWebsite" w:hAnsi="GDSTransportWebsite"/>
-                <w:color w:val="0A0A0A"/>
-              </w:rPr>
-              <w:t>serviceA</w:t>
-            </w:r>
-            <w:r>
-              <w:rPr>
-                <w:rFonts w:ascii="GDSTransportWebsite" w:hAnsi="GDSTransportWebsite"/>
-                <w:color w:val="0A0A0A"/>
-              </w:rPr>
-              <w:t>ddress.PostTown&gt;&gt;&lt;&lt;es_&gt;&gt;</w:t>
-            </w:r>
-          </w:p>
-          <w:p>
-            <w:pPr>
-              <w:spacing w:before="40" w:after="40"/>
-              <w:rPr>
-                <w:rFonts w:ascii="GDSTransportWebsite" w:hAnsi="GDSTransportWebsite"/>
-                <w:color w:val="0A0A0A"/>
-              </w:rPr>
-            </w:pPr>
-            <w:r>
-              <w:rPr>
-                <w:rFonts w:ascii="GDSTransportWebsite" w:hAnsi="GDSTransportWebsite"/>
-                <w:color w:val="0A0A0A"/>
-              </w:rPr>
-              <w:t>&lt;&lt;</w:t>
-            </w:r>
-            <w:r>
-              <w:rPr>
-                <w:rFonts w:ascii="GDSTransportWebsite" w:hAnsi="GDSTransportWebsite"/>
-                <w:color w:val="0A0A0A"/>
-              </w:rPr>
-              <w:t>representative.</w:t>
-            </w:r>
-            <w:r>
-              <w:rPr>
-                <w:rFonts w:ascii="GDSTransportWebsite" w:hAnsi="GDSTransportWebsite"/>
-                <w:color w:val="0A0A0A"/>
-              </w:rPr>
-              <w:t>serviceA</w:t>
-            </w:r>
-            <w:r>
-              <w:rPr>
-                <w:rFonts w:ascii="GDSTransportWebsite" w:hAnsi="GDSTransportWebsite"/>
-                <w:color w:val="0A0A0A"/>
-              </w:rPr>
-              <w:t>ddress.PostCode&gt;&gt;&lt;&lt;cs_{</w:t>
-            </w:r>
-            <w:r>
-              <w:rPr>
-                <w:rFonts w:ascii="GDSTransportWebsite" w:hAnsi="GDSTransportWebsite"/>
-                <w:color w:val="0A0A0A"/>
-              </w:rPr>
-              <w:t>!isBlank(</w:t>
-            </w:r>
-            <w:r>
-              <w:rPr>
-                <w:rFonts w:ascii="GDSTransportWebsite" w:hAnsi="GDSTransportWebsite"/>
-                <w:color w:val="0A0A0A"/>
-              </w:rPr>
-              <w:t>representative.</w:t>
-            </w:r>
-            <w:r>
-              <w:rPr>
-                <w:rFonts w:ascii="GDSTransportWebsite" w:hAnsi="GDSTransportWebsite"/>
-                <w:color w:val="0A0A0A"/>
-              </w:rPr>
-              <w:t>serviceA</w:t>
-            </w:r>
-            <w:r>
-              <w:rPr>
-                <w:rFonts w:ascii="GDSTransportWebsite" w:hAnsi="GDSTransportWebsite"/>
-                <w:color w:val="0A0A0A"/>
-              </w:rPr>
               <w:t>ddress.Country</w:t>
             </w:r>
-            <w:r>
-              <w:rPr>
-                <w:rFonts w:ascii="GDSTransportWebsite" w:hAnsi="GDSTransportWebsite"/>
-                <w:color w:val="0A0A0A"/>
-              </w:rPr>
-              <w:t>)</w:t>
-            </w:r>
-            <w:r>
-              <w:rPr>
-                <w:rFonts w:ascii="GDSTransportWebsite" w:hAnsi="GDSTransportWebsite"/>
-                <w:color w:val="0A0A0A"/>
-              </w:rPr>
-              <w:t>}&gt;&gt;</w:t>
-            </w:r>
-          </w:p>
-          <w:p>
-            <w:pPr>
-              <w:spacing w:before="40" w:after="40"/>
-              <w:rPr>
-                <w:rFonts w:ascii="GDSTransportWebsite" w:hAnsi="GDSTransportWebsite"/>
-                <w:color w:val="0A0A0A"/>
-              </w:rPr>
-            </w:pPr>
-            <w:r>
-              <w:rPr>
-                <w:rFonts w:ascii="GDSTransportWebsite" w:hAnsi="GDSTransportWebsite"/>
-                <w:color w:val="0A0A0A"/>
-              </w:rPr>
-              <w:t>&lt;&lt;</w:t>
-            </w:r>
-            <w:r>
-              <w:rPr>
-                <w:rFonts w:ascii="GDSTransportWebsite" w:hAnsi="GDSTransportWebsite"/>
-                <w:color w:val="0A0A0A"/>
-              </w:rPr>
-              <w:t xml:space="preserve"> representative.</w:t>
-            </w:r>
-            <w:r>
-              <w:rPr>
-                <w:rFonts w:ascii="GDSTransportWebsite" w:hAnsi="GDSTransportWebsite"/>
-                <w:color w:val="0A0A0A"/>
-              </w:rPr>
-              <w:t>serviceA</w:t>
-            </w:r>
-            <w:r>
-              <w:rPr>
-                <w:rFonts w:ascii="GDSTransportWebsite" w:hAnsi="GDSTransportWebsite"/>
-                <w:color w:val="0A0A0A"/>
-              </w:rPr>
-              <w:t>ddress.Country&gt;&gt;&lt;&lt;es_&gt;&gt;</w:t>
+            <w:proofErr w:type="gramEnd"/>
+            <w:r>
+              <w:rPr>
+                <w:rFonts w:ascii="GDSTransportWebsite" w:hAnsi="GDSTransportWebsite"/>
+                <w:color w:val="0A0A0A"/>
+              </w:rPr>
+              <w:t>&gt;&gt;&lt;&lt;es_&gt;&gt;</w:t>
             </w:r>
           </w:p>
         </w:tc>
@@ -3698,7 +4046,23 @@
                 <w:rFonts w:ascii="GDSTransportWebsite" w:hAnsi="GDSTransportWebsite"/>
                 <w:color w:val="0A0A0A"/>
               </w:rPr>
-              <w:t>&lt;&lt;representative.emailAddress&gt;&gt;</w:t>
+              <w:t>&lt;&lt;</w:t>
+            </w:r>
+            <w:proofErr w:type="gramStart"/>
+            <w:r>
+              <w:rPr>
+                <w:rFonts w:ascii="GDSTransportWebsite" w:hAnsi="GDSTransportWebsite"/>
+                <w:color w:val="0A0A0A"/>
+              </w:rPr>
+              <w:t>representative.emailAddress</w:t>
+            </w:r>
+            <w:proofErr w:type="gramEnd"/>
+            <w:r>
+              <w:rPr>
+                <w:rFonts w:ascii="GDSTransportWebsite" w:hAnsi="GDSTransportWebsite"/>
+                <w:color w:val="0A0A0A"/>
+              </w:rPr>
+              <w:t>&gt;&gt;</w:t>
             </w:r>
           </w:p>
         </w:tc>
@@ -3746,7 +4110,23 @@
                 <w:rFonts w:ascii="GDSTransportWebsite" w:hAnsi="GDSTransportWebsite"/>
                 <w:color w:val="0A0A0A"/>
               </w:rPr>
-              <w:t>&lt;&lt;representative.phoneNumber&gt;&gt;</w:t>
+              <w:t>&lt;&lt;</w:t>
+            </w:r>
+            <w:proofErr w:type="gramStart"/>
+            <w:r>
+              <w:rPr>
+                <w:rFonts w:ascii="GDSTransportWebsite" w:hAnsi="GDSTransportWebsite"/>
+                <w:color w:val="0A0A0A"/>
+              </w:rPr>
+              <w:t>representative.phoneNumber</w:t>
+            </w:r>
+            <w:proofErr w:type="gramEnd"/>
+            <w:r>
+              <w:rPr>
+                <w:rFonts w:ascii="GDSTransportWebsite" w:hAnsi="GDSTransportWebsite"/>
+                <w:color w:val="0A0A0A"/>
+              </w:rPr>
+              <w:t>&gt;&gt;</w:t>
             </w:r>
           </w:p>
         </w:tc>
@@ -3794,7 +4174,23 @@
                 <w:rFonts w:ascii="GDSTransportWebsite" w:hAnsi="GDSTransportWebsite"/>
                 <w:color w:val="0A0A0A"/>
               </w:rPr>
-              <w:t>&lt;&lt;representative.dxAddress&gt;&gt;</w:t>
+              <w:t>&lt;&lt;</w:t>
+            </w:r>
+            <w:proofErr w:type="gramStart"/>
+            <w:r>
+              <w:rPr>
+                <w:rFonts w:ascii="GDSTransportWebsite" w:hAnsi="GDSTransportWebsite"/>
+                <w:color w:val="0A0A0A"/>
+              </w:rPr>
+              <w:t>representative.dxAddress</w:t>
+            </w:r>
+            <w:proofErr w:type="gramEnd"/>
+            <w:r>
+              <w:rPr>
+                <w:rFonts w:ascii="GDSTransportWebsite" w:hAnsi="GDSTransportWebsite"/>
+                <w:color w:val="0A0A0A"/>
+              </w:rPr>
+              <w:t>&gt;&gt;</w:t>
             </w:r>
           </w:p>
         </w:tc>
@@ -4130,7 +4526,23 @@
                 <w:rFonts w:ascii="GDSTransportWebsite" w:hAnsi="GDSTransportWebsite"/>
                 <w:color w:val="000000" w:themeColor="text1"/>
               </w:rPr>
-              <w:t>&lt;&lt;{dateFormat(</w:t>
+              <w:t>&lt;</w:t>
+            </w:r>
+            <w:proofErr w:type="gramStart"/>
+            <w:r>
+              <w:rPr>
+                <w:rFonts w:ascii="GDSTransportWebsite" w:hAnsi="GDSTransportWebsite"/>
+                <w:color w:val="000000" w:themeColor="text1"/>
+              </w:rPr>
+              <w:t>&lt;{</w:t>
+            </w:r>
+            <w:proofErr w:type="gramEnd"/>
+            <w:r>
+              <w:rPr>
+                <w:rFonts w:ascii="GDSTransportWebsite" w:hAnsi="GDSTransportWebsite"/>
+                <w:color w:val="000000" w:themeColor="text1"/>
+              </w:rPr>
+              <w:t>dateFormat(</w:t>
             </w:r>
             <w:r>
               <w:rPr>
@@ -4957,7 +5369,23 @@
                 <w:rFonts w:ascii="GDSTransportWebsite" w:hAnsi="GDSTransportWebsite"/>
                 <w:color w:val="000000" w:themeColor="text1"/>
               </w:rPr>
-              <w:t>&lt;&lt;{dateFormat(interestFromDate,‘d MMMM yyyy’,‘dd-MM-yyyy’)}&gt;&gt;</w:t>
+              <w:t>&lt;</w:t>
+            </w:r>
+            <w:proofErr w:type="gramStart"/>
+            <w:r>
+              <w:rPr>
+                <w:rFonts w:ascii="GDSTransportWebsite" w:hAnsi="GDSTransportWebsite"/>
+                <w:color w:val="000000" w:themeColor="text1"/>
+              </w:rPr>
+              <w:t>&lt;{</w:t>
+            </w:r>
+            <w:proofErr w:type="gramEnd"/>
+            <w:r>
+              <w:rPr>
+                <w:rFonts w:ascii="GDSTransportWebsite" w:hAnsi="GDSTransportWebsite"/>
+                <w:color w:val="000000" w:themeColor="text1"/>
+              </w:rPr>
+              <w:t>dateFormat(interestFromDate,‘d MMMM yyyy’,‘dd-MM-yyyy’)}&gt;&gt;</w:t>
             </w:r>
           </w:p>
           <w:p>
@@ -5114,7 +5542,23 @@
                 <w:rFonts w:ascii="GDSTransportWebsite" w:hAnsi="GDSTransportWebsite"/>
                 <w:color w:val="000000" w:themeColor="text1"/>
               </w:rPr>
-              <w:t>&lt;&lt;{dateFormat(interestEndDate,‘d MMMM yyyy’,‘dd-MM-yyyy’)}&gt;&gt;</w:t>
+              <w:t>&lt;</w:t>
+            </w:r>
+            <w:proofErr w:type="gramStart"/>
+            <w:r>
+              <w:rPr>
+                <w:rFonts w:ascii="GDSTransportWebsite" w:hAnsi="GDSTransportWebsite"/>
+                <w:color w:val="000000" w:themeColor="text1"/>
+              </w:rPr>
+              <w:t>&lt;{</w:t>
+            </w:r>
+            <w:proofErr w:type="gramEnd"/>
+            <w:r>
+              <w:rPr>
+                <w:rFonts w:ascii="GDSTransportWebsite" w:hAnsi="GDSTransportWebsite"/>
+                <w:color w:val="000000" w:themeColor="text1"/>
+              </w:rPr>
+              <w:t>dateFormat(interestEndDate,‘d MMMM yyyy’,‘dd-MM-yyyy’)}&gt;&gt;</w:t>
             </w:r>
             <w:r>
               <w:rPr>
@@ -5524,7 +5968,23 @@
                 <w:rFonts w:ascii="GDSTransportWebsite" w:hAnsi="GDSTransportWebsite"/>
                 <w:color w:val="000000" w:themeColor="text1"/>
               </w:rPr>
-              <w:t>&lt;&lt;{dateFormat(interestEndDate,‘d MMMM yyyy’,‘dd-MM-yyyy’)}&gt;&gt;&lt;&lt;cs_{isBlank(interestEndDate)}&gt;&gt; &lt;&lt;</w:t>
+              <w:t>&lt;</w:t>
+            </w:r>
+            <w:proofErr w:type="gramStart"/>
+            <w:r>
+              <w:rPr>
+                <w:rFonts w:ascii="GDSTransportWebsite" w:hAnsi="GDSTransportWebsite"/>
+                <w:color w:val="000000" w:themeColor="text1"/>
+              </w:rPr>
+              <w:t>&lt;{</w:t>
+            </w:r>
+            <w:proofErr w:type="gramEnd"/>
+            <w:r>
+              <w:rPr>
+                <w:rFonts w:ascii="GDSTransportWebsite" w:hAnsi="GDSTransportWebsite"/>
+                <w:color w:val="000000" w:themeColor="text1"/>
+              </w:rPr>
+              <w:t>dateFormat(interestEndDate,‘d MMMM yyyy’,‘dd-MM-yyyy’)}&gt;&gt;&lt;&lt;cs_{isBlank(interestEndDate)}&gt;&gt; &lt;&lt;</w:t>
             </w:r>
             <w:r>
               <w:rPr>
@@ -6288,6 +6748,160 @@
         </w:tc>
       </w:tr>
     </w:tbl>
+    <w:p>
+      <w:pPr>
+        <w:rPr>
+          <w:rFonts w:cstheme="minorHAnsi"/>
+          <w:color w:val="0A0A0A"/>
+          <w:shd w:val="clear" w:color="auto" w:fill="FFFFFF"/>
+        </w:rPr>
+      </w:pPr>
+      <w:r>
+        <w:rPr>
+          <w:rFonts w:cstheme="minorHAnsi"/>
+          <w:color w:val="0A0A0A"/>
+          <w:shd w:val="clear" w:color="auto" w:fill="FFFFFF"/>
+        </w:rPr>
+        <w:t>&lt;&lt;cs_{</w:t>
+      </w:r>
+      <w:r>
+        <w:rPr>
+          <w:rFonts w:cstheme="minorHAnsi"/>
+          <w:color w:val="0A0A0A"/>
+          <w:shd w:val="clear" w:color="auto" w:fill="FFFFFF"/>
+        </w:rPr>
+        <w:t>respondentsOrgRegistered</w:t>
+      </w:r>
+      <w:r>
+        <w:rPr>
+          <w:rFonts w:cstheme="minorHAnsi"/>
+          <w:color w:val="0A0A0A"/>
+          <w:shd w:val="clear" w:color="auto" w:fill="FFFFFF"/>
+        </w:rPr>
+        <w:t>=’</w:t>
+      </w:r>
+      <w:r>
+        <w:rPr>
+          <w:rFonts w:cstheme="minorHAnsi"/>
+          <w:color w:val="0A0A0A"/>
+          <w:shd w:val="clear" w:color="auto" w:fill="FFFFFF"/>
+        </w:rPr>
+        <w:t>No</w:t>
+      </w:r>
+      <w:r>
+        <w:rPr>
+          <w:rFonts w:cstheme="minorHAnsi"/>
+          <w:color w:val="0A0A0A"/>
+          <w:shd w:val="clear" w:color="auto" w:fill="FFFFFF"/>
+        </w:rPr>
+        <w:t>’}&gt;&gt;</w:t>
+      </w:r>
+    </w:p>
+    <w:p>
+      <w:pPr>
+        <w:pStyle w:val="NormalWeb"/>
+        <w:spacing w:after="40"/>
+        <w:rPr>
+          <w:rFonts w:ascii="GDSTransportWebsite" w:hAnsi="GDSTransportWebsite"/>
+          <w:color w:val="0A0A0A"/>
+        </w:rPr>
+      </w:pPr>
+      <w:r>
+        <w:rPr>
+          <w:rFonts w:ascii="GDSTransportWebsite" w:hAnsi="GDSTransportWebsite"/>
+          <w:color w:val="0A0A0A"/>
+        </w:rPr>
+        <w:t>If you do not respond</w:t>
+      </w:r>
+      <w:r>
+        <w:rPr>
+          <w:rFonts w:ascii="GDSTransportWebsite" w:hAnsi="GDSTransportWebsite"/>
+          <w:color w:val="0A0A0A"/>
+        </w:rPr>
+        <w:t>,</w:t>
+      </w:r>
+      <w:r>
+        <w:rPr>
+          <w:rFonts w:ascii="GDSTransportWebsite" w:hAnsi="GDSTransportWebsite"/>
+          <w:color w:val="0A0A0A"/>
+        </w:rPr>
+        <w:t xml:space="preserve"> a </w:t>
+      </w:r>
+      <w:r>
+        <w:rPr>
+          <w:rFonts w:ascii="GDSTransportWebsite" w:hAnsi="GDSTransportWebsite"/>
+          <w:color w:val="0A0A0A"/>
+        </w:rPr>
+        <w:t>c</w:t>
+      </w:r>
+      <w:r>
+        <w:rPr>
+          <w:rFonts w:ascii="GDSTransportWebsite" w:hAnsi="GDSTransportWebsite"/>
+          <w:color w:val="0A0A0A"/>
+        </w:rPr>
+        <w:t xml:space="preserve">ounty </w:t>
+      </w:r>
+      <w:r>
+        <w:rPr>
+          <w:rFonts w:ascii="GDSTransportWebsite" w:hAnsi="GDSTransportWebsite"/>
+          <w:color w:val="0A0A0A"/>
+        </w:rPr>
+        <w:t>c</w:t>
+      </w:r>
+      <w:r>
+        <w:rPr>
+          <w:rFonts w:ascii="GDSTransportWebsite" w:hAnsi="GDSTransportWebsite"/>
+          <w:color w:val="0A0A0A"/>
+        </w:rPr>
+        <w:t xml:space="preserve">ourt </w:t>
+      </w:r>
+      <w:r>
+        <w:rPr>
+          <w:rFonts w:ascii="GDSTransportWebsite" w:hAnsi="GDSTransportWebsite"/>
+          <w:color w:val="0A0A0A"/>
+        </w:rPr>
+        <w:t>j</w:t>
+      </w:r>
+      <w:r>
+        <w:rPr>
+          <w:rFonts w:ascii="GDSTransportWebsite" w:hAnsi="GDSTransportWebsite"/>
+          <w:color w:val="0A0A0A"/>
+        </w:rPr>
+        <w:t xml:space="preserve">udgment </w:t>
+      </w:r>
+      <w:r>
+        <w:rPr>
+          <w:rFonts w:ascii="GDSTransportWebsite" w:hAnsi="GDSTransportWebsite"/>
+          <w:color w:val="0A0A0A"/>
+        </w:rPr>
+        <w:t>could be issued</w:t>
+      </w:r>
+      <w:r>
+        <w:rPr>
+          <w:rFonts w:ascii="GDSTransportWebsite" w:hAnsi="GDSTransportWebsite"/>
+          <w:color w:val="0A0A0A"/>
+        </w:rPr>
+        <w:t>.</w:t>
+      </w:r>
+    </w:p>
+    <w:p>
+      <w:pPr>
+        <w:pStyle w:val="NormalWeb"/>
+        <w:spacing w:after="40"/>
+        <w:rPr>
+          <w:rFonts w:ascii="GDSTransportWebsite" w:hAnsi="GDSTransportWebsite"/>
+          <w:color w:val="0A0A0A"/>
+        </w:rPr>
+      </w:pPr>
+      <w:r>
+        <w:rPr>
+          <w:rFonts w:cstheme="minorHAnsi"/>
+          <w:color w:val="0A0A0A"/>
+          <w:shd w:val="clear" w:color="auto" w:fill="FFFFFF"/>
+        </w:rPr>
+        <w:t>&lt;&lt;else&gt;&gt;</w:t>
+      </w:r>
+    </w:p>
     <w:p>
       <w:pPr>
         <w:pStyle w:val="NormalWeb"/>
@@ -6349,6 +6963,23 @@
         <w:t>, you could get a County Court Judgment (CCJ) made against you.</w:t>
       </w:r>
     </w:p>
+    <w:p>
+      <w:pPr>
+        <w:pStyle w:val="NormalWeb"/>
+        <w:spacing w:after="40"/>
+        <w:rPr>
+          <w:rFonts w:ascii="GDSTransportWebsite" w:hAnsi="GDSTransportWebsite"/>
+          <w:color w:val="0A0A0A"/>
+        </w:rPr>
+      </w:pPr>
+      <w:r>
+        <w:rPr>
+          <w:rFonts w:cstheme="minorHAnsi"/>
+          <w:color w:val="0A0A0A"/>
+        </w:rPr>
+        <w:t>&lt;&lt;es_&gt;&gt;</w:t>
+      </w:r>
+    </w:p>
     <w:sectPr>
       <w:headerReference w:type="default" r:id="rId13"/>
       <w:footerReference w:type="even" r:id="rId14"/>
@@ -6365,7 +6996,7 @@
 </file>
 
 <file path=word/endnotes.xml><?xml version="1.0" encoding="utf-8"?>
-<w:endnotes xmlns:wpc="http://schemas.microsoft.com/office/word/2010/wordprocessingCanvas" xmlns:cx="http://schemas.microsoft.com/office/drawing/2014/chartex" xmlns:cx1="http://schemas.microsoft.com/office/drawing/2015/9/8/chartex" xmlns:cx2="http://schemas.microsoft.com/office/drawing/2015/10/21/chartex" xmlns:cx3="http://schemas.microsoft.com/office/drawing/2016/5/9/chartex" xmlns:cx4="http://schemas.microsoft.com/office/drawing/2016/5/10/chartex" xmlns:cx5="http://schemas.microsoft.com/office/drawing/2016/5/11/chartex" xmlns:cx6="http://schemas.microsoft.com/office/drawing/2016/5/12/chartex" xmlns:cx7="http://schemas.microsoft.com/office/drawing/2016/5/13/chartex" xmlns:cx8="http://schemas.microsoft.com/office/drawing/2016/5/14/chartex" xmlns:mc="http://schemas.openxmlformats.org/markup-compatibility/2006" xmlns:aink="http://schemas.microsoft.com/office/drawing/2016/ink" xmlns:am3d="http://schemas.microsoft.com/office/drawing/2017/model3d" xmlns:o="urn:schemas-microsoft-com:office:office" xmlns:oel="http://schemas.microsoft.com/office/2019/extlst" xmlns:r="http://schemas.openxmlformats.org/officeDocument/2006/relationships" xmlns:m="http://schemas.openxmlformats.org/officeDocument/2006/math" xmlns:v="urn:schemas-microsoft-com:vml" xmlns:wp14="http://schemas.microsoft.com/office/word/2010/wordprocessingDrawing" xmlns:wp="http://schemas.openxmlformats.org/drawingml/2006/wordprocessingDrawing" xmlns:w10="urn:schemas-microsoft-com:office:word" xmlns:w="http://schemas.openxmlformats.org/wordprocessingml/2006/main" xmlns:w14="http://schemas.microsoft.com/office/word/2010/wordml" xmlns:w15="http://schemas.microsoft.com/office/word/2012/wordml" xmlns:w16cex="http://schemas.microsoft.com/office/word/2018/wordml/cex" xmlns:w16cid="http://schemas.microsoft.com/office/word/2016/wordml/cid" xmlns:w16="http://schemas.microsoft.com/office/word/2018/wordml" xmlns:w16du="http://schemas.microsoft.com/office/word/2023/wordml/word16du" xmlns:w16sdtdh="http://schemas.microsoft.com/office/word/2020/wordml/sdtdatahash" xmlns:w16se="http://schemas.microsoft.com/office/word/2015/wordml/symex" xmlns:wpg="http://schemas.microsoft.com/office/word/2010/wordprocessingGroup" xmlns:wpi="http://schemas.microsoft.com/office/word/2010/wordprocessingInk" xmlns:wne="http://schemas.microsoft.com/office/word/2006/wordml" xmlns:wps="http://schemas.microsoft.com/office/word/2010/wordprocessingShape" mc:Ignorable="w14 w15 w16se w16cid w16 w16cex w16sdtdh wp14">
+<w:endnotes xmlns:wpc="http://schemas.microsoft.com/office/word/2010/wordprocessingCanvas" xmlns:cx="http://schemas.microsoft.com/office/drawing/2014/chartex" xmlns:cx1="http://schemas.microsoft.com/office/drawing/2015/9/8/chartex" xmlns:cx2="http://schemas.microsoft.com/office/drawing/2015/10/21/chartex" xmlns:cx3="http://schemas.microsoft.com/office/drawing/2016/5/9/chartex" xmlns:cx4="http://schemas.microsoft.com/office/drawing/2016/5/10/chartex" xmlns:cx5="http://schemas.microsoft.com/office/drawing/2016/5/11/chartex" xmlns:cx6="http://schemas.microsoft.com/office/drawing/2016/5/12/chartex" xmlns:cx7="http://schemas.microsoft.com/office/drawing/2016/5/13/chartex" xmlns:cx8="http://schemas.microsoft.com/office/drawing/2016/5/14/chartex" xmlns:mc="http://schemas.openxmlformats.org/markup-compatibility/2006" xmlns:aink="http://schemas.microsoft.com/office/drawing/2016/ink" xmlns:am3d="http://schemas.microsoft.com/office/drawing/2017/model3d" xmlns:o="urn:schemas-microsoft-com:office:office" xmlns:oel="http://schemas.microsoft.com/office/2019/extlst" xmlns:r="http://schemas.openxmlformats.org/officeDocument/2006/relationships" xmlns:m="http://schemas.openxmlformats.org/officeDocument/2006/math" xmlns:v="urn:schemas-microsoft-com:vml" xmlns:wp14="http://schemas.microsoft.com/office/word/2010/wordprocessingDrawing" xmlns:wp="http://schemas.openxmlformats.org/drawingml/2006/wordprocessingDrawing" xmlns:w10="urn:schemas-microsoft-com:office:word" xmlns:w="http://schemas.openxmlformats.org/wordprocessingml/2006/main" xmlns:w14="http://schemas.microsoft.com/office/word/2010/wordml" xmlns:w15="http://schemas.microsoft.com/office/word/2012/wordml" xmlns:w16cex="http://schemas.microsoft.com/office/word/2018/wordml/cex" xmlns:w16cid="http://schemas.microsoft.com/office/word/2016/wordml/cid" xmlns:w16="http://schemas.microsoft.com/office/word/2018/wordml" xmlns:w16du="http://schemas.microsoft.com/office/word/2023/wordml/word16du" xmlns:w16sdtdh="http://schemas.microsoft.com/office/word/2020/wordml/sdtdatahash" xmlns:w16se="http://schemas.microsoft.com/office/word/2015/wordml/symex" xmlns:wpg="http://schemas.microsoft.com/office/word/2010/wordprocessingGroup" xmlns:wpi="http://schemas.microsoft.com/office/word/2010/wordprocessingInk" xmlns:wne="http://schemas.microsoft.com/office/word/2006/wordml" xmlns:wps="http://schemas.microsoft.com/office/word/2010/wordprocessingShape" mc:Ignorable="w14 w15 w16se w16cid w16 w16cex w16sdtdh w16du wp14">
   <w:endnote w:type="separator" w:id="-1">
     <w:p>
       <w:r>
@@ -6384,136 +7015,17 @@
 </file>
 
 <file path=word/footer1.xml><?xml version="1.0" encoding="utf-8"?>
-<w:ftr xmlns:wpc="http://schemas.microsoft.com/office/word/2010/wordprocessingCanvas" xmlns:cx="http://schemas.microsoft.com/office/drawing/2014/chartex" xmlns:cx1="http://schemas.microsoft.com/office/drawing/2015/9/8/chartex" xmlns:cx2="http://schemas.microsoft.com/office/drawing/2015/10/21/chartex" xmlns:cx3="http://schemas.microsoft.com/office/drawing/2016/5/9/chartex" xmlns:cx4="http://schemas.microsoft.com/office/drawing/2016/5/10/chartex" xmlns:cx5="http://schemas.microsoft.com/office/drawing/2016/5/11/chartex" xmlns:cx6="http://schemas.microsoft.com/office/drawing/2016/5/12/chartex" xmlns:cx7="http://schemas.microsoft.com/office/drawing/2016/5/13/chartex" xmlns:cx8="http://schemas.microsoft.com/office/drawing/2016/5/14/chartex" xmlns:mc="http://schemas.openxmlformats.org/markup-compatibility/2006" xmlns:aink="http://schemas.microsoft.com/office/drawing/2016/ink" xmlns:am3d="http://schemas.microsoft.com/office/drawing/2017/model3d" xmlns:o="urn:schemas-microsoft-com:office:office" xmlns:oel="http://schemas.microsoft.com/office/2019/extlst" xmlns:r="http://schemas.openxmlformats.org/officeDocument/2006/relationships" xmlns:m="http://schemas.openxmlformats.org/officeDocument/2006/math" xmlns:v="urn:schemas-microsoft-com:vml" xmlns:wp14="http://schemas.microsoft.com/office/word/2010/wordprocessingDrawing" xmlns:wp="http://schemas.openxmlformats.org/drawingml/2006/wordprocessingDrawing" xmlns:w10="urn:schemas-microsoft-com:office:word" xmlns:w="http://schemas.openxmlformats.org/wordprocessingml/2006/main" xmlns:w14="http://schemas.microsoft.com/office/word/2010/wordml" xmlns:w15="http://schemas.microsoft.com/office/word/2012/wordml" xmlns:w16cex="http://schemas.microsoft.com/office/word/2018/wordml/cex" xmlns:w16cid="http://schemas.microsoft.com/office/word/2016/wordml/cid" xmlns:w16="http://schemas.microsoft.com/office/word/2018/wordml" xmlns:w16du="http://schemas.microsoft.com/office/word/2023/wordml/word16du" xmlns:w16sdtdh="http://schemas.microsoft.com/office/word/2020/wordml/sdtdatahash" xmlns:w16se="http://schemas.microsoft.com/office/word/2015/wordml/symex" xmlns:wpg="http://schemas.microsoft.com/office/word/2010/wordprocessingGroup" xmlns:wpi="http://schemas.microsoft.com/office/word/2010/wordprocessingInk" xmlns:wne="http://schemas.microsoft.com/office/word/2006/wordml" xmlns:wps="http://schemas.microsoft.com/office/word/2010/wordprocessingShape" mc:Ignorable="w14 w15 w16se w16cid w16 w16cex w16sdtdh wp14">
+<w:ftr xmlns:wpc="http://schemas.microsoft.com/office/word/2010/wordprocessingCanvas" xmlns:cx="http://schemas.microsoft.com/office/drawing/2014/chartex" xmlns:cx1="http://schemas.microsoft.com/office/drawing/2015/9/8/chartex" xmlns:cx2="http://schemas.microsoft.com/office/drawing/2015/10/21/chartex" xmlns:cx3="http://schemas.microsoft.com/office/drawing/2016/5/9/chartex" xmlns:cx4="http://schemas.microsoft.com/office/drawing/2016/5/10/chartex" xmlns:cx5="http://schemas.microsoft.com/office/drawing/2016/5/11/chartex" xmlns:cx6="http://schemas.microsoft.com/office/drawing/2016/5/12/chartex" xmlns:cx7="http://schemas.microsoft.com/office/drawing/2016/5/13/chartex" xmlns:cx8="http://schemas.microsoft.com/office/drawing/2016/5/14/chartex" xmlns:mc="http://schemas.openxmlformats.org/markup-compatibility/2006" xmlns:aink="http://schemas.microsoft.com/office/drawing/2016/ink" xmlns:am3d="http://schemas.microsoft.com/office/drawing/2017/model3d" xmlns:o="urn:schemas-microsoft-com:office:office" xmlns:oel="http://schemas.microsoft.com/office/2019/extlst" xmlns:r="http://schemas.openxmlformats.org/officeDocument/2006/relationships" xmlns:m="http://schemas.openxmlformats.org/officeDocument/2006/math" xmlns:v="urn:schemas-microsoft-com:vml" xmlns:wp14="http://schemas.microsoft.com/office/word/2010/wordprocessingDrawing" xmlns:wp="http://schemas.openxmlformats.org/drawingml/2006/wordprocessingDrawing" xmlns:w10="urn:schemas-microsoft-com:office:word" xmlns:w="http://schemas.openxmlformats.org/wordprocessingml/2006/main" xmlns:w14="http://schemas.microsoft.com/office/word/2010/wordml" xmlns:w15="http://schemas.microsoft.com/office/word/2012/wordml" xmlns:w16cex="http://schemas.microsoft.com/office/word/2018/wordml/cex" xmlns:w16cid="http://schemas.microsoft.com/office/word/2016/wordml/cid" xmlns:w16="http://schemas.microsoft.com/office/word/2018/wordml" xmlns:w16du="http://schemas.microsoft.com/office/word/2023/wordml/word16du" xmlns:w16sdtdh="http://schemas.microsoft.com/office/word/2020/wordml/sdtdatahash" xmlns:w16se="http://schemas.microsoft.com/office/word/2015/wordml/symex" xmlns:wpg="http://schemas.microsoft.com/office/word/2010/wordprocessingGroup" xmlns:wpi="http://schemas.microsoft.com/office/word/2010/wordprocessingInk" xmlns:wne="http://schemas.microsoft.com/office/word/2006/wordml" xmlns:wps="http://schemas.microsoft.com/office/word/2010/wordprocessingShape" mc:Ignorable="w14 w15 w16se w16cid w16 w16cex w16sdtdh w16du wp14">
   <w:p>
     <w:pPr>
       <w:pStyle w:val="Footer"/>
     </w:pPr>
-    <w:r>
-      <w:rPr>
-        <w:noProof/>
-      </w:rPr>
-      <mc:AlternateContent>
-        <mc:Choice Requires="wps">
-          <w:drawing>
-            <wp:anchor distT="0" distB="0" distL="0" distR="0" simplePos="0" relativeHeight="251659264" behindDoc="0" locked="0" layoutInCell="1" allowOverlap="1" wp14:anchorId="7787195B" wp14:editId="7742BC12">
-              <wp:simplePos x="635" y="635"/>
-              <wp:positionH relativeFrom="page">
-                <wp:align>left</wp:align>
-              </wp:positionH>
-              <wp:positionV relativeFrom="page">
-                <wp:align>bottom</wp:align>
-              </wp:positionV>
-              <wp:extent cx="443865" cy="443865"/>
-              <wp:effectExtent l="0" t="0" r="6350" b="0"/>
-              <wp:wrapNone/>
-              <wp:docPr id="3" name="Text Box 3" descr="Classification: Controlled">
-                <a:extLst xmlns:a="http://schemas.openxmlformats.org/drawingml/2006/main">
-                  <a:ext uri="{5AE41FA2-C0FF-4470-9BD4-5FADCA87CBE2}">
-                    <aclsh:classification xmlns:aclsh="http://schemas.microsoft.com/office/drawing/2020/classificationShape" classificationOutcomeType="ftr"/>
-                  </a:ext>
-                </a:extLst>
-              </wp:docPr>
-              <wp:cNvGraphicFramePr/>
-              <a:graphic xmlns:a="http://schemas.openxmlformats.org/drawingml/2006/main">
-                <a:graphicData uri="http://schemas.microsoft.com/office/word/2010/wordprocessingShape">
-                  <wps:wsp>
-                    <wps:cNvSpPr txBox="1"/>
-                    <wps:spPr>
-                      <a:xfrm>
-                        <a:off x="0" y="0"/>
-                        <a:ext cx="443865" cy="443865"/>
-                      </a:xfrm>
-                      <a:prstGeom prst="rect">
-                        <a:avLst/>
-                      </a:prstGeom>
-                      <a:noFill/>
-                      <a:ln>
-                        <a:noFill/>
-                      </a:ln>
-                    </wps:spPr>
-                    <wps:txbx>
-                      <w:txbxContent>
-                        <w:p>
-                          <w:pPr>
-                            <w:rPr>
-                              <w:rFonts w:ascii="Calibri" w:eastAsia="Calibri" w:hAnsi="Calibri" w:cs="Calibri"/>
-                              <w:noProof/>
-                              <w:color w:val="FF0000"/>
-                              <w:sz w:val="12"/>
-                              <w:szCs w:val="12"/>
-                            </w:rPr>
-                          </w:pPr>
-                          <w:r>
-                            <w:rPr>
-                              <w:rFonts w:ascii="Calibri" w:eastAsia="Calibri" w:hAnsi="Calibri" w:cs="Calibri"/>
-                              <w:noProof/>
-                              <w:color w:val="FF0000"/>
-                              <w:sz w:val="12"/>
-                              <w:szCs w:val="12"/>
-                            </w:rPr>
-                            <w:t>Classification: Controlled</w:t>
-                          </w:r>
-                        </w:p>
-                      </w:txbxContent>
-                    </wps:txbx>
-                    <wps:bodyPr rot="0" spcFirstLastPara="0" vertOverflow="overflow" horzOverflow="overflow" vert="horz" wrap="none" lIns="254000" tIns="0" rIns="0" bIns="190500" numCol="1" spcCol="0" rtlCol="0" fromWordArt="0" anchor="b" anchorCtr="0" forceAA="0" compatLnSpc="1">
-                      <a:prstTxWarp prst="textNoShape">
-                        <a:avLst/>
-                      </a:prstTxWarp>
-                      <a:spAutoFit/>
-                    </wps:bodyPr>
-                  </wps:wsp>
-                </a:graphicData>
-              </a:graphic>
-            </wp:anchor>
-          </w:drawing>
-        </mc:Choice>
-        <mc:Fallback>
-          <w:pict>
-            <v:shapetype w14:anchorId="7787195B" id="_x0000_t202" coordsize="21600,21600" o:spt="202" path="m,l,21600r21600,l21600,xe">
-              <v:stroke joinstyle="miter"/>
-              <v:path gradientshapeok="t" o:connecttype="rect"/>
-            </v:shapetype>
-            <v:shape id="Text Box 3" o:spid="_x0000_s1026" type="#_x0000_t202" alt="Classification: Controlled" style="position:absolute;margin-left:0;margin-top:0;width:34.95pt;height:34.95pt;z-index:251659264;visibility:visible;mso-wrap-style:none;mso-wrap-distance-left:0;mso-wrap-distance-top:0;mso-wrap-distance-right:0;mso-wrap-distance-bottom:0;mso-position-horizontal:left;mso-position-horizontal-relative:page;mso-position-vertical:bottom;mso-position-vertical-relative:page;v-text-anchor:bottom" o:gfxdata="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" filled="f" stroked="f">
-              <v:fill o:detectmouseclick="t"/>
-              <v:textbox style="mso-fit-shape-to-text:t" inset="20pt,0,0,15pt">
-                <w:txbxContent>
-                  <w:p>
-                    <w:pPr>
-                      <w:rPr>
-                        <w:rFonts w:ascii="Calibri" w:eastAsia="Calibri" w:hAnsi="Calibri" w:cs="Calibri"/>
-                        <w:noProof/>
-                        <w:color w:val="FF0000"/>
-                        <w:sz w:val="12"/>
-                        <w:szCs w:val="12"/>
-                      </w:rPr>
-                    </w:pPr>
-                    <w:r>
-                      <w:rPr>
-                        <w:rFonts w:ascii="Calibri" w:eastAsia="Calibri" w:hAnsi="Calibri" w:cs="Calibri"/>
-                        <w:noProof/>
-                        <w:color w:val="FF0000"/>
-                        <w:sz w:val="12"/>
-                        <w:szCs w:val="12"/>
-                      </w:rPr>
-                      <w:t>Classification: Controlled</w:t>
-                    </w:r>
-                  </w:p>
-                </w:txbxContent>
-              </v:textbox>
-              <w10:wrap anchorx="page" anchory="page"/>
-            </v:shape>
-          </w:pict>
-        </mc:Fallback>
-      </mc:AlternateContent>
-    </w:r>
   </w:p>
 </w:ftr>
 </file>
 
 <file path=word/footer2.xml><?xml version="1.0" encoding="utf-8"?>
-<w:ftr xmlns:wpc="http://schemas.microsoft.com/office/word/2010/wordprocessingCanvas" xmlns:cx="http://schemas.microsoft.com/office/drawing/2014/chartex" xmlns:cx1="http://schemas.microsoft.com/office/drawing/2015/9/8/chartex" xmlns:cx2="http://schemas.microsoft.com/office/drawing/2015/10/21/chartex" xmlns:cx3="http://schemas.microsoft.com/office/drawing/2016/5/9/chartex" xmlns:cx4="http://schemas.microsoft.com/office/drawing/2016/5/10/chartex" xmlns:cx5="http://schemas.microsoft.com/office/drawing/2016/5/11/chartex" xmlns:cx6="http://schemas.microsoft.com/office/drawing/2016/5/12/chartex" xmlns:cx7="http://schemas.microsoft.com/office/drawing/2016/5/13/chartex" xmlns:cx8="http://schemas.microsoft.com/office/drawing/2016/5/14/chartex" xmlns:mc="http://schemas.openxmlformats.org/markup-compatibility/2006" xmlns:aink="http://schemas.microsoft.com/office/drawing/2016/ink" xmlns:am3d="http://schemas.microsoft.com/office/drawing/2017/model3d" xmlns:o="urn:schemas-microsoft-com:office:office" xmlns:oel="http://schemas.microsoft.com/office/2019/extlst" xmlns:r="http://schemas.openxmlformats.org/officeDocument/2006/relationships" xmlns:m="http://schemas.openxmlformats.org/officeDocument/2006/math" xmlns:v="urn:schemas-microsoft-com:vml" xmlns:wp14="http://schemas.microsoft.com/office/word/2010/wordprocessingDrawing" xmlns:wp="http://schemas.openxmlformats.org/drawingml/2006/wordprocessingDrawing" xmlns:w10="urn:schemas-microsoft-com:office:word" xmlns:w="http://schemas.openxmlformats.org/wordprocessingml/2006/main" xmlns:w14="http://schemas.microsoft.com/office/word/2010/wordml" xmlns:w15="http://schemas.microsoft.com/office/word/2012/wordml" xmlns:w16cex="http://schemas.microsoft.com/office/word/2018/wordml/cex" xmlns:w16cid="http://schemas.microsoft.com/office/word/2016/wordml/cid" xmlns:w16="http://schemas.microsoft.com/office/word/2018/wordml" xmlns:w16du="http://schemas.microsoft.com/office/word/2023/wordml/word16du" xmlns:w16sdtdh="http://schemas.microsoft.com/office/word/2020/wordml/sdtdatahash" xmlns:w16se="http://schemas.microsoft.com/office/word/2015/wordml/symex" xmlns:wpg="http://schemas.microsoft.com/office/word/2010/wordprocessingGroup" xmlns:wpi="http://schemas.microsoft.com/office/word/2010/wordprocessingInk" xmlns:wne="http://schemas.microsoft.com/office/word/2006/wordml" xmlns:wps="http://schemas.microsoft.com/office/word/2010/wordprocessingShape" mc:Ignorable="w14 w15 w16se w16cid w16 w16cex w16sdtdh wp14">
+<w:ftr xmlns:wpc="http://schemas.microsoft.com/office/word/2010/wordprocessingCanvas" xmlns:cx="http://schemas.microsoft.com/office/drawing/2014/chartex" xmlns:cx1="http://schemas.microsoft.com/office/drawing/2015/9/8/chartex" xmlns:cx2="http://schemas.microsoft.com/office/drawing/2015/10/21/chartex" xmlns:cx3="http://schemas.microsoft.com/office/drawing/2016/5/9/chartex" xmlns:cx4="http://schemas.microsoft.com/office/drawing/2016/5/10/chartex" xmlns:cx5="http://schemas.microsoft.com/office/drawing/2016/5/11/chartex" xmlns:cx6="http://schemas.microsoft.com/office/drawing/2016/5/12/chartex" xmlns:cx7="http://schemas.microsoft.com/office/drawing/2016/5/13/chartex" xmlns:cx8="http://schemas.microsoft.com/office/drawing/2016/5/14/chartex" xmlns:mc="http://schemas.openxmlformats.org/markup-compatibility/2006" xmlns:aink="http://schemas.microsoft.com/office/drawing/2016/ink" xmlns:am3d="http://schemas.microsoft.com/office/drawing/2017/model3d" xmlns:o="urn:schemas-microsoft-com:office:office" xmlns:oel="http://schemas.microsoft.com/office/2019/extlst" xmlns:r="http://schemas.openxmlformats.org/officeDocument/2006/relationships" xmlns:m="http://schemas.openxmlformats.org/officeDocument/2006/math" xmlns:v="urn:schemas-microsoft-com:vml" xmlns:wp14="http://schemas.microsoft.com/office/word/2010/wordprocessingDrawing" xmlns:wp="http://schemas.openxmlformats.org/drawingml/2006/wordprocessingDrawing" xmlns:w10="urn:schemas-microsoft-com:office:word" xmlns:w="http://schemas.openxmlformats.org/wordprocessingml/2006/main" xmlns:w14="http://schemas.microsoft.com/office/word/2010/wordml" xmlns:w15="http://schemas.microsoft.com/office/word/2012/wordml" xmlns:w16cex="http://schemas.microsoft.com/office/word/2018/wordml/cex" xmlns:w16cid="http://schemas.microsoft.com/office/word/2016/wordml/cid" xmlns:w16="http://schemas.microsoft.com/office/word/2018/wordml" xmlns:w16du="http://schemas.microsoft.com/office/word/2023/wordml/word16du" xmlns:w16sdtdh="http://schemas.microsoft.com/office/word/2020/wordml/sdtdatahash" xmlns:w16se="http://schemas.microsoft.com/office/word/2015/wordml/symex" xmlns:wpg="http://schemas.microsoft.com/office/word/2010/wordprocessingGroup" xmlns:wpi="http://schemas.microsoft.com/office/word/2010/wordprocessingInk" xmlns:wne="http://schemas.microsoft.com/office/word/2006/wordml" xmlns:wps="http://schemas.microsoft.com/office/word/2010/wordprocessingShape" mc:Ignorable="w14 w15 w16se w16cid w16 w16cex w16sdtdh w16du wp14">
   <w:tbl>
     <w:tblPr>
       <w:tblStyle w:val="TableGrid"/>
@@ -6542,129 +7054,6 @@
           <w:pPr>
             <w:pStyle w:val="NormalWeb"/>
           </w:pPr>
-          <w:r>
-            <w:rPr>
-              <w:rFonts w:ascii="GDSTransportWebsite" w:hAnsi="GDSTransportWebsite"/>
-              <w:noProof/>
-              <w:color w:val="515151"/>
-              <w:sz w:val="16"/>
-              <w:szCs w:val="16"/>
-            </w:rPr>
-            <mc:AlternateContent>
-              <mc:Choice Requires="wps">
-                <w:drawing>
-                  <wp:anchor distT="0" distB="0" distL="0" distR="0" simplePos="0" relativeHeight="251660288" behindDoc="0" locked="0" layoutInCell="1" allowOverlap="1" wp14:anchorId="2BB248A2" wp14:editId="1B63A1DE">
-                    <wp:simplePos x="981075" y="9248775"/>
-                    <wp:positionH relativeFrom="page">
-                      <wp:align>left</wp:align>
-                    </wp:positionH>
-                    <wp:positionV relativeFrom="page">
-                      <wp:align>bottom</wp:align>
-                    </wp:positionV>
-                    <wp:extent cx="443865" cy="443865"/>
-                    <wp:effectExtent l="0" t="0" r="6350" b="0"/>
-                    <wp:wrapNone/>
-                    <wp:docPr id="4" name="Text Box 4" descr="Classification: Controlled">
-                      <a:extLst xmlns:a="http://schemas.openxmlformats.org/drawingml/2006/main">
-                        <a:ext uri="{5AE41FA2-C0FF-4470-9BD4-5FADCA87CBE2}">
-                          <aclsh:classification xmlns:aclsh="http://schemas.microsoft.com/office/drawing/2020/classificationShape" classificationOutcomeType="ftr"/>
-                        </a:ext>
-                      </a:extLst>
-                    </wp:docPr>
-                    <wp:cNvGraphicFramePr/>
-                    <a:graphic xmlns:a="http://schemas.openxmlformats.org/drawingml/2006/main">
-                      <a:graphicData uri="http://schemas.microsoft.com/office/word/2010/wordprocessingShape">
-                        <wps:wsp>
-                          <wps:cNvSpPr txBox="1"/>
-                          <wps:spPr>
-                            <a:xfrm>
-                              <a:off x="0" y="0"/>
-                              <a:ext cx="443865" cy="443865"/>
-                            </a:xfrm>
-                            <a:prstGeom prst="rect">
-                              <a:avLst/>
-                            </a:prstGeom>
-                            <a:noFill/>
-                            <a:ln>
-                              <a:noFill/>
-                            </a:ln>
-                          </wps:spPr>
-                          <wps:txbx>
-                            <w:txbxContent>
-                              <w:p>
-                                <w:pPr>
-                                  <w:rPr>
-                                    <w:rFonts w:ascii="Calibri" w:eastAsia="Calibri" w:hAnsi="Calibri" w:cs="Calibri"/>
-                                    <w:noProof/>
-                                    <w:color w:val="FF0000"/>
-                                    <w:sz w:val="12"/>
-                                    <w:szCs w:val="12"/>
-                                  </w:rPr>
-                                </w:pPr>
-                                <w:r>
-                                  <w:rPr>
-                                    <w:rFonts w:ascii="Calibri" w:eastAsia="Calibri" w:hAnsi="Calibri" w:cs="Calibri"/>
-                                    <w:noProof/>
-                                    <w:color w:val="FF0000"/>
-                                    <w:sz w:val="12"/>
-                                    <w:szCs w:val="12"/>
-                                  </w:rPr>
-                                  <w:t>Classification: Controlled</w:t>
-                                </w:r>
-                              </w:p>
-                            </w:txbxContent>
-                          </wps:txbx>
-                          <wps:bodyPr rot="0" spcFirstLastPara="0" vertOverflow="overflow" horzOverflow="overflow" vert="horz" wrap="none" lIns="254000" tIns="0" rIns="0" bIns="190500" numCol="1" spcCol="0" rtlCol="0" fromWordArt="0" anchor="b" anchorCtr="0" forceAA="0" compatLnSpc="1">
-                            <a:prstTxWarp prst="textNoShape">
-                              <a:avLst/>
-                            </a:prstTxWarp>
-                            <a:spAutoFit/>
-                          </wps:bodyPr>
-                        </wps:wsp>
-                      </a:graphicData>
-                    </a:graphic>
-                  </wp:anchor>
-                </w:drawing>
-              </mc:Choice>
-              <mc:Fallback>
-                <w:pict>
-                  <v:shapetype w14:anchorId="2BB248A2" id="_x0000_t202" coordsize="21600,21600" o:spt="202" path="m,l,21600r21600,l21600,xe">
-                    <v:stroke joinstyle="miter"/>
-                    <v:path gradientshapeok="t" o:connecttype="rect"/>
-                  </v:shapetype>
-                  <v:shape id="Text Box 4" o:spid="_x0000_s1027" type="#_x0000_t202" alt="Classification: Controlled" style="position:absolute;margin-left:0;margin-top:0;width:34.95pt;height:34.95pt;z-index:251660288;visibility:visible;mso-wrap-style:none;mso-wrap-distance-left:0;mso-wrap-distance-top:0;mso-wrap-distance-right:0;mso-wrap-distance-bottom:0;mso-position-horizontal:left;mso-position-horizontal-relative:page;mso-position-vertical:bottom;mso-position-vertical-relative:page;v-text-anchor:bottom" o:gfxdata="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" filled="f" stroked="f">
-                    <v:fill o:detectmouseclick="t"/>
-                    <v:textbox style="mso-fit-shape-to-text:t" inset="20pt,0,0,15pt">
-                      <w:txbxContent>
-                        <w:p>
-                          <w:pPr>
-                            <w:rPr>
-                              <w:rFonts w:ascii="Calibri" w:eastAsia="Calibri" w:hAnsi="Calibri" w:cs="Calibri"/>
-                              <w:noProof/>
-                              <w:color w:val="FF0000"/>
-                              <w:sz w:val="12"/>
-                              <w:szCs w:val="12"/>
-                            </w:rPr>
-                          </w:pPr>
-                          <w:r>
-                            <w:rPr>
-                              <w:rFonts w:ascii="Calibri" w:eastAsia="Calibri" w:hAnsi="Calibri" w:cs="Calibri"/>
-                              <w:noProof/>
-                              <w:color w:val="FF0000"/>
-                              <w:sz w:val="12"/>
-                              <w:szCs w:val="12"/>
-                            </w:rPr>
-                            <w:t>Classification: Controlled</w:t>
-                          </w:r>
-                        </w:p>
-                      </w:txbxContent>
-                    </v:textbox>
-                    <w10:wrap anchorx="page" anchory="page"/>
-                  </v:shape>
-                </w:pict>
-              </mc:Fallback>
-            </mc:AlternateContent>
-          </w:r>
           <w:r>
             <w:rPr>
               <w:rFonts w:ascii="GDSTransportWebsite" w:hAnsi="GDSTransportWebsite"/>
@@ -6825,136 +7214,17 @@
 </file>
 
 <file path=word/footer3.xml><?xml version="1.0" encoding="utf-8"?>
-<w:ftr xmlns:wpc="http://schemas.microsoft.com/office/word/2010/wordprocessingCanvas" xmlns:cx="http://schemas.microsoft.com/office/drawing/2014/chartex" xmlns:cx1="http://schemas.microsoft.com/office/drawing/2015/9/8/chartex" xmlns:cx2="http://schemas.microsoft.com/office/drawing/2015/10/21/chartex" xmlns:cx3="http://schemas.microsoft.com/office/drawing/2016/5/9/chartex" xmlns:cx4="http://schemas.microsoft.com/office/drawing/2016/5/10/chartex" xmlns:cx5="http://schemas.microsoft.com/office/drawing/2016/5/11/chartex" xmlns:cx6="http://schemas.microsoft.com/office/drawing/2016/5/12/chartex" xmlns:cx7="http://schemas.microsoft.com/office/drawing/2016/5/13/chartex" xmlns:cx8="http://schemas.microsoft.com/office/drawing/2016/5/14/chartex" xmlns:mc="http://schemas.openxmlformats.org/markup-compatibility/2006" xmlns:aink="http://schemas.microsoft.com/office/drawing/2016/ink" xmlns:am3d="http://schemas.microsoft.com/office/drawing/2017/model3d" xmlns:o="urn:schemas-microsoft-com:office:office" xmlns:oel="http://schemas.microsoft.com/office/2019/extlst" xmlns:r="http://schemas.openxmlformats.org/officeDocument/2006/relationships" xmlns:m="http://schemas.openxmlformats.org/officeDocument/2006/math" xmlns:v="urn:schemas-microsoft-com:vml" xmlns:wp14="http://schemas.microsoft.com/office/word/2010/wordprocessingDrawing" xmlns:wp="http://schemas.openxmlformats.org/drawingml/2006/wordprocessingDrawing" xmlns:w10="urn:schemas-microsoft-com:office:word" xmlns:w="http://schemas.openxmlformats.org/wordprocessingml/2006/main" xmlns:w14="http://schemas.microsoft.com/office/word/2010/wordml" xmlns:w15="http://schemas.microsoft.com/office/word/2012/wordml" xmlns:w16cex="http://schemas.microsoft.com/office/word/2018/wordml/cex" xmlns:w16cid="http://schemas.microsoft.com/office/word/2016/wordml/cid" xmlns:w16="http://schemas.microsoft.com/office/word/2018/wordml" xmlns:w16du="http://schemas.microsoft.com/office/word/2023/wordml/word16du" xmlns:w16sdtdh="http://schemas.microsoft.com/office/word/2020/wordml/sdtdatahash" xmlns:w16se="http://schemas.microsoft.com/office/word/2015/wordml/symex" xmlns:wpg="http://schemas.microsoft.com/office/word/2010/wordprocessingGroup" xmlns:wpi="http://schemas.microsoft.com/office/word/2010/wordprocessingInk" xmlns:wne="http://schemas.microsoft.com/office/word/2006/wordml" xmlns:wps="http://schemas.microsoft.com/office/word/2010/wordprocessingShape" mc:Ignorable="w14 w15 w16se w16cid w16 w16cex w16sdtdh wp14">
+<w:ftr xmlns:wpc="http://schemas.microsoft.com/office/word/2010/wordprocessingCanvas" xmlns:cx="http://schemas.microsoft.com/office/drawing/2014/chartex" xmlns:cx1="http://schemas.microsoft.com/office/drawing/2015/9/8/chartex" xmlns:cx2="http://schemas.microsoft.com/office/drawing/2015/10/21/chartex" xmlns:cx3="http://schemas.microsoft.com/office/drawing/2016/5/9/chartex" xmlns:cx4="http://schemas.microsoft.com/office/drawing/2016/5/10/chartex" xmlns:cx5="http://schemas.microsoft.com/office/drawing/2016/5/11/chartex" xmlns:cx6="http://schemas.microsoft.com/office/drawing/2016/5/12/chartex" xmlns:cx7="http://schemas.microsoft.com/office/drawing/2016/5/13/chartex" xmlns:cx8="http://schemas.microsoft.com/office/drawing/2016/5/14/chartex" xmlns:mc="http://schemas.openxmlformats.org/markup-compatibility/2006" xmlns:aink="http://schemas.microsoft.com/office/drawing/2016/ink" xmlns:am3d="http://schemas.microsoft.com/office/drawing/2017/model3d" xmlns:o="urn:schemas-microsoft-com:office:office" xmlns:oel="http://schemas.microsoft.com/office/2019/extlst" xmlns:r="http://schemas.openxmlformats.org/officeDocument/2006/relationships" xmlns:m="http://schemas.openxmlformats.org/officeDocument/2006/math" xmlns:v="urn:schemas-microsoft-com:vml" xmlns:wp14="http://schemas.microsoft.com/office/word/2010/wordprocessingDrawing" xmlns:wp="http://schemas.openxmlformats.org/drawingml/2006/wordprocessingDrawing" xmlns:w10="urn:schemas-microsoft-com:office:word" xmlns:w="http://schemas.openxmlformats.org/wordprocessingml/2006/main" xmlns:w14="http://schemas.microsoft.com/office/word/2010/wordml" xmlns:w15="http://schemas.microsoft.com/office/word/2012/wordml" xmlns:w16cex="http://schemas.microsoft.com/office/word/2018/wordml/cex" xmlns:w16cid="http://schemas.microsoft.com/office/word/2016/wordml/cid" xmlns:w16="http://schemas.microsoft.com/office/word/2018/wordml" xmlns:w16du="http://schemas.microsoft.com/office/word/2023/wordml/word16du" xmlns:w16sdtdh="http://schemas.microsoft.com/office/word/2020/wordml/sdtdatahash" xmlns:w16se="http://schemas.microsoft.com/office/word/2015/wordml/symex" xmlns:wpg="http://schemas.microsoft.com/office/word/2010/wordprocessingGroup" xmlns:wpi="http://schemas.microsoft.com/office/word/2010/wordprocessingInk" xmlns:wne="http://schemas.microsoft.com/office/word/2006/wordml" xmlns:wps="http://schemas.microsoft.com/office/word/2010/wordprocessingShape" mc:Ignorable="w14 w15 w16se w16cid w16 w16cex w16sdtdh w16du wp14">
   <w:p>
     <w:pPr>
       <w:pStyle w:val="Footer"/>
     </w:pPr>
-    <w:r>
-      <w:rPr>
-        <w:noProof/>
-      </w:rPr>
-      <mc:AlternateContent>
-        <mc:Choice Requires="wps">
-          <w:drawing>
-            <wp:anchor distT="0" distB="0" distL="0" distR="0" simplePos="0" relativeHeight="251658240" behindDoc="0" locked="0" layoutInCell="1" allowOverlap="1" wp14:anchorId="0A5D38B2" wp14:editId="450762B4">
-              <wp:simplePos x="914400" y="9429750"/>
-              <wp:positionH relativeFrom="page">
-                <wp:align>left</wp:align>
-              </wp:positionH>
-              <wp:positionV relativeFrom="page">
-                <wp:align>bottom</wp:align>
-              </wp:positionV>
-              <wp:extent cx="443865" cy="443865"/>
-              <wp:effectExtent l="0" t="0" r="6350" b="0"/>
-              <wp:wrapNone/>
-              <wp:docPr id="1" name="Text Box 1" descr="Classification: Controlled">
-                <a:extLst xmlns:a="http://schemas.openxmlformats.org/drawingml/2006/main">
-                  <a:ext uri="{5AE41FA2-C0FF-4470-9BD4-5FADCA87CBE2}">
-                    <aclsh:classification xmlns:aclsh="http://schemas.microsoft.com/office/drawing/2020/classificationShape" classificationOutcomeType="ftr"/>
-                  </a:ext>
-                </a:extLst>
-              </wp:docPr>
-              <wp:cNvGraphicFramePr/>
-              <a:graphic xmlns:a="http://schemas.openxmlformats.org/drawingml/2006/main">
-                <a:graphicData uri="http://schemas.microsoft.com/office/word/2010/wordprocessingShape">
-                  <wps:wsp>
-                    <wps:cNvSpPr txBox="1"/>
-                    <wps:spPr>
-                      <a:xfrm>
-                        <a:off x="0" y="0"/>
-                        <a:ext cx="443865" cy="443865"/>
-                      </a:xfrm>
-                      <a:prstGeom prst="rect">
-                        <a:avLst/>
-                      </a:prstGeom>
-                      <a:noFill/>
-                      <a:ln>
-                        <a:noFill/>
-                      </a:ln>
-                    </wps:spPr>
-                    <wps:txbx>
-                      <w:txbxContent>
-                        <w:p>
-                          <w:pPr>
-                            <w:rPr>
-                              <w:rFonts w:ascii="Calibri" w:eastAsia="Calibri" w:hAnsi="Calibri" w:cs="Calibri"/>
-                              <w:noProof/>
-                              <w:color w:val="FF0000"/>
-                              <w:sz w:val="12"/>
-                              <w:szCs w:val="12"/>
-                            </w:rPr>
-                          </w:pPr>
-                          <w:r>
-                            <w:rPr>
-                              <w:rFonts w:ascii="Calibri" w:eastAsia="Calibri" w:hAnsi="Calibri" w:cs="Calibri"/>
-                              <w:noProof/>
-                              <w:color w:val="FF0000"/>
-                              <w:sz w:val="12"/>
-                              <w:szCs w:val="12"/>
-                            </w:rPr>
-                            <w:t>Classification: Controlled</w:t>
-                          </w:r>
-                        </w:p>
-                      </w:txbxContent>
-                    </wps:txbx>
-                    <wps:bodyPr rot="0" spcFirstLastPara="0" vertOverflow="overflow" horzOverflow="overflow" vert="horz" wrap="none" lIns="254000" tIns="0" rIns="0" bIns="190500" numCol="1" spcCol="0" rtlCol="0" fromWordArt="0" anchor="b" anchorCtr="0" forceAA="0" compatLnSpc="1">
-                      <a:prstTxWarp prst="textNoShape">
-                        <a:avLst/>
-                      </a:prstTxWarp>
-                      <a:spAutoFit/>
-                    </wps:bodyPr>
-                  </wps:wsp>
-                </a:graphicData>
-              </a:graphic>
-            </wp:anchor>
-          </w:drawing>
-        </mc:Choice>
-        <mc:Fallback>
-          <w:pict>
-            <v:shapetype w14:anchorId="0A5D38B2" id="_x0000_t202" coordsize="21600,21600" o:spt="202" path="m,l,21600r21600,l21600,xe">
-              <v:stroke joinstyle="miter"/>
-              <v:path gradientshapeok="t" o:connecttype="rect"/>
-            </v:shapetype>
-            <v:shape id="Text Box 1" o:spid="_x0000_s1028" type="#_x0000_t202" alt="Classification: Controlled" style="position:absolute;margin-left:0;margin-top:0;width:34.95pt;height:34.95pt;z-index:251658240;visibility:visible;mso-wrap-style:none;mso-wrap-distance-left:0;mso-wrap-distance-top:0;mso-wrap-distance-right:0;mso-wrap-distance-bottom:0;mso-position-horizontal:left;mso-position-horizontal-relative:page;mso-position-vertical:bottom;mso-position-vertical-relative:page;v-text-anchor:bottom" o:gfxdata="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" filled="f" stroked="f">
-              <v:fill o:detectmouseclick="t"/>
-              <v:textbox style="mso-fit-shape-to-text:t" inset="20pt,0,0,15pt">
-                <w:txbxContent>
-                  <w:p>
-                    <w:pPr>
-                      <w:rPr>
-                        <w:rFonts w:ascii="Calibri" w:eastAsia="Calibri" w:hAnsi="Calibri" w:cs="Calibri"/>
-                        <w:noProof/>
-                        <w:color w:val="FF0000"/>
-                        <w:sz w:val="12"/>
-                        <w:szCs w:val="12"/>
-                      </w:rPr>
-                    </w:pPr>
-                    <w:r>
-                      <w:rPr>
-                        <w:rFonts w:ascii="Calibri" w:eastAsia="Calibri" w:hAnsi="Calibri" w:cs="Calibri"/>
-                        <w:noProof/>
-                        <w:color w:val="FF0000"/>
-                        <w:sz w:val="12"/>
-                        <w:szCs w:val="12"/>
-                      </w:rPr>
-                      <w:t>Classification: Controlled</w:t>
-                    </w:r>
-                  </w:p>
-                </w:txbxContent>
-              </v:textbox>
-              <w10:wrap anchorx="page" anchory="page"/>
-            </v:shape>
-          </w:pict>
-        </mc:Fallback>
-      </mc:AlternateContent>
-    </w:r>
   </w:p>
 </w:ftr>
 </file>
 
 <file path=word/footnotes.xml><?xml version="1.0" encoding="utf-8"?>
-<w:footnotes xmlns:wpc="http://schemas.microsoft.com/office/word/2010/wordprocessingCanvas" xmlns:cx="http://schemas.microsoft.com/office/drawing/2014/chartex" xmlns:cx1="http://schemas.microsoft.com/office/drawing/2015/9/8/chartex" xmlns:cx2="http://schemas.microsoft.com/office/drawing/2015/10/21/chartex" xmlns:cx3="http://schemas.microsoft.com/office/drawing/2016/5/9/chartex" xmlns:cx4="http://schemas.microsoft.com/office/drawing/2016/5/10/chartex" xmlns:cx5="http://schemas.microsoft.com/office/drawing/2016/5/11/chartex" xmlns:cx6="http://schemas.microsoft.com/office/drawing/2016/5/12/chartex" xmlns:cx7="http://schemas.microsoft.com/office/drawing/2016/5/13/chartex" xmlns:cx8="http://schemas.microsoft.com/office/drawing/2016/5/14/chartex" xmlns:mc="http://schemas.openxmlformats.org/markup-compatibility/2006" xmlns:aink="http://schemas.microsoft.com/office/drawing/2016/ink" xmlns:am3d="http://schemas.microsoft.com/office/drawing/2017/model3d" xmlns:o="urn:schemas-microsoft-com:office:office" xmlns:oel="http://schemas.microsoft.com/office/2019/extlst" xmlns:r="http://schemas.openxmlformats.org/officeDocument/2006/relationships" xmlns:m="http://schemas.openxmlformats.org/officeDocument/2006/math" xmlns:v="urn:schemas-microsoft-com:vml" xmlns:wp14="http://schemas.microsoft.com/office/word/2010/wordprocessingDrawing" xmlns:wp="http://schemas.openxmlformats.org/drawingml/2006/wordprocessingDrawing" xmlns:w10="urn:schemas-microsoft-com:office:word" xmlns:w="http://schemas.openxmlformats.org/wordprocessingml/2006/main" xmlns:w14="http://schemas.microsoft.com/office/word/2010/wordml" xmlns:w15="http://schemas.microsoft.com/office/word/2012/wordml" xmlns:w16cex="http://schemas.microsoft.com/office/word/2018/wordml/cex" xmlns:w16cid="http://schemas.microsoft.com/office/word/2016/wordml/cid" xmlns:w16="http://schemas.microsoft.com/office/word/2018/wordml" xmlns:w16du="http://schemas.microsoft.com/office/word/2023/wordml/word16du" xmlns:w16sdtdh="http://schemas.microsoft.com/office/word/2020/wordml/sdtdatahash" xmlns:w16se="http://schemas.microsoft.com/office/word/2015/wordml/symex" xmlns:wpg="http://schemas.microsoft.com/office/word/2010/wordprocessingGroup" xmlns:wpi="http://schemas.microsoft.com/office/word/2010/wordprocessingInk" xmlns:wne="http://schemas.microsoft.com/office/word/2006/wordml" xmlns:wps="http://schemas.microsoft.com/office/word/2010/wordprocessingShape" mc:Ignorable="w14 w15 w16se w16cid w16 w16cex w16sdtdh wp14">
+<w:footnotes xmlns:wpc="http://schemas.microsoft.com/office/word/2010/wordprocessingCanvas" xmlns:cx="http://schemas.microsoft.com/office/drawing/2014/chartex" xmlns:cx1="http://schemas.microsoft.com/office/drawing/2015/9/8/chartex" xmlns:cx2="http://schemas.microsoft.com/office/drawing/2015/10/21/chartex" xmlns:cx3="http://schemas.microsoft.com/office/drawing/2016/5/9/chartex" xmlns:cx4="http://schemas.microsoft.com/office/drawing/2016/5/10/chartex" xmlns:cx5="http://schemas.microsoft.com/office/drawing/2016/5/11/chartex" xmlns:cx6="http://schemas.microsoft.com/office/drawing/2016/5/12/chartex" xmlns:cx7="http://schemas.microsoft.com/office/drawing/2016/5/13/chartex" xmlns:cx8="http://schemas.microsoft.com/office/drawing/2016/5/14/chartex" xmlns:mc="http://schemas.openxmlformats.org/markup-compatibility/2006" xmlns:aink="http://schemas.microsoft.com/office/drawing/2016/ink" xmlns:am3d="http://schemas.microsoft.com/office/drawing/2017/model3d" xmlns:o="urn:schemas-microsoft-com:office:office" xmlns:oel="http://schemas.microsoft.com/office/2019/extlst" xmlns:r="http://schemas.openxmlformats.org/officeDocument/2006/relationships" xmlns:m="http://schemas.openxmlformats.org/officeDocument/2006/math" xmlns:v="urn:schemas-microsoft-com:vml" xmlns:wp14="http://schemas.microsoft.com/office/word/2010/wordprocessingDrawing" xmlns:wp="http://schemas.openxmlformats.org/drawingml/2006/wordprocessingDrawing" xmlns:w10="urn:schemas-microsoft-com:office:word" xmlns:w="http://schemas.openxmlformats.org/wordprocessingml/2006/main" xmlns:w14="http://schemas.microsoft.com/office/word/2010/wordml" xmlns:w15="http://schemas.microsoft.com/office/word/2012/wordml" xmlns:w16cex="http://schemas.microsoft.com/office/word/2018/wordml/cex" xmlns:w16cid="http://schemas.microsoft.com/office/word/2016/wordml/cid" xmlns:w16="http://schemas.microsoft.com/office/word/2018/wordml" xmlns:w16du="http://schemas.microsoft.com/office/word/2023/wordml/word16du" xmlns:w16sdtdh="http://schemas.microsoft.com/office/word/2020/wordml/sdtdatahash" xmlns:w16se="http://schemas.microsoft.com/office/word/2015/wordml/symex" xmlns:wpg="http://schemas.microsoft.com/office/word/2010/wordprocessingGroup" xmlns:wpi="http://schemas.microsoft.com/office/word/2010/wordprocessingInk" xmlns:wne="http://schemas.microsoft.com/office/word/2006/wordml" xmlns:wps="http://schemas.microsoft.com/office/word/2010/wordprocessingShape" mc:Ignorable="w14 w15 w16se w16cid w16 w16cex w16sdtdh w16du wp14">
   <w:footnote w:type="separator" w:id="-1">
     <w:p>
       <w:r>
@@ -6973,7 +7243,7 @@
 </file>
 
 <file path=word/header1.xml><?xml version="1.0" encoding="utf-8"?>
-<w:hdr xmlns:wpc="http://schemas.microsoft.com/office/word/2010/wordprocessingCanvas" xmlns:cx="http://schemas.microsoft.com/office/drawing/2014/chartex" xmlns:cx1="http://schemas.microsoft.com/office/drawing/2015/9/8/chartex" xmlns:cx2="http://schemas.microsoft.com/office/drawing/2015/10/21/chartex" xmlns:cx3="http://schemas.microsoft.com/office/drawing/2016/5/9/chartex" xmlns:cx4="http://schemas.microsoft.com/office/drawing/2016/5/10/chartex" xmlns:cx5="http://schemas.microsoft.com/office/drawing/2016/5/11/chartex" xmlns:cx6="http://schemas.microsoft.com/office/drawing/2016/5/12/chartex" xmlns:cx7="http://schemas.microsoft.com/office/drawing/2016/5/13/chartex" xmlns:cx8="http://schemas.microsoft.com/office/drawing/2016/5/14/chartex" xmlns:mc="http://schemas.openxmlformats.org/markup-compatibility/2006" xmlns:aink="http://schemas.microsoft.com/office/drawing/2016/ink" xmlns:am3d="http://schemas.microsoft.com/office/drawing/2017/model3d" xmlns:o="urn:schemas-microsoft-com:office:office" xmlns:oel="http://schemas.microsoft.com/office/2019/extlst" xmlns:r="http://schemas.openxmlformats.org/officeDocument/2006/relationships" xmlns:m="http://schemas.openxmlformats.org/officeDocument/2006/math" xmlns:v="urn:schemas-microsoft-com:vml" xmlns:wp14="http://schemas.microsoft.com/office/word/2010/wordprocessingDrawing" xmlns:wp="http://schemas.openxmlformats.org/drawingml/2006/wordprocessingDrawing" xmlns:w10="urn:schemas-microsoft-com:office:word" xmlns:w="http://schemas.openxmlformats.org/wordprocessingml/2006/main" xmlns:w14="http://schemas.microsoft.com/office/word/2010/wordml" xmlns:w15="http://schemas.microsoft.com/office/word/2012/wordml" xmlns:w16cex="http://schemas.microsoft.com/office/word/2018/wordml/cex" xmlns:w16cid="http://schemas.microsoft.com/office/word/2016/wordml/cid" xmlns:w16="http://schemas.microsoft.com/office/word/2018/wordml" xmlns:w16du="http://schemas.microsoft.com/office/word/2023/wordml/word16du" xmlns:w16sdtdh="http://schemas.microsoft.com/office/word/2020/wordml/sdtdatahash" xmlns:w16se="http://schemas.microsoft.com/office/word/2015/wordml/symex" xmlns:wpg="http://schemas.microsoft.com/office/word/2010/wordprocessingGroup" xmlns:wpi="http://schemas.microsoft.com/office/word/2010/wordprocessingInk" xmlns:wne="http://schemas.microsoft.com/office/word/2006/wordml" xmlns:wps="http://schemas.microsoft.com/office/word/2010/wordprocessingShape" mc:Ignorable="w14 w15 w16se w16cid w16 w16cex w16sdtdh wp14">
+<w:hdr xmlns:wpc="http://schemas.microsoft.com/office/word/2010/wordprocessingCanvas" xmlns:cx="http://schemas.microsoft.com/office/drawing/2014/chartex" xmlns:cx1="http://schemas.microsoft.com/office/drawing/2015/9/8/chartex" xmlns:cx2="http://schemas.microsoft.com/office/drawing/2015/10/21/chartex" xmlns:cx3="http://schemas.microsoft.com/office/drawing/2016/5/9/chartex" xmlns:cx4="http://schemas.microsoft.com/office/drawing/2016/5/10/chartex" xmlns:cx5="http://schemas.microsoft.com/office/drawing/2016/5/11/chartex" xmlns:cx6="http://schemas.microsoft.com/office/drawing/2016/5/12/chartex" xmlns:cx7="http://schemas.microsoft.com/office/drawing/2016/5/13/chartex" xmlns:cx8="http://schemas.microsoft.com/office/drawing/2016/5/14/chartex" xmlns:mc="http://schemas.openxmlformats.org/markup-compatibility/2006" xmlns:aink="http://schemas.microsoft.com/office/drawing/2016/ink" xmlns:am3d="http://schemas.microsoft.com/office/drawing/2017/model3d" xmlns:o="urn:schemas-microsoft-com:office:office" xmlns:oel="http://schemas.microsoft.com/office/2019/extlst" xmlns:r="http://schemas.openxmlformats.org/officeDocument/2006/relationships" xmlns:m="http://schemas.openxmlformats.org/officeDocument/2006/math" xmlns:v="urn:schemas-microsoft-com:vml" xmlns:wp14="http://schemas.microsoft.com/office/word/2010/wordprocessingDrawing" xmlns:wp="http://schemas.openxmlformats.org/drawingml/2006/wordprocessingDrawing" xmlns:w10="urn:schemas-microsoft-com:office:word" xmlns:w="http://schemas.openxmlformats.org/wordprocessingml/2006/main" xmlns:w14="http://schemas.microsoft.com/office/word/2010/wordml" xmlns:w15="http://schemas.microsoft.com/office/word/2012/wordml" xmlns:w16cex="http://schemas.microsoft.com/office/word/2018/wordml/cex" xmlns:w16cid="http://schemas.microsoft.com/office/word/2016/wordml/cid" xmlns:w16="http://schemas.microsoft.com/office/word/2018/wordml" xmlns:w16du="http://schemas.microsoft.com/office/word/2023/wordml/word16du" xmlns:w16sdtdh="http://schemas.microsoft.com/office/word/2020/wordml/sdtdatahash" xmlns:w16se="http://schemas.microsoft.com/office/word/2015/wordml/symex" xmlns:wpg="http://schemas.microsoft.com/office/word/2010/wordprocessingGroup" xmlns:wpi="http://schemas.microsoft.com/office/word/2010/wordprocessingInk" xmlns:wne="http://schemas.microsoft.com/office/word/2006/wordml" xmlns:wps="http://schemas.microsoft.com/office/word/2010/wordprocessingShape" mc:Ignorable="w14 w15 w16se w16cid w16 w16cex w16sdtdh w16du wp14">
   <w:p>
     <w:pPr>
       <w:pStyle w:val="Header"/>
@@ -6996,7 +7266,7 @@
 </file>
 
 <file path=word/numbering.xml><?xml version="1.0" encoding="utf-8"?>
-<w:numbering xmlns:wpc="http://schemas.microsoft.com/office/word/2010/wordprocessingCanvas" xmlns:cx="http://schemas.microsoft.com/office/drawing/2014/chartex" xmlns:cx1="http://schemas.microsoft.com/office/drawing/2015/9/8/chartex" xmlns:cx2="http://schemas.microsoft.com/office/drawing/2015/10/21/chartex" xmlns:cx3="http://schemas.microsoft.com/office/drawing/2016/5/9/chartex" xmlns:cx4="http://schemas.microsoft.com/office/drawing/2016/5/10/chartex" xmlns:cx5="http://schemas.microsoft.com/office/drawing/2016/5/11/chartex" xmlns:cx6="http://schemas.microsoft.com/office/drawing/2016/5/12/chartex" xmlns:cx7="http://schemas.microsoft.com/office/drawing/2016/5/13/chartex" xmlns:cx8="http://schemas.microsoft.com/office/drawing/2016/5/14/chartex" xmlns:mc="http://schemas.openxmlformats.org/markup-compatibility/2006" xmlns:aink="http://schemas.microsoft.com/office/drawing/2016/ink" xmlns:am3d="http://schemas.microsoft.com/office/drawing/2017/model3d" xmlns:o="urn:schemas-microsoft-com:office:office" xmlns:oel="http://schemas.microsoft.com/office/2019/extlst" xmlns:r="http://schemas.openxmlformats.org/officeDocument/2006/relationships" xmlns:m="http://schemas.openxmlformats.org/officeDocument/2006/math" xmlns:v="urn:schemas-microsoft-com:vml" xmlns:wp14="http://schemas.microsoft.com/office/word/2010/wordprocessingDrawing" xmlns:wp="http://schemas.openxmlformats.org/drawingml/2006/wordprocessingDrawing" xmlns:w10="urn:schemas-microsoft-com:office:word" xmlns:w="http://schemas.openxmlformats.org/wordprocessingml/2006/main" xmlns:w14="http://schemas.microsoft.com/office/word/2010/wordml" xmlns:w15="http://schemas.microsoft.com/office/word/2012/wordml" xmlns:w16cex="http://schemas.microsoft.com/office/word/2018/wordml/cex" xmlns:w16cid="http://schemas.microsoft.com/office/word/2016/wordml/cid" xmlns:w16="http://schemas.microsoft.com/office/word/2018/wordml" xmlns:w16du="http://schemas.microsoft.com/office/word/2023/wordml/word16du" xmlns:w16sdtdh="http://schemas.microsoft.com/office/word/2020/wordml/sdtdatahash" xmlns:w16se="http://schemas.microsoft.com/office/word/2015/wordml/symex" xmlns:wpg="http://schemas.microsoft.com/office/word/2010/wordprocessingGroup" xmlns:wpi="http://schemas.microsoft.com/office/word/2010/wordprocessingInk" xmlns:wne="http://schemas.microsoft.com/office/word/2006/wordml" xmlns:wps="http://schemas.microsoft.com/office/word/2010/wordprocessingShape" mc:Ignorable="w14 w15 w16se w16cid w16 w16cex w16sdtdh wp14">
+<w:numbering xmlns:wpc="http://schemas.microsoft.com/office/word/2010/wordprocessingCanvas" xmlns:cx="http://schemas.microsoft.com/office/drawing/2014/chartex" xmlns:cx1="http://schemas.microsoft.com/office/drawing/2015/9/8/chartex" xmlns:cx2="http://schemas.microsoft.com/office/drawing/2015/10/21/chartex" xmlns:cx3="http://schemas.microsoft.com/office/drawing/2016/5/9/chartex" xmlns:cx4="http://schemas.microsoft.com/office/drawing/2016/5/10/chartex" xmlns:cx5="http://schemas.microsoft.com/office/drawing/2016/5/11/chartex" xmlns:cx6="http://schemas.microsoft.com/office/drawing/2016/5/12/chartex" xmlns:cx7="http://schemas.microsoft.com/office/drawing/2016/5/13/chartex" xmlns:cx8="http://schemas.microsoft.com/office/drawing/2016/5/14/chartex" xmlns:mc="http://schemas.openxmlformats.org/markup-compatibility/2006" xmlns:aink="http://schemas.microsoft.com/office/drawing/2016/ink" xmlns:am3d="http://schemas.microsoft.com/office/drawing/2017/model3d" xmlns:o="urn:schemas-microsoft-com:office:office" xmlns:oel="http://schemas.microsoft.com/office/2019/extlst" xmlns:r="http://schemas.openxmlformats.org/officeDocument/2006/relationships" xmlns:m="http://schemas.openxmlformats.org/officeDocument/2006/math" xmlns:v="urn:schemas-microsoft-com:vml" xmlns:wp14="http://schemas.microsoft.com/office/word/2010/wordprocessingDrawing" xmlns:wp="http://schemas.openxmlformats.org/drawingml/2006/wordprocessingDrawing" xmlns:w10="urn:schemas-microsoft-com:office:word" xmlns:w="http://schemas.openxmlformats.org/wordprocessingml/2006/main" xmlns:w14="http://schemas.microsoft.com/office/word/2010/wordml" xmlns:w15="http://schemas.microsoft.com/office/word/2012/wordml" xmlns:w16cex="http://schemas.microsoft.com/office/word/2018/wordml/cex" xmlns:w16cid="http://schemas.microsoft.com/office/word/2016/wordml/cid" xmlns:w16="http://schemas.microsoft.com/office/word/2018/wordml" xmlns:w16du="http://schemas.microsoft.com/office/word/2023/wordml/word16du" xmlns:w16sdtdh="http://schemas.microsoft.com/office/word/2020/wordml/sdtdatahash" xmlns:w16se="http://schemas.microsoft.com/office/word/2015/wordml/symex" xmlns:wpg="http://schemas.microsoft.com/office/word/2010/wordprocessingGroup" xmlns:wpi="http://schemas.microsoft.com/office/word/2010/wordprocessingInk" xmlns:wne="http://schemas.microsoft.com/office/word/2006/wordml" xmlns:wps="http://schemas.microsoft.com/office/word/2010/wordprocessingShape" mc:Ignorable="w14 w15 w16se w16cid w16 w16cex w16sdtdh w16du wp14">
   <w:abstractNum w:abstractNumId="0" w15:restartNumberingAfterBreak="0">
     <w:nsid w:val="00432905"/>
     <w:multiLevelType w:val="multilevel"/>
@@ -10224,7 +10494,7 @@
 </file>
 
 <file path=word/styles.xml><?xml version="1.0" encoding="utf-8"?>
-<w:styles xmlns:mc="http://schemas.openxmlformats.org/markup-compatibility/2006" xmlns:r="http://schemas.openxmlformats.org/officeDocument/2006/relationships" xmlns:w="http://schemas.openxmlformats.org/wordprocessingml/2006/main" xmlns:w14="http://schemas.microsoft.com/office/word/2010/wordml" xmlns:w15="http://schemas.microsoft.com/office/word/2012/wordml" xmlns:w16cex="http://schemas.microsoft.com/office/word/2018/wordml/cex" xmlns:w16cid="http://schemas.microsoft.com/office/word/2016/wordml/cid" xmlns:w16="http://schemas.microsoft.com/office/word/2018/wordml" xmlns:w16sdtdh="http://schemas.microsoft.com/office/word/2020/wordml/sdtdatahash" xmlns:w16se="http://schemas.microsoft.com/office/word/2015/wordml/symex" mc:Ignorable="w14 w15 w16se w16cid w16 w16cex w16sdtdh">
+<w:styles xmlns:mc="http://schemas.openxmlformats.org/markup-compatibility/2006" xmlns:r="http://schemas.openxmlformats.org/officeDocument/2006/relationships" xmlns:w="http://schemas.openxmlformats.org/wordprocessingml/2006/main" xmlns:w14="http://schemas.microsoft.com/office/word/2010/wordml" xmlns:w15="http://schemas.microsoft.com/office/word/2012/wordml" xmlns:w16cex="http://schemas.microsoft.com/office/word/2018/wordml/cex" xmlns:w16cid="http://schemas.microsoft.com/office/word/2016/wordml/cid" xmlns:w16="http://schemas.microsoft.com/office/word/2018/wordml" xmlns:w16du="http://schemas.microsoft.com/office/word/2023/wordml/word16du" xmlns:w16sdtdh="http://schemas.microsoft.com/office/word/2020/wordml/sdtdatahash" xmlns:w16se="http://schemas.microsoft.com/office/word/2015/wordml/symex" mc:Ignorable="w14 w15 w16se w16cid w16 w16cex w16sdtdh w16du">
   <w:docDefaults>
     <w:rPrDefault>
       <w:rPr>
@@ -11743,7 +12013,22 @@
 </file>
 
 <file path=customXml/itemProps2.xml><?xml version="1.0" encoding="utf-8"?>
-<ds:datastoreItem xmlns:ds="http://schemas.openxmlformats.org/officeDocument/2006/customXml" ds:itemID="{26E74527-911F-48C7-A43A-F18D81F011F0}"/>
+<ds:datastoreItem xmlns:ds="http://schemas.openxmlformats.org/officeDocument/2006/customXml" ds:itemID="{26E74527-911F-48C7-A43A-F18D81F011F0}">
+  <ds:schemaRefs>
+    <ds:schemaRef ds:uri="http://schemas.microsoft.com/office/2006/metadata/contentType"/>
+    <ds:schemaRef ds:uri="http://schemas.microsoft.com/office/2006/metadata/properties/metaAttributes"/>
+    <ds:schemaRef ds:uri="http://www.w3.org/2001/XMLSchema"/>
+    <ds:schemaRef ds:uri="http://schemas.microsoft.com/office/2006/metadata/properties"/>
+    <ds:schemaRef ds:uri="f336f4fe-8719-4ea2-b5d6-29b3a580aeb4"/>
+    <ds:schemaRef ds:uri="b57b892a-dd61-4bba-b372-a8d93da2c7e6"/>
+    <ds:schemaRef ds:uri="http://schemas.microsoft.com/office/2006/documentManagement/types"/>
+    <ds:schemaRef ds:uri="http://schemas.microsoft.com/office/infopath/2007/PartnerControls"/>
+    <ds:schemaRef ds:uri="http://schemas.openxmlformats.org/package/2006/metadata/core-properties"/>
+    <ds:schemaRef ds:uri="http://purl.org/dc/elements/1.1/"/>
+    <ds:schemaRef ds:uri="http://purl.org/dc/terms/"/>
+    <ds:schemaRef ds:uri="http://schemas.microsoft.com/internal/obd"/>
+  </ds:schemaRefs>
+</ds:datastoreItem>
 </file>
 
 <file path=customXml/itemProps3.xml><?xml version="1.0" encoding="utf-8"?>
@@ -11766,6 +12051,6 @@
 
 <file path=docMetadata/LabelInfo.xml><?xml version="1.0" encoding="utf-8"?>
 <clbl:labelList xmlns:clbl="http://schemas.microsoft.com/office/2020/mipLabelMetadata">
-  <clbl:label id="{95c71a0f-75e1-4c8f-90e2-641c9351dd98}" enabled="1" method="Standard" siteId="{3e0088dc-0629-4ae6-aa8c-813e7a296f50}" contentBits="2" removed="0"/>
+  <clbl:label id="{fa22dce2-39a9-4bf4-a557-7a50b593b56a}" enabled="1" method="Privileged" siteId="{3e0088dc-0629-4ae6-aa8c-813e7a296f50}" contentBits="0" removed="0"/>
 </clbl:labelList>
 </file>
</xml_diff>

<commit_message>
CIV-9276 Claim issue changes for fixed costs
</commit_message>
<xml_diff>
--- a/docker/docmosis/templates/CV-SPC-CLM-ENG-01349.docx
+++ b/docker/docmosis/templates/CV-SPC-CLM-ENG-01349.docx
@@ -1,6 +1,6 @@
 
 <file path=word/document.xml><?xml version="1.0" encoding="utf-8"?>
-<w:document xmlns:wpc="http://schemas.microsoft.com/office/word/2010/wordprocessingCanvas" xmlns:cx="http://schemas.microsoft.com/office/drawing/2014/chartex" xmlns:cx1="http://schemas.microsoft.com/office/drawing/2015/9/8/chartex" xmlns:cx2="http://schemas.microsoft.com/office/drawing/2015/10/21/chartex" xmlns:cx3="http://schemas.microsoft.com/office/drawing/2016/5/9/chartex" xmlns:cx4="http://schemas.microsoft.com/office/drawing/2016/5/10/chartex" xmlns:cx5="http://schemas.microsoft.com/office/drawing/2016/5/11/chartex" xmlns:cx6="http://schemas.microsoft.com/office/drawing/2016/5/12/chartex" xmlns:cx7="http://schemas.microsoft.com/office/drawing/2016/5/13/chartex" xmlns:cx8="http://schemas.microsoft.com/office/drawing/2016/5/14/chartex" xmlns:mc="http://schemas.openxmlformats.org/markup-compatibility/2006" xmlns:aink="http://schemas.microsoft.com/office/drawing/2016/ink" xmlns:am3d="http://schemas.microsoft.com/office/drawing/2017/model3d" xmlns:o="urn:schemas-microsoft-com:office:office" xmlns:oel="http://schemas.microsoft.com/office/2019/extlst" xmlns:r="http://schemas.openxmlformats.org/officeDocument/2006/relationships" xmlns:m="http://schemas.openxmlformats.org/officeDocument/2006/math" xmlns:v="urn:schemas-microsoft-com:vml" xmlns:wp14="http://schemas.microsoft.com/office/word/2010/wordprocessingDrawing" xmlns:wp="http://schemas.openxmlformats.org/drawingml/2006/wordprocessingDrawing" xmlns:w10="urn:schemas-microsoft-com:office:word" xmlns:w="http://schemas.openxmlformats.org/wordprocessingml/2006/main" xmlns:w14="http://schemas.microsoft.com/office/word/2010/wordml" xmlns:w15="http://schemas.microsoft.com/office/word/2012/wordml" xmlns:w16cex="http://schemas.microsoft.com/office/word/2018/wordml/cex" xmlns:w16cid="http://schemas.microsoft.com/office/word/2016/wordml/cid" xmlns:w16="http://schemas.microsoft.com/office/word/2018/wordml" xmlns:w16du="http://schemas.microsoft.com/office/word/2023/wordml/word16du" xmlns:w16sdtdh="http://schemas.microsoft.com/office/word/2020/wordml/sdtdatahash" xmlns:w16se="http://schemas.microsoft.com/office/word/2015/wordml/symex" xmlns:wpg="http://schemas.microsoft.com/office/word/2010/wordprocessingGroup" xmlns:wpi="http://schemas.microsoft.com/office/word/2010/wordprocessingInk" xmlns:wne="http://schemas.microsoft.com/office/word/2006/wordml" xmlns:wps="http://schemas.microsoft.com/office/word/2010/wordprocessingShape" mc:Ignorable="w14 w15 w16se w16cid w16 w16cex w16sdtdh wp14">
+<w:document xmlns:wpc="http://schemas.microsoft.com/office/word/2010/wordprocessingCanvas" xmlns:cx="http://schemas.microsoft.com/office/drawing/2014/chartex" xmlns:cx1="http://schemas.microsoft.com/office/drawing/2015/9/8/chartex" xmlns:cx2="http://schemas.microsoft.com/office/drawing/2015/10/21/chartex" xmlns:cx3="http://schemas.microsoft.com/office/drawing/2016/5/9/chartex" xmlns:cx4="http://schemas.microsoft.com/office/drawing/2016/5/10/chartex" xmlns:cx5="http://schemas.microsoft.com/office/drawing/2016/5/11/chartex" xmlns:cx6="http://schemas.microsoft.com/office/drawing/2016/5/12/chartex" xmlns:cx7="http://schemas.microsoft.com/office/drawing/2016/5/13/chartex" xmlns:cx8="http://schemas.microsoft.com/office/drawing/2016/5/14/chartex" xmlns:mc="http://schemas.openxmlformats.org/markup-compatibility/2006" xmlns:aink="http://schemas.microsoft.com/office/drawing/2016/ink" xmlns:am3d="http://schemas.microsoft.com/office/drawing/2017/model3d" xmlns:o="urn:schemas-microsoft-com:office:office" xmlns:oel="http://schemas.microsoft.com/office/2019/extlst" xmlns:r="http://schemas.openxmlformats.org/officeDocument/2006/relationships" xmlns:m="http://schemas.openxmlformats.org/officeDocument/2006/math" xmlns:v="urn:schemas-microsoft-com:vml" xmlns:wp14="http://schemas.microsoft.com/office/word/2010/wordprocessingDrawing" xmlns:wp="http://schemas.openxmlformats.org/drawingml/2006/wordprocessingDrawing" xmlns:w10="urn:schemas-microsoft-com:office:word" xmlns:w="http://schemas.openxmlformats.org/wordprocessingml/2006/main" xmlns:w14="http://schemas.microsoft.com/office/word/2010/wordml" xmlns:w15="http://schemas.microsoft.com/office/word/2012/wordml" xmlns:w16cex="http://schemas.microsoft.com/office/word/2018/wordml/cex" xmlns:w16cid="http://schemas.microsoft.com/office/word/2016/wordml/cid" xmlns:w16="http://schemas.microsoft.com/office/word/2018/wordml" xmlns:w16du="http://schemas.microsoft.com/office/word/2023/wordml/word16du" xmlns:w16sdtdh="http://schemas.microsoft.com/office/word/2020/wordml/sdtdatahash" xmlns:w16se="http://schemas.microsoft.com/office/word/2015/wordml/symex" xmlns:wpg="http://schemas.microsoft.com/office/word/2010/wordprocessingGroup" xmlns:wpi="http://schemas.microsoft.com/office/word/2010/wordprocessingInk" xmlns:wne="http://schemas.microsoft.com/office/word/2006/wordml" xmlns:wps="http://schemas.microsoft.com/office/word/2010/wordprocessingShape" mc:Ignorable="w14 w15 w16se w16cid w16 w16cex w16sdtdh w16du wp14">
   <w:body>
     <w:p>
       <w:pPr>
@@ -158,6 +158,7 @@
               </w:rPr>
               <w:t xml:space="preserve"> </w:t>
             </w:r>
+            <w:proofErr w:type="spellStart"/>
             <w:r>
               <w:rPr>
                 <w:rFonts w:ascii="GDSTransportWebsite" w:hAnsi="GDSTransportWebsite"/>
@@ -165,7 +166,17 @@
                 <w:sz w:val="28"/>
                 <w:szCs w:val="28"/>
               </w:rPr>
-              <w:t>referenceNumber &gt;&gt;</w:t>
+              <w:t>referenceNumber</w:t>
+            </w:r>
+            <w:proofErr w:type="spellEnd"/>
+            <w:r>
+              <w:rPr>
+                <w:rFonts w:ascii="GDSTransportWebsite" w:hAnsi="GDSTransportWebsite"/>
+                <w:color w:val="60686D"/>
+                <w:sz w:val="28"/>
+                <w:szCs w:val="28"/>
+              </w:rPr>
+              <w:t xml:space="preserve"> &gt;&gt;</w:t>
             </w:r>
             <w:r>
               <w:rPr>
@@ -296,8 +307,19 @@
                 <w:sz w:val="28"/>
                 <w:szCs w:val="28"/>
               </w:rPr>
-              <w:t xml:space="preserve"> caseName</w:t>
-            </w:r>
+              <w:t xml:space="preserve"> </w:t>
+            </w:r>
+            <w:proofErr w:type="spellStart"/>
+            <w:r>
+              <w:rPr>
+                <w:rFonts w:ascii="GDSTransportWebsite" w:hAnsi="GDSTransportWebsite"/>
+                <w:color w:val="60686D"/>
+                <w:sz w:val="28"/>
+                <w:szCs w:val="28"/>
+              </w:rPr>
+              <w:t>caseName</w:t>
+            </w:r>
+            <w:proofErr w:type="spellEnd"/>
             <w:r>
               <w:rPr>
                 <w:rFonts w:ascii="GDSTransportWebsite" w:hAnsi="GDSTransportWebsite"/>
@@ -342,6 +364,7 @@
               </w:rPr>
               <w:t>Claimant ref: &lt;&lt;</w:t>
             </w:r>
+            <w:proofErr w:type="spellStart"/>
             <w:r>
               <w:rPr>
                 <w:rFonts w:ascii="GDSTransportWebsite" w:hAnsi="GDSTransportWebsite"/>
@@ -354,7 +377,15 @@
                 <w:rFonts w:ascii="GDSTransportWebsite" w:hAnsi="GDSTransportWebsite"/>
                 <w:color w:val="60686D"/>
               </w:rPr>
-              <w:t xml:space="preserve">ExternalReference&gt;&gt; </w:t>
+              <w:t>ExternalReference</w:t>
+            </w:r>
+            <w:proofErr w:type="spellEnd"/>
+            <w:r>
+              <w:rPr>
+                <w:rFonts w:ascii="GDSTransportWebsite" w:hAnsi="GDSTransportWebsite"/>
+                <w:color w:val="60686D"/>
+              </w:rPr>
+              <w:t xml:space="preserve">&gt;&gt; </w:t>
             </w:r>
           </w:p>
           <w:p>
@@ -375,6 +406,7 @@
               </w:rPr>
               <w:t>Defendant ref: &lt;&lt;</w:t>
             </w:r>
+            <w:proofErr w:type="spellStart"/>
             <w:r>
               <w:rPr>
                 <w:rFonts w:ascii="GDSTransportWebsite" w:hAnsi="GDSTransportWebsite"/>
@@ -387,7 +419,15 @@
                 <w:rFonts w:ascii="GDSTransportWebsite" w:hAnsi="GDSTransportWebsite"/>
                 <w:color w:val="60686D"/>
               </w:rPr>
-              <w:t>ntExternalReference&gt;&gt;</w:t>
+              <w:t>ntExternalReference</w:t>
+            </w:r>
+            <w:proofErr w:type="spellEnd"/>
+            <w:r>
+              <w:rPr>
+                <w:rFonts w:ascii="GDSTransportWebsite" w:hAnsi="GDSTransportWebsite"/>
+                <w:color w:val="60686D"/>
+              </w:rPr>
+              <w:t>&gt;&gt;</w:t>
             </w:r>
           </w:p>
         </w:tc>
@@ -416,8 +456,9 @@
                 <w:sz w:val="24"/>
                 <w:szCs w:val="24"/>
               </w:rPr>
-              <w:t>Issued: &lt;&lt;{dateFormat(issueDate,‘d</w:t>
-            </w:r>
+              <w:t>Issued: &lt;</w:t>
+            </w:r>
+            <w:proofErr w:type="gramStart"/>
             <w:r>
               <w:rPr>
                 <w:rFonts w:ascii="GDSTransportWebsite" w:eastAsia="Times New Roman" w:hAnsi="GDSTransportWebsite" w:cs="Times New Roman"/>
@@ -425,8 +466,10 @@
                 <w:sz w:val="24"/>
                 <w:szCs w:val="24"/>
               </w:rPr>
-              <w:t xml:space="preserve"> </w:t>
-            </w:r>
+              <w:t>&lt;{</w:t>
+            </w:r>
+            <w:proofErr w:type="spellStart"/>
+            <w:proofErr w:type="gramEnd"/>
             <w:r>
               <w:rPr>
                 <w:rFonts w:ascii="GDSTransportWebsite" w:eastAsia="Times New Roman" w:hAnsi="GDSTransportWebsite" w:cs="Times New Roman"/>
@@ -434,8 +477,9 @@
                 <w:sz w:val="24"/>
                 <w:szCs w:val="24"/>
               </w:rPr>
-              <w:t>MMMM</w:t>
-            </w:r>
+              <w:t>dateFormat</w:t>
+            </w:r>
+            <w:proofErr w:type="spellEnd"/>
             <w:r>
               <w:rPr>
                 <w:rFonts w:ascii="GDSTransportWebsite" w:eastAsia="Times New Roman" w:hAnsi="GDSTransportWebsite" w:cs="Times New Roman"/>
@@ -443,8 +487,9 @@
                 <w:sz w:val="24"/>
                 <w:szCs w:val="24"/>
               </w:rPr>
-              <w:t xml:space="preserve"> </w:t>
-            </w:r>
+              <w:t>(</w:t>
+            </w:r>
+            <w:proofErr w:type="spellStart"/>
             <w:r>
               <w:rPr>
                 <w:rFonts w:ascii="GDSTransportWebsite" w:eastAsia="Times New Roman" w:hAnsi="GDSTransportWebsite" w:cs="Times New Roman"/>
@@ -452,15 +497,9 @@
                 <w:sz w:val="24"/>
                 <w:szCs w:val="24"/>
               </w:rPr>
-              <w:t>yyyy’,‘dd-MM-yyyy’)}&gt;&gt;</w:t>
-            </w:r>
-          </w:p>
-          <w:p>
-            <w:pPr>
-              <w:pStyle w:val="NoSpacing"/>
-              <w:spacing w:line="276" w:lineRule="auto"/>
-              <w:jc w:val="right"/>
-            </w:pPr>
+              <w:t>issueDate</w:t>
+            </w:r>
+            <w:proofErr w:type="spellEnd"/>
             <w:r>
               <w:rPr>
                 <w:rFonts w:ascii="GDSTransportWebsite" w:eastAsia="Times New Roman" w:hAnsi="GDSTransportWebsite" w:cs="Times New Roman"/>
@@ -468,7 +507,7 @@
                 <w:sz w:val="24"/>
                 <w:szCs w:val="24"/>
               </w:rPr>
-              <w:t>Submitted</w:t>
+              <w:t>,‘d</w:t>
             </w:r>
             <w:r>
               <w:rPr>
@@ -477,7 +516,7 @@
                 <w:sz w:val="24"/>
                 <w:szCs w:val="24"/>
               </w:rPr>
-              <w:t xml:space="preserve">: </w:t>
+              <w:t xml:space="preserve"> </w:t>
             </w:r>
             <w:r>
               <w:rPr>
@@ -486,7 +525,7 @@
                 <w:sz w:val="24"/>
                 <w:szCs w:val="24"/>
               </w:rPr>
-              <w:t>&lt;&lt;{dateFormat(submittedOn,‘d</w:t>
+              <w:t>MMMM</w:t>
             </w:r>
             <w:r>
               <w:rPr>
@@ -497,6 +536,7 @@
               </w:rPr>
               <w:t xml:space="preserve"> </w:t>
             </w:r>
+            <w:proofErr w:type="spellStart"/>
             <w:r>
               <w:rPr>
                 <w:rFonts w:ascii="GDSTransportWebsite" w:eastAsia="Times New Roman" w:hAnsi="GDSTransportWebsite" w:cs="Times New Roman"/>
@@ -504,8 +544,9 @@
                 <w:sz w:val="24"/>
                 <w:szCs w:val="24"/>
               </w:rPr>
-              <w:t>MMMM</w:t>
-            </w:r>
+              <w:t>yyyy</w:t>
+            </w:r>
+            <w:proofErr w:type="spellEnd"/>
             <w:r>
               <w:rPr>
                 <w:rFonts w:ascii="GDSTransportWebsite" w:eastAsia="Times New Roman" w:hAnsi="GDSTransportWebsite" w:cs="Times New Roman"/>
@@ -513,8 +554,9 @@
                 <w:sz w:val="24"/>
                 <w:szCs w:val="24"/>
               </w:rPr>
-              <w:t xml:space="preserve"> </w:t>
-            </w:r>
+              <w:t>’,‘dd-MM-</w:t>
+            </w:r>
+            <w:proofErr w:type="spellStart"/>
             <w:r>
               <w:rPr>
                 <w:rFonts w:ascii="GDSTransportWebsite" w:eastAsia="Times New Roman" w:hAnsi="GDSTransportWebsite" w:cs="Times New Roman"/>
@@ -522,7 +564,169 @@
                 <w:sz w:val="24"/>
                 <w:szCs w:val="24"/>
               </w:rPr>
-              <w:t>yyyy’,‘dd-MM-yyyy’)}&gt;&gt;</w:t>
+              <w:t>yyyy</w:t>
+            </w:r>
+            <w:proofErr w:type="spellEnd"/>
+            <w:r>
+              <w:rPr>
+                <w:rFonts w:ascii="GDSTransportWebsite" w:eastAsia="Times New Roman" w:hAnsi="GDSTransportWebsite" w:cs="Times New Roman"/>
+                <w:color w:val="60686D"/>
+                <w:sz w:val="24"/>
+                <w:szCs w:val="24"/>
+              </w:rPr>
+              <w:t>’)}&gt;&gt;</w:t>
+            </w:r>
+          </w:p>
+          <w:p>
+            <w:pPr>
+              <w:pStyle w:val="NoSpacing"/>
+              <w:spacing w:line="276" w:lineRule="auto"/>
+              <w:jc w:val="right"/>
+            </w:pPr>
+            <w:r>
+              <w:rPr>
+                <w:rFonts w:ascii="GDSTransportWebsite" w:eastAsia="Times New Roman" w:hAnsi="GDSTransportWebsite" w:cs="Times New Roman"/>
+                <w:color w:val="60686D"/>
+                <w:sz w:val="24"/>
+                <w:szCs w:val="24"/>
+              </w:rPr>
+              <w:t>Submitted</w:t>
+            </w:r>
+            <w:r>
+              <w:rPr>
+                <w:rFonts w:ascii="GDSTransportWebsite" w:eastAsia="Times New Roman" w:hAnsi="GDSTransportWebsite" w:cs="Times New Roman"/>
+                <w:color w:val="60686D"/>
+                <w:sz w:val="24"/>
+                <w:szCs w:val="24"/>
+              </w:rPr>
+              <w:t xml:space="preserve">: </w:t>
+            </w:r>
+            <w:r>
+              <w:rPr>
+                <w:rFonts w:ascii="GDSTransportWebsite" w:eastAsia="Times New Roman" w:hAnsi="GDSTransportWebsite" w:cs="Times New Roman"/>
+                <w:color w:val="60686D"/>
+                <w:sz w:val="24"/>
+                <w:szCs w:val="24"/>
+              </w:rPr>
+              <w:t>&lt;</w:t>
+            </w:r>
+            <w:proofErr w:type="gramStart"/>
+            <w:r>
+              <w:rPr>
+                <w:rFonts w:ascii="GDSTransportWebsite" w:eastAsia="Times New Roman" w:hAnsi="GDSTransportWebsite" w:cs="Times New Roman"/>
+                <w:color w:val="60686D"/>
+                <w:sz w:val="24"/>
+                <w:szCs w:val="24"/>
+              </w:rPr>
+              <w:t>&lt;{</w:t>
+            </w:r>
+            <w:proofErr w:type="spellStart"/>
+            <w:proofErr w:type="gramEnd"/>
+            <w:r>
+              <w:rPr>
+                <w:rFonts w:ascii="GDSTransportWebsite" w:eastAsia="Times New Roman" w:hAnsi="GDSTransportWebsite" w:cs="Times New Roman"/>
+                <w:color w:val="60686D"/>
+                <w:sz w:val="24"/>
+                <w:szCs w:val="24"/>
+              </w:rPr>
+              <w:t>dateFormat</w:t>
+            </w:r>
+            <w:proofErr w:type="spellEnd"/>
+            <w:r>
+              <w:rPr>
+                <w:rFonts w:ascii="GDSTransportWebsite" w:eastAsia="Times New Roman" w:hAnsi="GDSTransportWebsite" w:cs="Times New Roman"/>
+                <w:color w:val="60686D"/>
+                <w:sz w:val="24"/>
+                <w:szCs w:val="24"/>
+              </w:rPr>
+              <w:t>(</w:t>
+            </w:r>
+            <w:proofErr w:type="spellStart"/>
+            <w:r>
+              <w:rPr>
+                <w:rFonts w:ascii="GDSTransportWebsite" w:eastAsia="Times New Roman" w:hAnsi="GDSTransportWebsite" w:cs="Times New Roman"/>
+                <w:color w:val="60686D"/>
+                <w:sz w:val="24"/>
+                <w:szCs w:val="24"/>
+              </w:rPr>
+              <w:t>submittedOn</w:t>
+            </w:r>
+            <w:proofErr w:type="spellEnd"/>
+            <w:r>
+              <w:rPr>
+                <w:rFonts w:ascii="GDSTransportWebsite" w:eastAsia="Times New Roman" w:hAnsi="GDSTransportWebsite" w:cs="Times New Roman"/>
+                <w:color w:val="60686D"/>
+                <w:sz w:val="24"/>
+                <w:szCs w:val="24"/>
+              </w:rPr>
+              <w:t>,‘d</w:t>
+            </w:r>
+            <w:r>
+              <w:rPr>
+                <w:rFonts w:ascii="GDSTransportWebsite" w:eastAsia="Times New Roman" w:hAnsi="GDSTransportWebsite" w:cs="Times New Roman"/>
+                <w:color w:val="60686D"/>
+                <w:sz w:val="24"/>
+                <w:szCs w:val="24"/>
+              </w:rPr>
+              <w:t xml:space="preserve"> </w:t>
+            </w:r>
+            <w:r>
+              <w:rPr>
+                <w:rFonts w:ascii="GDSTransportWebsite" w:eastAsia="Times New Roman" w:hAnsi="GDSTransportWebsite" w:cs="Times New Roman"/>
+                <w:color w:val="60686D"/>
+                <w:sz w:val="24"/>
+                <w:szCs w:val="24"/>
+              </w:rPr>
+              <w:t>MMMM</w:t>
+            </w:r>
+            <w:r>
+              <w:rPr>
+                <w:rFonts w:ascii="GDSTransportWebsite" w:eastAsia="Times New Roman" w:hAnsi="GDSTransportWebsite" w:cs="Times New Roman"/>
+                <w:color w:val="60686D"/>
+                <w:sz w:val="24"/>
+                <w:szCs w:val="24"/>
+              </w:rPr>
+              <w:t xml:space="preserve"> </w:t>
+            </w:r>
+            <w:proofErr w:type="spellStart"/>
+            <w:r>
+              <w:rPr>
+                <w:rFonts w:ascii="GDSTransportWebsite" w:eastAsia="Times New Roman" w:hAnsi="GDSTransportWebsite" w:cs="Times New Roman"/>
+                <w:color w:val="60686D"/>
+                <w:sz w:val="24"/>
+                <w:szCs w:val="24"/>
+              </w:rPr>
+              <w:t>yyyy</w:t>
+            </w:r>
+            <w:proofErr w:type="spellEnd"/>
+            <w:r>
+              <w:rPr>
+                <w:rFonts w:ascii="GDSTransportWebsite" w:eastAsia="Times New Roman" w:hAnsi="GDSTransportWebsite" w:cs="Times New Roman"/>
+                <w:color w:val="60686D"/>
+                <w:sz w:val="24"/>
+                <w:szCs w:val="24"/>
+              </w:rPr>
+              <w:t>’,‘dd-MM-</w:t>
+            </w:r>
+            <w:proofErr w:type="spellStart"/>
+            <w:r>
+              <w:rPr>
+                <w:rFonts w:ascii="GDSTransportWebsite" w:eastAsia="Times New Roman" w:hAnsi="GDSTransportWebsite" w:cs="Times New Roman"/>
+                <w:color w:val="60686D"/>
+                <w:sz w:val="24"/>
+                <w:szCs w:val="24"/>
+              </w:rPr>
+              <w:t>yyyy</w:t>
+            </w:r>
+            <w:proofErr w:type="spellEnd"/>
+            <w:r>
+              <w:rPr>
+                <w:rFonts w:ascii="GDSTransportWebsite" w:eastAsia="Times New Roman" w:hAnsi="GDSTransportWebsite" w:cs="Times New Roman"/>
+                <w:color w:val="60686D"/>
+                <w:sz w:val="24"/>
+                <w:szCs w:val="24"/>
+              </w:rPr>
+              <w:t>’)}&gt;&gt;</w:t>
             </w:r>
           </w:p>
         </w:tc>
@@ -588,7 +792,18 @@
                 <w:color w:val="0A0A0A"/>
                 <w:shd w:val="clear" w:color="auto" w:fill="FFFFFF"/>
               </w:rPr>
-              <w:t>&lt;&lt;rr_</w:t>
+              <w:t>&lt;&lt;</w:t>
+            </w:r>
+            <w:proofErr w:type="spellStart"/>
+            <w:r>
+              <w:rPr>
+                <w:rFonts w:ascii="GDSTransportWebsite" w:hAnsi="GDSTransportWebsite"/>
+                <w:b/>
+                <w:bCs/>
+                <w:color w:val="0A0A0A"/>
+                <w:shd w:val="clear" w:color="auto" w:fill="FFFFFF"/>
+              </w:rPr>
+              <w:t>rr_</w:t>
             </w:r>
             <w:r>
               <w:rPr>
@@ -600,6 +815,7 @@
               </w:rPr>
               <w:t>applicants</w:t>
             </w:r>
+            <w:proofErr w:type="spellEnd"/>
             <w:r>
               <w:rPr>
                 <w:rFonts w:ascii="GDSTransportWebsite" w:hAnsi="GDSTransportWebsite"/>
@@ -660,7 +876,29 @@
                 <w:color w:val="0A0A0A"/>
                 <w:shd w:val="clear" w:color="auto" w:fill="FFFFFF"/>
               </w:rPr>
-              <w:t>&lt;&lt;$itemnum&gt;&gt;&lt;&lt;es_&gt;&gt;</w:t>
+              <w:t>&lt;&lt;$</w:t>
+            </w:r>
+            <w:proofErr w:type="spellStart"/>
+            <w:r>
+              <w:rPr>
+                <w:rFonts w:ascii="GDSTransportWebsite" w:hAnsi="GDSTransportWebsite"/>
+                <w:b/>
+                <w:bCs/>
+                <w:color w:val="0A0A0A"/>
+                <w:shd w:val="clear" w:color="auto" w:fill="FFFFFF"/>
+              </w:rPr>
+              <w:t>itemnum</w:t>
+            </w:r>
+            <w:proofErr w:type="spellEnd"/>
+            <w:r>
+              <w:rPr>
+                <w:rFonts w:ascii="GDSTransportWebsite" w:hAnsi="GDSTransportWebsite"/>
+                <w:b/>
+                <w:bCs/>
+                <w:color w:val="0A0A0A"/>
+                <w:shd w:val="clear" w:color="auto" w:fill="FFFFFF"/>
+              </w:rPr>
+              <w:t>&gt;&gt;&lt;&lt;es_&gt;&gt;</w:t>
             </w:r>
           </w:p>
         </w:tc>
@@ -786,6 +1024,7 @@
               </w:rPr>
               <w:t>.AddressLine</w:t>
             </w:r>
+            <w:proofErr w:type="gramStart"/>
             <w:r>
               <w:rPr>
                 <w:rFonts w:ascii="GDSTransportWebsite" w:hAnsi="GDSTransportWebsite"/>
@@ -798,7 +1037,15 @@
                 <w:rFonts w:ascii="GDSTransportWebsite" w:hAnsi="GDSTransportWebsite"/>
                 <w:color w:val="0A0A0A"/>
               </w:rPr>
-              <w:t>!=null}&gt;&gt;&lt;&lt;</w:t>
+              <w:t>!=</w:t>
+            </w:r>
+            <w:proofErr w:type="gramEnd"/>
+            <w:r>
+              <w:rPr>
+                <w:rFonts w:ascii="GDSTransportWebsite" w:hAnsi="GDSTransportWebsite"/>
+                <w:color w:val="0A0A0A"/>
+              </w:rPr>
+              <w:t>null}&gt;&gt;&lt;&lt;</w:t>
             </w:r>
             <w:r>
               <w:rPr>
@@ -913,14 +1160,30 @@
                 <w:rFonts w:ascii="GDSTransportWebsite" w:hAnsi="GDSTransportWebsite"/>
                 <w:color w:val="0A0A0A"/>
               </w:rPr>
-              <w:t>.AddressLine2&gt;&gt;&lt;&lt;es_&gt;&gt;&lt;&lt;cs_{</w:t>
-            </w:r>
-            <w:r>
-              <w:rPr>
-                <w:rFonts w:ascii="GDSTransportWebsite" w:hAnsi="GDSTransportWebsite"/>
-                <w:color w:val="0A0A0A"/>
-              </w:rPr>
-              <w:t>!isBlank(</w:t>
+              <w:t>.AddressLine2&gt;&gt;&lt;&lt;es_&gt;&gt;&lt;&lt;cs_</w:t>
+            </w:r>
+            <w:proofErr w:type="gramStart"/>
+            <w:r>
+              <w:rPr>
+                <w:rFonts w:ascii="GDSTransportWebsite" w:hAnsi="GDSTransportWebsite"/>
+                <w:color w:val="0A0A0A"/>
+              </w:rPr>
+              <w:t>{</w:t>
+            </w:r>
+            <w:r>
+              <w:rPr>
+                <w:rFonts w:ascii="GDSTransportWebsite" w:hAnsi="GDSTransportWebsite"/>
+                <w:color w:val="0A0A0A"/>
+              </w:rPr>
+              <w:t>!isBlank</w:t>
+            </w:r>
+            <w:proofErr w:type="gramEnd"/>
+            <w:r>
+              <w:rPr>
+                <w:rFonts w:ascii="GDSTransportWebsite" w:hAnsi="GDSTransportWebsite"/>
+                <w:color w:val="0A0A0A"/>
+              </w:rPr>
+              <w:t>(</w:t>
             </w:r>
             <w:r>
               <w:rPr>
@@ -992,7 +1255,15 @@
                 <w:rFonts w:ascii="GDSTransportWebsite" w:hAnsi="GDSTransportWebsite"/>
                 <w:color w:val="0A0A0A"/>
               </w:rPr>
-              <w:t>.AddressLine3&gt;&gt;&lt;&lt;es_&gt;&gt;&lt;&lt;cs_{</w:t>
+              <w:t>.AddressLine3&gt;&gt;&lt;&lt;es_&gt;&gt;&lt;&lt;cs_</w:t>
+            </w:r>
+            <w:proofErr w:type="gramStart"/>
+            <w:r>
+              <w:rPr>
+                <w:rFonts w:ascii="GDSTransportWebsite" w:hAnsi="GDSTransportWebsite"/>
+                <w:color w:val="0A0A0A"/>
+              </w:rPr>
+              <w:t>{</w:t>
             </w:r>
             <w:r>
               <w:rPr>
@@ -1006,7 +1277,15 @@
                 <w:rFonts w:ascii="GDSTransportWebsite" w:hAnsi="GDSTransportWebsite"/>
                 <w:color w:val="0A0A0A"/>
               </w:rPr>
-              <w:t>isBlank(</w:t>
+              <w:t>isBlank</w:t>
+            </w:r>
+            <w:proofErr w:type="gramEnd"/>
+            <w:r>
+              <w:rPr>
+                <w:rFonts w:ascii="GDSTransportWebsite" w:hAnsi="GDSTransportWebsite"/>
+                <w:color w:val="0A0A0A"/>
+              </w:rPr>
+              <w:t>(</w:t>
             </w:r>
             <w:r>
               <w:rPr>
@@ -1059,6 +1338,7 @@
               </w:rPr>
               <w:t xml:space="preserve">&lt;&lt; </w:t>
             </w:r>
+            <w:proofErr w:type="spellStart"/>
             <w:r>
               <w:rPr>
                 <w:rFonts w:ascii="GDSTransportWebsite" w:hAnsi="GDSTransportWebsite"/>
@@ -1078,7 +1358,15 @@
                 <w:rFonts w:ascii="GDSTransportWebsite" w:hAnsi="GDSTransportWebsite"/>
                 <w:color w:val="0A0A0A"/>
               </w:rPr>
-              <w:t>.PostTown&gt;&gt;&lt;&lt;es_&gt;&gt;</w:t>
+              <w:t>.PostTown</w:t>
+            </w:r>
+            <w:proofErr w:type="spellEnd"/>
+            <w:r>
+              <w:rPr>
+                <w:rFonts w:ascii="GDSTransportWebsite" w:hAnsi="GDSTransportWebsite"/>
+                <w:color w:val="0A0A0A"/>
+              </w:rPr>
+              <w:t>&gt;&gt;&lt;&lt;es_&gt;&gt;</w:t>
             </w:r>
           </w:p>
           <w:p>
@@ -1115,14 +1403,30 @@
                 <w:rFonts w:ascii="GDSTransportWebsite" w:hAnsi="GDSTransportWebsite"/>
                 <w:color w:val="0A0A0A"/>
               </w:rPr>
-              <w:t>.PostCode&gt;&gt;&lt;&lt;cs_{</w:t>
-            </w:r>
-            <w:r>
-              <w:rPr>
-                <w:rFonts w:ascii="GDSTransportWebsite" w:hAnsi="GDSTransportWebsite"/>
-                <w:color w:val="0A0A0A"/>
-              </w:rPr>
-              <w:t>!isBlank(</w:t>
+              <w:t>.PostCode&gt;&gt;&lt;&lt;cs_</w:t>
+            </w:r>
+            <w:proofErr w:type="gramStart"/>
+            <w:r>
+              <w:rPr>
+                <w:rFonts w:ascii="GDSTransportWebsite" w:hAnsi="GDSTransportWebsite"/>
+                <w:color w:val="0A0A0A"/>
+              </w:rPr>
+              <w:t>{</w:t>
+            </w:r>
+            <w:r>
+              <w:rPr>
+                <w:rFonts w:ascii="GDSTransportWebsite" w:hAnsi="GDSTransportWebsite"/>
+                <w:color w:val="0A0A0A"/>
+              </w:rPr>
+              <w:t>!isBlank</w:t>
+            </w:r>
+            <w:proofErr w:type="gramEnd"/>
+            <w:r>
+              <w:rPr>
+                <w:rFonts w:ascii="GDSTransportWebsite" w:hAnsi="GDSTransportWebsite"/>
+                <w:color w:val="0A0A0A"/>
+              </w:rPr>
+              <w:t>(</w:t>
             </w:r>
             <w:r>
               <w:rPr>
@@ -1181,7 +1485,15 @@
                 <w:rFonts w:ascii="GDSTransportWebsite" w:hAnsi="GDSTransportWebsite"/>
                 <w:color w:val="0A0A0A"/>
               </w:rPr>
-              <w:t xml:space="preserve"> primaryA</w:t>
+              <w:t xml:space="preserve"> </w:t>
+            </w:r>
+            <w:proofErr w:type="spellStart"/>
+            <w:r>
+              <w:rPr>
+                <w:rFonts w:ascii="GDSTransportWebsite" w:hAnsi="GDSTransportWebsite"/>
+                <w:color w:val="0A0A0A"/>
+              </w:rPr>
+              <w:t>primaryA</w:t>
             </w:r>
             <w:r>
               <w:rPr>
@@ -1195,7 +1507,15 @@
                 <w:rFonts w:ascii="GDSTransportWebsite" w:hAnsi="GDSTransportWebsite"/>
                 <w:color w:val="0A0A0A"/>
               </w:rPr>
-              <w:t>.Country&gt;&gt;&lt;&lt;es_&gt;&gt;</w:t>
+              <w:t>.Country</w:t>
+            </w:r>
+            <w:proofErr w:type="spellEnd"/>
+            <w:r>
+              <w:rPr>
+                <w:rFonts w:ascii="GDSTransportWebsite" w:hAnsi="GDSTransportWebsite"/>
+                <w:color w:val="0A0A0A"/>
+              </w:rPr>
+              <w:t>&gt;&gt;&lt;&lt;es_&gt;&gt;</w:t>
             </w:r>
           </w:p>
         </w:tc>
@@ -1220,22 +1540,41 @@
                 <w:rFonts w:ascii="GDSTransportWebsite" w:hAnsi="GDSTransportWebsite"/>
                 <w:color w:val="000000" w:themeColor="text1"/>
               </w:rPr>
-              <w:t>&lt;&lt;cs_{</w:t>
-            </w:r>
+              <w:t>&lt;&lt;cs_</w:t>
+            </w:r>
+            <w:proofErr w:type="gramStart"/>
             <w:r>
               <w:rPr>
                 <w:rFonts w:ascii="GDSTransportWebsite" w:hAnsi="GDSTransportWebsite"/>
                 <w:color w:val="000000" w:themeColor="text1"/>
               </w:rPr>
+              <w:t>{</w:t>
+            </w:r>
+            <w:r>
+              <w:rPr>
+                <w:rFonts w:ascii="GDSTransportWebsite" w:hAnsi="GDSTransportWebsite"/>
+                <w:color w:val="000000" w:themeColor="text1"/>
+              </w:rPr>
               <w:t>!</w:t>
             </w:r>
+            <w:proofErr w:type="spellStart"/>
             <w:r>
               <w:rPr>
                 <w:rFonts w:ascii="GDSTransportWebsite" w:hAnsi="GDSTransportWebsite"/>
                 <w:color w:val="000000" w:themeColor="text1"/>
               </w:rPr>
-              <w:t>isBlank(</w:t>
-            </w:r>
+              <w:t>isBlank</w:t>
+            </w:r>
+            <w:proofErr w:type="spellEnd"/>
+            <w:proofErr w:type="gramEnd"/>
+            <w:r>
+              <w:rPr>
+                <w:rFonts w:ascii="GDSTransportWebsite" w:hAnsi="GDSTransportWebsite"/>
+                <w:color w:val="000000" w:themeColor="text1"/>
+              </w:rPr>
+              <w:t>(</w:t>
+            </w:r>
+            <w:proofErr w:type="spellStart"/>
             <w:r>
               <w:rPr>
                 <w:rFonts w:ascii="GDSTransportWebsite" w:hAnsi="GDSTransportWebsite"/>
@@ -1243,6 +1582,7 @@
               </w:rPr>
               <w:t>individualDateOfBirth</w:t>
             </w:r>
+            <w:proofErr w:type="spellEnd"/>
             <w:r>
               <w:rPr>
                 <w:rFonts w:ascii="GDSTransportWebsite" w:hAnsi="GDSTransportWebsite"/>
@@ -1286,13 +1626,21 @@
                 <w:rFonts w:ascii="GDSTransportWebsite" w:hAnsi="GDSTransportWebsite"/>
                 <w:color w:val="000000" w:themeColor="text1"/>
               </w:rPr>
-              <w:t>&lt;&lt;cs_{</w:t>
-            </w:r>
+              <w:t>&lt;&lt;cs_</w:t>
+            </w:r>
+            <w:proofErr w:type="gramStart"/>
             <w:r>
               <w:rPr>
                 <w:rFonts w:ascii="GDSTransportWebsite" w:hAnsi="GDSTransportWebsite"/>
                 <w:color w:val="000000" w:themeColor="text1"/>
               </w:rPr>
+              <w:t>{</w:t>
+            </w:r>
+            <w:r>
+              <w:rPr>
+                <w:rFonts w:ascii="GDSTransportWebsite" w:hAnsi="GDSTransportWebsite"/>
+                <w:color w:val="000000" w:themeColor="text1"/>
+              </w:rPr>
               <w:t>!</w:t>
             </w:r>
             <w:r>
@@ -1300,7 +1648,15 @@
                 <w:rFonts w:ascii="GDSTransportWebsite" w:hAnsi="GDSTransportWebsite"/>
                 <w:color w:val="000000" w:themeColor="text1"/>
               </w:rPr>
-              <w:t>isBlank(</w:t>
+              <w:t>isBlank</w:t>
+            </w:r>
+            <w:proofErr w:type="gramEnd"/>
+            <w:r>
+              <w:rPr>
+                <w:rFonts w:ascii="GDSTransportWebsite" w:hAnsi="GDSTransportWebsite"/>
+                <w:color w:val="000000" w:themeColor="text1"/>
+              </w:rPr>
+              <w:t>(</w:t>
             </w:r>
             <w:r>
               <w:rPr>
@@ -1335,7 +1691,39 @@
                 <w:rFonts w:ascii="GDSTransportWebsite" w:hAnsi="GDSTransportWebsite"/>
                 <w:color w:val="000000" w:themeColor="text1"/>
               </w:rPr>
-              <w:t>,‘d MMMM yyyy’,‘dd-MM-yyyy’)}&gt;&gt;</w:t>
+              <w:t xml:space="preserve">,‘d MMMM </w:t>
+            </w:r>
+            <w:proofErr w:type="spellStart"/>
+            <w:r>
+              <w:rPr>
+                <w:rFonts w:ascii="GDSTransportWebsite" w:hAnsi="GDSTransportWebsite"/>
+                <w:color w:val="000000" w:themeColor="text1"/>
+              </w:rPr>
+              <w:t>yyyy</w:t>
+            </w:r>
+            <w:proofErr w:type="spellEnd"/>
+            <w:r>
+              <w:rPr>
+                <w:rFonts w:ascii="GDSTransportWebsite" w:hAnsi="GDSTransportWebsite"/>
+                <w:color w:val="000000" w:themeColor="text1"/>
+              </w:rPr>
+              <w:t>’,‘dd-MM-</w:t>
+            </w:r>
+            <w:proofErr w:type="spellStart"/>
+            <w:r>
+              <w:rPr>
+                <w:rFonts w:ascii="GDSTransportWebsite" w:hAnsi="GDSTransportWebsite"/>
+                <w:color w:val="000000" w:themeColor="text1"/>
+              </w:rPr>
+              <w:t>yyyy</w:t>
+            </w:r>
+            <w:proofErr w:type="spellEnd"/>
+            <w:r>
+              <w:rPr>
+                <w:rFonts w:ascii="GDSTransportWebsite" w:hAnsi="GDSTransportWebsite"/>
+                <w:color w:val="000000" w:themeColor="text1"/>
+              </w:rPr>
+              <w:t>’)}&gt;&gt;</w:t>
             </w:r>
             <w:r>
               <w:rPr>
@@ -1453,6 +1841,8 @@
               </w:rPr>
               <w:t>&lt;</w:t>
             </w:r>
+            <w:proofErr w:type="spellStart"/>
+            <w:proofErr w:type="gramStart"/>
             <w:r>
               <w:rPr>
                 <w:rFonts w:ascii="GDSTransportWebsite" w:hAnsi="GDSTransportWebsite"/>
@@ -1467,6 +1857,8 @@
               </w:rPr>
               <w:t>.contactName</w:t>
             </w:r>
+            <w:proofErr w:type="spellEnd"/>
+            <w:proofErr w:type="gramEnd"/>
             <w:r>
               <w:rPr>
                 <w:rFonts w:ascii="GDSTransportWebsite" w:hAnsi="GDSTransportWebsite"/>
@@ -1554,6 +1946,8 @@
               </w:rPr>
               <w:t>&lt;</w:t>
             </w:r>
+            <w:proofErr w:type="spellStart"/>
+            <w:proofErr w:type="gramStart"/>
             <w:r>
               <w:rPr>
                 <w:rFonts w:ascii="GDSTransportWebsite" w:hAnsi="GDSTransportWebsite"/>
@@ -1582,6 +1976,8 @@
               </w:rPr>
               <w:t>Name</w:t>
             </w:r>
+            <w:proofErr w:type="spellEnd"/>
+            <w:proofErr w:type="gramEnd"/>
             <w:r>
               <w:rPr>
                 <w:rFonts w:ascii="GDSTransportWebsite" w:hAnsi="GDSTransportWebsite"/>
@@ -1682,7 +2078,15 @@
                 <w:rFonts w:ascii="GDSTransportWebsite" w:hAnsi="GDSTransportWebsite"/>
                 <w:color w:val="0A0A0A"/>
               </w:rPr>
-              <w:t>&lt;cs_{</w:t>
+              <w:t>&lt;cs_</w:t>
+            </w:r>
+            <w:proofErr w:type="gramStart"/>
+            <w:r>
+              <w:rPr>
+                <w:rFonts w:ascii="GDSTransportWebsite" w:hAnsi="GDSTransportWebsite"/>
+                <w:color w:val="0A0A0A"/>
+              </w:rPr>
+              <w:t>{</w:t>
             </w:r>
             <w:bookmarkStart w:id="0" w:name="OLE_LINK1"/>
             <w:bookmarkStart w:id="1" w:name="OLE_LINK2"/>
@@ -1691,7 +2095,15 @@
                 <w:rFonts w:ascii="GDSTransportWebsite" w:hAnsi="GDSTransportWebsite"/>
                 <w:color w:val="0A0A0A"/>
               </w:rPr>
-              <w:t>!isBlank(</w:t>
+              <w:t>!isBlank</w:t>
+            </w:r>
+            <w:proofErr w:type="gramEnd"/>
+            <w:r>
+              <w:rPr>
+                <w:rFonts w:ascii="GDSTransportWebsite" w:hAnsi="GDSTransportWebsite"/>
+                <w:color w:val="0A0A0A"/>
+              </w:rPr>
+              <w:t>(</w:t>
             </w:r>
             <w:bookmarkEnd w:id="0"/>
             <w:bookmarkEnd w:id="1"/>
@@ -1844,6 +2256,7 @@
               </w:rPr>
               <w:t>&lt;&lt;</w:t>
             </w:r>
+            <w:proofErr w:type="gramStart"/>
             <w:r>
               <w:rPr>
                 <w:rFonts w:ascii="GDSTransportWebsite" w:hAnsi="GDSTransportWebsite"/>
@@ -1870,7 +2283,15 @@
                 <w:rFonts w:ascii="GDSTransportWebsite" w:hAnsi="GDSTransportWebsite"/>
                 <w:color w:val="0A0A0A"/>
               </w:rPr>
-              <w:t>ddress.AddressLine2&gt;&gt;&lt;&lt;es_&gt;&gt;&lt;&lt;cs_{</w:t>
+              <w:t>ddress.AddressLine</w:t>
+            </w:r>
+            <w:proofErr w:type="gramEnd"/>
+            <w:r>
+              <w:rPr>
+                <w:rFonts w:ascii="GDSTransportWebsite" w:hAnsi="GDSTransportWebsite"/>
+                <w:color w:val="0A0A0A"/>
+              </w:rPr>
+              <w:t>2&gt;&gt;&lt;&lt;es_&gt;&gt;&lt;&lt;cs_{</w:t>
             </w:r>
             <w:r>
               <w:rPr>
@@ -1937,6 +2358,7 @@
               </w:rPr>
               <w:t>&lt;&lt;</w:t>
             </w:r>
+            <w:proofErr w:type="gramStart"/>
             <w:r>
               <w:rPr>
                 <w:rFonts w:ascii="GDSTransportWebsite" w:hAnsi="GDSTransportWebsite"/>
@@ -1963,7 +2385,15 @@
                 <w:rFonts w:ascii="GDSTransportWebsite" w:hAnsi="GDSTransportWebsite"/>
                 <w:color w:val="0A0A0A"/>
               </w:rPr>
-              <w:t>ddress.AddressLine3&gt;&gt;&lt;&lt;es_&gt;&gt;&lt;&lt;cs_{</w:t>
+              <w:t>ddress.AddressLine</w:t>
+            </w:r>
+            <w:proofErr w:type="gramEnd"/>
+            <w:r>
+              <w:rPr>
+                <w:rFonts w:ascii="GDSTransportWebsite" w:hAnsi="GDSTransportWebsite"/>
+                <w:color w:val="0A0A0A"/>
+              </w:rPr>
+              <w:t>3&gt;&gt;&lt;&lt;es_&gt;&gt;&lt;&lt;cs_{</w:t>
             </w:r>
             <w:r>
               <w:rPr>
@@ -2030,6 +2460,8 @@
               </w:rPr>
               <w:t>&lt;&lt;</w:t>
             </w:r>
+            <w:proofErr w:type="spellStart"/>
+            <w:proofErr w:type="gramStart"/>
             <w:r>
               <w:rPr>
                 <w:rFonts w:ascii="GDSTransportWebsite" w:hAnsi="GDSTransportWebsite"/>
@@ -2056,7 +2488,16 @@
                 <w:rFonts w:ascii="GDSTransportWebsite" w:hAnsi="GDSTransportWebsite"/>
                 <w:color w:val="0A0A0A"/>
               </w:rPr>
-              <w:t>ddress.PostTown&gt;&gt;&lt;&lt;es_&gt;&gt;</w:t>
+              <w:t>ddress.PostTown</w:t>
+            </w:r>
+            <w:proofErr w:type="spellEnd"/>
+            <w:proofErr w:type="gramEnd"/>
+            <w:r>
+              <w:rPr>
+                <w:rFonts w:ascii="GDSTransportWebsite" w:hAnsi="GDSTransportWebsite"/>
+                <w:color w:val="0A0A0A"/>
+              </w:rPr>
+              <w:t>&gt;&gt;&lt;&lt;es_&gt;&gt;</w:t>
             </w:r>
           </w:p>
           <w:p>
@@ -2074,6 +2515,7 @@
               </w:rPr>
               <w:t>&lt;&lt;</w:t>
             </w:r>
+            <w:proofErr w:type="gramStart"/>
             <w:r>
               <w:rPr>
                 <w:rFonts w:ascii="GDSTransportWebsite" w:hAnsi="GDSTransportWebsite"/>
@@ -2100,7 +2542,15 @@
                 <w:rFonts w:ascii="GDSTransportWebsite" w:hAnsi="GDSTransportWebsite"/>
                 <w:color w:val="0A0A0A"/>
               </w:rPr>
-              <w:t>ddress.PostCode&gt;&gt;&lt;&lt;cs_{</w:t>
+              <w:t>ddress.PostCode</w:t>
+            </w:r>
+            <w:proofErr w:type="gramEnd"/>
+            <w:r>
+              <w:rPr>
+                <w:rFonts w:ascii="GDSTransportWebsite" w:hAnsi="GDSTransportWebsite"/>
+                <w:color w:val="0A0A0A"/>
+              </w:rPr>
+              <w:t>&gt;&gt;&lt;&lt;cs_{</w:t>
             </w:r>
             <w:r>
               <w:rPr>
@@ -2169,6 +2619,8 @@
               </w:rPr>
               <w:t>&lt;&lt;</w:t>
             </w:r>
+            <w:proofErr w:type="spellStart"/>
+            <w:proofErr w:type="gramStart"/>
             <w:r>
               <w:rPr>
                 <w:rFonts w:ascii="GDSTransportWebsite" w:hAnsi="GDSTransportWebsite"/>
@@ -2195,7 +2647,16 @@
                 <w:rFonts w:ascii="GDSTransportWebsite" w:hAnsi="GDSTransportWebsite"/>
                 <w:color w:val="0A0A0A"/>
               </w:rPr>
-              <w:t>ddress.Country&gt;&gt;&lt;&lt;es_&gt;&gt;</w:t>
+              <w:t>ddress.Country</w:t>
+            </w:r>
+            <w:proofErr w:type="spellEnd"/>
+            <w:proofErr w:type="gramEnd"/>
+            <w:r>
+              <w:rPr>
+                <w:rFonts w:ascii="GDSTransportWebsite" w:hAnsi="GDSTransportWebsite"/>
+                <w:color w:val="0A0A0A"/>
+              </w:rPr>
+              <w:t>&gt;&gt;&lt;&lt;es_&gt;&gt;</w:t>
             </w:r>
           </w:p>
         </w:tc>
@@ -2253,6 +2714,8 @@
               </w:rPr>
               <w:t xml:space="preserve">&lt;&lt; </w:t>
             </w:r>
+            <w:proofErr w:type="spellStart"/>
+            <w:proofErr w:type="gramStart"/>
             <w:r>
               <w:rPr>
                 <w:rFonts w:ascii="GDSTransportWebsite" w:hAnsi="GDSTransportWebsite"/>
@@ -2265,7 +2728,16 @@
                 <w:rFonts w:ascii="GDSTransportWebsite" w:hAnsi="GDSTransportWebsite"/>
                 <w:color w:val="0A0A0A"/>
               </w:rPr>
-              <w:t>.phoneNumber&gt;&gt;</w:t>
+              <w:t>.phoneNumber</w:t>
+            </w:r>
+            <w:proofErr w:type="spellEnd"/>
+            <w:proofErr w:type="gramEnd"/>
+            <w:r>
+              <w:rPr>
+                <w:rFonts w:ascii="GDSTransportWebsite" w:hAnsi="GDSTransportWebsite"/>
+                <w:color w:val="0A0A0A"/>
+              </w:rPr>
+              <w:t>&gt;&gt;</w:t>
             </w:r>
           </w:p>
         </w:tc>
@@ -2323,6 +2795,8 @@
               </w:rPr>
               <w:t>&lt;&lt;</w:t>
             </w:r>
+            <w:proofErr w:type="spellStart"/>
+            <w:proofErr w:type="gramStart"/>
             <w:r>
               <w:rPr>
                 <w:rFonts w:ascii="GDSTransportWebsite" w:hAnsi="GDSTransportWebsite"/>
@@ -2335,7 +2809,16 @@
                 <w:rFonts w:ascii="GDSTransportWebsite" w:hAnsi="GDSTransportWebsite"/>
                 <w:color w:val="0A0A0A"/>
               </w:rPr>
-              <w:t>.dxAddress&gt;&gt;</w:t>
+              <w:t>.dxAddress</w:t>
+            </w:r>
+            <w:proofErr w:type="spellEnd"/>
+            <w:proofErr w:type="gramEnd"/>
+            <w:r>
+              <w:rPr>
+                <w:rFonts w:ascii="GDSTransportWebsite" w:hAnsi="GDSTransportWebsite"/>
+                <w:color w:val="0A0A0A"/>
+              </w:rPr>
+              <w:t>&gt;&gt;</w:t>
             </w:r>
           </w:p>
         </w:tc>
@@ -2393,6 +2876,8 @@
               </w:rPr>
               <w:t>&lt;&lt;</w:t>
             </w:r>
+            <w:proofErr w:type="spellStart"/>
+            <w:proofErr w:type="gramStart"/>
             <w:r>
               <w:rPr>
                 <w:rFonts w:ascii="GDSTransportWebsite" w:hAnsi="GDSTransportWebsite"/>
@@ -2405,7 +2890,16 @@
                 <w:rFonts w:ascii="GDSTransportWebsite" w:hAnsi="GDSTransportWebsite"/>
                 <w:color w:val="0A0A0A"/>
               </w:rPr>
-              <w:t>.emailAddress&gt;&gt;</w:t>
+              <w:t>.emailAddress</w:t>
+            </w:r>
+            <w:proofErr w:type="spellEnd"/>
+            <w:proofErr w:type="gramEnd"/>
+            <w:r>
+              <w:rPr>
+                <w:rFonts w:ascii="GDSTransportWebsite" w:hAnsi="GDSTransportWebsite"/>
+                <w:color w:val="0A0A0A"/>
+              </w:rPr>
+              <w:t>&gt;&gt;</w:t>
             </w:r>
           </w:p>
         </w:tc>
@@ -2437,7 +2931,27 @@
                 <w:bCs/>
                 <w:color w:val="0A0A0A"/>
               </w:rPr>
-              <w:t>&lt;&lt;er_applicants&gt;&gt;</w:t>
+              <w:t>&lt;&lt;</w:t>
+            </w:r>
+            <w:proofErr w:type="spellStart"/>
+            <w:r>
+              <w:rPr>
+                <w:rFonts w:ascii="GDSTransportWebsite" w:hAnsi="GDSTransportWebsite"/>
+                <w:b/>
+                <w:bCs/>
+                <w:color w:val="0A0A0A"/>
+              </w:rPr>
+              <w:t>er_applicants</w:t>
+            </w:r>
+            <w:proofErr w:type="spellEnd"/>
+            <w:r>
+              <w:rPr>
+                <w:rFonts w:ascii="GDSTransportWebsite" w:hAnsi="GDSTransportWebsite"/>
+                <w:b/>
+                <w:bCs/>
+                <w:color w:val="0A0A0A"/>
+              </w:rPr>
+              <w:t>&gt;&gt;</w:t>
             </w:r>
           </w:p>
         </w:tc>
@@ -2513,7 +3027,18 @@
                 <w:color w:val="0A0A0A"/>
                 <w:shd w:val="clear" w:color="auto" w:fill="FFFFFF"/>
               </w:rPr>
-              <w:t>&lt;&lt;rr_</w:t>
+              <w:t>&lt;&lt;</w:t>
+            </w:r>
+            <w:proofErr w:type="spellStart"/>
+            <w:r>
+              <w:rPr>
+                <w:rFonts w:ascii="GDSTransportWebsite" w:hAnsi="GDSTransportWebsite"/>
+                <w:b/>
+                <w:bCs/>
+                <w:color w:val="0A0A0A"/>
+                <w:shd w:val="clear" w:color="auto" w:fill="FFFFFF"/>
+              </w:rPr>
+              <w:t>rr_</w:t>
             </w:r>
             <w:r>
               <w:rPr>
@@ -2525,6 +3050,7 @@
               </w:rPr>
               <w:t>respondents</w:t>
             </w:r>
+            <w:proofErr w:type="spellEnd"/>
             <w:r>
               <w:rPr>
                 <w:rFonts w:ascii="GDSTransportWebsite" w:hAnsi="GDSTransportWebsite"/>
@@ -2567,7 +3093,29 @@
                 <w:color w:val="0A0A0A"/>
                 <w:shd w:val="clear" w:color="auto" w:fill="FFFFFF"/>
               </w:rPr>
-              <w:t>&lt;&lt;cs_{$size&gt;1}&gt;&gt; Defendant &lt;&lt;$itemnum&gt;&gt;&lt;&lt;es_&gt;&gt;</w:t>
+              <w:t>&lt;&lt;cs_{$size&gt;1}&gt;&gt; Defendant &lt;&lt;$</w:t>
+            </w:r>
+            <w:proofErr w:type="spellStart"/>
+            <w:r>
+              <w:rPr>
+                <w:rFonts w:ascii="GDSTransportWebsite" w:hAnsi="GDSTransportWebsite"/>
+                <w:b/>
+                <w:bCs/>
+                <w:color w:val="0A0A0A"/>
+                <w:shd w:val="clear" w:color="auto" w:fill="FFFFFF"/>
+              </w:rPr>
+              <w:t>itemnum</w:t>
+            </w:r>
+            <w:proofErr w:type="spellEnd"/>
+            <w:r>
+              <w:rPr>
+                <w:rFonts w:ascii="GDSTransportWebsite" w:hAnsi="GDSTransportWebsite"/>
+                <w:b/>
+                <w:bCs/>
+                <w:color w:val="0A0A0A"/>
+                <w:shd w:val="clear" w:color="auto" w:fill="FFFFFF"/>
+              </w:rPr>
+              <w:t>&gt;&gt;&lt;&lt;es_&gt;&gt;</w:t>
             </w:r>
           </w:p>
         </w:tc>
@@ -2693,6 +3241,7 @@
               </w:rPr>
               <w:t>.AddressLine</w:t>
             </w:r>
+            <w:proofErr w:type="gramStart"/>
             <w:r>
               <w:rPr>
                 <w:rFonts w:ascii="GDSTransportWebsite" w:hAnsi="GDSTransportWebsite"/>
@@ -2705,7 +3254,15 @@
                 <w:rFonts w:ascii="GDSTransportWebsite" w:hAnsi="GDSTransportWebsite"/>
                 <w:color w:val="0A0A0A"/>
               </w:rPr>
-              <w:t>!=null}&gt;&gt;&lt;&lt;</w:t>
+              <w:t>!=</w:t>
+            </w:r>
+            <w:proofErr w:type="gramEnd"/>
+            <w:r>
+              <w:rPr>
+                <w:rFonts w:ascii="GDSTransportWebsite" w:hAnsi="GDSTransportWebsite"/>
+                <w:color w:val="0A0A0A"/>
+              </w:rPr>
+              <w:t>null}&gt;&gt;&lt;&lt;</w:t>
             </w:r>
             <w:r>
               <w:rPr>
@@ -2799,14 +3356,30 @@
                 <w:rFonts w:ascii="GDSTransportWebsite" w:hAnsi="GDSTransportWebsite"/>
                 <w:color w:val="0A0A0A"/>
               </w:rPr>
-              <w:t>ddress.AddressLine2&gt;&gt;&lt;&lt;es_&gt;&gt;&lt;&lt;cs_{</w:t>
-            </w:r>
-            <w:r>
-              <w:rPr>
-                <w:rFonts w:ascii="GDSTransportWebsite" w:hAnsi="GDSTransportWebsite"/>
-                <w:color w:val="0A0A0A"/>
-              </w:rPr>
-              <w:t>!isBlank(primaryA</w:t>
+              <w:t>ddress.AddressLine2&gt;&gt;&lt;&lt;es_&gt;&gt;&lt;&lt;cs_</w:t>
+            </w:r>
+            <w:proofErr w:type="gramStart"/>
+            <w:r>
+              <w:rPr>
+                <w:rFonts w:ascii="GDSTransportWebsite" w:hAnsi="GDSTransportWebsite"/>
+                <w:color w:val="0A0A0A"/>
+              </w:rPr>
+              <w:t>{</w:t>
+            </w:r>
+            <w:r>
+              <w:rPr>
+                <w:rFonts w:ascii="GDSTransportWebsite" w:hAnsi="GDSTransportWebsite"/>
+                <w:color w:val="0A0A0A"/>
+              </w:rPr>
+              <w:t>!isBlank</w:t>
+            </w:r>
+            <w:proofErr w:type="gramEnd"/>
+            <w:r>
+              <w:rPr>
+                <w:rFonts w:ascii="GDSTransportWebsite" w:hAnsi="GDSTransportWebsite"/>
+                <w:color w:val="0A0A0A"/>
+              </w:rPr>
+              <w:t>(primaryA</w:t>
             </w:r>
             <w:r>
               <w:rPr>
@@ -2857,7 +3430,15 @@
                 <w:rFonts w:ascii="GDSTransportWebsite" w:hAnsi="GDSTransportWebsite"/>
                 <w:color w:val="0A0A0A"/>
               </w:rPr>
-              <w:t>ddress.AddressLine3&gt;&gt;&lt;&lt;es_&gt;&gt;&lt;&lt;cs_{</w:t>
+              <w:t>ddress.AddressLine3&gt;&gt;&lt;&lt;es_&gt;&gt;&lt;&lt;cs_</w:t>
+            </w:r>
+            <w:proofErr w:type="gramStart"/>
+            <w:r>
+              <w:rPr>
+                <w:rFonts w:ascii="GDSTransportWebsite" w:hAnsi="GDSTransportWebsite"/>
+                <w:color w:val="0A0A0A"/>
+              </w:rPr>
+              <w:t>{</w:t>
             </w:r>
             <w:r>
               <w:rPr>
@@ -2871,7 +3452,15 @@
                 <w:rFonts w:ascii="GDSTransportWebsite" w:hAnsi="GDSTransportWebsite"/>
                 <w:color w:val="0A0A0A"/>
               </w:rPr>
-              <w:t>isBlank(primaryA</w:t>
+              <w:t>isBlank</w:t>
+            </w:r>
+            <w:proofErr w:type="gramEnd"/>
+            <w:r>
+              <w:rPr>
+                <w:rFonts w:ascii="GDSTransportWebsite" w:hAnsi="GDSTransportWebsite"/>
+                <w:color w:val="0A0A0A"/>
+              </w:rPr>
+              <w:t>(primaryA</w:t>
             </w:r>
             <w:r>
               <w:rPr>
@@ -2910,6 +3499,7 @@
               </w:rPr>
               <w:t xml:space="preserve">&lt;&lt; </w:t>
             </w:r>
+            <w:proofErr w:type="spellStart"/>
             <w:r>
               <w:rPr>
                 <w:rFonts w:ascii="GDSTransportWebsite" w:hAnsi="GDSTransportWebsite"/>
@@ -2922,7 +3512,15 @@
                 <w:rFonts w:ascii="GDSTransportWebsite" w:hAnsi="GDSTransportWebsite"/>
                 <w:color w:val="0A0A0A"/>
               </w:rPr>
-              <w:t>ddress.PostTown&gt;&gt;&lt;&lt;es_&gt;&gt;</w:t>
+              <w:t>ddress.PostTown</w:t>
+            </w:r>
+            <w:proofErr w:type="spellEnd"/>
+            <w:r>
+              <w:rPr>
+                <w:rFonts w:ascii="GDSTransportWebsite" w:hAnsi="GDSTransportWebsite"/>
+                <w:color w:val="0A0A0A"/>
+              </w:rPr>
+              <w:t>&gt;&gt;&lt;&lt;es_&gt;&gt;</w:t>
             </w:r>
           </w:p>
           <w:p>
@@ -2952,14 +3550,30 @@
                 <w:rFonts w:ascii="GDSTransportWebsite" w:hAnsi="GDSTransportWebsite"/>
                 <w:color w:val="0A0A0A"/>
               </w:rPr>
-              <w:t>ddress.PostCode&gt;&gt;&lt;&lt;cs_{</w:t>
-            </w:r>
-            <w:r>
-              <w:rPr>
-                <w:rFonts w:ascii="GDSTransportWebsite" w:hAnsi="GDSTransportWebsite"/>
-                <w:color w:val="0A0A0A"/>
-              </w:rPr>
-              <w:t>!isBlank(primaryA</w:t>
+              <w:t>ddress.PostCode&gt;&gt;&lt;&lt;cs_</w:t>
+            </w:r>
+            <w:proofErr w:type="gramStart"/>
+            <w:r>
+              <w:rPr>
+                <w:rFonts w:ascii="GDSTransportWebsite" w:hAnsi="GDSTransportWebsite"/>
+                <w:color w:val="0A0A0A"/>
+              </w:rPr>
+              <w:t>{</w:t>
+            </w:r>
+            <w:r>
+              <w:rPr>
+                <w:rFonts w:ascii="GDSTransportWebsite" w:hAnsi="GDSTransportWebsite"/>
+                <w:color w:val="0A0A0A"/>
+              </w:rPr>
+              <w:t>!isBlank</w:t>
+            </w:r>
+            <w:proofErr w:type="gramEnd"/>
+            <w:r>
+              <w:rPr>
+                <w:rFonts w:ascii="GDSTransportWebsite" w:hAnsi="GDSTransportWebsite"/>
+                <w:color w:val="0A0A0A"/>
+              </w:rPr>
+              <w:t>(primaryA</w:t>
             </w:r>
             <w:r>
               <w:rPr>
@@ -3004,14 +3618,30 @@
                 <w:rFonts w:ascii="GDSTransportWebsite" w:hAnsi="GDSTransportWebsite"/>
                 <w:color w:val="0A0A0A"/>
               </w:rPr>
-              <w:t xml:space="preserve"> primaryA</w:t>
-            </w:r>
-            <w:r>
-              <w:rPr>
-                <w:rFonts w:ascii="GDSTransportWebsite" w:hAnsi="GDSTransportWebsite"/>
-                <w:color w:val="0A0A0A"/>
-              </w:rPr>
-              <w:t>ddress.Country&gt;&gt;&lt;&lt;es_&gt;&gt;</w:t>
+              <w:t xml:space="preserve"> </w:t>
+            </w:r>
+            <w:proofErr w:type="spellStart"/>
+            <w:r>
+              <w:rPr>
+                <w:rFonts w:ascii="GDSTransportWebsite" w:hAnsi="GDSTransportWebsite"/>
+                <w:color w:val="0A0A0A"/>
+              </w:rPr>
+              <w:t>primaryA</w:t>
+            </w:r>
+            <w:r>
+              <w:rPr>
+                <w:rFonts w:ascii="GDSTransportWebsite" w:hAnsi="GDSTransportWebsite"/>
+                <w:color w:val="0A0A0A"/>
+              </w:rPr>
+              <w:t>ddress.Country</w:t>
+            </w:r>
+            <w:proofErr w:type="spellEnd"/>
+            <w:r>
+              <w:rPr>
+                <w:rFonts w:ascii="GDSTransportWebsite" w:hAnsi="GDSTransportWebsite"/>
+                <w:color w:val="0A0A0A"/>
+              </w:rPr>
+              <w:t>&gt;&gt;&lt;&lt;es_&gt;&gt;</w:t>
             </w:r>
           </w:p>
         </w:tc>
@@ -3109,6 +3739,8 @@
               </w:rPr>
               <w:t>&lt;</w:t>
             </w:r>
+            <w:proofErr w:type="spellStart"/>
+            <w:proofErr w:type="gramStart"/>
             <w:r>
               <w:rPr>
                 <w:rFonts w:ascii="GDSTransportWebsite" w:hAnsi="GDSTransportWebsite"/>
@@ -3130,6 +3762,8 @@
               </w:rPr>
               <w:t>Name</w:t>
             </w:r>
+            <w:proofErr w:type="spellEnd"/>
+            <w:proofErr w:type="gramEnd"/>
             <w:r>
               <w:rPr>
                 <w:rFonts w:ascii="GDSTransportWebsite" w:hAnsi="GDSTransportWebsite"/>
@@ -3200,7 +3834,114 @@
                 <w:rFonts w:ascii="GDSTransportWebsite" w:hAnsi="GDSTransportWebsite"/>
                 <w:color w:val="0A0A0A"/>
               </w:rPr>
-              <w:t>cs_{</w:t>
+              <w:t>cs_</w:t>
+            </w:r>
+            <w:proofErr w:type="gramStart"/>
+            <w:r>
+              <w:rPr>
+                <w:rFonts w:ascii="GDSTransportWebsite" w:hAnsi="GDSTransportWebsite"/>
+                <w:color w:val="0A0A0A"/>
+              </w:rPr>
+              <w:t>{</w:t>
+            </w:r>
+            <w:r>
+              <w:rPr>
+                <w:rFonts w:ascii="GDSTransportWebsite" w:hAnsi="GDSTransportWebsite"/>
+                <w:color w:val="0A0A0A"/>
+              </w:rPr>
+              <w:t>!isBlank</w:t>
+            </w:r>
+            <w:proofErr w:type="gramEnd"/>
+            <w:r>
+              <w:rPr>
+                <w:rFonts w:ascii="GDSTransportWebsite" w:hAnsi="GDSTransportWebsite"/>
+                <w:color w:val="0A0A0A"/>
+              </w:rPr>
+              <w:t>(</w:t>
+            </w:r>
+            <w:r>
+              <w:rPr>
+                <w:rFonts w:ascii="GDSTransportWebsite" w:hAnsi="GDSTransportWebsite"/>
+                <w:color w:val="0A0A0A"/>
+              </w:rPr>
+              <w:t>representative.</w:t>
+            </w:r>
+            <w:r>
+              <w:rPr>
+                <w:rFonts w:ascii="GDSTransportWebsite" w:hAnsi="GDSTransportWebsite"/>
+                <w:color w:val="0A0A0A"/>
+              </w:rPr>
+              <w:t>serviceA</w:t>
+            </w:r>
+            <w:r>
+              <w:rPr>
+                <w:rFonts w:ascii="GDSTransportWebsite" w:hAnsi="GDSTransportWebsite"/>
+                <w:color w:val="0A0A0A"/>
+              </w:rPr>
+              <w:t>ddress.AddressLine</w:t>
+            </w:r>
+            <w:r>
+              <w:rPr>
+                <w:rFonts w:ascii="GDSTransportWebsite" w:hAnsi="GDSTransportWebsite"/>
+                <w:color w:val="0A0A0A"/>
+              </w:rPr>
+              <w:t>1</w:t>
+            </w:r>
+            <w:r>
+              <w:rPr>
+                <w:rFonts w:ascii="GDSTransportWebsite" w:hAnsi="GDSTransportWebsite"/>
+                <w:color w:val="0A0A0A"/>
+              </w:rPr>
+              <w:t>)</w:t>
+            </w:r>
+            <w:r>
+              <w:rPr>
+                <w:rFonts w:ascii="GDSTransportWebsite" w:hAnsi="GDSTransportWebsite"/>
+                <w:color w:val="0A0A0A"/>
+              </w:rPr>
+              <w:t>}&gt;&gt;</w:t>
+            </w:r>
+            <w:r>
+              <w:rPr>
+                <w:rFonts w:ascii="GDSTransportWebsite" w:hAnsi="GDSTransportWebsite"/>
+                <w:color w:val="0A0A0A"/>
+              </w:rPr>
+              <w:t>&lt;&lt;</w:t>
+            </w:r>
+            <w:r>
+              <w:rPr>
+                <w:rFonts w:ascii="GDSTransportWebsite" w:hAnsi="GDSTransportWebsite"/>
+                <w:color w:val="0A0A0A"/>
+              </w:rPr>
+              <w:t>representative.</w:t>
+            </w:r>
+            <w:r>
+              <w:rPr>
+                <w:rFonts w:ascii="GDSTransportWebsite" w:hAnsi="GDSTransportWebsite"/>
+                <w:color w:val="0A0A0A"/>
+              </w:rPr>
+              <w:t>serviceA</w:t>
+            </w:r>
+            <w:r>
+              <w:rPr>
+                <w:rFonts w:ascii="GDSTransportWebsite" w:hAnsi="GDSTransportWebsite"/>
+                <w:color w:val="0A0A0A"/>
+              </w:rPr>
+              <w:t>ddress.AddressLine1&gt;&gt;</w:t>
+            </w:r>
+            <w:r>
+              <w:rPr>
+                <w:rFonts w:ascii="GDSTransportWebsite" w:hAnsi="GDSTransportWebsite"/>
+                <w:color w:val="0A0A0A"/>
+              </w:rPr>
+              <w:t>&lt;&lt;es_&gt;&gt;</w:t>
+            </w:r>
+            <w:r>
+              <w:rPr>
+                <w:rFonts w:ascii="GDSTransportWebsite" w:hAnsi="GDSTransportWebsite"/>
+                <w:color w:val="0A0A0A"/>
+              </w:rPr>
+              <w:t>&lt;&lt;cs_{</w:t>
             </w:r>
             <w:r>
               <w:rPr>
@@ -3228,14 +3969,95 @@
                 <w:rFonts w:ascii="GDSTransportWebsite" w:hAnsi="GDSTransportWebsite"/>
                 <w:color w:val="0A0A0A"/>
               </w:rPr>
+              <w:t>ddress.AddressLine2</w:t>
+            </w:r>
+            <w:r>
+              <w:rPr>
+                <w:rFonts w:ascii="GDSTransportWebsite" w:hAnsi="GDSTransportWebsite"/>
+                <w:color w:val="0A0A0A"/>
+              </w:rPr>
+              <w:t>)</w:t>
+            </w:r>
+            <w:r>
+              <w:rPr>
+                <w:rFonts w:ascii="GDSTransportWebsite" w:hAnsi="GDSTransportWebsite"/>
+                <w:color w:val="0A0A0A"/>
+              </w:rPr>
+              <w:t>}&gt;&gt;</w:t>
+            </w:r>
+          </w:p>
+          <w:p>
+            <w:pPr>
+              <w:spacing w:before="40" w:after="40"/>
+              <w:rPr>
+                <w:rFonts w:ascii="GDSTransportWebsite" w:hAnsi="GDSTransportWebsite"/>
+                <w:color w:val="0A0A0A"/>
+              </w:rPr>
+            </w:pPr>
+            <w:r>
+              <w:rPr>
+                <w:rFonts w:ascii="GDSTransportWebsite" w:hAnsi="GDSTransportWebsite"/>
+                <w:color w:val="0A0A0A"/>
+              </w:rPr>
+              <w:t>&lt;&lt;</w:t>
+            </w:r>
+            <w:proofErr w:type="gramStart"/>
+            <w:r>
+              <w:rPr>
+                <w:rFonts w:ascii="GDSTransportWebsite" w:hAnsi="GDSTransportWebsite"/>
+                <w:color w:val="0A0A0A"/>
+              </w:rPr>
+              <w:t>representative.</w:t>
+            </w:r>
+            <w:r>
+              <w:rPr>
+                <w:rFonts w:ascii="GDSTransportWebsite" w:hAnsi="GDSTransportWebsite"/>
+                <w:color w:val="0A0A0A"/>
+              </w:rPr>
+              <w:t>serviceA</w:t>
+            </w:r>
+            <w:r>
+              <w:rPr>
+                <w:rFonts w:ascii="GDSTransportWebsite" w:hAnsi="GDSTransportWebsite"/>
+                <w:color w:val="0A0A0A"/>
+              </w:rPr>
               <w:t>ddress.AddressLine</w:t>
             </w:r>
-            <w:r>
-              <w:rPr>
-                <w:rFonts w:ascii="GDSTransportWebsite" w:hAnsi="GDSTransportWebsite"/>
-                <w:color w:val="0A0A0A"/>
-              </w:rPr>
-              <w:t>1</w:t>
+            <w:proofErr w:type="gramEnd"/>
+            <w:r>
+              <w:rPr>
+                <w:rFonts w:ascii="GDSTransportWebsite" w:hAnsi="GDSTransportWebsite"/>
+                <w:color w:val="0A0A0A"/>
+              </w:rPr>
+              <w:t>2&gt;&gt;&lt;&lt;es_&gt;&gt;&lt;&lt;cs_{</w:t>
+            </w:r>
+            <w:r>
+              <w:rPr>
+                <w:rFonts w:ascii="GDSTransportWebsite" w:hAnsi="GDSTransportWebsite"/>
+                <w:color w:val="0A0A0A"/>
+              </w:rPr>
+              <w:t>!isBlank(</w:t>
+            </w:r>
+            <w:r>
+              <w:rPr>
+                <w:rFonts w:ascii="GDSTransportWebsite" w:hAnsi="GDSTransportWebsite"/>
+                <w:color w:val="0A0A0A"/>
+              </w:rPr>
+              <w:t>representative.</w:t>
+            </w:r>
+            <w:r>
+              <w:rPr>
+                <w:rFonts w:ascii="GDSTransportWebsite" w:hAnsi="GDSTransportWebsite"/>
+                <w:color w:val="0A0A0A"/>
+              </w:rPr>
+              <w:t>serviceA</w:t>
+            </w:r>
+            <w:r>
+              <w:rPr>
+                <w:rFonts w:ascii="GDSTransportWebsite" w:hAnsi="GDSTransportWebsite"/>
+                <w:color w:val="0A0A0A"/>
+              </w:rPr>
+              <w:t>ddress.AddressLine3</w:t>
             </w:r>
             <w:r>
               <w:rPr>
@@ -3251,6 +4073,15 @@
               </w:rPr>
               <w:t>}&gt;&gt;</w:t>
             </w:r>
+          </w:p>
+          <w:p>
+            <w:pPr>
+              <w:spacing w:before="40" w:after="40"/>
+              <w:rPr>
+                <w:rFonts w:ascii="GDSTransportWebsite" w:hAnsi="GDSTransportWebsite"/>
+                <w:color w:val="0A0A0A"/>
+              </w:rPr>
+            </w:pPr>
             <w:r>
               <w:rPr>
                 <w:rFonts w:ascii="GDSTransportWebsite" w:hAnsi="GDSTransportWebsite"/>
@@ -3258,6 +4089,7 @@
               </w:rPr>
               <w:t>&lt;&lt;</w:t>
             </w:r>
+            <w:proofErr w:type="gramStart"/>
             <w:r>
               <w:rPr>
                 <w:rFonts w:ascii="GDSTransportWebsite" w:hAnsi="GDSTransportWebsite"/>
@@ -3277,21 +4109,15 @@
                 <w:rFonts w:ascii="GDSTransportWebsite" w:hAnsi="GDSTransportWebsite"/>
                 <w:color w:val="0A0A0A"/>
               </w:rPr>
-              <w:t>ddress.AddressLine1&gt;&gt;</w:t>
-            </w:r>
-            <w:r>
-              <w:rPr>
-                <w:rFonts w:ascii="GDSTransportWebsite" w:hAnsi="GDSTransportWebsite"/>
-                <w:color w:val="0A0A0A"/>
-              </w:rPr>
-              <w:t>&lt;&lt;es_&gt;&gt;</w:t>
-            </w:r>
-            <w:r>
-              <w:rPr>
-                <w:rFonts w:ascii="GDSTransportWebsite" w:hAnsi="GDSTransportWebsite"/>
-                <w:color w:val="0A0A0A"/>
-              </w:rPr>
-              <w:t>&lt;&lt;cs_{</w:t>
+              <w:t>ddress.AddressLine</w:t>
+            </w:r>
+            <w:proofErr w:type="gramEnd"/>
+            <w:r>
+              <w:rPr>
+                <w:rFonts w:ascii="GDSTransportWebsite" w:hAnsi="GDSTransportWebsite"/>
+                <w:color w:val="0A0A0A"/>
+              </w:rPr>
+              <w:t>3&gt;&gt;&lt;&lt;es_&gt;&gt;&lt;&lt;cs_{</w:t>
             </w:r>
             <w:r>
               <w:rPr>
@@ -3319,7 +4145,7 @@
                 <w:rFonts w:ascii="GDSTransportWebsite" w:hAnsi="GDSTransportWebsite"/>
                 <w:color w:val="0A0A0A"/>
               </w:rPr>
-              <w:t>ddress.AddressLine2</w:t>
+              <w:t>ddress.PostTown</w:t>
             </w:r>
             <w:r>
               <w:rPr>
@@ -3351,6 +4177,8 @@
               </w:rPr>
               <w:t>&lt;&lt;</w:t>
             </w:r>
+            <w:proofErr w:type="spellStart"/>
+            <w:proofErr w:type="gramStart"/>
             <w:r>
               <w:rPr>
                 <w:rFonts w:ascii="GDSTransportWebsite" w:hAnsi="GDSTransportWebsite"/>
@@ -3370,7 +4198,62 @@
                 <w:rFonts w:ascii="GDSTransportWebsite" w:hAnsi="GDSTransportWebsite"/>
                 <w:color w:val="0A0A0A"/>
               </w:rPr>
-              <w:t>ddress.AddressLine2&gt;&gt;&lt;&lt;es_&gt;&gt;&lt;&lt;cs_{</w:t>
+              <w:t>ddress.PostTown</w:t>
+            </w:r>
+            <w:proofErr w:type="spellEnd"/>
+            <w:proofErr w:type="gramEnd"/>
+            <w:r>
+              <w:rPr>
+                <w:rFonts w:ascii="GDSTransportWebsite" w:hAnsi="GDSTransportWebsite"/>
+                <w:color w:val="0A0A0A"/>
+              </w:rPr>
+              <w:t>&gt;&gt;&lt;&lt;es_&gt;&gt;</w:t>
+            </w:r>
+          </w:p>
+          <w:p>
+            <w:pPr>
+              <w:spacing w:before="40" w:after="40"/>
+              <w:rPr>
+                <w:rFonts w:ascii="GDSTransportWebsite" w:hAnsi="GDSTransportWebsite"/>
+                <w:color w:val="0A0A0A"/>
+              </w:rPr>
+            </w:pPr>
+            <w:r>
+              <w:rPr>
+                <w:rFonts w:ascii="GDSTransportWebsite" w:hAnsi="GDSTransportWebsite"/>
+                <w:color w:val="0A0A0A"/>
+              </w:rPr>
+              <w:t>&lt;&lt;</w:t>
+            </w:r>
+            <w:proofErr w:type="gramStart"/>
+            <w:r>
+              <w:rPr>
+                <w:rFonts w:ascii="GDSTransportWebsite" w:hAnsi="GDSTransportWebsite"/>
+                <w:color w:val="0A0A0A"/>
+              </w:rPr>
+              <w:t>representative.</w:t>
+            </w:r>
+            <w:r>
+              <w:rPr>
+                <w:rFonts w:ascii="GDSTransportWebsite" w:hAnsi="GDSTransportWebsite"/>
+                <w:color w:val="0A0A0A"/>
+              </w:rPr>
+              <w:t>serviceA</w:t>
+            </w:r>
+            <w:r>
+              <w:rPr>
+                <w:rFonts w:ascii="GDSTransportWebsite" w:hAnsi="GDSTransportWebsite"/>
+                <w:color w:val="0A0A0A"/>
+              </w:rPr>
+              <w:t>ddress.PostCode</w:t>
+            </w:r>
+            <w:proofErr w:type="gramEnd"/>
+            <w:r>
+              <w:rPr>
+                <w:rFonts w:ascii="GDSTransportWebsite" w:hAnsi="GDSTransportWebsite"/>
+                <w:color w:val="0A0A0A"/>
+              </w:rPr>
+              <w:t>&gt;&gt;&lt;&lt;cs_{</w:t>
             </w:r>
             <w:r>
               <w:rPr>
@@ -3398,7 +4281,7 @@
                 <w:rFonts w:ascii="GDSTransportWebsite" w:hAnsi="GDSTransportWebsite"/>
                 <w:color w:val="0A0A0A"/>
               </w:rPr>
-              <w:t>ddress.AddressLine3</w:t>
+              <w:t>ddress.Country</w:t>
             </w:r>
             <w:r>
               <w:rPr>
@@ -3435,6 +4318,15 @@
                 <w:rFonts w:ascii="GDSTransportWebsite" w:hAnsi="GDSTransportWebsite"/>
                 <w:color w:val="0A0A0A"/>
               </w:rPr>
+              <w:t xml:space="preserve"> </w:t>
+            </w:r>
+            <w:proofErr w:type="spellStart"/>
+            <w:proofErr w:type="gramStart"/>
+            <w:r>
+              <w:rPr>
+                <w:rFonts w:ascii="GDSTransportWebsite" w:hAnsi="GDSTransportWebsite"/>
+                <w:color w:val="0A0A0A"/>
+              </w:rPr>
               <w:t>representative.</w:t>
             </w:r>
             <w:r>
@@ -3449,202 +4341,16 @@
                 <w:rFonts w:ascii="GDSTransportWebsite" w:hAnsi="GDSTransportWebsite"/>
                 <w:color w:val="0A0A0A"/>
               </w:rPr>
-              <w:t>ddress.AddressLine3&gt;&gt;&lt;&lt;es_&gt;&gt;&lt;&lt;cs_{</w:t>
-            </w:r>
-            <w:r>
-              <w:rPr>
-                <w:rFonts w:ascii="GDSTransportWebsite" w:hAnsi="GDSTransportWebsite"/>
-                <w:color w:val="0A0A0A"/>
-              </w:rPr>
-              <w:t>!isBlank(</w:t>
-            </w:r>
-            <w:r>
-              <w:rPr>
-                <w:rFonts w:ascii="GDSTransportWebsite" w:hAnsi="GDSTransportWebsite"/>
-                <w:color w:val="0A0A0A"/>
-              </w:rPr>
-              <w:t>representative.</w:t>
-            </w:r>
-            <w:r>
-              <w:rPr>
-                <w:rFonts w:ascii="GDSTransportWebsite" w:hAnsi="GDSTransportWebsite"/>
-                <w:color w:val="0A0A0A"/>
-              </w:rPr>
-              <w:t>serviceA</w:t>
-            </w:r>
-            <w:r>
-              <w:rPr>
-                <w:rFonts w:ascii="GDSTransportWebsite" w:hAnsi="GDSTransportWebsite"/>
-                <w:color w:val="0A0A0A"/>
-              </w:rPr>
-              <w:t>ddress.PostTown</w:t>
-            </w:r>
-            <w:r>
-              <w:rPr>
-                <w:rFonts w:ascii="GDSTransportWebsite" w:hAnsi="GDSTransportWebsite"/>
-                <w:color w:val="0A0A0A"/>
-              </w:rPr>
-              <w:t>)</w:t>
-            </w:r>
-            <w:r>
-              <w:rPr>
-                <w:rFonts w:ascii="GDSTransportWebsite" w:hAnsi="GDSTransportWebsite"/>
-                <w:color w:val="0A0A0A"/>
-              </w:rPr>
-              <w:t>}&gt;&gt;</w:t>
-            </w:r>
-          </w:p>
-          <w:p>
-            <w:pPr>
-              <w:spacing w:before="40" w:after="40"/>
-              <w:rPr>
-                <w:rFonts w:ascii="GDSTransportWebsite" w:hAnsi="GDSTransportWebsite"/>
-                <w:color w:val="0A0A0A"/>
-              </w:rPr>
-            </w:pPr>
-            <w:r>
-              <w:rPr>
-                <w:rFonts w:ascii="GDSTransportWebsite" w:hAnsi="GDSTransportWebsite"/>
-                <w:color w:val="0A0A0A"/>
-              </w:rPr>
-              <w:t>&lt;&lt;</w:t>
-            </w:r>
-            <w:r>
-              <w:rPr>
-                <w:rFonts w:ascii="GDSTransportWebsite" w:hAnsi="GDSTransportWebsite"/>
-                <w:color w:val="0A0A0A"/>
-              </w:rPr>
-              <w:t>representative.</w:t>
-            </w:r>
-            <w:r>
-              <w:rPr>
-                <w:rFonts w:ascii="GDSTransportWebsite" w:hAnsi="GDSTransportWebsite"/>
-                <w:color w:val="0A0A0A"/>
-              </w:rPr>
-              <w:t>serviceA</w:t>
-            </w:r>
-            <w:r>
-              <w:rPr>
-                <w:rFonts w:ascii="GDSTransportWebsite" w:hAnsi="GDSTransportWebsite"/>
-                <w:color w:val="0A0A0A"/>
-              </w:rPr>
-              <w:t>ddress.PostTown&gt;&gt;&lt;&lt;es_&gt;&gt;</w:t>
-            </w:r>
-          </w:p>
-          <w:p>
-            <w:pPr>
-              <w:spacing w:before="40" w:after="40"/>
-              <w:rPr>
-                <w:rFonts w:ascii="GDSTransportWebsite" w:hAnsi="GDSTransportWebsite"/>
-                <w:color w:val="0A0A0A"/>
-              </w:rPr>
-            </w:pPr>
-            <w:r>
-              <w:rPr>
-                <w:rFonts w:ascii="GDSTransportWebsite" w:hAnsi="GDSTransportWebsite"/>
-                <w:color w:val="0A0A0A"/>
-              </w:rPr>
-              <w:t>&lt;&lt;</w:t>
-            </w:r>
-            <w:r>
-              <w:rPr>
-                <w:rFonts w:ascii="GDSTransportWebsite" w:hAnsi="GDSTransportWebsite"/>
-                <w:color w:val="0A0A0A"/>
-              </w:rPr>
-              <w:t>representative.</w:t>
-            </w:r>
-            <w:r>
-              <w:rPr>
-                <w:rFonts w:ascii="GDSTransportWebsite" w:hAnsi="GDSTransportWebsite"/>
-                <w:color w:val="0A0A0A"/>
-              </w:rPr>
-              <w:t>serviceA</w:t>
-            </w:r>
-            <w:r>
-              <w:rPr>
-                <w:rFonts w:ascii="GDSTransportWebsite" w:hAnsi="GDSTransportWebsite"/>
-                <w:color w:val="0A0A0A"/>
-              </w:rPr>
-              <w:t>ddress.PostCode&gt;&gt;&lt;&lt;cs_{</w:t>
-            </w:r>
-            <w:r>
-              <w:rPr>
-                <w:rFonts w:ascii="GDSTransportWebsite" w:hAnsi="GDSTransportWebsite"/>
-                <w:color w:val="0A0A0A"/>
-              </w:rPr>
-              <w:t>!isBlank(</w:t>
-            </w:r>
-            <w:r>
-              <w:rPr>
-                <w:rFonts w:ascii="GDSTransportWebsite" w:hAnsi="GDSTransportWebsite"/>
-                <w:color w:val="0A0A0A"/>
-              </w:rPr>
-              <w:t>representative.</w:t>
-            </w:r>
-            <w:r>
-              <w:rPr>
-                <w:rFonts w:ascii="GDSTransportWebsite" w:hAnsi="GDSTransportWebsite"/>
-                <w:color w:val="0A0A0A"/>
-              </w:rPr>
-              <w:t>serviceA</w:t>
-            </w:r>
-            <w:r>
-              <w:rPr>
-                <w:rFonts w:ascii="GDSTransportWebsite" w:hAnsi="GDSTransportWebsite"/>
-                <w:color w:val="0A0A0A"/>
-              </w:rPr>
               <w:t>ddress.Country</w:t>
             </w:r>
-            <w:r>
-              <w:rPr>
-                <w:rFonts w:ascii="GDSTransportWebsite" w:hAnsi="GDSTransportWebsite"/>
-                <w:color w:val="0A0A0A"/>
-              </w:rPr>
-              <w:t>)</w:t>
-            </w:r>
-            <w:r>
-              <w:rPr>
-                <w:rFonts w:ascii="GDSTransportWebsite" w:hAnsi="GDSTransportWebsite"/>
-                <w:color w:val="0A0A0A"/>
-              </w:rPr>
-              <w:t>}&gt;&gt;</w:t>
-            </w:r>
-          </w:p>
-          <w:p>
-            <w:pPr>
-              <w:spacing w:before="40" w:after="40"/>
-              <w:rPr>
-                <w:rFonts w:ascii="GDSTransportWebsite" w:hAnsi="GDSTransportWebsite"/>
-                <w:color w:val="0A0A0A"/>
-              </w:rPr>
-            </w:pPr>
-            <w:r>
-              <w:rPr>
-                <w:rFonts w:ascii="GDSTransportWebsite" w:hAnsi="GDSTransportWebsite"/>
-                <w:color w:val="0A0A0A"/>
-              </w:rPr>
-              <w:t>&lt;&lt;</w:t>
-            </w:r>
-            <w:r>
-              <w:rPr>
-                <w:rFonts w:ascii="GDSTransportWebsite" w:hAnsi="GDSTransportWebsite"/>
-                <w:color w:val="0A0A0A"/>
-              </w:rPr>
-              <w:t xml:space="preserve"> representative.</w:t>
-            </w:r>
-            <w:r>
-              <w:rPr>
-                <w:rFonts w:ascii="GDSTransportWebsite" w:hAnsi="GDSTransportWebsite"/>
-                <w:color w:val="0A0A0A"/>
-              </w:rPr>
-              <w:t>serviceA</w:t>
-            </w:r>
-            <w:r>
-              <w:rPr>
-                <w:rFonts w:ascii="GDSTransportWebsite" w:hAnsi="GDSTransportWebsite"/>
-                <w:color w:val="0A0A0A"/>
-              </w:rPr>
-              <w:t>ddress.Country&gt;&gt;&lt;&lt;es_&gt;&gt;</w:t>
+            <w:proofErr w:type="spellEnd"/>
+            <w:proofErr w:type="gramEnd"/>
+            <w:r>
+              <w:rPr>
+                <w:rFonts w:ascii="GDSTransportWebsite" w:hAnsi="GDSTransportWebsite"/>
+                <w:color w:val="0A0A0A"/>
+              </w:rPr>
+              <w:t>&gt;&gt;&lt;&lt;es_&gt;&gt;</w:t>
             </w:r>
           </w:p>
         </w:tc>
@@ -3698,7 +4404,25 @@
                 <w:rFonts w:ascii="GDSTransportWebsite" w:hAnsi="GDSTransportWebsite"/>
                 <w:color w:val="0A0A0A"/>
               </w:rPr>
-              <w:t>&lt;&lt;representative.emailAddress&gt;&gt;</w:t>
+              <w:t>&lt;&lt;</w:t>
+            </w:r>
+            <w:proofErr w:type="spellStart"/>
+            <w:proofErr w:type="gramStart"/>
+            <w:r>
+              <w:rPr>
+                <w:rFonts w:ascii="GDSTransportWebsite" w:hAnsi="GDSTransportWebsite"/>
+                <w:color w:val="0A0A0A"/>
+              </w:rPr>
+              <w:t>representative.emailAddress</w:t>
+            </w:r>
+            <w:proofErr w:type="spellEnd"/>
+            <w:proofErr w:type="gramEnd"/>
+            <w:r>
+              <w:rPr>
+                <w:rFonts w:ascii="GDSTransportWebsite" w:hAnsi="GDSTransportWebsite"/>
+                <w:color w:val="0A0A0A"/>
+              </w:rPr>
+              <w:t>&gt;&gt;</w:t>
             </w:r>
           </w:p>
         </w:tc>
@@ -3746,7 +4470,25 @@
                 <w:rFonts w:ascii="GDSTransportWebsite" w:hAnsi="GDSTransportWebsite"/>
                 <w:color w:val="0A0A0A"/>
               </w:rPr>
-              <w:t>&lt;&lt;representative.phoneNumber&gt;&gt;</w:t>
+              <w:t>&lt;&lt;</w:t>
+            </w:r>
+            <w:proofErr w:type="spellStart"/>
+            <w:proofErr w:type="gramStart"/>
+            <w:r>
+              <w:rPr>
+                <w:rFonts w:ascii="GDSTransportWebsite" w:hAnsi="GDSTransportWebsite"/>
+                <w:color w:val="0A0A0A"/>
+              </w:rPr>
+              <w:t>representative.phoneNumber</w:t>
+            </w:r>
+            <w:proofErr w:type="spellEnd"/>
+            <w:proofErr w:type="gramEnd"/>
+            <w:r>
+              <w:rPr>
+                <w:rFonts w:ascii="GDSTransportWebsite" w:hAnsi="GDSTransportWebsite"/>
+                <w:color w:val="0A0A0A"/>
+              </w:rPr>
+              <w:t>&gt;&gt;</w:t>
             </w:r>
           </w:p>
         </w:tc>
@@ -3794,7 +4536,25 @@
                 <w:rFonts w:ascii="GDSTransportWebsite" w:hAnsi="GDSTransportWebsite"/>
                 <w:color w:val="0A0A0A"/>
               </w:rPr>
-              <w:t>&lt;&lt;representative.dxAddress&gt;&gt;</w:t>
+              <w:t>&lt;&lt;</w:t>
+            </w:r>
+            <w:proofErr w:type="spellStart"/>
+            <w:proofErr w:type="gramStart"/>
+            <w:r>
+              <w:rPr>
+                <w:rFonts w:ascii="GDSTransportWebsite" w:hAnsi="GDSTransportWebsite"/>
+                <w:color w:val="0A0A0A"/>
+              </w:rPr>
+              <w:t>representative.dxAddress</w:t>
+            </w:r>
+            <w:proofErr w:type="spellEnd"/>
+            <w:proofErr w:type="gramEnd"/>
+            <w:r>
+              <w:rPr>
+                <w:rFonts w:ascii="GDSTransportWebsite" w:hAnsi="GDSTransportWebsite"/>
+                <w:color w:val="0A0A0A"/>
+              </w:rPr>
+              <w:t>&gt;&gt;</w:t>
             </w:r>
           </w:p>
         </w:tc>
@@ -3823,7 +4583,18 @@
                 <w:color w:val="0A0A0A"/>
                 <w:shd w:val="clear" w:color="auto" w:fill="FFFFFF"/>
               </w:rPr>
-              <w:t>&lt;&lt;er_</w:t>
+              <w:t>&lt;&lt;</w:t>
+            </w:r>
+            <w:proofErr w:type="spellStart"/>
+            <w:r>
+              <w:rPr>
+                <w:rFonts w:ascii="GDSTransportWebsite" w:hAnsi="GDSTransportWebsite"/>
+                <w:b/>
+                <w:bCs/>
+                <w:color w:val="0A0A0A"/>
+                <w:shd w:val="clear" w:color="auto" w:fill="FFFFFF"/>
+              </w:rPr>
+              <w:t>er_</w:t>
             </w:r>
             <w:r>
               <w:rPr>
@@ -3835,6 +4606,7 @@
               </w:rPr>
               <w:t>respondents</w:t>
             </w:r>
+            <w:proofErr w:type="spellEnd"/>
             <w:r>
               <w:rPr>
                 <w:rFonts w:ascii="GDSTransportWebsite" w:hAnsi="GDSTransportWebsite"/>
@@ -3948,6 +4720,7 @@
               </w:rPr>
               <w:t>&lt;&lt;</w:t>
             </w:r>
+            <w:proofErr w:type="spellStart"/>
             <w:r>
               <w:rPr>
                 <w:rFonts w:ascii="GDSTransportWebsite" w:hAnsi="GDSTransportWebsite"/>
@@ -3955,6 +4728,7 @@
               </w:rPr>
               <w:t>descriptionOfClaim</w:t>
             </w:r>
+            <w:proofErr w:type="spellEnd"/>
             <w:r>
               <w:rPr>
                 <w:rFonts w:ascii="GDSTransportWebsite" w:hAnsi="GDSTransportWebsite"/>
@@ -4057,7 +4831,18 @@
                 <w:color w:val="0A0A0A"/>
                 <w:shd w:val="clear" w:color="auto" w:fill="FFFFFF"/>
               </w:rPr>
-              <w:t>&lt;&lt;rr_</w:t>
+              <w:t>&lt;&lt;</w:t>
+            </w:r>
+            <w:proofErr w:type="spellStart"/>
+            <w:r>
+              <w:rPr>
+                <w:rFonts w:ascii="GDSTransportWebsite" w:hAnsi="GDSTransportWebsite"/>
+                <w:b/>
+                <w:bCs/>
+                <w:color w:val="0A0A0A"/>
+                <w:shd w:val="clear" w:color="auto" w:fill="FFFFFF"/>
+              </w:rPr>
+              <w:t>rr_</w:t>
             </w:r>
             <w:r>
               <w:rPr>
@@ -4069,6 +4854,7 @@
               </w:rPr>
               <w:t>timeline</w:t>
             </w:r>
+            <w:proofErr w:type="spellEnd"/>
             <w:r>
               <w:rPr>
                 <w:rFonts w:ascii="GDSTransportWebsite" w:hAnsi="GDSTransportWebsite"/>
@@ -4130,21 +4916,80 @@
                 <w:rFonts w:ascii="GDSTransportWebsite" w:hAnsi="GDSTransportWebsite"/>
                 <w:color w:val="000000" w:themeColor="text1"/>
               </w:rPr>
-              <w:t>&lt;&lt;{dateFormat(</w:t>
-            </w:r>
+              <w:t>&lt;</w:t>
+            </w:r>
+            <w:proofErr w:type="gramStart"/>
             <w:r>
               <w:rPr>
                 <w:rFonts w:ascii="GDSTransportWebsite" w:hAnsi="GDSTransportWebsite"/>
                 <w:color w:val="000000" w:themeColor="text1"/>
               </w:rPr>
+              <w:t>&lt;{</w:t>
+            </w:r>
+            <w:proofErr w:type="spellStart"/>
+            <w:proofErr w:type="gramEnd"/>
+            <w:r>
+              <w:rPr>
+                <w:rFonts w:ascii="GDSTransportWebsite" w:hAnsi="GDSTransportWebsite"/>
+                <w:color w:val="000000" w:themeColor="text1"/>
+              </w:rPr>
+              <w:t>dateFormat</w:t>
+            </w:r>
+            <w:proofErr w:type="spellEnd"/>
+            <w:r>
+              <w:rPr>
+                <w:rFonts w:ascii="GDSTransportWebsite" w:hAnsi="GDSTransportWebsite"/>
+                <w:color w:val="000000" w:themeColor="text1"/>
+              </w:rPr>
+              <w:t>(</w:t>
+            </w:r>
+            <w:proofErr w:type="spellStart"/>
+            <w:r>
+              <w:rPr>
+                <w:rFonts w:ascii="GDSTransportWebsite" w:hAnsi="GDSTransportWebsite"/>
+                <w:color w:val="000000" w:themeColor="text1"/>
+              </w:rPr>
               <w:t>timelineDate</w:t>
             </w:r>
+            <w:proofErr w:type="spellEnd"/>
             <w:r>
               <w:rPr>
                 <w:rFonts w:ascii="GDSTransportWebsite" w:hAnsi="GDSTransportWebsite"/>
                 <w:color w:val="000000" w:themeColor="text1"/>
               </w:rPr>
-              <w:t>,‘d MMMM yyyy’,‘dd-MM-yyyy’)}&gt;&gt;</w:t>
+              <w:t xml:space="preserve">,‘d MMMM </w:t>
+            </w:r>
+            <w:proofErr w:type="spellStart"/>
+            <w:r>
+              <w:rPr>
+                <w:rFonts w:ascii="GDSTransportWebsite" w:hAnsi="GDSTransportWebsite"/>
+                <w:color w:val="000000" w:themeColor="text1"/>
+              </w:rPr>
+              <w:t>yyyy</w:t>
+            </w:r>
+            <w:proofErr w:type="spellEnd"/>
+            <w:r>
+              <w:rPr>
+                <w:rFonts w:ascii="GDSTransportWebsite" w:hAnsi="GDSTransportWebsite"/>
+                <w:color w:val="000000" w:themeColor="text1"/>
+              </w:rPr>
+              <w:t>’,‘dd-MM-</w:t>
+            </w:r>
+            <w:proofErr w:type="spellStart"/>
+            <w:r>
+              <w:rPr>
+                <w:rFonts w:ascii="GDSTransportWebsite" w:hAnsi="GDSTransportWebsite"/>
+                <w:color w:val="000000" w:themeColor="text1"/>
+              </w:rPr>
+              <w:t>yyyy</w:t>
+            </w:r>
+            <w:proofErr w:type="spellEnd"/>
+            <w:r>
+              <w:rPr>
+                <w:rFonts w:ascii="GDSTransportWebsite" w:hAnsi="GDSTransportWebsite"/>
+                <w:color w:val="000000" w:themeColor="text1"/>
+              </w:rPr>
+              <w:t>’)}&gt;&gt;</w:t>
             </w:r>
           </w:p>
           <w:p>
@@ -4180,6 +5025,7 @@
               </w:rPr>
               <w:t>&lt;&lt;</w:t>
             </w:r>
+            <w:proofErr w:type="spellStart"/>
             <w:r>
               <w:rPr>
                 <w:rFonts w:ascii="GDSTransportWebsite" w:hAnsi="GDSTransportWebsite"/>
@@ -4187,6 +5033,7 @@
               </w:rPr>
               <w:t>timelineDescription</w:t>
             </w:r>
+            <w:proofErr w:type="spellEnd"/>
             <w:r>
               <w:rPr>
                 <w:rFonts w:ascii="GDSTransportWebsite" w:hAnsi="GDSTransportWebsite"/>
@@ -4232,6 +5079,7 @@
               </w:rPr>
               <w:t>&lt;&lt;</w:t>
             </w:r>
+            <w:proofErr w:type="spellStart"/>
             <w:r>
               <w:rPr>
                 <w:rFonts w:ascii="GDSTransportWebsite" w:hAnsi="GDSTransportWebsite"/>
@@ -4262,6 +5110,7 @@
               </w:rPr>
               <w:t>timeline</w:t>
             </w:r>
+            <w:proofErr w:type="spellEnd"/>
             <w:r>
               <w:rPr>
                 <w:rFonts w:ascii="GDSTransportWebsite" w:hAnsi="GDSTransportWebsite"/>
@@ -4397,7 +5246,18 @@
                 <w:shd w:val="clear" w:color="auto" w:fill="FFFFFF"/>
               </w:rPr>
               <w:lastRenderedPageBreak/>
-              <w:t>&lt;&lt;rr_</w:t>
+              <w:t>&lt;&lt;</w:t>
+            </w:r>
+            <w:proofErr w:type="spellStart"/>
+            <w:r>
+              <w:rPr>
+                <w:rFonts w:ascii="GDSTransportWebsite" w:hAnsi="GDSTransportWebsite"/>
+                <w:b/>
+                <w:bCs/>
+                <w:color w:val="0A0A0A"/>
+                <w:shd w:val="clear" w:color="auto" w:fill="FFFFFF"/>
+              </w:rPr>
+              <w:t>rr_</w:t>
             </w:r>
             <w:r>
               <w:rPr>
@@ -4429,6 +5289,7 @@
               </w:rPr>
               <w:t>mount</w:t>
             </w:r>
+            <w:proofErr w:type="spellEnd"/>
             <w:r>
               <w:rPr>
                 <w:rFonts w:ascii="GDSTransportWebsite" w:hAnsi="GDSTransportWebsite"/>
@@ -4501,6 +5362,7 @@
               </w:rPr>
               <w:t>&lt;&lt;</w:t>
             </w:r>
+            <w:proofErr w:type="spellStart"/>
             <w:r>
               <w:rPr>
                 <w:rFonts w:ascii="GDSTransportWebsite" w:hAnsi="GDSTransportWebsite"/>
@@ -4508,6 +5370,7 @@
               </w:rPr>
               <w:t>claimReason</w:t>
             </w:r>
+            <w:proofErr w:type="spellEnd"/>
             <w:r>
               <w:rPr>
                 <w:rFonts w:ascii="GDSTransportWebsite" w:hAnsi="GDSTransportWebsite"/>
@@ -4543,6 +5406,7 @@
               </w:rPr>
               <w:t>&lt;&lt;</w:t>
             </w:r>
+            <w:proofErr w:type="spellStart"/>
             <w:r>
               <w:rPr>
                 <w:rFonts w:ascii="GDSTransportWebsite" w:hAnsi="GDSTransportWebsite"/>
@@ -4550,6 +5414,7 @@
               </w:rPr>
               <w:t>claimAmount</w:t>
             </w:r>
+            <w:proofErr w:type="spellEnd"/>
             <w:r>
               <w:rPr>
                 <w:rFonts w:ascii="GDSTransportWebsite" w:hAnsi="GDSTransportWebsite"/>
@@ -4586,6 +5451,7 @@
               </w:rPr>
               <w:t>&lt;&lt;</w:t>
             </w:r>
+            <w:proofErr w:type="spellStart"/>
             <w:r>
               <w:rPr>
                 <w:rFonts w:ascii="GDSTransportWebsite" w:hAnsi="GDSTransportWebsite"/>
@@ -4636,6 +5502,7 @@
               </w:rPr>
               <w:t>mount</w:t>
             </w:r>
+            <w:proofErr w:type="spellEnd"/>
             <w:r>
               <w:rPr>
                 <w:rFonts w:ascii="GDSTransportWebsite" w:hAnsi="GDSTransportWebsite"/>
@@ -4689,7 +5556,18 @@
                 <w:color w:val="0A0A0A"/>
                 <w:shd w:val="clear" w:color="auto" w:fill="FFFFFF"/>
               </w:rPr>
-              <w:t>&lt;&lt;cr_</w:t>
+              <w:t>&lt;&lt;</w:t>
+            </w:r>
+            <w:proofErr w:type="spellStart"/>
+            <w:r>
+              <w:rPr>
+                <w:rFonts w:ascii="GDSTransportWebsite" w:hAnsi="GDSTransportWebsite"/>
+                <w:b/>
+                <w:bCs/>
+                <w:color w:val="0A0A0A"/>
+                <w:shd w:val="clear" w:color="auto" w:fill="FFFFFF"/>
+              </w:rPr>
+              <w:t>cr_</w:t>
             </w:r>
             <w:r>
               <w:rPr>
@@ -4709,7 +5587,18 @@
                 <w:color w:val="0A0A0A"/>
                 <w:shd w:val="clear" w:color="auto" w:fill="FFFFFF"/>
               </w:rPr>
-              <w:t>nterestRate&gt;&gt;</w:t>
+              <w:t>nterestRate</w:t>
+            </w:r>
+            <w:proofErr w:type="spellEnd"/>
+            <w:r>
+              <w:rPr>
+                <w:rFonts w:ascii="GDSTransportWebsite" w:hAnsi="GDSTransportWebsite"/>
+                <w:b/>
+                <w:bCs/>
+                <w:color w:val="0A0A0A"/>
+                <w:shd w:val="clear" w:color="auto" w:fill="FFFFFF"/>
+              </w:rPr>
+              <w:t>&gt;&gt;</w:t>
             </w:r>
           </w:p>
         </w:tc>
@@ -4781,6 +5670,7 @@
               </w:rPr>
               <w:t>&lt;&lt;</w:t>
             </w:r>
+            <w:proofErr w:type="spellStart"/>
             <w:r>
               <w:rPr>
                 <w:rFonts w:ascii="GDSTransportWebsite" w:hAnsi="GDSTransportWebsite"/>
@@ -4788,6 +5678,7 @@
               </w:rPr>
               <w:t>interestRate</w:t>
             </w:r>
+            <w:proofErr w:type="spellEnd"/>
             <w:r>
               <w:rPr>
                 <w:rFonts w:ascii="GDSTransportWebsite" w:hAnsi="GDSTransportWebsite"/>
@@ -4867,6 +5758,7 @@
               </w:rPr>
               <w:t>&lt;&lt;</w:t>
             </w:r>
+            <w:proofErr w:type="spellStart"/>
             <w:r>
               <w:rPr>
                 <w:rFonts w:ascii="GDSTransportWebsite" w:hAnsi="GDSTransportWebsite"/>
@@ -4881,6 +5773,7 @@
               </w:rPr>
               <w:t>xplanationText</w:t>
             </w:r>
+            <w:proofErr w:type="spellEnd"/>
             <w:r>
               <w:rPr>
                 <w:rFonts w:ascii="GDSTransportWebsite" w:hAnsi="GDSTransportWebsite"/>
@@ -4957,7 +5850,80 @@
                 <w:rFonts w:ascii="GDSTransportWebsite" w:hAnsi="GDSTransportWebsite"/>
                 <w:color w:val="000000" w:themeColor="text1"/>
               </w:rPr>
-              <w:t>&lt;&lt;{dateFormat(interestFromDate,‘d MMMM yyyy’,‘dd-MM-yyyy’)}&gt;&gt;</w:t>
+              <w:t>&lt;</w:t>
+            </w:r>
+            <w:proofErr w:type="gramStart"/>
+            <w:r>
+              <w:rPr>
+                <w:rFonts w:ascii="GDSTransportWebsite" w:hAnsi="GDSTransportWebsite"/>
+                <w:color w:val="000000" w:themeColor="text1"/>
+              </w:rPr>
+              <w:t>&lt;{</w:t>
+            </w:r>
+            <w:proofErr w:type="spellStart"/>
+            <w:proofErr w:type="gramEnd"/>
+            <w:r>
+              <w:rPr>
+                <w:rFonts w:ascii="GDSTransportWebsite" w:hAnsi="GDSTransportWebsite"/>
+                <w:color w:val="000000" w:themeColor="text1"/>
+              </w:rPr>
+              <w:t>dateFormat</w:t>
+            </w:r>
+            <w:proofErr w:type="spellEnd"/>
+            <w:r>
+              <w:rPr>
+                <w:rFonts w:ascii="GDSTransportWebsite" w:hAnsi="GDSTransportWebsite"/>
+                <w:color w:val="000000" w:themeColor="text1"/>
+              </w:rPr>
+              <w:t>(</w:t>
+            </w:r>
+            <w:proofErr w:type="spellStart"/>
+            <w:r>
+              <w:rPr>
+                <w:rFonts w:ascii="GDSTransportWebsite" w:hAnsi="GDSTransportWebsite"/>
+                <w:color w:val="000000" w:themeColor="text1"/>
+              </w:rPr>
+              <w:t>interestFromDate</w:t>
+            </w:r>
+            <w:proofErr w:type="spellEnd"/>
+            <w:r>
+              <w:rPr>
+                <w:rFonts w:ascii="GDSTransportWebsite" w:hAnsi="GDSTransportWebsite"/>
+                <w:color w:val="000000" w:themeColor="text1"/>
+              </w:rPr>
+              <w:t xml:space="preserve">,‘d MMMM </w:t>
+            </w:r>
+            <w:proofErr w:type="spellStart"/>
+            <w:r>
+              <w:rPr>
+                <w:rFonts w:ascii="GDSTransportWebsite" w:hAnsi="GDSTransportWebsite"/>
+                <w:color w:val="000000" w:themeColor="text1"/>
+              </w:rPr>
+              <w:t>yyyy</w:t>
+            </w:r>
+            <w:proofErr w:type="spellEnd"/>
+            <w:r>
+              <w:rPr>
+                <w:rFonts w:ascii="GDSTransportWebsite" w:hAnsi="GDSTransportWebsite"/>
+                <w:color w:val="000000" w:themeColor="text1"/>
+              </w:rPr>
+              <w:t>’,‘dd-MM-</w:t>
+            </w:r>
+            <w:proofErr w:type="spellStart"/>
+            <w:r>
+              <w:rPr>
+                <w:rFonts w:ascii="GDSTransportWebsite" w:hAnsi="GDSTransportWebsite"/>
+                <w:color w:val="000000" w:themeColor="text1"/>
+              </w:rPr>
+              <w:t>yyyy</w:t>
+            </w:r>
+            <w:proofErr w:type="spellEnd"/>
+            <w:r>
+              <w:rPr>
+                <w:rFonts w:ascii="GDSTransportWebsite" w:hAnsi="GDSTransportWebsite"/>
+                <w:color w:val="000000" w:themeColor="text1"/>
+              </w:rPr>
+              <w:t>’)}&gt;&gt;</w:t>
             </w:r>
           </w:p>
           <w:p>
@@ -5028,6 +5994,7 @@
               </w:rPr>
               <w:t>&lt;&lt;</w:t>
             </w:r>
+            <w:proofErr w:type="spellStart"/>
             <w:r>
               <w:rPr>
                 <w:rFonts w:ascii="GDSTransportWebsite" w:hAnsi="GDSTransportWebsite"/>
@@ -5035,6 +6002,7 @@
               </w:rPr>
               <w:t>whenAreYouClaimingInterestFrom</w:t>
             </w:r>
+            <w:proofErr w:type="spellEnd"/>
             <w:r>
               <w:rPr>
                 <w:rFonts w:ascii="GDSTransportWebsite" w:hAnsi="GDSTransportWebsite"/>
@@ -5114,20 +6082,101 @@
                 <w:rFonts w:ascii="GDSTransportWebsite" w:hAnsi="GDSTransportWebsite"/>
                 <w:color w:val="000000" w:themeColor="text1"/>
               </w:rPr>
-              <w:t>&lt;&lt;{dateFormat(interestEndDate,‘d MMMM yyyy’,‘dd-MM-yyyy’)}&gt;&gt;</w:t>
-            </w:r>
+              <w:t>&lt;</w:t>
+            </w:r>
+            <w:proofErr w:type="gramStart"/>
             <w:r>
               <w:rPr>
                 <w:rFonts w:ascii="GDSTransportWebsite" w:hAnsi="GDSTransportWebsite"/>
                 <w:color w:val="000000" w:themeColor="text1"/>
               </w:rPr>
-              <w:t>&lt;&lt;cs_{i</w:t>
-            </w:r>
+              <w:t>&lt;{</w:t>
+            </w:r>
+            <w:proofErr w:type="spellStart"/>
+            <w:proofErr w:type="gramEnd"/>
             <w:r>
               <w:rPr>
                 <w:rFonts w:ascii="GDSTransportWebsite" w:hAnsi="GDSTransportWebsite"/>
                 <w:color w:val="000000" w:themeColor="text1"/>
               </w:rPr>
+              <w:t>dateFormat</w:t>
+            </w:r>
+            <w:proofErr w:type="spellEnd"/>
+            <w:r>
+              <w:rPr>
+                <w:rFonts w:ascii="GDSTransportWebsite" w:hAnsi="GDSTransportWebsite"/>
+                <w:color w:val="000000" w:themeColor="text1"/>
+              </w:rPr>
+              <w:t>(</w:t>
+            </w:r>
+            <w:proofErr w:type="spellStart"/>
+            <w:r>
+              <w:rPr>
+                <w:rFonts w:ascii="GDSTransportWebsite" w:hAnsi="GDSTransportWebsite"/>
+                <w:color w:val="000000" w:themeColor="text1"/>
+              </w:rPr>
+              <w:t>interestEndDate</w:t>
+            </w:r>
+            <w:proofErr w:type="spellEnd"/>
+            <w:r>
+              <w:rPr>
+                <w:rFonts w:ascii="GDSTransportWebsite" w:hAnsi="GDSTransportWebsite"/>
+                <w:color w:val="000000" w:themeColor="text1"/>
+              </w:rPr>
+              <w:t xml:space="preserve">,‘d MMMM </w:t>
+            </w:r>
+            <w:proofErr w:type="spellStart"/>
+            <w:r>
+              <w:rPr>
+                <w:rFonts w:ascii="GDSTransportWebsite" w:hAnsi="GDSTransportWebsite"/>
+                <w:color w:val="000000" w:themeColor="text1"/>
+              </w:rPr>
+              <w:t>yyyy</w:t>
+            </w:r>
+            <w:proofErr w:type="spellEnd"/>
+            <w:r>
+              <w:rPr>
+                <w:rFonts w:ascii="GDSTransportWebsite" w:hAnsi="GDSTransportWebsite"/>
+                <w:color w:val="000000" w:themeColor="text1"/>
+              </w:rPr>
+              <w:t>’,‘dd-MM-</w:t>
+            </w:r>
+            <w:proofErr w:type="spellStart"/>
+            <w:r>
+              <w:rPr>
+                <w:rFonts w:ascii="GDSTransportWebsite" w:hAnsi="GDSTransportWebsite"/>
+                <w:color w:val="000000" w:themeColor="text1"/>
+              </w:rPr>
+              <w:t>yyyy</w:t>
+            </w:r>
+            <w:proofErr w:type="spellEnd"/>
+            <w:r>
+              <w:rPr>
+                <w:rFonts w:ascii="GDSTransportWebsite" w:hAnsi="GDSTransportWebsite"/>
+                <w:color w:val="000000" w:themeColor="text1"/>
+              </w:rPr>
+              <w:t>’)}&gt;&gt;</w:t>
+            </w:r>
+            <w:r>
+              <w:rPr>
+                <w:rFonts w:ascii="GDSTransportWebsite" w:hAnsi="GDSTransportWebsite"/>
+                <w:color w:val="000000" w:themeColor="text1"/>
+              </w:rPr>
+              <w:t>&lt;&lt;cs_{</w:t>
+            </w:r>
+            <w:proofErr w:type="spellStart"/>
+            <w:r>
+              <w:rPr>
+                <w:rFonts w:ascii="GDSTransportWebsite" w:hAnsi="GDSTransportWebsite"/>
+                <w:color w:val="000000" w:themeColor="text1"/>
+              </w:rPr>
+              <w:t>i</w:t>
+            </w:r>
+            <w:r>
+              <w:rPr>
+                <w:rFonts w:ascii="GDSTransportWebsite" w:hAnsi="GDSTransportWebsite"/>
+                <w:color w:val="000000" w:themeColor="text1"/>
+              </w:rPr>
               <w:t>s</w:t>
             </w:r>
             <w:r>
@@ -5135,13 +6184,37 @@
                 <w:rFonts w:ascii="GDSTransportWebsite" w:hAnsi="GDSTransportWebsite"/>
                 <w:color w:val="000000" w:themeColor="text1"/>
               </w:rPr>
-              <w:t>Blank(interestEndDate)}&gt;&gt;</w:t>
-            </w:r>
+              <w:t>Blank</w:t>
+            </w:r>
+            <w:proofErr w:type="spellEnd"/>
             <w:r>
               <w:rPr>
                 <w:rFonts w:ascii="GDSTransportWebsite" w:hAnsi="GDSTransportWebsite"/>
                 <w:color w:val="000000" w:themeColor="text1"/>
               </w:rPr>
+              <w:t>(</w:t>
+            </w:r>
+            <w:proofErr w:type="spellStart"/>
+            <w:r>
+              <w:rPr>
+                <w:rFonts w:ascii="GDSTransportWebsite" w:hAnsi="GDSTransportWebsite"/>
+                <w:color w:val="000000" w:themeColor="text1"/>
+              </w:rPr>
+              <w:t>interestEndDate</w:t>
+            </w:r>
+            <w:proofErr w:type="spellEnd"/>
+            <w:r>
+              <w:rPr>
+                <w:rFonts w:ascii="GDSTransportWebsite" w:hAnsi="GDSTransportWebsite"/>
+                <w:color w:val="000000" w:themeColor="text1"/>
+              </w:rPr>
+              <w:t>)}&gt;&gt;</w:t>
+            </w:r>
+            <w:r>
+              <w:rPr>
+                <w:rFonts w:ascii="GDSTransportWebsite" w:hAnsi="GDSTransportWebsite"/>
+                <w:color w:val="000000" w:themeColor="text1"/>
+              </w:rPr>
               <w:t xml:space="preserve"> &lt;&lt;</w:t>
             </w:r>
             <w:r>
@@ -5150,12 +6223,21 @@
               </w:rPr>
               <w:t xml:space="preserve"> </w:t>
             </w:r>
+            <w:proofErr w:type="spellStart"/>
             <w:r>
               <w:rPr>
                 <w:rFonts w:ascii="GDSTransportWebsite" w:hAnsi="GDSTransportWebsite"/>
                 <w:color w:val="000000" w:themeColor="text1"/>
               </w:rPr>
-              <w:t xml:space="preserve">interestEndDateDescription &gt;&gt; </w:t>
+              <w:t>interestEndDateDescription</w:t>
+            </w:r>
+            <w:proofErr w:type="spellEnd"/>
+            <w:r>
+              <w:rPr>
+                <w:rFonts w:ascii="GDSTransportWebsite" w:hAnsi="GDSTransportWebsite"/>
+                <w:color w:val="000000" w:themeColor="text1"/>
+              </w:rPr>
+              <w:t xml:space="preserve"> &gt;&gt; </w:t>
             </w:r>
             <w:r>
               <w:rPr>
@@ -5194,7 +6276,18 @@
                 <w:color w:val="0A0A0A"/>
                 <w:shd w:val="clear" w:color="auto" w:fill="FFFFFF"/>
               </w:rPr>
-              <w:t>&lt;&lt;er_</w:t>
+              <w:t>&lt;&lt;</w:t>
+            </w:r>
+            <w:proofErr w:type="spellStart"/>
+            <w:r>
+              <w:rPr>
+                <w:rFonts w:ascii="GDSTransportWebsite" w:hAnsi="GDSTransportWebsite"/>
+                <w:b/>
+                <w:bCs/>
+                <w:color w:val="0A0A0A"/>
+                <w:shd w:val="clear" w:color="auto" w:fill="FFFFFF"/>
+              </w:rPr>
+              <w:t>er_</w:t>
             </w:r>
             <w:r>
               <w:rPr>
@@ -5214,7 +6307,18 @@
                 <w:color w:val="0A0A0A"/>
                 <w:shd w:val="clear" w:color="auto" w:fill="FFFFFF"/>
               </w:rPr>
-              <w:t>nterestRate&gt;&gt;</w:t>
+              <w:t>nterestRate</w:t>
+            </w:r>
+            <w:proofErr w:type="spellEnd"/>
+            <w:r>
+              <w:rPr>
+                <w:rFonts w:ascii="GDSTransportWebsite" w:hAnsi="GDSTransportWebsite"/>
+                <w:b/>
+                <w:bCs/>
+                <w:color w:val="0A0A0A"/>
+                <w:shd w:val="clear" w:color="auto" w:fill="FFFFFF"/>
+              </w:rPr>
+              <w:t>&gt;&gt;</w:t>
             </w:r>
           </w:p>
         </w:tc>
@@ -5260,7 +6364,18 @@
                 <w:color w:val="0A0A0A"/>
                 <w:shd w:val="clear" w:color="auto" w:fill="FFFFFF"/>
               </w:rPr>
-              <w:t>&lt;&lt;cr_</w:t>
+              <w:t>&lt;&lt;</w:t>
+            </w:r>
+            <w:proofErr w:type="spellStart"/>
+            <w:r>
+              <w:rPr>
+                <w:rFonts w:ascii="GDSTransportWebsite" w:hAnsi="GDSTransportWebsite"/>
+                <w:b/>
+                <w:bCs/>
+                <w:color w:val="0A0A0A"/>
+                <w:shd w:val="clear" w:color="auto" w:fill="FFFFFF"/>
+              </w:rPr>
+              <w:t>cr_</w:t>
             </w:r>
             <w:r>
               <w:rPr>
@@ -5280,7 +6395,18 @@
                 <w:color w:val="0A0A0A"/>
                 <w:shd w:val="clear" w:color="auto" w:fill="FFFFFF"/>
               </w:rPr>
-              <w:t>nterestRate&gt;&gt;</w:t>
+              <w:t>nterestRate</w:t>
+            </w:r>
+            <w:proofErr w:type="spellEnd"/>
+            <w:r>
+              <w:rPr>
+                <w:rFonts w:ascii="GDSTransportWebsite" w:hAnsi="GDSTransportWebsite"/>
+                <w:b/>
+                <w:bCs/>
+                <w:color w:val="0A0A0A"/>
+                <w:shd w:val="clear" w:color="auto" w:fill="FFFFFF"/>
+              </w:rPr>
+              <w:t>&gt;&gt;</w:t>
             </w:r>
           </w:p>
         </w:tc>
@@ -5356,6 +6482,7 @@
               </w:rPr>
               <w:t>&lt;&lt;</w:t>
             </w:r>
+            <w:proofErr w:type="spellStart"/>
             <w:r>
               <w:rPr>
                 <w:rFonts w:ascii="GDSTransportWebsite" w:hAnsi="GDSTransportWebsite"/>
@@ -5364,6 +6491,7 @@
               </w:rPr>
               <w:t>totalInterestAmount</w:t>
             </w:r>
+            <w:proofErr w:type="spellEnd"/>
             <w:r>
               <w:rPr>
                 <w:rFonts w:ascii="GDSTransportWebsite" w:hAnsi="GDSTransportWebsite"/>
@@ -5446,6 +6574,7 @@
               </w:rPr>
               <w:t>&lt;&lt;</w:t>
             </w:r>
+            <w:proofErr w:type="spellStart"/>
             <w:r>
               <w:rPr>
                 <w:rFonts w:ascii="GDSTransportWebsite" w:hAnsi="GDSTransportWebsite"/>
@@ -5454,6 +6583,7 @@
               </w:rPr>
               <w:t>howTheInterestWasCalculated</w:t>
             </w:r>
+            <w:proofErr w:type="spellEnd"/>
             <w:r>
               <w:rPr>
                 <w:rFonts w:ascii="GDSTransportWebsite" w:hAnsi="GDSTransportWebsite"/>
@@ -5524,20 +6654,134 @@
                 <w:rFonts w:ascii="GDSTransportWebsite" w:hAnsi="GDSTransportWebsite"/>
                 <w:color w:val="000000" w:themeColor="text1"/>
               </w:rPr>
-              <w:t>&lt;&lt;{dateFormat(interestEndDate,‘d MMMM yyyy’,‘dd-MM-yyyy’)}&gt;&gt;&lt;&lt;cs_{isBlank(interestEndDate)}&gt;&gt; &lt;&lt;</w:t>
-            </w:r>
-            <w:r>
-              <w:rPr>
+              <w:t>&lt;</w:t>
+            </w:r>
+            <w:proofErr w:type="gramStart"/>
+            <w:r>
+              <w:rPr>
+                <w:rFonts w:ascii="GDSTransportWebsite" w:hAnsi="GDSTransportWebsite"/>
                 <w:color w:val="000000" w:themeColor="text1"/>
               </w:rPr>
+              <w:t>&lt;{</w:t>
+            </w:r>
+            <w:proofErr w:type="spellStart"/>
+            <w:proofErr w:type="gramEnd"/>
+            <w:r>
+              <w:rPr>
+                <w:rFonts w:ascii="GDSTransportWebsite" w:hAnsi="GDSTransportWebsite"/>
+                <w:color w:val="000000" w:themeColor="text1"/>
+              </w:rPr>
+              <w:t>dateFormat</w:t>
+            </w:r>
+            <w:proofErr w:type="spellEnd"/>
+            <w:r>
+              <w:rPr>
+                <w:rFonts w:ascii="GDSTransportWebsite" w:hAnsi="GDSTransportWebsite"/>
+                <w:color w:val="000000" w:themeColor="text1"/>
+              </w:rPr>
+              <w:t>(</w:t>
+            </w:r>
+            <w:proofErr w:type="spellStart"/>
+            <w:r>
+              <w:rPr>
+                <w:rFonts w:ascii="GDSTransportWebsite" w:hAnsi="GDSTransportWebsite"/>
+                <w:color w:val="000000" w:themeColor="text1"/>
+              </w:rPr>
+              <w:t>interestEndDate</w:t>
+            </w:r>
+            <w:proofErr w:type="spellEnd"/>
+            <w:r>
+              <w:rPr>
+                <w:rFonts w:ascii="GDSTransportWebsite" w:hAnsi="GDSTransportWebsite"/>
+                <w:color w:val="000000" w:themeColor="text1"/>
+              </w:rPr>
+              <w:t xml:space="preserve">,‘d MMMM </w:t>
+            </w:r>
+            <w:proofErr w:type="spellStart"/>
+            <w:r>
+              <w:rPr>
+                <w:rFonts w:ascii="GDSTransportWebsite" w:hAnsi="GDSTransportWebsite"/>
+                <w:color w:val="000000" w:themeColor="text1"/>
+              </w:rPr>
+              <w:t>yyyy</w:t>
+            </w:r>
+            <w:proofErr w:type="spellEnd"/>
+            <w:r>
+              <w:rPr>
+                <w:rFonts w:ascii="GDSTransportWebsite" w:hAnsi="GDSTransportWebsite"/>
+                <w:color w:val="000000" w:themeColor="text1"/>
+              </w:rPr>
+              <w:t>’,‘dd-MM-</w:t>
+            </w:r>
+            <w:proofErr w:type="spellStart"/>
+            <w:r>
+              <w:rPr>
+                <w:rFonts w:ascii="GDSTransportWebsite" w:hAnsi="GDSTransportWebsite"/>
+                <w:color w:val="000000" w:themeColor="text1"/>
+              </w:rPr>
+              <w:t>yyyy</w:t>
+            </w:r>
+            <w:proofErr w:type="spellEnd"/>
+            <w:r>
+              <w:rPr>
+                <w:rFonts w:ascii="GDSTransportWebsite" w:hAnsi="GDSTransportWebsite"/>
+                <w:color w:val="000000" w:themeColor="text1"/>
+              </w:rPr>
+              <w:t>’)}&gt;&gt;&lt;&lt;cs_{</w:t>
+            </w:r>
+            <w:proofErr w:type="spellStart"/>
+            <w:r>
+              <w:rPr>
+                <w:rFonts w:ascii="GDSTransportWebsite" w:hAnsi="GDSTransportWebsite"/>
+                <w:color w:val="000000" w:themeColor="text1"/>
+              </w:rPr>
+              <w:t>isBlank</w:t>
+            </w:r>
+            <w:proofErr w:type="spellEnd"/>
+            <w:r>
+              <w:rPr>
+                <w:rFonts w:ascii="GDSTransportWebsite" w:hAnsi="GDSTransportWebsite"/>
+                <w:color w:val="000000" w:themeColor="text1"/>
+              </w:rPr>
+              <w:t>(</w:t>
+            </w:r>
+            <w:proofErr w:type="spellStart"/>
+            <w:r>
+              <w:rPr>
+                <w:rFonts w:ascii="GDSTransportWebsite" w:hAnsi="GDSTransportWebsite"/>
+                <w:color w:val="000000" w:themeColor="text1"/>
+              </w:rPr>
+              <w:t>interestEndDate</w:t>
+            </w:r>
+            <w:proofErr w:type="spellEnd"/>
+            <w:r>
+              <w:rPr>
+                <w:rFonts w:ascii="GDSTransportWebsite" w:hAnsi="GDSTransportWebsite"/>
+                <w:color w:val="000000" w:themeColor="text1"/>
+              </w:rPr>
+              <w:t>)}&gt;&gt; &lt;&lt;</w:t>
+            </w:r>
+            <w:r>
+              <w:rPr>
+                <w:color w:val="000000" w:themeColor="text1"/>
+              </w:rPr>
               <w:t xml:space="preserve"> </w:t>
             </w:r>
+            <w:proofErr w:type="spellStart"/>
             <w:r>
               <w:rPr>
                 <w:rFonts w:ascii="GDSTransportWebsite" w:hAnsi="GDSTransportWebsite"/>
                 <w:color w:val="000000" w:themeColor="text1"/>
               </w:rPr>
-              <w:t>interestEndDateDescription &gt;&gt; &lt;&lt;es_&gt;&gt;</w:t>
+              <w:t>interestEndDateDescription</w:t>
+            </w:r>
+            <w:proofErr w:type="spellEnd"/>
+            <w:r>
+              <w:rPr>
+                <w:rFonts w:ascii="GDSTransportWebsite" w:hAnsi="GDSTransportWebsite"/>
+                <w:color w:val="000000" w:themeColor="text1"/>
+              </w:rPr>
+              <w:t xml:space="preserve"> &gt;&gt; &lt;&lt;es_&gt;&gt;</w:t>
             </w:r>
           </w:p>
         </w:tc>
@@ -5571,6 +6815,7 @@
               </w:rPr>
               <w:t>&lt;&lt;</w:t>
             </w:r>
+            <w:proofErr w:type="spellStart"/>
             <w:r>
               <w:rPr>
                 <w:rFonts w:ascii="GDSTransportWebsite" w:hAnsi="GDSTransportWebsite"/>
@@ -5609,7 +6854,18 @@
                 <w:color w:val="0A0A0A"/>
                 <w:shd w:val="clear" w:color="auto" w:fill="FFFFFF"/>
               </w:rPr>
-              <w:t>nterestRate&gt;&gt;</w:t>
+              <w:t>nterestRate</w:t>
+            </w:r>
+            <w:proofErr w:type="spellEnd"/>
+            <w:r>
+              <w:rPr>
+                <w:rFonts w:ascii="GDSTransportWebsite" w:hAnsi="GDSTransportWebsite"/>
+                <w:b/>
+                <w:bCs/>
+                <w:color w:val="0A0A0A"/>
+                <w:shd w:val="clear" w:color="auto" w:fill="FFFFFF"/>
+              </w:rPr>
+              <w:t>&gt;&gt;</w:t>
             </w:r>
           </w:p>
         </w:tc>
@@ -5729,6 +6985,7 @@
               </w:rPr>
               <w:t>&lt;&lt;</w:t>
             </w:r>
+            <w:proofErr w:type="spellStart"/>
             <w:r>
               <w:rPr>
                 <w:rFonts w:ascii="GDSTransportWebsite" w:hAnsi="GDSTransportWebsite"/>
@@ -5736,6 +6993,7 @@
               </w:rPr>
               <w:t>totalClaimAmount</w:t>
             </w:r>
+            <w:proofErr w:type="spellEnd"/>
             <w:r>
               <w:rPr>
                 <w:rFonts w:ascii="GDSTransportWebsite" w:hAnsi="GDSTransportWebsite"/>
@@ -5799,6 +7057,7 @@
               </w:rPr>
               <w:t>&lt;&lt;</w:t>
             </w:r>
+            <w:proofErr w:type="spellStart"/>
             <w:r>
               <w:rPr>
                 <w:rFonts w:ascii="GDSTransportWebsite" w:hAnsi="GDSTransportWebsite"/>
@@ -5806,6 +7065,7 @@
               </w:rPr>
               <w:t>interestAmount</w:t>
             </w:r>
+            <w:proofErr w:type="spellEnd"/>
             <w:r>
               <w:rPr>
                 <w:rFonts w:ascii="GDSTransportWebsite" w:hAnsi="GDSTransportWebsite"/>
@@ -5874,6 +7134,7 @@
               </w:rPr>
               <w:t>&lt;&lt;</w:t>
             </w:r>
+            <w:proofErr w:type="spellStart"/>
             <w:r>
               <w:rPr>
                 <w:rFonts w:ascii="GDSTransportWebsite" w:hAnsi="GDSTransportWebsite"/>
@@ -5881,6 +7142,7 @@
               </w:rPr>
               <w:t>claimFee</w:t>
             </w:r>
+            <w:proofErr w:type="spellEnd"/>
             <w:r>
               <w:rPr>
                 <w:rFonts w:ascii="GDSTransportWebsite" w:hAnsi="GDSTransportWebsite"/>
@@ -5888,6 +7150,637 @@
               </w:rPr>
               <w:t>&gt;&gt;</w:t>
             </w:r>
+          </w:p>
+        </w:tc>
+      </w:tr>
+      <w:tr>
+        <w:trPr>
+          <w:trHeight w:val="389"/>
+        </w:trPr>
+        <w:tc>
+          <w:tcPr>
+            <w:tcW w:w="3681" w:type="dxa"/>
+          </w:tcPr>
+          <w:p>
+            <w:pPr>
+              <w:spacing w:before="40" w:after="40"/>
+              <w:rPr>
+                <w:rFonts w:ascii="GDSTransportWebsite" w:hAnsi="GDSTransportWebsite"/>
+                <w:b/>
+                <w:bCs/>
+                <w:color w:val="0A0A0A"/>
+                <w:shd w:val="clear" w:color="auto" w:fill="FFFFFF"/>
+              </w:rPr>
+            </w:pPr>
+          </w:p>
+        </w:tc>
+        <w:tc>
+          <w:tcPr>
+            <w:tcW w:w="6379" w:type="dxa"/>
+          </w:tcPr>
+          <w:p>
+            <w:pPr>
+              <w:spacing w:before="40" w:after="40"/>
+              <w:rPr>
+                <w:rFonts w:ascii="GDSTransportWebsite" w:hAnsi="GDSTransportWebsite"/>
+                <w:color w:val="0A0A0A"/>
+              </w:rPr>
+            </w:pPr>
+          </w:p>
+        </w:tc>
+      </w:tr>
+      <w:tr>
+        <w:trPr>
+          <w:trHeight w:val="389"/>
+        </w:trPr>
+        <w:tc>
+          <w:tcPr>
+            <w:tcW w:w="3681" w:type="dxa"/>
+          </w:tcPr>
+          <w:p>
+            <w:pPr>
+              <w:spacing w:before="40" w:after="40"/>
+              <w:rPr>
+                <w:rFonts w:ascii="GDSTransportWebsite" w:hAnsi="GDSTransportWebsite"/>
+                <w:b/>
+                <w:bCs/>
+                <w:color w:val="0A0A0A"/>
+                <w:shd w:val="clear" w:color="auto" w:fill="FFFFFF"/>
+              </w:rPr>
+            </w:pPr>
+            <w:r>
+              <w:rPr>
+                <w:rFonts w:ascii="GDSTransportWebsite" w:hAnsi="GDSTransportWebsite"/>
+                <w:b/>
+                <w:bCs/>
+                <w:color w:val="0A0A0A"/>
+                <w:shd w:val="clear" w:color="auto" w:fill="FFFFFF"/>
+              </w:rPr>
+              <w:t>&lt;&lt;</w:t>
+            </w:r>
+            <w:proofErr w:type="spellStart"/>
+            <w:r>
+              <w:rPr>
+                <w:rFonts w:ascii="GDSTransportWebsite" w:hAnsi="GDSTransportWebsite"/>
+                <w:b/>
+                <w:bCs/>
+                <w:color w:val="0A0A0A"/>
+                <w:shd w:val="clear" w:color="auto" w:fill="FFFFFF"/>
+              </w:rPr>
+              <w:t>c</w:t>
+            </w:r>
+            <w:r>
+              <w:rPr>
+                <w:rFonts w:ascii="GDSTransportWebsite" w:hAnsi="GDSTransportWebsite"/>
+                <w:b/>
+                <w:bCs/>
+                <w:color w:val="0A0A0A"/>
+                <w:shd w:val="clear" w:color="auto" w:fill="FFFFFF"/>
+              </w:rPr>
+              <w:t>r</w:t>
+            </w:r>
+            <w:proofErr w:type="spellEnd"/>
+            <w:r>
+              <w:rPr>
+                <w:rFonts w:ascii="GDSTransportWebsite" w:hAnsi="GDSTransportWebsite"/>
+                <w:b/>
+                <w:bCs/>
+                <w:color w:val="0A0A0A"/>
+                <w:shd w:val="clear" w:color="auto" w:fill="FFFFFF"/>
+              </w:rPr>
+              <w:t>_</w:t>
+            </w:r>
+            <w:r>
+              <w:rPr>
+                <w:rFonts w:ascii="GDSTransportWebsite" w:hAnsi="GDSTransportWebsite"/>
+                <w:b/>
+                <w:bCs/>
+                <w:color w:val="0A0A0A"/>
+                <w:shd w:val="clear" w:color="auto" w:fill="FFFFFF"/>
+              </w:rPr>
+              <w:t>{</w:t>
+            </w:r>
+            <w:proofErr w:type="spellStart"/>
+            <w:r>
+              <w:rPr>
+                <w:rFonts w:ascii="GDSTransportWebsite" w:hAnsi="GDSTransportWebsite"/>
+                <w:b/>
+                <w:bCs/>
+                <w:color w:val="0A0A0A"/>
+              </w:rPr>
+              <w:t>claimFixedCosts</w:t>
+            </w:r>
+            <w:proofErr w:type="spellEnd"/>
+            <w:r>
+              <w:rPr>
+                <w:rFonts w:ascii="GDSTransportWebsite" w:hAnsi="GDSTransportWebsite"/>
+                <w:b/>
+                <w:bCs/>
+                <w:color w:val="0A0A0A"/>
+              </w:rPr>
+              <w:t>=</w:t>
+            </w:r>
+            <w:r>
+              <w:rPr>
+                <w:rFonts w:ascii="GDSTransportWebsite" w:hAnsi="GDSTransportWebsite"/>
+                <w:b/>
+                <w:bCs/>
+                <w:color w:val="0A0A0A"/>
+              </w:rPr>
+              <w:t>’Yes’</w:t>
+            </w:r>
+            <w:r>
+              <w:rPr>
+                <w:rFonts w:ascii="GDSTransportWebsite" w:hAnsi="GDSTransportWebsite"/>
+                <w:b/>
+                <w:bCs/>
+                <w:color w:val="0A0A0A"/>
+              </w:rPr>
+              <w:t>}</w:t>
+            </w:r>
+            <w:r>
+              <w:rPr>
+                <w:rFonts w:ascii="GDSTransportWebsite" w:hAnsi="GDSTransportWebsite"/>
+                <w:b/>
+                <w:bCs/>
+                <w:color w:val="0A0A0A"/>
+                <w:shd w:val="clear" w:color="auto" w:fill="FFFFFF"/>
+              </w:rPr>
+              <w:t>&gt;</w:t>
+            </w:r>
+            <w:r>
+              <w:rPr>
+                <w:rFonts w:ascii="GDSTransportWebsite" w:hAnsi="GDSTransportWebsite"/>
+                <w:b/>
+                <w:bCs/>
+                <w:color w:val="0A0A0A"/>
+                <w:shd w:val="clear" w:color="auto" w:fill="FFFFFF"/>
+              </w:rPr>
+              <w:t>&gt;</w:t>
+            </w:r>
+            <w:r>
+              <w:rPr>
+                <w:rFonts w:ascii="GDSTransportWebsite" w:hAnsi="GDSTransportWebsite"/>
+                <w:b/>
+                <w:bCs/>
+                <w:color w:val="0A0A0A"/>
+                <w:shd w:val="clear" w:color="auto" w:fill="FFFFFF"/>
+              </w:rPr>
+              <w:t xml:space="preserve"> </w:t>
+            </w:r>
+          </w:p>
+        </w:tc>
+        <w:tc>
+          <w:tcPr>
+            <w:tcW w:w="6379" w:type="dxa"/>
+          </w:tcPr>
+          <w:p>
+            <w:pPr>
+              <w:spacing w:before="40" w:after="40"/>
+              <w:rPr>
+                <w:rFonts w:ascii="GDSTransportWebsite" w:hAnsi="GDSTransportWebsite"/>
+                <w:color w:val="0A0A0A"/>
+              </w:rPr>
+            </w:pPr>
+          </w:p>
+        </w:tc>
+      </w:tr>
+      <w:tr>
+        <w:trPr>
+          <w:trHeight w:val="389"/>
+        </w:trPr>
+        <w:tc>
+          <w:tcPr>
+            <w:tcW w:w="3681" w:type="dxa"/>
+          </w:tcPr>
+          <w:p>
+            <w:pPr>
+              <w:spacing w:before="40" w:after="40"/>
+              <w:rPr>
+                <w:rFonts w:ascii="GDSTransportWebsite" w:hAnsi="GDSTransportWebsite"/>
+                <w:b/>
+                <w:bCs/>
+                <w:color w:val="0A0A0A"/>
+                <w:shd w:val="clear" w:color="auto" w:fill="FFFFFF"/>
+              </w:rPr>
+            </w:pPr>
+            <w:r>
+              <w:rPr>
+                <w:rFonts w:ascii="GDSTransportWebsite" w:hAnsi="GDSTransportWebsite"/>
+                <w:b/>
+                <w:bCs/>
+                <w:color w:val="0A0A0A"/>
+                <w:shd w:val="clear" w:color="auto" w:fill="FFFFFF"/>
+              </w:rPr>
+              <w:t>Fixed Costs</w:t>
+            </w:r>
+          </w:p>
+        </w:tc>
+        <w:tc>
+          <w:tcPr>
+            <w:tcW w:w="6379" w:type="dxa"/>
+          </w:tcPr>
+          <w:p>
+            <w:pPr>
+              <w:spacing w:before="40" w:after="40"/>
+              <w:rPr>
+                <w:rFonts w:ascii="GDSTransportWebsite" w:hAnsi="GDSTransportWebsite"/>
+                <w:color w:val="0A0A0A"/>
+              </w:rPr>
+            </w:pPr>
+            <w:r>
+              <w:rPr>
+                <w:rFonts w:ascii="GDSTransportWebsite" w:hAnsi="GDSTransportWebsite"/>
+                <w:color w:val="0A0A0A"/>
+              </w:rPr>
+              <w:t>£&lt;&lt;</w:t>
+            </w:r>
+            <w:proofErr w:type="spellStart"/>
+            <w:r>
+              <w:rPr>
+                <w:rFonts w:ascii="GDSTransportWebsite" w:hAnsi="GDSTransportWebsite"/>
+                <w:color w:val="0A0A0A"/>
+              </w:rPr>
+              <w:t>fixedCostAmount</w:t>
+            </w:r>
+            <w:proofErr w:type="spellEnd"/>
+            <w:r>
+              <w:rPr>
+                <w:rFonts w:ascii="GDSTransportWebsite" w:hAnsi="GDSTransportWebsite"/>
+                <w:color w:val="0A0A0A"/>
+              </w:rPr>
+              <w:t>&gt;&gt;</w:t>
+            </w:r>
+          </w:p>
+        </w:tc>
+      </w:tr>
+      <w:tr>
+        <w:trPr>
+          <w:trHeight w:val="389"/>
+        </w:trPr>
+        <w:tc>
+          <w:tcPr>
+            <w:tcW w:w="3681" w:type="dxa"/>
+          </w:tcPr>
+          <w:p>
+            <w:pPr>
+              <w:spacing w:before="40" w:after="40"/>
+              <w:rPr>
+                <w:rFonts w:ascii="GDSTransportWebsite" w:hAnsi="GDSTransportWebsite"/>
+                <w:b/>
+                <w:bCs/>
+                <w:color w:val="0A0A0A"/>
+                <w:shd w:val="clear" w:color="auto" w:fill="FFFFFF"/>
+              </w:rPr>
+            </w:pPr>
+            <w:r>
+              <w:rPr>
+                <w:rFonts w:ascii="GDSTransportWebsite" w:hAnsi="GDSTransportWebsite"/>
+                <w:b/>
+                <w:bCs/>
+                <w:color w:val="0A0A0A"/>
+                <w:shd w:val="clear" w:color="auto" w:fill="FFFFFF"/>
+              </w:rPr>
+              <w:t>&lt;&lt;er</w:t>
+            </w:r>
+            <w:r>
+              <w:rPr>
+                <w:rFonts w:ascii="GDSTransportWebsite" w:hAnsi="GDSTransportWebsite"/>
+                <w:b/>
+                <w:bCs/>
+                <w:color w:val="0A0A0A"/>
+                <w:shd w:val="clear" w:color="auto" w:fill="FFFFFF"/>
+              </w:rPr>
+              <w:t>_</w:t>
+            </w:r>
+            <w:r>
+              <w:rPr>
+                <w:rFonts w:ascii="GDSTransportWebsite" w:hAnsi="GDSTransportWebsite"/>
+                <w:b/>
+                <w:bCs/>
+                <w:color w:val="0A0A0A"/>
+                <w:shd w:val="clear" w:color="auto" w:fill="FFFFFF"/>
+              </w:rPr>
+              <w:t>{</w:t>
+            </w:r>
+            <w:proofErr w:type="spellStart"/>
+            <w:r>
+              <w:rPr>
+                <w:rFonts w:ascii="GDSTransportWebsite" w:hAnsi="GDSTransportWebsite"/>
+                <w:b/>
+                <w:bCs/>
+                <w:color w:val="0A0A0A"/>
+                <w:shd w:val="clear" w:color="auto" w:fill="FFFFFF"/>
+              </w:rPr>
+              <w:t>claimFixedCosts</w:t>
+            </w:r>
+            <w:proofErr w:type="spellEnd"/>
+            <w:r>
+              <w:rPr>
+                <w:rFonts w:ascii="GDSTransportWebsite" w:hAnsi="GDSTransportWebsite"/>
+                <w:b/>
+                <w:bCs/>
+                <w:color w:val="0A0A0A"/>
+                <w:shd w:val="clear" w:color="auto" w:fill="FFFFFF"/>
+              </w:rPr>
+              <w:t>=’Yes’}</w:t>
+            </w:r>
+            <w:r>
+              <w:rPr>
+                <w:rFonts w:ascii="GDSTransportWebsite" w:hAnsi="GDSTransportWebsite"/>
+                <w:b/>
+                <w:bCs/>
+                <w:color w:val="0A0A0A"/>
+                <w:shd w:val="clear" w:color="auto" w:fill="FFFFFF"/>
+              </w:rPr>
+              <w:t>&gt;&gt;</w:t>
+            </w:r>
+          </w:p>
+        </w:tc>
+        <w:tc>
+          <w:tcPr>
+            <w:tcW w:w="6379" w:type="dxa"/>
+          </w:tcPr>
+          <w:p>
+            <w:pPr>
+              <w:spacing w:before="40" w:after="40"/>
+              <w:rPr>
+                <w:rFonts w:ascii="GDSTransportWebsite" w:hAnsi="GDSTransportWebsite"/>
+                <w:color w:val="0A0A0A"/>
+              </w:rPr>
+            </w:pPr>
+          </w:p>
+        </w:tc>
+      </w:tr>
+      <w:tr>
+        <w:trPr>
+          <w:trHeight w:val="389"/>
+        </w:trPr>
+        <w:tc>
+          <w:tcPr>
+            <w:tcW w:w="3681" w:type="dxa"/>
+          </w:tcPr>
+          <w:p>
+            <w:pPr>
+              <w:spacing w:before="40" w:after="40"/>
+              <w:rPr>
+                <w:rFonts w:ascii="GDSTransportWebsite" w:hAnsi="GDSTransportWebsite"/>
+                <w:b/>
+                <w:bCs/>
+                <w:color w:val="0A0A0A"/>
+                <w:shd w:val="clear" w:color="auto" w:fill="FFFFFF"/>
+              </w:rPr>
+            </w:pPr>
+            <w:r>
+              <w:rPr>
+                <w:rFonts w:ascii="GDSTransportWebsite" w:hAnsi="GDSTransportWebsite"/>
+                <w:b/>
+                <w:bCs/>
+                <w:color w:val="0A0A0A"/>
+                <w:shd w:val="clear" w:color="auto" w:fill="FFFFFF"/>
+              </w:rPr>
+              <w:t>&lt;&lt;</w:t>
+            </w:r>
+            <w:proofErr w:type="spellStart"/>
+            <w:r>
+              <w:rPr>
+                <w:rFonts w:ascii="GDSTransportWebsite" w:hAnsi="GDSTransportWebsite"/>
+                <w:b/>
+                <w:bCs/>
+                <w:color w:val="0A0A0A"/>
+                <w:shd w:val="clear" w:color="auto" w:fill="FFFFFF"/>
+              </w:rPr>
+              <w:t>cr</w:t>
+            </w:r>
+            <w:proofErr w:type="spellEnd"/>
+            <w:r>
+              <w:rPr>
+                <w:rFonts w:ascii="GDSTransportWebsite" w:hAnsi="GDSTransportWebsite"/>
+                <w:b/>
+                <w:bCs/>
+                <w:color w:val="0A0A0A"/>
+                <w:shd w:val="clear" w:color="auto" w:fill="FFFFFF"/>
+              </w:rPr>
+              <w:t>_{</w:t>
+            </w:r>
+            <w:proofErr w:type="spellStart"/>
+            <w:r>
+              <w:rPr>
+                <w:rFonts w:ascii="GDSTransportWebsite" w:hAnsi="GDSTransportWebsite"/>
+                <w:b/>
+                <w:bCs/>
+                <w:color w:val="0A0A0A"/>
+              </w:rPr>
+              <w:t>claimFixedCosts</w:t>
+            </w:r>
+            <w:proofErr w:type="spellEnd"/>
+            <w:r>
+              <w:rPr>
+                <w:rFonts w:ascii="GDSTransportWebsite" w:hAnsi="GDSTransportWebsite"/>
+                <w:b/>
+                <w:bCs/>
+                <w:color w:val="0A0A0A"/>
+              </w:rPr>
+              <w:t>=’</w:t>
+            </w:r>
+            <w:r>
+              <w:rPr>
+                <w:rFonts w:ascii="GDSTransportWebsite" w:hAnsi="GDSTransportWebsite"/>
+                <w:b/>
+                <w:bCs/>
+                <w:color w:val="0A0A0A"/>
+              </w:rPr>
+              <w:t>No</w:t>
+            </w:r>
+            <w:r>
+              <w:rPr>
+                <w:rFonts w:ascii="GDSTransportWebsite" w:hAnsi="GDSTransportWebsite"/>
+                <w:b/>
+                <w:bCs/>
+                <w:color w:val="0A0A0A"/>
+              </w:rPr>
+              <w:t>’}</w:t>
+            </w:r>
+            <w:r>
+              <w:rPr>
+                <w:rFonts w:ascii="GDSTransportWebsite" w:hAnsi="GDSTransportWebsite"/>
+                <w:b/>
+                <w:bCs/>
+                <w:color w:val="0A0A0A"/>
+                <w:shd w:val="clear" w:color="auto" w:fill="FFFFFF"/>
+              </w:rPr>
+              <w:t>&gt;&gt;</w:t>
+            </w:r>
+          </w:p>
+        </w:tc>
+        <w:tc>
+          <w:tcPr>
+            <w:tcW w:w="6379" w:type="dxa"/>
+          </w:tcPr>
+          <w:p>
+            <w:pPr>
+              <w:spacing w:before="40" w:after="40"/>
+              <w:rPr>
+                <w:rFonts w:ascii="GDSTransportWebsite" w:hAnsi="GDSTransportWebsite"/>
+                <w:color w:val="0A0A0A"/>
+              </w:rPr>
+            </w:pPr>
+          </w:p>
+        </w:tc>
+      </w:tr>
+      <w:tr>
+        <w:trPr>
+          <w:trHeight w:val="389"/>
+        </w:trPr>
+        <w:tc>
+          <w:tcPr>
+            <w:tcW w:w="3681" w:type="dxa"/>
+          </w:tcPr>
+          <w:p>
+            <w:pPr>
+              <w:spacing w:before="40" w:after="40"/>
+              <w:rPr>
+                <w:rFonts w:ascii="GDSTransportWebsite" w:hAnsi="GDSTransportWebsite"/>
+                <w:b/>
+                <w:bCs/>
+                <w:color w:val="0A0A0A"/>
+                <w:shd w:val="clear" w:color="auto" w:fill="FFFFFF"/>
+              </w:rPr>
+            </w:pPr>
+            <w:r>
+              <w:rPr>
+                <w:rFonts w:ascii="GDSTransportWebsite" w:hAnsi="GDSTransportWebsite"/>
+                <w:b/>
+                <w:bCs/>
+                <w:color w:val="0A0A0A"/>
+                <w:shd w:val="clear" w:color="auto" w:fill="FFFFFF"/>
+              </w:rPr>
+              <w:t>Fixed Costs</w:t>
+            </w:r>
+          </w:p>
+        </w:tc>
+        <w:tc>
+          <w:tcPr>
+            <w:tcW w:w="6379" w:type="dxa"/>
+          </w:tcPr>
+          <w:p>
+            <w:pPr>
+              <w:spacing w:before="40" w:after="40"/>
+              <w:rPr>
+                <w:rFonts w:ascii="GDSTransportWebsite" w:hAnsi="GDSTransportWebsite"/>
+                <w:color w:val="0A0A0A"/>
+              </w:rPr>
+            </w:pPr>
+            <w:r>
+              <w:rPr>
+                <w:rFonts w:ascii="GDSTransportWebsite" w:hAnsi="GDSTransportWebsite"/>
+                <w:color w:val="0A0A0A"/>
+              </w:rPr>
+              <w:t>£</w:t>
+            </w:r>
+            <w:r>
+              <w:rPr>
+                <w:rFonts w:ascii="GDSTransportWebsite" w:hAnsi="GDSTransportWebsite"/>
+                <w:color w:val="0A0A0A"/>
+              </w:rPr>
+              <w:t>0</w:t>
+            </w:r>
+          </w:p>
+        </w:tc>
+      </w:tr>
+      <w:tr>
+        <w:trPr>
+          <w:trHeight w:val="389"/>
+        </w:trPr>
+        <w:tc>
+          <w:tcPr>
+            <w:tcW w:w="3681" w:type="dxa"/>
+          </w:tcPr>
+          <w:p>
+            <w:pPr>
+              <w:spacing w:before="40" w:after="40"/>
+              <w:rPr>
+                <w:rFonts w:ascii="GDSTransportWebsite" w:hAnsi="GDSTransportWebsite"/>
+                <w:b/>
+                <w:bCs/>
+                <w:color w:val="0A0A0A"/>
+                <w:shd w:val="clear" w:color="auto" w:fill="FFFFFF"/>
+              </w:rPr>
+            </w:pPr>
+            <w:r>
+              <w:rPr>
+                <w:rFonts w:ascii="GDSTransportWebsite" w:hAnsi="GDSTransportWebsite"/>
+                <w:b/>
+                <w:bCs/>
+                <w:color w:val="0A0A0A"/>
+                <w:shd w:val="clear" w:color="auto" w:fill="FFFFFF"/>
+              </w:rPr>
+              <w:t>&lt;&lt;</w:t>
+            </w:r>
+            <w:r>
+              <w:rPr>
+                <w:rFonts w:ascii="GDSTransportWebsite" w:hAnsi="GDSTransportWebsite"/>
+                <w:b/>
+                <w:bCs/>
+                <w:color w:val="0A0A0A"/>
+                <w:shd w:val="clear" w:color="auto" w:fill="FFFFFF"/>
+              </w:rPr>
+              <w:t>e</w:t>
+            </w:r>
+            <w:r>
+              <w:rPr>
+                <w:rFonts w:ascii="GDSTransportWebsite" w:hAnsi="GDSTransportWebsite"/>
+                <w:b/>
+                <w:bCs/>
+                <w:color w:val="0A0A0A"/>
+                <w:shd w:val="clear" w:color="auto" w:fill="FFFFFF"/>
+              </w:rPr>
+              <w:t>r_{</w:t>
+            </w:r>
+            <w:proofErr w:type="spellStart"/>
+            <w:r>
+              <w:rPr>
+                <w:rFonts w:ascii="GDSTransportWebsite" w:hAnsi="GDSTransportWebsite"/>
+                <w:b/>
+                <w:bCs/>
+                <w:color w:val="0A0A0A"/>
+              </w:rPr>
+              <w:t>claimFixedCosts</w:t>
+            </w:r>
+            <w:proofErr w:type="spellEnd"/>
+            <w:r>
+              <w:rPr>
+                <w:rFonts w:ascii="GDSTransportWebsite" w:hAnsi="GDSTransportWebsite"/>
+                <w:b/>
+                <w:bCs/>
+                <w:color w:val="0A0A0A"/>
+              </w:rPr>
+              <w:t>=’No’}</w:t>
+            </w:r>
+            <w:r>
+              <w:rPr>
+                <w:rFonts w:ascii="GDSTransportWebsite" w:hAnsi="GDSTransportWebsite"/>
+                <w:b/>
+                <w:bCs/>
+                <w:color w:val="0A0A0A"/>
+                <w:shd w:val="clear" w:color="auto" w:fill="FFFFFF"/>
+              </w:rPr>
+              <w:t>&gt;&gt;</w:t>
+            </w:r>
+          </w:p>
+        </w:tc>
+        <w:tc>
+          <w:tcPr>
+            <w:tcW w:w="6379" w:type="dxa"/>
+          </w:tcPr>
+          <w:p>
+            <w:pPr>
+              <w:spacing w:before="40" w:after="40"/>
+              <w:rPr>
+                <w:rFonts w:ascii="GDSTransportWebsite" w:hAnsi="GDSTransportWebsite"/>
+                <w:color w:val="0A0A0A"/>
+              </w:rPr>
+            </w:pPr>
           </w:p>
         </w:tc>
       </w:tr>
@@ -5948,6 +7841,7 @@
               </w:rPr>
               <w:t>&lt;&lt;</w:t>
             </w:r>
+            <w:proofErr w:type="spellStart"/>
             <w:r>
               <w:rPr>
                 <w:rFonts w:ascii="GDSTransportWebsite" w:hAnsi="GDSTransportWebsite"/>
@@ -5955,6 +7849,7 @@
               </w:rPr>
               <w:t>totalAmountOfClaim</w:t>
             </w:r>
+            <w:proofErr w:type="spellEnd"/>
             <w:r>
               <w:rPr>
                 <w:rFonts w:ascii="GDSTransportWebsite" w:hAnsi="GDSTransportWebsite"/>
@@ -6215,7 +8110,23 @@
                 <w:rFonts w:ascii="GDSTransportWebsite" w:hAnsi="GDSTransportWebsite"/>
                 <w:color w:val="0A0A0A"/>
               </w:rPr>
-              <w:t>&lt;&lt;statementOfTruth.role&gt;&gt;</w:t>
+              <w:t>&lt;&lt;</w:t>
+            </w:r>
+            <w:proofErr w:type="spellStart"/>
+            <w:r>
+              <w:rPr>
+                <w:rFonts w:ascii="GDSTransportWebsite" w:hAnsi="GDSTransportWebsite"/>
+                <w:color w:val="0A0A0A"/>
+              </w:rPr>
+              <w:t>statementOfTruth.role</w:t>
+            </w:r>
+            <w:proofErr w:type="spellEnd"/>
+            <w:r>
+              <w:rPr>
+                <w:rFonts w:ascii="GDSTransportWebsite" w:hAnsi="GDSTransportWebsite"/>
+                <w:color w:val="0A0A0A"/>
+              </w:rPr>
+              <w:t>&gt;&gt;</w:t>
             </w:r>
           </w:p>
         </w:tc>
@@ -6270,6 +8181,7 @@
               </w:rPr>
               <w:t>&lt;&lt;</w:t>
             </w:r>
+            <w:proofErr w:type="spellStart"/>
             <w:r>
               <w:rPr>
                 <w:rFonts w:ascii="GDSTransportWebsite" w:hAnsi="GDSTransportWebsite"/>
@@ -6277,6 +8189,7 @@
               </w:rPr>
               <w:t>applicantRepresentativeOrganisationName</w:t>
             </w:r>
+            <w:proofErr w:type="spellEnd"/>
             <w:r>
               <w:rPr>
                 <w:rFonts w:ascii="GDSTransportWebsite" w:hAnsi="GDSTransportWebsite"/>
@@ -6339,7 +8252,27 @@
           <w:bCs/>
           <w:color w:val="0A0A0A"/>
         </w:rPr>
-        <w:t>&lt;&lt;defendantResponseDeadlineDate&gt;&gt;</w:t>
+        <w:t>&lt;&lt;</w:t>
+      </w:r>
+      <w:proofErr w:type="spellStart"/>
+      <w:r>
+        <w:rPr>
+          <w:rFonts w:ascii="GDSTransportWebsite" w:hAnsi="GDSTransportWebsite"/>
+          <w:b/>
+          <w:bCs/>
+          <w:color w:val="0A0A0A"/>
+        </w:rPr>
+        <w:t>defendantResponseDeadlineDate</w:t>
+      </w:r>
+      <w:proofErr w:type="spellEnd"/>
+      <w:r>
+        <w:rPr>
+          <w:rFonts w:ascii="GDSTransportWebsite" w:hAnsi="GDSTransportWebsite"/>
+          <w:b/>
+          <w:bCs/>
+          <w:color w:val="0A0A0A"/>
+        </w:rPr>
+        <w:t>&gt;&gt;</w:t>
       </w:r>
       <w:r>
         <w:rPr>
@@ -6365,7 +8298,7 @@
 </file>
 
 <file path=word/endnotes.xml><?xml version="1.0" encoding="utf-8"?>
-<w:endnotes xmlns:wpc="http://schemas.microsoft.com/office/word/2010/wordprocessingCanvas" xmlns:cx="http://schemas.microsoft.com/office/drawing/2014/chartex" xmlns:cx1="http://schemas.microsoft.com/office/drawing/2015/9/8/chartex" xmlns:cx2="http://schemas.microsoft.com/office/drawing/2015/10/21/chartex" xmlns:cx3="http://schemas.microsoft.com/office/drawing/2016/5/9/chartex" xmlns:cx4="http://schemas.microsoft.com/office/drawing/2016/5/10/chartex" xmlns:cx5="http://schemas.microsoft.com/office/drawing/2016/5/11/chartex" xmlns:cx6="http://schemas.microsoft.com/office/drawing/2016/5/12/chartex" xmlns:cx7="http://schemas.microsoft.com/office/drawing/2016/5/13/chartex" xmlns:cx8="http://schemas.microsoft.com/office/drawing/2016/5/14/chartex" xmlns:mc="http://schemas.openxmlformats.org/markup-compatibility/2006" xmlns:aink="http://schemas.microsoft.com/office/drawing/2016/ink" xmlns:am3d="http://schemas.microsoft.com/office/drawing/2017/model3d" xmlns:o="urn:schemas-microsoft-com:office:office" xmlns:oel="http://schemas.microsoft.com/office/2019/extlst" xmlns:r="http://schemas.openxmlformats.org/officeDocument/2006/relationships" xmlns:m="http://schemas.openxmlformats.org/officeDocument/2006/math" xmlns:v="urn:schemas-microsoft-com:vml" xmlns:wp14="http://schemas.microsoft.com/office/word/2010/wordprocessingDrawing" xmlns:wp="http://schemas.openxmlformats.org/drawingml/2006/wordprocessingDrawing" xmlns:w10="urn:schemas-microsoft-com:office:word" xmlns:w="http://schemas.openxmlformats.org/wordprocessingml/2006/main" xmlns:w14="http://schemas.microsoft.com/office/word/2010/wordml" xmlns:w15="http://schemas.microsoft.com/office/word/2012/wordml" xmlns:w16cex="http://schemas.microsoft.com/office/word/2018/wordml/cex" xmlns:w16cid="http://schemas.microsoft.com/office/word/2016/wordml/cid" xmlns:w16="http://schemas.microsoft.com/office/word/2018/wordml" xmlns:w16du="http://schemas.microsoft.com/office/word/2023/wordml/word16du" xmlns:w16sdtdh="http://schemas.microsoft.com/office/word/2020/wordml/sdtdatahash" xmlns:w16se="http://schemas.microsoft.com/office/word/2015/wordml/symex" xmlns:wpg="http://schemas.microsoft.com/office/word/2010/wordprocessingGroup" xmlns:wpi="http://schemas.microsoft.com/office/word/2010/wordprocessingInk" xmlns:wne="http://schemas.microsoft.com/office/word/2006/wordml" xmlns:wps="http://schemas.microsoft.com/office/word/2010/wordprocessingShape" mc:Ignorable="w14 w15 w16se w16cid w16 w16cex w16sdtdh wp14">
+<w:endnotes xmlns:wpc="http://schemas.microsoft.com/office/word/2010/wordprocessingCanvas" xmlns:cx="http://schemas.microsoft.com/office/drawing/2014/chartex" xmlns:cx1="http://schemas.microsoft.com/office/drawing/2015/9/8/chartex" xmlns:cx2="http://schemas.microsoft.com/office/drawing/2015/10/21/chartex" xmlns:cx3="http://schemas.microsoft.com/office/drawing/2016/5/9/chartex" xmlns:cx4="http://schemas.microsoft.com/office/drawing/2016/5/10/chartex" xmlns:cx5="http://schemas.microsoft.com/office/drawing/2016/5/11/chartex" xmlns:cx6="http://schemas.microsoft.com/office/drawing/2016/5/12/chartex" xmlns:cx7="http://schemas.microsoft.com/office/drawing/2016/5/13/chartex" xmlns:cx8="http://schemas.microsoft.com/office/drawing/2016/5/14/chartex" xmlns:mc="http://schemas.openxmlformats.org/markup-compatibility/2006" xmlns:aink="http://schemas.microsoft.com/office/drawing/2016/ink" xmlns:am3d="http://schemas.microsoft.com/office/drawing/2017/model3d" xmlns:o="urn:schemas-microsoft-com:office:office" xmlns:oel="http://schemas.microsoft.com/office/2019/extlst" xmlns:r="http://schemas.openxmlformats.org/officeDocument/2006/relationships" xmlns:m="http://schemas.openxmlformats.org/officeDocument/2006/math" xmlns:v="urn:schemas-microsoft-com:vml" xmlns:wp14="http://schemas.microsoft.com/office/word/2010/wordprocessingDrawing" xmlns:wp="http://schemas.openxmlformats.org/drawingml/2006/wordprocessingDrawing" xmlns:w10="urn:schemas-microsoft-com:office:word" xmlns:w="http://schemas.openxmlformats.org/wordprocessingml/2006/main" xmlns:w14="http://schemas.microsoft.com/office/word/2010/wordml" xmlns:w15="http://schemas.microsoft.com/office/word/2012/wordml" xmlns:w16cex="http://schemas.microsoft.com/office/word/2018/wordml/cex" xmlns:w16cid="http://schemas.microsoft.com/office/word/2016/wordml/cid" xmlns:w16="http://schemas.microsoft.com/office/word/2018/wordml" xmlns:w16du="http://schemas.microsoft.com/office/word/2023/wordml/word16du" xmlns:w16sdtdh="http://schemas.microsoft.com/office/word/2020/wordml/sdtdatahash" xmlns:w16se="http://schemas.microsoft.com/office/word/2015/wordml/symex" xmlns:wpg="http://schemas.microsoft.com/office/word/2010/wordprocessingGroup" xmlns:wpi="http://schemas.microsoft.com/office/word/2010/wordprocessingInk" xmlns:wne="http://schemas.microsoft.com/office/word/2006/wordml" xmlns:wps="http://schemas.microsoft.com/office/word/2010/wordprocessingShape" mc:Ignorable="w14 w15 w16se w16cid w16 w16cex w16sdtdh w16du wp14">
   <w:endnote w:type="separator" w:id="-1">
     <w:p>
       <w:r>
@@ -6384,136 +8317,17 @@
 </file>
 
 <file path=word/footer1.xml><?xml version="1.0" encoding="utf-8"?>
-<w:ftr xmlns:wpc="http://schemas.microsoft.com/office/word/2010/wordprocessingCanvas" xmlns:cx="http://schemas.microsoft.com/office/drawing/2014/chartex" xmlns:cx1="http://schemas.microsoft.com/office/drawing/2015/9/8/chartex" xmlns:cx2="http://schemas.microsoft.com/office/drawing/2015/10/21/chartex" xmlns:cx3="http://schemas.microsoft.com/office/drawing/2016/5/9/chartex" xmlns:cx4="http://schemas.microsoft.com/office/drawing/2016/5/10/chartex" xmlns:cx5="http://schemas.microsoft.com/office/drawing/2016/5/11/chartex" xmlns:cx6="http://schemas.microsoft.com/office/drawing/2016/5/12/chartex" xmlns:cx7="http://schemas.microsoft.com/office/drawing/2016/5/13/chartex" xmlns:cx8="http://schemas.microsoft.com/office/drawing/2016/5/14/chartex" xmlns:mc="http://schemas.openxmlformats.org/markup-compatibility/2006" xmlns:aink="http://schemas.microsoft.com/office/drawing/2016/ink" xmlns:am3d="http://schemas.microsoft.com/office/drawing/2017/model3d" xmlns:o="urn:schemas-microsoft-com:office:office" xmlns:oel="http://schemas.microsoft.com/office/2019/extlst" xmlns:r="http://schemas.openxmlformats.org/officeDocument/2006/relationships" xmlns:m="http://schemas.openxmlformats.org/officeDocument/2006/math" xmlns:v="urn:schemas-microsoft-com:vml" xmlns:wp14="http://schemas.microsoft.com/office/word/2010/wordprocessingDrawing" xmlns:wp="http://schemas.openxmlformats.org/drawingml/2006/wordprocessingDrawing" xmlns:w10="urn:schemas-microsoft-com:office:word" xmlns:w="http://schemas.openxmlformats.org/wordprocessingml/2006/main" xmlns:w14="http://schemas.microsoft.com/office/word/2010/wordml" xmlns:w15="http://schemas.microsoft.com/office/word/2012/wordml" xmlns:w16cex="http://schemas.microsoft.com/office/word/2018/wordml/cex" xmlns:w16cid="http://schemas.microsoft.com/office/word/2016/wordml/cid" xmlns:w16="http://schemas.microsoft.com/office/word/2018/wordml" xmlns:w16du="http://schemas.microsoft.com/office/word/2023/wordml/word16du" xmlns:w16sdtdh="http://schemas.microsoft.com/office/word/2020/wordml/sdtdatahash" xmlns:w16se="http://schemas.microsoft.com/office/word/2015/wordml/symex" xmlns:wpg="http://schemas.microsoft.com/office/word/2010/wordprocessingGroup" xmlns:wpi="http://schemas.microsoft.com/office/word/2010/wordprocessingInk" xmlns:wne="http://schemas.microsoft.com/office/word/2006/wordml" xmlns:wps="http://schemas.microsoft.com/office/word/2010/wordprocessingShape" mc:Ignorable="w14 w15 w16se w16cid w16 w16cex w16sdtdh wp14">
+<w:ftr xmlns:wpc="http://schemas.microsoft.com/office/word/2010/wordprocessingCanvas" xmlns:cx="http://schemas.microsoft.com/office/drawing/2014/chartex" xmlns:cx1="http://schemas.microsoft.com/office/drawing/2015/9/8/chartex" xmlns:cx2="http://schemas.microsoft.com/office/drawing/2015/10/21/chartex" xmlns:cx3="http://schemas.microsoft.com/office/drawing/2016/5/9/chartex" xmlns:cx4="http://schemas.microsoft.com/office/drawing/2016/5/10/chartex" xmlns:cx5="http://schemas.microsoft.com/office/drawing/2016/5/11/chartex" xmlns:cx6="http://schemas.microsoft.com/office/drawing/2016/5/12/chartex" xmlns:cx7="http://schemas.microsoft.com/office/drawing/2016/5/13/chartex" xmlns:cx8="http://schemas.microsoft.com/office/drawing/2016/5/14/chartex" xmlns:mc="http://schemas.openxmlformats.org/markup-compatibility/2006" xmlns:aink="http://schemas.microsoft.com/office/drawing/2016/ink" xmlns:am3d="http://schemas.microsoft.com/office/drawing/2017/model3d" xmlns:o="urn:schemas-microsoft-com:office:office" xmlns:oel="http://schemas.microsoft.com/office/2019/extlst" xmlns:r="http://schemas.openxmlformats.org/officeDocument/2006/relationships" xmlns:m="http://schemas.openxmlformats.org/officeDocument/2006/math" xmlns:v="urn:schemas-microsoft-com:vml" xmlns:wp14="http://schemas.microsoft.com/office/word/2010/wordprocessingDrawing" xmlns:wp="http://schemas.openxmlformats.org/drawingml/2006/wordprocessingDrawing" xmlns:w10="urn:schemas-microsoft-com:office:word" xmlns:w="http://schemas.openxmlformats.org/wordprocessingml/2006/main" xmlns:w14="http://schemas.microsoft.com/office/word/2010/wordml" xmlns:w15="http://schemas.microsoft.com/office/word/2012/wordml" xmlns:w16cex="http://schemas.microsoft.com/office/word/2018/wordml/cex" xmlns:w16cid="http://schemas.microsoft.com/office/word/2016/wordml/cid" xmlns:w16="http://schemas.microsoft.com/office/word/2018/wordml" xmlns:w16du="http://schemas.microsoft.com/office/word/2023/wordml/word16du" xmlns:w16sdtdh="http://schemas.microsoft.com/office/word/2020/wordml/sdtdatahash" xmlns:w16se="http://schemas.microsoft.com/office/word/2015/wordml/symex" xmlns:wpg="http://schemas.microsoft.com/office/word/2010/wordprocessingGroup" xmlns:wpi="http://schemas.microsoft.com/office/word/2010/wordprocessingInk" xmlns:wne="http://schemas.microsoft.com/office/word/2006/wordml" xmlns:wps="http://schemas.microsoft.com/office/word/2010/wordprocessingShape" mc:Ignorable="w14 w15 w16se w16cid w16 w16cex w16sdtdh w16du wp14">
   <w:p>
     <w:pPr>
       <w:pStyle w:val="Footer"/>
     </w:pPr>
-    <w:r>
-      <w:rPr>
-        <w:noProof/>
-      </w:rPr>
-      <mc:AlternateContent>
-        <mc:Choice Requires="wps">
-          <w:drawing>
-            <wp:anchor distT="0" distB="0" distL="0" distR="0" simplePos="0" relativeHeight="251659264" behindDoc="0" locked="0" layoutInCell="1" allowOverlap="1" wp14:anchorId="7787195B" wp14:editId="7742BC12">
-              <wp:simplePos x="635" y="635"/>
-              <wp:positionH relativeFrom="page">
-                <wp:align>left</wp:align>
-              </wp:positionH>
-              <wp:positionV relativeFrom="page">
-                <wp:align>bottom</wp:align>
-              </wp:positionV>
-              <wp:extent cx="443865" cy="443865"/>
-              <wp:effectExtent l="0" t="0" r="6350" b="0"/>
-              <wp:wrapNone/>
-              <wp:docPr id="3" name="Text Box 3" descr="Classification: Controlled">
-                <a:extLst xmlns:a="http://schemas.openxmlformats.org/drawingml/2006/main">
-                  <a:ext uri="{5AE41FA2-C0FF-4470-9BD4-5FADCA87CBE2}">
-                    <aclsh:classification xmlns:aclsh="http://schemas.microsoft.com/office/drawing/2020/classificationShape" classificationOutcomeType="ftr"/>
-                  </a:ext>
-                </a:extLst>
-              </wp:docPr>
-              <wp:cNvGraphicFramePr/>
-              <a:graphic xmlns:a="http://schemas.openxmlformats.org/drawingml/2006/main">
-                <a:graphicData uri="http://schemas.microsoft.com/office/word/2010/wordprocessingShape">
-                  <wps:wsp>
-                    <wps:cNvSpPr txBox="1"/>
-                    <wps:spPr>
-                      <a:xfrm>
-                        <a:off x="0" y="0"/>
-                        <a:ext cx="443865" cy="443865"/>
-                      </a:xfrm>
-                      <a:prstGeom prst="rect">
-                        <a:avLst/>
-                      </a:prstGeom>
-                      <a:noFill/>
-                      <a:ln>
-                        <a:noFill/>
-                      </a:ln>
-                    </wps:spPr>
-                    <wps:txbx>
-                      <w:txbxContent>
-                        <w:p>
-                          <w:pPr>
-                            <w:rPr>
-                              <w:rFonts w:ascii="Calibri" w:eastAsia="Calibri" w:hAnsi="Calibri" w:cs="Calibri"/>
-                              <w:noProof/>
-                              <w:color w:val="FF0000"/>
-                              <w:sz w:val="12"/>
-                              <w:szCs w:val="12"/>
-                            </w:rPr>
-                          </w:pPr>
-                          <w:r>
-                            <w:rPr>
-                              <w:rFonts w:ascii="Calibri" w:eastAsia="Calibri" w:hAnsi="Calibri" w:cs="Calibri"/>
-                              <w:noProof/>
-                              <w:color w:val="FF0000"/>
-                              <w:sz w:val="12"/>
-                              <w:szCs w:val="12"/>
-                            </w:rPr>
-                            <w:t>Classification: Controlled</w:t>
-                          </w:r>
-                        </w:p>
-                      </w:txbxContent>
-                    </wps:txbx>
-                    <wps:bodyPr rot="0" spcFirstLastPara="0" vertOverflow="overflow" horzOverflow="overflow" vert="horz" wrap="none" lIns="254000" tIns="0" rIns="0" bIns="190500" numCol="1" spcCol="0" rtlCol="0" fromWordArt="0" anchor="b" anchorCtr="0" forceAA="0" compatLnSpc="1">
-                      <a:prstTxWarp prst="textNoShape">
-                        <a:avLst/>
-                      </a:prstTxWarp>
-                      <a:spAutoFit/>
-                    </wps:bodyPr>
-                  </wps:wsp>
-                </a:graphicData>
-              </a:graphic>
-            </wp:anchor>
-          </w:drawing>
-        </mc:Choice>
-        <mc:Fallback>
-          <w:pict>
-            <v:shapetype w14:anchorId="7787195B" id="_x0000_t202" coordsize="21600,21600" o:spt="202" path="m,l,21600r21600,l21600,xe">
-              <v:stroke joinstyle="miter"/>
-              <v:path gradientshapeok="t" o:connecttype="rect"/>
-            </v:shapetype>
-            <v:shape id="Text Box 3" o:spid="_x0000_s1026" type="#_x0000_t202" alt="Classification: Controlled" style="position:absolute;margin-left:0;margin-top:0;width:34.95pt;height:34.95pt;z-index:251659264;visibility:visible;mso-wrap-style:none;mso-wrap-distance-left:0;mso-wrap-distance-top:0;mso-wrap-distance-right:0;mso-wrap-distance-bottom:0;mso-position-horizontal:left;mso-position-horizontal-relative:page;mso-position-vertical:bottom;mso-position-vertical-relative:page;v-text-anchor:bottom" o:gfxdata="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" filled="f" stroked="f">
-              <v:fill o:detectmouseclick="t"/>
-              <v:textbox style="mso-fit-shape-to-text:t" inset="20pt,0,0,15pt">
-                <w:txbxContent>
-                  <w:p>
-                    <w:pPr>
-                      <w:rPr>
-                        <w:rFonts w:ascii="Calibri" w:eastAsia="Calibri" w:hAnsi="Calibri" w:cs="Calibri"/>
-                        <w:noProof/>
-                        <w:color w:val="FF0000"/>
-                        <w:sz w:val="12"/>
-                        <w:szCs w:val="12"/>
-                      </w:rPr>
-                    </w:pPr>
-                    <w:r>
-                      <w:rPr>
-                        <w:rFonts w:ascii="Calibri" w:eastAsia="Calibri" w:hAnsi="Calibri" w:cs="Calibri"/>
-                        <w:noProof/>
-                        <w:color w:val="FF0000"/>
-                        <w:sz w:val="12"/>
-                        <w:szCs w:val="12"/>
-                      </w:rPr>
-                      <w:t>Classification: Controlled</w:t>
-                    </w:r>
-                  </w:p>
-                </w:txbxContent>
-              </v:textbox>
-              <w10:wrap anchorx="page" anchory="page"/>
-            </v:shape>
-          </w:pict>
-        </mc:Fallback>
-      </mc:AlternateContent>
-    </w:r>
   </w:p>
 </w:ftr>
 </file>
 
 <file path=word/footer2.xml><?xml version="1.0" encoding="utf-8"?>
-<w:ftr xmlns:wpc="http://schemas.microsoft.com/office/word/2010/wordprocessingCanvas" xmlns:cx="http://schemas.microsoft.com/office/drawing/2014/chartex" xmlns:cx1="http://schemas.microsoft.com/office/drawing/2015/9/8/chartex" xmlns:cx2="http://schemas.microsoft.com/office/drawing/2015/10/21/chartex" xmlns:cx3="http://schemas.microsoft.com/office/drawing/2016/5/9/chartex" xmlns:cx4="http://schemas.microsoft.com/office/drawing/2016/5/10/chartex" xmlns:cx5="http://schemas.microsoft.com/office/drawing/2016/5/11/chartex" xmlns:cx6="http://schemas.microsoft.com/office/drawing/2016/5/12/chartex" xmlns:cx7="http://schemas.microsoft.com/office/drawing/2016/5/13/chartex" xmlns:cx8="http://schemas.microsoft.com/office/drawing/2016/5/14/chartex" xmlns:mc="http://schemas.openxmlformats.org/markup-compatibility/2006" xmlns:aink="http://schemas.microsoft.com/office/drawing/2016/ink" xmlns:am3d="http://schemas.microsoft.com/office/drawing/2017/model3d" xmlns:o="urn:schemas-microsoft-com:office:office" xmlns:oel="http://schemas.microsoft.com/office/2019/extlst" xmlns:r="http://schemas.openxmlformats.org/officeDocument/2006/relationships" xmlns:m="http://schemas.openxmlformats.org/officeDocument/2006/math" xmlns:v="urn:schemas-microsoft-com:vml" xmlns:wp14="http://schemas.microsoft.com/office/word/2010/wordprocessingDrawing" xmlns:wp="http://schemas.openxmlformats.org/drawingml/2006/wordprocessingDrawing" xmlns:w10="urn:schemas-microsoft-com:office:word" xmlns:w="http://schemas.openxmlformats.org/wordprocessingml/2006/main" xmlns:w14="http://schemas.microsoft.com/office/word/2010/wordml" xmlns:w15="http://schemas.microsoft.com/office/word/2012/wordml" xmlns:w16cex="http://schemas.microsoft.com/office/word/2018/wordml/cex" xmlns:w16cid="http://schemas.microsoft.com/office/word/2016/wordml/cid" xmlns:w16="http://schemas.microsoft.com/office/word/2018/wordml" xmlns:w16du="http://schemas.microsoft.com/office/word/2023/wordml/word16du" xmlns:w16sdtdh="http://schemas.microsoft.com/office/word/2020/wordml/sdtdatahash" xmlns:w16se="http://schemas.microsoft.com/office/word/2015/wordml/symex" xmlns:wpg="http://schemas.microsoft.com/office/word/2010/wordprocessingGroup" xmlns:wpi="http://schemas.microsoft.com/office/word/2010/wordprocessingInk" xmlns:wne="http://schemas.microsoft.com/office/word/2006/wordml" xmlns:wps="http://schemas.microsoft.com/office/word/2010/wordprocessingShape" mc:Ignorable="w14 w15 w16se w16cid w16 w16cex w16sdtdh wp14">
+<w:ftr xmlns:wpc="http://schemas.microsoft.com/office/word/2010/wordprocessingCanvas" xmlns:cx="http://schemas.microsoft.com/office/drawing/2014/chartex" xmlns:cx1="http://schemas.microsoft.com/office/drawing/2015/9/8/chartex" xmlns:cx2="http://schemas.microsoft.com/office/drawing/2015/10/21/chartex" xmlns:cx3="http://schemas.microsoft.com/office/drawing/2016/5/9/chartex" xmlns:cx4="http://schemas.microsoft.com/office/drawing/2016/5/10/chartex" xmlns:cx5="http://schemas.microsoft.com/office/drawing/2016/5/11/chartex" xmlns:cx6="http://schemas.microsoft.com/office/drawing/2016/5/12/chartex" xmlns:cx7="http://schemas.microsoft.com/office/drawing/2016/5/13/chartex" xmlns:cx8="http://schemas.microsoft.com/office/drawing/2016/5/14/chartex" xmlns:mc="http://schemas.openxmlformats.org/markup-compatibility/2006" xmlns:aink="http://schemas.microsoft.com/office/drawing/2016/ink" xmlns:am3d="http://schemas.microsoft.com/office/drawing/2017/model3d" xmlns:o="urn:schemas-microsoft-com:office:office" xmlns:oel="http://schemas.microsoft.com/office/2019/extlst" xmlns:r="http://schemas.openxmlformats.org/officeDocument/2006/relationships" xmlns:m="http://schemas.openxmlformats.org/officeDocument/2006/math" xmlns:v="urn:schemas-microsoft-com:vml" xmlns:wp14="http://schemas.microsoft.com/office/word/2010/wordprocessingDrawing" xmlns:wp="http://schemas.openxmlformats.org/drawingml/2006/wordprocessingDrawing" xmlns:w10="urn:schemas-microsoft-com:office:word" xmlns:w="http://schemas.openxmlformats.org/wordprocessingml/2006/main" xmlns:w14="http://schemas.microsoft.com/office/word/2010/wordml" xmlns:w15="http://schemas.microsoft.com/office/word/2012/wordml" xmlns:w16cex="http://schemas.microsoft.com/office/word/2018/wordml/cex" xmlns:w16cid="http://schemas.microsoft.com/office/word/2016/wordml/cid" xmlns:w16="http://schemas.microsoft.com/office/word/2018/wordml" xmlns:w16du="http://schemas.microsoft.com/office/word/2023/wordml/word16du" xmlns:w16sdtdh="http://schemas.microsoft.com/office/word/2020/wordml/sdtdatahash" xmlns:w16se="http://schemas.microsoft.com/office/word/2015/wordml/symex" xmlns:wpg="http://schemas.microsoft.com/office/word/2010/wordprocessingGroup" xmlns:wpi="http://schemas.microsoft.com/office/word/2010/wordprocessingInk" xmlns:wne="http://schemas.microsoft.com/office/word/2006/wordml" xmlns:wps="http://schemas.microsoft.com/office/word/2010/wordprocessingShape" mc:Ignorable="w14 w15 w16se w16cid w16 w16cex w16sdtdh w16du wp14">
   <w:tbl>
     <w:tblPr>
       <w:tblStyle w:val="TableGrid"/>
@@ -6542,129 +8356,6 @@
           <w:pPr>
             <w:pStyle w:val="NormalWeb"/>
           </w:pPr>
-          <w:r>
-            <w:rPr>
-              <w:rFonts w:ascii="GDSTransportWebsite" w:hAnsi="GDSTransportWebsite"/>
-              <w:noProof/>
-              <w:color w:val="515151"/>
-              <w:sz w:val="16"/>
-              <w:szCs w:val="16"/>
-            </w:rPr>
-            <mc:AlternateContent>
-              <mc:Choice Requires="wps">
-                <w:drawing>
-                  <wp:anchor distT="0" distB="0" distL="0" distR="0" simplePos="0" relativeHeight="251660288" behindDoc="0" locked="0" layoutInCell="1" allowOverlap="1" wp14:anchorId="2BB248A2" wp14:editId="1B63A1DE">
-                    <wp:simplePos x="981075" y="9248775"/>
-                    <wp:positionH relativeFrom="page">
-                      <wp:align>left</wp:align>
-                    </wp:positionH>
-                    <wp:positionV relativeFrom="page">
-                      <wp:align>bottom</wp:align>
-                    </wp:positionV>
-                    <wp:extent cx="443865" cy="443865"/>
-                    <wp:effectExtent l="0" t="0" r="6350" b="0"/>
-                    <wp:wrapNone/>
-                    <wp:docPr id="4" name="Text Box 4" descr="Classification: Controlled">
-                      <a:extLst xmlns:a="http://schemas.openxmlformats.org/drawingml/2006/main">
-                        <a:ext uri="{5AE41FA2-C0FF-4470-9BD4-5FADCA87CBE2}">
-                          <aclsh:classification xmlns:aclsh="http://schemas.microsoft.com/office/drawing/2020/classificationShape" classificationOutcomeType="ftr"/>
-                        </a:ext>
-                      </a:extLst>
-                    </wp:docPr>
-                    <wp:cNvGraphicFramePr/>
-                    <a:graphic xmlns:a="http://schemas.openxmlformats.org/drawingml/2006/main">
-                      <a:graphicData uri="http://schemas.microsoft.com/office/word/2010/wordprocessingShape">
-                        <wps:wsp>
-                          <wps:cNvSpPr txBox="1"/>
-                          <wps:spPr>
-                            <a:xfrm>
-                              <a:off x="0" y="0"/>
-                              <a:ext cx="443865" cy="443865"/>
-                            </a:xfrm>
-                            <a:prstGeom prst="rect">
-                              <a:avLst/>
-                            </a:prstGeom>
-                            <a:noFill/>
-                            <a:ln>
-                              <a:noFill/>
-                            </a:ln>
-                          </wps:spPr>
-                          <wps:txbx>
-                            <w:txbxContent>
-                              <w:p>
-                                <w:pPr>
-                                  <w:rPr>
-                                    <w:rFonts w:ascii="Calibri" w:eastAsia="Calibri" w:hAnsi="Calibri" w:cs="Calibri"/>
-                                    <w:noProof/>
-                                    <w:color w:val="FF0000"/>
-                                    <w:sz w:val="12"/>
-                                    <w:szCs w:val="12"/>
-                                  </w:rPr>
-                                </w:pPr>
-                                <w:r>
-                                  <w:rPr>
-                                    <w:rFonts w:ascii="Calibri" w:eastAsia="Calibri" w:hAnsi="Calibri" w:cs="Calibri"/>
-                                    <w:noProof/>
-                                    <w:color w:val="FF0000"/>
-                                    <w:sz w:val="12"/>
-                                    <w:szCs w:val="12"/>
-                                  </w:rPr>
-                                  <w:t>Classification: Controlled</w:t>
-                                </w:r>
-                              </w:p>
-                            </w:txbxContent>
-                          </wps:txbx>
-                          <wps:bodyPr rot="0" spcFirstLastPara="0" vertOverflow="overflow" horzOverflow="overflow" vert="horz" wrap="none" lIns="254000" tIns="0" rIns="0" bIns="190500" numCol="1" spcCol="0" rtlCol="0" fromWordArt="0" anchor="b" anchorCtr="0" forceAA="0" compatLnSpc="1">
-                            <a:prstTxWarp prst="textNoShape">
-                              <a:avLst/>
-                            </a:prstTxWarp>
-                            <a:spAutoFit/>
-                          </wps:bodyPr>
-                        </wps:wsp>
-                      </a:graphicData>
-                    </a:graphic>
-                  </wp:anchor>
-                </w:drawing>
-              </mc:Choice>
-              <mc:Fallback>
-                <w:pict>
-                  <v:shapetype w14:anchorId="2BB248A2" id="_x0000_t202" coordsize="21600,21600" o:spt="202" path="m,l,21600r21600,l21600,xe">
-                    <v:stroke joinstyle="miter"/>
-                    <v:path gradientshapeok="t" o:connecttype="rect"/>
-                  </v:shapetype>
-                  <v:shape id="Text Box 4" o:spid="_x0000_s1027" type="#_x0000_t202" alt="Classification: Controlled" style="position:absolute;margin-left:0;margin-top:0;width:34.95pt;height:34.95pt;z-index:251660288;visibility:visible;mso-wrap-style:none;mso-wrap-distance-left:0;mso-wrap-distance-top:0;mso-wrap-distance-right:0;mso-wrap-distance-bottom:0;mso-position-horizontal:left;mso-position-horizontal-relative:page;mso-position-vertical:bottom;mso-position-vertical-relative:page;v-text-anchor:bottom" o:gfxdata="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" filled="f" stroked="f">
-                    <v:fill o:detectmouseclick="t"/>
-                    <v:textbox style="mso-fit-shape-to-text:t" inset="20pt,0,0,15pt">
-                      <w:txbxContent>
-                        <w:p>
-                          <w:pPr>
-                            <w:rPr>
-                              <w:rFonts w:ascii="Calibri" w:eastAsia="Calibri" w:hAnsi="Calibri" w:cs="Calibri"/>
-                              <w:noProof/>
-                              <w:color w:val="FF0000"/>
-                              <w:sz w:val="12"/>
-                              <w:szCs w:val="12"/>
-                            </w:rPr>
-                          </w:pPr>
-                          <w:r>
-                            <w:rPr>
-                              <w:rFonts w:ascii="Calibri" w:eastAsia="Calibri" w:hAnsi="Calibri" w:cs="Calibri"/>
-                              <w:noProof/>
-                              <w:color w:val="FF0000"/>
-                              <w:sz w:val="12"/>
-                              <w:szCs w:val="12"/>
-                            </w:rPr>
-                            <w:t>Classification: Controlled</w:t>
-                          </w:r>
-                        </w:p>
-                      </w:txbxContent>
-                    </v:textbox>
-                    <w10:wrap anchorx="page" anchory="page"/>
-                  </v:shape>
-                </w:pict>
-              </mc:Fallback>
-            </mc:AlternateContent>
-          </w:r>
           <w:r>
             <w:rPr>
               <w:rFonts w:ascii="GDSTransportWebsite" w:hAnsi="GDSTransportWebsite"/>
@@ -6825,136 +8516,17 @@
 </file>
 
 <file path=word/footer3.xml><?xml version="1.0" encoding="utf-8"?>
-<w:ftr xmlns:wpc="http://schemas.microsoft.com/office/word/2010/wordprocessingCanvas" xmlns:cx="http://schemas.microsoft.com/office/drawing/2014/chartex" xmlns:cx1="http://schemas.microsoft.com/office/drawing/2015/9/8/chartex" xmlns:cx2="http://schemas.microsoft.com/office/drawing/2015/10/21/chartex" xmlns:cx3="http://schemas.microsoft.com/office/drawing/2016/5/9/chartex" xmlns:cx4="http://schemas.microsoft.com/office/drawing/2016/5/10/chartex" xmlns:cx5="http://schemas.microsoft.com/office/drawing/2016/5/11/chartex" xmlns:cx6="http://schemas.microsoft.com/office/drawing/2016/5/12/chartex" xmlns:cx7="http://schemas.microsoft.com/office/drawing/2016/5/13/chartex" xmlns:cx8="http://schemas.microsoft.com/office/drawing/2016/5/14/chartex" xmlns:mc="http://schemas.openxmlformats.org/markup-compatibility/2006" xmlns:aink="http://schemas.microsoft.com/office/drawing/2016/ink" xmlns:am3d="http://schemas.microsoft.com/office/drawing/2017/model3d" xmlns:o="urn:schemas-microsoft-com:office:office" xmlns:oel="http://schemas.microsoft.com/office/2019/extlst" xmlns:r="http://schemas.openxmlformats.org/officeDocument/2006/relationships" xmlns:m="http://schemas.openxmlformats.org/officeDocument/2006/math" xmlns:v="urn:schemas-microsoft-com:vml" xmlns:wp14="http://schemas.microsoft.com/office/word/2010/wordprocessingDrawing" xmlns:wp="http://schemas.openxmlformats.org/drawingml/2006/wordprocessingDrawing" xmlns:w10="urn:schemas-microsoft-com:office:word" xmlns:w="http://schemas.openxmlformats.org/wordprocessingml/2006/main" xmlns:w14="http://schemas.microsoft.com/office/word/2010/wordml" xmlns:w15="http://schemas.microsoft.com/office/word/2012/wordml" xmlns:w16cex="http://schemas.microsoft.com/office/word/2018/wordml/cex" xmlns:w16cid="http://schemas.microsoft.com/office/word/2016/wordml/cid" xmlns:w16="http://schemas.microsoft.com/office/word/2018/wordml" xmlns:w16du="http://schemas.microsoft.com/office/word/2023/wordml/word16du" xmlns:w16sdtdh="http://schemas.microsoft.com/office/word/2020/wordml/sdtdatahash" xmlns:w16se="http://schemas.microsoft.com/office/word/2015/wordml/symex" xmlns:wpg="http://schemas.microsoft.com/office/word/2010/wordprocessingGroup" xmlns:wpi="http://schemas.microsoft.com/office/word/2010/wordprocessingInk" xmlns:wne="http://schemas.microsoft.com/office/word/2006/wordml" xmlns:wps="http://schemas.microsoft.com/office/word/2010/wordprocessingShape" mc:Ignorable="w14 w15 w16se w16cid w16 w16cex w16sdtdh wp14">
+<w:ftr xmlns:wpc="http://schemas.microsoft.com/office/word/2010/wordprocessingCanvas" xmlns:cx="http://schemas.microsoft.com/office/drawing/2014/chartex" xmlns:cx1="http://schemas.microsoft.com/office/drawing/2015/9/8/chartex" xmlns:cx2="http://schemas.microsoft.com/office/drawing/2015/10/21/chartex" xmlns:cx3="http://schemas.microsoft.com/office/drawing/2016/5/9/chartex" xmlns:cx4="http://schemas.microsoft.com/office/drawing/2016/5/10/chartex" xmlns:cx5="http://schemas.microsoft.com/office/drawing/2016/5/11/chartex" xmlns:cx6="http://schemas.microsoft.com/office/drawing/2016/5/12/chartex" xmlns:cx7="http://schemas.microsoft.com/office/drawing/2016/5/13/chartex" xmlns:cx8="http://schemas.microsoft.com/office/drawing/2016/5/14/chartex" xmlns:mc="http://schemas.openxmlformats.org/markup-compatibility/2006" xmlns:aink="http://schemas.microsoft.com/office/drawing/2016/ink" xmlns:am3d="http://schemas.microsoft.com/office/drawing/2017/model3d" xmlns:o="urn:schemas-microsoft-com:office:office" xmlns:oel="http://schemas.microsoft.com/office/2019/extlst" xmlns:r="http://schemas.openxmlformats.org/officeDocument/2006/relationships" xmlns:m="http://schemas.openxmlformats.org/officeDocument/2006/math" xmlns:v="urn:schemas-microsoft-com:vml" xmlns:wp14="http://schemas.microsoft.com/office/word/2010/wordprocessingDrawing" xmlns:wp="http://schemas.openxmlformats.org/drawingml/2006/wordprocessingDrawing" xmlns:w10="urn:schemas-microsoft-com:office:word" xmlns:w="http://schemas.openxmlformats.org/wordprocessingml/2006/main" xmlns:w14="http://schemas.microsoft.com/office/word/2010/wordml" xmlns:w15="http://schemas.microsoft.com/office/word/2012/wordml" xmlns:w16cex="http://schemas.microsoft.com/office/word/2018/wordml/cex" xmlns:w16cid="http://schemas.microsoft.com/office/word/2016/wordml/cid" xmlns:w16="http://schemas.microsoft.com/office/word/2018/wordml" xmlns:w16du="http://schemas.microsoft.com/office/word/2023/wordml/word16du" xmlns:w16sdtdh="http://schemas.microsoft.com/office/word/2020/wordml/sdtdatahash" xmlns:w16se="http://schemas.microsoft.com/office/word/2015/wordml/symex" xmlns:wpg="http://schemas.microsoft.com/office/word/2010/wordprocessingGroup" xmlns:wpi="http://schemas.microsoft.com/office/word/2010/wordprocessingInk" xmlns:wne="http://schemas.microsoft.com/office/word/2006/wordml" xmlns:wps="http://schemas.microsoft.com/office/word/2010/wordprocessingShape" mc:Ignorable="w14 w15 w16se w16cid w16 w16cex w16sdtdh w16du wp14">
   <w:p>
     <w:pPr>
       <w:pStyle w:val="Footer"/>
     </w:pPr>
-    <w:r>
-      <w:rPr>
-        <w:noProof/>
-      </w:rPr>
-      <mc:AlternateContent>
-        <mc:Choice Requires="wps">
-          <w:drawing>
-            <wp:anchor distT="0" distB="0" distL="0" distR="0" simplePos="0" relativeHeight="251658240" behindDoc="0" locked="0" layoutInCell="1" allowOverlap="1" wp14:anchorId="0A5D38B2" wp14:editId="450762B4">
-              <wp:simplePos x="914400" y="9429750"/>
-              <wp:positionH relativeFrom="page">
-                <wp:align>left</wp:align>
-              </wp:positionH>
-              <wp:positionV relativeFrom="page">
-                <wp:align>bottom</wp:align>
-              </wp:positionV>
-              <wp:extent cx="443865" cy="443865"/>
-              <wp:effectExtent l="0" t="0" r="6350" b="0"/>
-              <wp:wrapNone/>
-              <wp:docPr id="1" name="Text Box 1" descr="Classification: Controlled">
-                <a:extLst xmlns:a="http://schemas.openxmlformats.org/drawingml/2006/main">
-                  <a:ext uri="{5AE41FA2-C0FF-4470-9BD4-5FADCA87CBE2}">
-                    <aclsh:classification xmlns:aclsh="http://schemas.microsoft.com/office/drawing/2020/classificationShape" classificationOutcomeType="ftr"/>
-                  </a:ext>
-                </a:extLst>
-              </wp:docPr>
-              <wp:cNvGraphicFramePr/>
-              <a:graphic xmlns:a="http://schemas.openxmlformats.org/drawingml/2006/main">
-                <a:graphicData uri="http://schemas.microsoft.com/office/word/2010/wordprocessingShape">
-                  <wps:wsp>
-                    <wps:cNvSpPr txBox="1"/>
-                    <wps:spPr>
-                      <a:xfrm>
-                        <a:off x="0" y="0"/>
-                        <a:ext cx="443865" cy="443865"/>
-                      </a:xfrm>
-                      <a:prstGeom prst="rect">
-                        <a:avLst/>
-                      </a:prstGeom>
-                      <a:noFill/>
-                      <a:ln>
-                        <a:noFill/>
-                      </a:ln>
-                    </wps:spPr>
-                    <wps:txbx>
-                      <w:txbxContent>
-                        <w:p>
-                          <w:pPr>
-                            <w:rPr>
-                              <w:rFonts w:ascii="Calibri" w:eastAsia="Calibri" w:hAnsi="Calibri" w:cs="Calibri"/>
-                              <w:noProof/>
-                              <w:color w:val="FF0000"/>
-                              <w:sz w:val="12"/>
-                              <w:szCs w:val="12"/>
-                            </w:rPr>
-                          </w:pPr>
-                          <w:r>
-                            <w:rPr>
-                              <w:rFonts w:ascii="Calibri" w:eastAsia="Calibri" w:hAnsi="Calibri" w:cs="Calibri"/>
-                              <w:noProof/>
-                              <w:color w:val="FF0000"/>
-                              <w:sz w:val="12"/>
-                              <w:szCs w:val="12"/>
-                            </w:rPr>
-                            <w:t>Classification: Controlled</w:t>
-                          </w:r>
-                        </w:p>
-                      </w:txbxContent>
-                    </wps:txbx>
-                    <wps:bodyPr rot="0" spcFirstLastPara="0" vertOverflow="overflow" horzOverflow="overflow" vert="horz" wrap="none" lIns="254000" tIns="0" rIns="0" bIns="190500" numCol="1" spcCol="0" rtlCol="0" fromWordArt="0" anchor="b" anchorCtr="0" forceAA="0" compatLnSpc="1">
-                      <a:prstTxWarp prst="textNoShape">
-                        <a:avLst/>
-                      </a:prstTxWarp>
-                      <a:spAutoFit/>
-                    </wps:bodyPr>
-                  </wps:wsp>
-                </a:graphicData>
-              </a:graphic>
-            </wp:anchor>
-          </w:drawing>
-        </mc:Choice>
-        <mc:Fallback>
-          <w:pict>
-            <v:shapetype w14:anchorId="0A5D38B2" id="_x0000_t202" coordsize="21600,21600" o:spt="202" path="m,l,21600r21600,l21600,xe">
-              <v:stroke joinstyle="miter"/>
-              <v:path gradientshapeok="t" o:connecttype="rect"/>
-            </v:shapetype>
-            <v:shape id="Text Box 1" o:spid="_x0000_s1028" type="#_x0000_t202" alt="Classification: Controlled" style="position:absolute;margin-left:0;margin-top:0;width:34.95pt;height:34.95pt;z-index:251658240;visibility:visible;mso-wrap-style:none;mso-wrap-distance-left:0;mso-wrap-distance-top:0;mso-wrap-distance-right:0;mso-wrap-distance-bottom:0;mso-position-horizontal:left;mso-position-horizontal-relative:page;mso-position-vertical:bottom;mso-position-vertical-relative:page;v-text-anchor:bottom" o:gfxdata="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" filled="f" stroked="f">
-              <v:fill o:detectmouseclick="t"/>
-              <v:textbox style="mso-fit-shape-to-text:t" inset="20pt,0,0,15pt">
-                <w:txbxContent>
-                  <w:p>
-                    <w:pPr>
-                      <w:rPr>
-                        <w:rFonts w:ascii="Calibri" w:eastAsia="Calibri" w:hAnsi="Calibri" w:cs="Calibri"/>
-                        <w:noProof/>
-                        <w:color w:val="FF0000"/>
-                        <w:sz w:val="12"/>
-                        <w:szCs w:val="12"/>
-                      </w:rPr>
-                    </w:pPr>
-                    <w:r>
-                      <w:rPr>
-                        <w:rFonts w:ascii="Calibri" w:eastAsia="Calibri" w:hAnsi="Calibri" w:cs="Calibri"/>
-                        <w:noProof/>
-                        <w:color w:val="FF0000"/>
-                        <w:sz w:val="12"/>
-                        <w:szCs w:val="12"/>
-                      </w:rPr>
-                      <w:t>Classification: Controlled</w:t>
-                    </w:r>
-                  </w:p>
-                </w:txbxContent>
-              </v:textbox>
-              <w10:wrap anchorx="page" anchory="page"/>
-            </v:shape>
-          </w:pict>
-        </mc:Fallback>
-      </mc:AlternateContent>
-    </w:r>
   </w:p>
 </w:ftr>
 </file>
 
 <file path=word/footnotes.xml><?xml version="1.0" encoding="utf-8"?>
-<w:footnotes xmlns:wpc="http://schemas.microsoft.com/office/word/2010/wordprocessingCanvas" xmlns:cx="http://schemas.microsoft.com/office/drawing/2014/chartex" xmlns:cx1="http://schemas.microsoft.com/office/drawing/2015/9/8/chartex" xmlns:cx2="http://schemas.microsoft.com/office/drawing/2015/10/21/chartex" xmlns:cx3="http://schemas.microsoft.com/office/drawing/2016/5/9/chartex" xmlns:cx4="http://schemas.microsoft.com/office/drawing/2016/5/10/chartex" xmlns:cx5="http://schemas.microsoft.com/office/drawing/2016/5/11/chartex" xmlns:cx6="http://schemas.microsoft.com/office/drawing/2016/5/12/chartex" xmlns:cx7="http://schemas.microsoft.com/office/drawing/2016/5/13/chartex" xmlns:cx8="http://schemas.microsoft.com/office/drawing/2016/5/14/chartex" xmlns:mc="http://schemas.openxmlformats.org/markup-compatibility/2006" xmlns:aink="http://schemas.microsoft.com/office/drawing/2016/ink" xmlns:am3d="http://schemas.microsoft.com/office/drawing/2017/model3d" xmlns:o="urn:schemas-microsoft-com:office:office" xmlns:oel="http://schemas.microsoft.com/office/2019/extlst" xmlns:r="http://schemas.openxmlformats.org/officeDocument/2006/relationships" xmlns:m="http://schemas.openxmlformats.org/officeDocument/2006/math" xmlns:v="urn:schemas-microsoft-com:vml" xmlns:wp14="http://schemas.microsoft.com/office/word/2010/wordprocessingDrawing" xmlns:wp="http://schemas.openxmlformats.org/drawingml/2006/wordprocessingDrawing" xmlns:w10="urn:schemas-microsoft-com:office:word" xmlns:w="http://schemas.openxmlformats.org/wordprocessingml/2006/main" xmlns:w14="http://schemas.microsoft.com/office/word/2010/wordml" xmlns:w15="http://schemas.microsoft.com/office/word/2012/wordml" xmlns:w16cex="http://schemas.microsoft.com/office/word/2018/wordml/cex" xmlns:w16cid="http://schemas.microsoft.com/office/word/2016/wordml/cid" xmlns:w16="http://schemas.microsoft.com/office/word/2018/wordml" xmlns:w16du="http://schemas.microsoft.com/office/word/2023/wordml/word16du" xmlns:w16sdtdh="http://schemas.microsoft.com/office/word/2020/wordml/sdtdatahash" xmlns:w16se="http://schemas.microsoft.com/office/word/2015/wordml/symex" xmlns:wpg="http://schemas.microsoft.com/office/word/2010/wordprocessingGroup" xmlns:wpi="http://schemas.microsoft.com/office/word/2010/wordprocessingInk" xmlns:wne="http://schemas.microsoft.com/office/word/2006/wordml" xmlns:wps="http://schemas.microsoft.com/office/word/2010/wordprocessingShape" mc:Ignorable="w14 w15 w16se w16cid w16 w16cex w16sdtdh wp14">
+<w:footnotes xmlns:wpc="http://schemas.microsoft.com/office/word/2010/wordprocessingCanvas" xmlns:cx="http://schemas.microsoft.com/office/drawing/2014/chartex" xmlns:cx1="http://schemas.microsoft.com/office/drawing/2015/9/8/chartex" xmlns:cx2="http://schemas.microsoft.com/office/drawing/2015/10/21/chartex" xmlns:cx3="http://schemas.microsoft.com/office/drawing/2016/5/9/chartex" xmlns:cx4="http://schemas.microsoft.com/office/drawing/2016/5/10/chartex" xmlns:cx5="http://schemas.microsoft.com/office/drawing/2016/5/11/chartex" xmlns:cx6="http://schemas.microsoft.com/office/drawing/2016/5/12/chartex" xmlns:cx7="http://schemas.microsoft.com/office/drawing/2016/5/13/chartex" xmlns:cx8="http://schemas.microsoft.com/office/drawing/2016/5/14/chartex" xmlns:mc="http://schemas.openxmlformats.org/markup-compatibility/2006" xmlns:aink="http://schemas.microsoft.com/office/drawing/2016/ink" xmlns:am3d="http://schemas.microsoft.com/office/drawing/2017/model3d" xmlns:o="urn:schemas-microsoft-com:office:office" xmlns:oel="http://schemas.microsoft.com/office/2019/extlst" xmlns:r="http://schemas.openxmlformats.org/officeDocument/2006/relationships" xmlns:m="http://schemas.openxmlformats.org/officeDocument/2006/math" xmlns:v="urn:schemas-microsoft-com:vml" xmlns:wp14="http://schemas.microsoft.com/office/word/2010/wordprocessingDrawing" xmlns:wp="http://schemas.openxmlformats.org/drawingml/2006/wordprocessingDrawing" xmlns:w10="urn:schemas-microsoft-com:office:word" xmlns:w="http://schemas.openxmlformats.org/wordprocessingml/2006/main" xmlns:w14="http://schemas.microsoft.com/office/word/2010/wordml" xmlns:w15="http://schemas.microsoft.com/office/word/2012/wordml" xmlns:w16cex="http://schemas.microsoft.com/office/word/2018/wordml/cex" xmlns:w16cid="http://schemas.microsoft.com/office/word/2016/wordml/cid" xmlns:w16="http://schemas.microsoft.com/office/word/2018/wordml" xmlns:w16du="http://schemas.microsoft.com/office/word/2023/wordml/word16du" xmlns:w16sdtdh="http://schemas.microsoft.com/office/word/2020/wordml/sdtdatahash" xmlns:w16se="http://schemas.microsoft.com/office/word/2015/wordml/symex" xmlns:wpg="http://schemas.microsoft.com/office/word/2010/wordprocessingGroup" xmlns:wpi="http://schemas.microsoft.com/office/word/2010/wordprocessingInk" xmlns:wne="http://schemas.microsoft.com/office/word/2006/wordml" xmlns:wps="http://schemas.microsoft.com/office/word/2010/wordprocessingShape" mc:Ignorable="w14 w15 w16se w16cid w16 w16cex w16sdtdh w16du wp14">
   <w:footnote w:type="separator" w:id="-1">
     <w:p>
       <w:r>
@@ -6973,7 +8545,7 @@
 </file>
 
 <file path=word/header1.xml><?xml version="1.0" encoding="utf-8"?>
-<w:hdr xmlns:wpc="http://schemas.microsoft.com/office/word/2010/wordprocessingCanvas" xmlns:cx="http://schemas.microsoft.com/office/drawing/2014/chartex" xmlns:cx1="http://schemas.microsoft.com/office/drawing/2015/9/8/chartex" xmlns:cx2="http://schemas.microsoft.com/office/drawing/2015/10/21/chartex" xmlns:cx3="http://schemas.microsoft.com/office/drawing/2016/5/9/chartex" xmlns:cx4="http://schemas.microsoft.com/office/drawing/2016/5/10/chartex" xmlns:cx5="http://schemas.microsoft.com/office/drawing/2016/5/11/chartex" xmlns:cx6="http://schemas.microsoft.com/office/drawing/2016/5/12/chartex" xmlns:cx7="http://schemas.microsoft.com/office/drawing/2016/5/13/chartex" xmlns:cx8="http://schemas.microsoft.com/office/drawing/2016/5/14/chartex" xmlns:mc="http://schemas.openxmlformats.org/markup-compatibility/2006" xmlns:aink="http://schemas.microsoft.com/office/drawing/2016/ink" xmlns:am3d="http://schemas.microsoft.com/office/drawing/2017/model3d" xmlns:o="urn:schemas-microsoft-com:office:office" xmlns:oel="http://schemas.microsoft.com/office/2019/extlst" xmlns:r="http://schemas.openxmlformats.org/officeDocument/2006/relationships" xmlns:m="http://schemas.openxmlformats.org/officeDocument/2006/math" xmlns:v="urn:schemas-microsoft-com:vml" xmlns:wp14="http://schemas.microsoft.com/office/word/2010/wordprocessingDrawing" xmlns:wp="http://schemas.openxmlformats.org/drawingml/2006/wordprocessingDrawing" xmlns:w10="urn:schemas-microsoft-com:office:word" xmlns:w="http://schemas.openxmlformats.org/wordprocessingml/2006/main" xmlns:w14="http://schemas.microsoft.com/office/word/2010/wordml" xmlns:w15="http://schemas.microsoft.com/office/word/2012/wordml" xmlns:w16cex="http://schemas.microsoft.com/office/word/2018/wordml/cex" xmlns:w16cid="http://schemas.microsoft.com/office/word/2016/wordml/cid" xmlns:w16="http://schemas.microsoft.com/office/word/2018/wordml" xmlns:w16du="http://schemas.microsoft.com/office/word/2023/wordml/word16du" xmlns:w16sdtdh="http://schemas.microsoft.com/office/word/2020/wordml/sdtdatahash" xmlns:w16se="http://schemas.microsoft.com/office/word/2015/wordml/symex" xmlns:wpg="http://schemas.microsoft.com/office/word/2010/wordprocessingGroup" xmlns:wpi="http://schemas.microsoft.com/office/word/2010/wordprocessingInk" xmlns:wne="http://schemas.microsoft.com/office/word/2006/wordml" xmlns:wps="http://schemas.microsoft.com/office/word/2010/wordprocessingShape" mc:Ignorable="w14 w15 w16se w16cid w16 w16cex w16sdtdh wp14">
+<w:hdr xmlns:wpc="http://schemas.microsoft.com/office/word/2010/wordprocessingCanvas" xmlns:cx="http://schemas.microsoft.com/office/drawing/2014/chartex" xmlns:cx1="http://schemas.microsoft.com/office/drawing/2015/9/8/chartex" xmlns:cx2="http://schemas.microsoft.com/office/drawing/2015/10/21/chartex" xmlns:cx3="http://schemas.microsoft.com/office/drawing/2016/5/9/chartex" xmlns:cx4="http://schemas.microsoft.com/office/drawing/2016/5/10/chartex" xmlns:cx5="http://schemas.microsoft.com/office/drawing/2016/5/11/chartex" xmlns:cx6="http://schemas.microsoft.com/office/drawing/2016/5/12/chartex" xmlns:cx7="http://schemas.microsoft.com/office/drawing/2016/5/13/chartex" xmlns:cx8="http://schemas.microsoft.com/office/drawing/2016/5/14/chartex" xmlns:mc="http://schemas.openxmlformats.org/markup-compatibility/2006" xmlns:aink="http://schemas.microsoft.com/office/drawing/2016/ink" xmlns:am3d="http://schemas.microsoft.com/office/drawing/2017/model3d" xmlns:o="urn:schemas-microsoft-com:office:office" xmlns:oel="http://schemas.microsoft.com/office/2019/extlst" xmlns:r="http://schemas.openxmlformats.org/officeDocument/2006/relationships" xmlns:m="http://schemas.openxmlformats.org/officeDocument/2006/math" xmlns:v="urn:schemas-microsoft-com:vml" xmlns:wp14="http://schemas.microsoft.com/office/word/2010/wordprocessingDrawing" xmlns:wp="http://schemas.openxmlformats.org/drawingml/2006/wordprocessingDrawing" xmlns:w10="urn:schemas-microsoft-com:office:word" xmlns:w="http://schemas.openxmlformats.org/wordprocessingml/2006/main" xmlns:w14="http://schemas.microsoft.com/office/word/2010/wordml" xmlns:w15="http://schemas.microsoft.com/office/word/2012/wordml" xmlns:w16cex="http://schemas.microsoft.com/office/word/2018/wordml/cex" xmlns:w16cid="http://schemas.microsoft.com/office/word/2016/wordml/cid" xmlns:w16="http://schemas.microsoft.com/office/word/2018/wordml" xmlns:w16du="http://schemas.microsoft.com/office/word/2023/wordml/word16du" xmlns:w16sdtdh="http://schemas.microsoft.com/office/word/2020/wordml/sdtdatahash" xmlns:w16se="http://schemas.microsoft.com/office/word/2015/wordml/symex" xmlns:wpg="http://schemas.microsoft.com/office/word/2010/wordprocessingGroup" xmlns:wpi="http://schemas.microsoft.com/office/word/2010/wordprocessingInk" xmlns:wne="http://schemas.microsoft.com/office/word/2006/wordml" xmlns:wps="http://schemas.microsoft.com/office/word/2010/wordprocessingShape" mc:Ignorable="w14 w15 w16se w16cid w16 w16cex w16sdtdh w16du wp14">
   <w:p>
     <w:pPr>
       <w:pStyle w:val="Header"/>
@@ -6989,14 +8561,22 @@
       <w:t xml:space="preserve">Claim number: </w:t>
     </w:r>
     <w:r>
-      <w:t>&lt;&lt; referenceNumber &gt;&gt;</w:t>
+      <w:t xml:space="preserve">&lt;&lt; </w:t>
+    </w:r>
+    <w:proofErr w:type="spellStart"/>
+    <w:r>
+      <w:t>referenceNumber</w:t>
+    </w:r>
+    <w:proofErr w:type="spellEnd"/>
+    <w:r>
+      <w:t xml:space="preserve"> &gt;&gt;</w:t>
     </w:r>
   </w:p>
 </w:hdr>
 </file>
 
 <file path=word/numbering.xml><?xml version="1.0" encoding="utf-8"?>
-<w:numbering xmlns:wpc="http://schemas.microsoft.com/office/word/2010/wordprocessingCanvas" xmlns:cx="http://schemas.microsoft.com/office/drawing/2014/chartex" xmlns:cx1="http://schemas.microsoft.com/office/drawing/2015/9/8/chartex" xmlns:cx2="http://schemas.microsoft.com/office/drawing/2015/10/21/chartex" xmlns:cx3="http://schemas.microsoft.com/office/drawing/2016/5/9/chartex" xmlns:cx4="http://schemas.microsoft.com/office/drawing/2016/5/10/chartex" xmlns:cx5="http://schemas.microsoft.com/office/drawing/2016/5/11/chartex" xmlns:cx6="http://schemas.microsoft.com/office/drawing/2016/5/12/chartex" xmlns:cx7="http://schemas.microsoft.com/office/drawing/2016/5/13/chartex" xmlns:cx8="http://schemas.microsoft.com/office/drawing/2016/5/14/chartex" xmlns:mc="http://schemas.openxmlformats.org/markup-compatibility/2006" xmlns:aink="http://schemas.microsoft.com/office/drawing/2016/ink" xmlns:am3d="http://schemas.microsoft.com/office/drawing/2017/model3d" xmlns:o="urn:schemas-microsoft-com:office:office" xmlns:oel="http://schemas.microsoft.com/office/2019/extlst" xmlns:r="http://schemas.openxmlformats.org/officeDocument/2006/relationships" xmlns:m="http://schemas.openxmlformats.org/officeDocument/2006/math" xmlns:v="urn:schemas-microsoft-com:vml" xmlns:wp14="http://schemas.microsoft.com/office/word/2010/wordprocessingDrawing" xmlns:wp="http://schemas.openxmlformats.org/drawingml/2006/wordprocessingDrawing" xmlns:w10="urn:schemas-microsoft-com:office:word" xmlns:w="http://schemas.openxmlformats.org/wordprocessingml/2006/main" xmlns:w14="http://schemas.microsoft.com/office/word/2010/wordml" xmlns:w15="http://schemas.microsoft.com/office/word/2012/wordml" xmlns:w16cex="http://schemas.microsoft.com/office/word/2018/wordml/cex" xmlns:w16cid="http://schemas.microsoft.com/office/word/2016/wordml/cid" xmlns:w16="http://schemas.microsoft.com/office/word/2018/wordml" xmlns:w16du="http://schemas.microsoft.com/office/word/2023/wordml/word16du" xmlns:w16sdtdh="http://schemas.microsoft.com/office/word/2020/wordml/sdtdatahash" xmlns:w16se="http://schemas.microsoft.com/office/word/2015/wordml/symex" xmlns:wpg="http://schemas.microsoft.com/office/word/2010/wordprocessingGroup" xmlns:wpi="http://schemas.microsoft.com/office/word/2010/wordprocessingInk" xmlns:wne="http://schemas.microsoft.com/office/word/2006/wordml" xmlns:wps="http://schemas.microsoft.com/office/word/2010/wordprocessingShape" mc:Ignorable="w14 w15 w16se w16cid w16 w16cex w16sdtdh wp14">
+<w:numbering xmlns:wpc="http://schemas.microsoft.com/office/word/2010/wordprocessingCanvas" xmlns:cx="http://schemas.microsoft.com/office/drawing/2014/chartex" xmlns:cx1="http://schemas.microsoft.com/office/drawing/2015/9/8/chartex" xmlns:cx2="http://schemas.microsoft.com/office/drawing/2015/10/21/chartex" xmlns:cx3="http://schemas.microsoft.com/office/drawing/2016/5/9/chartex" xmlns:cx4="http://schemas.microsoft.com/office/drawing/2016/5/10/chartex" xmlns:cx5="http://schemas.microsoft.com/office/drawing/2016/5/11/chartex" xmlns:cx6="http://schemas.microsoft.com/office/drawing/2016/5/12/chartex" xmlns:cx7="http://schemas.microsoft.com/office/drawing/2016/5/13/chartex" xmlns:cx8="http://schemas.microsoft.com/office/drawing/2016/5/14/chartex" xmlns:mc="http://schemas.openxmlformats.org/markup-compatibility/2006" xmlns:aink="http://schemas.microsoft.com/office/drawing/2016/ink" xmlns:am3d="http://schemas.microsoft.com/office/drawing/2017/model3d" xmlns:o="urn:schemas-microsoft-com:office:office" xmlns:oel="http://schemas.microsoft.com/office/2019/extlst" xmlns:r="http://schemas.openxmlformats.org/officeDocument/2006/relationships" xmlns:m="http://schemas.openxmlformats.org/officeDocument/2006/math" xmlns:v="urn:schemas-microsoft-com:vml" xmlns:wp14="http://schemas.microsoft.com/office/word/2010/wordprocessingDrawing" xmlns:wp="http://schemas.openxmlformats.org/drawingml/2006/wordprocessingDrawing" xmlns:w10="urn:schemas-microsoft-com:office:word" xmlns:w="http://schemas.openxmlformats.org/wordprocessingml/2006/main" xmlns:w14="http://schemas.microsoft.com/office/word/2010/wordml" xmlns:w15="http://schemas.microsoft.com/office/word/2012/wordml" xmlns:w16cex="http://schemas.microsoft.com/office/word/2018/wordml/cex" xmlns:w16cid="http://schemas.microsoft.com/office/word/2016/wordml/cid" xmlns:w16="http://schemas.microsoft.com/office/word/2018/wordml" xmlns:w16du="http://schemas.microsoft.com/office/word/2023/wordml/word16du" xmlns:w16sdtdh="http://schemas.microsoft.com/office/word/2020/wordml/sdtdatahash" xmlns:w16se="http://schemas.microsoft.com/office/word/2015/wordml/symex" xmlns:wpg="http://schemas.microsoft.com/office/word/2010/wordprocessingGroup" xmlns:wpi="http://schemas.microsoft.com/office/word/2010/wordprocessingInk" xmlns:wne="http://schemas.microsoft.com/office/word/2006/wordml" xmlns:wps="http://schemas.microsoft.com/office/word/2010/wordprocessingShape" mc:Ignorable="w14 w15 w16se w16cid w16 w16cex w16sdtdh w16du wp14">
   <w:abstractNum w:abstractNumId="0" w15:restartNumberingAfterBreak="0">
     <w:nsid w:val="00432905"/>
     <w:multiLevelType w:val="multilevel"/>
@@ -10224,7 +11804,7 @@
 </file>
 
 <file path=word/styles.xml><?xml version="1.0" encoding="utf-8"?>
-<w:styles xmlns:mc="http://schemas.openxmlformats.org/markup-compatibility/2006" xmlns:r="http://schemas.openxmlformats.org/officeDocument/2006/relationships" xmlns:w="http://schemas.openxmlformats.org/wordprocessingml/2006/main" xmlns:w14="http://schemas.microsoft.com/office/word/2010/wordml" xmlns:w15="http://schemas.microsoft.com/office/word/2012/wordml" xmlns:w16cex="http://schemas.microsoft.com/office/word/2018/wordml/cex" xmlns:w16cid="http://schemas.microsoft.com/office/word/2016/wordml/cid" xmlns:w16="http://schemas.microsoft.com/office/word/2018/wordml" xmlns:w16sdtdh="http://schemas.microsoft.com/office/word/2020/wordml/sdtdatahash" xmlns:w16se="http://schemas.microsoft.com/office/word/2015/wordml/symex" mc:Ignorable="w14 w15 w16se w16cid w16 w16cex w16sdtdh">
+<w:styles xmlns:mc="http://schemas.openxmlformats.org/markup-compatibility/2006" xmlns:r="http://schemas.openxmlformats.org/officeDocument/2006/relationships" xmlns:w="http://schemas.openxmlformats.org/wordprocessingml/2006/main" xmlns:w14="http://schemas.microsoft.com/office/word/2010/wordml" xmlns:w15="http://schemas.microsoft.com/office/word/2012/wordml" xmlns:w16cex="http://schemas.microsoft.com/office/word/2018/wordml/cex" xmlns:w16cid="http://schemas.microsoft.com/office/word/2016/wordml/cid" xmlns:w16="http://schemas.microsoft.com/office/word/2018/wordml" xmlns:w16du="http://schemas.microsoft.com/office/word/2023/wordml/word16du" xmlns:w16sdtdh="http://schemas.microsoft.com/office/word/2020/wordml/sdtdatahash" xmlns:w16se="http://schemas.microsoft.com/office/word/2015/wordml/symex" mc:Ignorable="w14 w15 w16se w16cid w16 w16cex w16sdtdh w16du">
   <w:docDefaults>
     <w:rPrDefault>
       <w:rPr>
@@ -11375,10 +12955,44 @@
 </file>
 
 <file path=customXml/item1.xml><?xml version="1.0" encoding="utf-8"?>
+<p:properties xmlns:p="http://schemas.microsoft.com/office/2006/metadata/properties" xmlns:xsi="http://www.w3.org/2001/XMLSchema-instance" xmlns:pc="http://schemas.microsoft.com/office/infopath/2007/PartnerControls">
+  <documentManagement>
+    <Stage xmlns="f336f4fe-8719-4ea2-b5d6-29b3a580aeb4">Draft</Stage>
+    <Next_x0020_Stage xmlns="f336f4fe-8719-4ea2-b5d6-29b3a580aeb4">N/A</Next_x0020_Stage>
+    <Admin_x0020_Action xmlns="f336f4fe-8719-4ea2-b5d6-29b3a580aeb4" xsi:nil="true"/>
+    <Template_x0020_Category xmlns="f336f4fe-8719-4ea2-b5d6-29b3a580aeb4">Claim Form - CLM</Template_x0020_Category>
+    <Action xmlns="f336f4fe-8719-4ea2-b5d6-29b3a580aeb4" xsi:nil="true"/>
+    <Purpose1 xmlns="f336f4fe-8719-4ea2-b5d6-29b3a580aeb4">Sealed claim</Purpose1>
+    <Template_x0020_Language xmlns="f336f4fe-8719-4ea2-b5d6-29b3a580aeb4">English - ENG</Template_x0020_Language>
+    <Rename xmlns="f336f4fe-8719-4ea2-b5d6-29b3a580aeb4">true</Rename>
+    <Tornado_x0020_Filename xmlns="f336f4fe-8719-4ea2-b5d6-29b3a580aeb4" xsi:nil="true"/>
+    <Approval_x0020_Request_x0020_Comment xmlns="f336f4fe-8719-4ea2-b5d6-29b3a580aeb4">Response</Approval_x0020_Request_x0020_Comment>
+    <Publication_x0020_Date xmlns="f336f4fe-8719-4ea2-b5d6-29b3a580aeb4">2020-12-15T00:00:00+00:00</Publication_x0020_Date>
+    <SharedWithUsers xmlns="f336f4fe-8719-4ea2-b5d6-29b3a580aeb4">
+      <UserInfo>
+        <DisplayName>Robert Allright</DisplayName>
+        <AccountId>23</AccountId>
+        <AccountType/>
+      </UserInfo>
+    </SharedWithUsers>
+  </documentManagement>
+</p:properties>
+</file>
+
+<file path=customXml/item2.xml><?xml version="1.0" encoding="utf-8"?>
+<?mso-contentType ?>
+<FormTemplates xmlns="http://schemas.microsoft.com/sharepoint/v3/contenttype/forms">
+  <Display>DocumentLibraryForm</Display>
+  <Edit>DocumentLibraryForm</Edit>
+  <New>DocumentLibraryForm</New>
+</FormTemplates>
+</file>
+
+<file path=customXml/item3.xml><?xml version="1.0" encoding="utf-8"?>
 <b:Sources xmlns:b="http://schemas.openxmlformats.org/officeDocument/2006/bibliography" xmlns="http://schemas.openxmlformats.org/officeDocument/2006/bibliography" SelectedStyle="\APASixthEditionOfficeOnline.xsl" StyleName="APA" Version="6"/>
 </file>
 
-<file path=customXml/item2.xml><?xml version="1.0" encoding="utf-8"?>
+<file path=customXml/item4.xml><?xml version="1.0" encoding="utf-8"?>
 <ct:contentTypeSchema xmlns:ct="http://schemas.microsoft.com/office/2006/metadata/contentType" xmlns:ma="http://schemas.microsoft.com/office/2006/metadata/properties/metaAttributes" ct:_="" ma:_="" ma:contentTypeName="_CtTemplate" ma:contentTypeID="0x01010064A5FDCCFB03F540B94405305D7DE14F00A4F8B82F7CEF57469A8FE5CEAB7A0EE0" ma:contentTypeVersion="55" ma:contentTypeDescription="Part of Template Management with Site Columns representing custom attributes." ma:contentTypeScope="" ma:versionID="e48abcd8da7fe05ec90dabdfbb8c2749">
   <xsd:schema xmlns:xsd="http://www.w3.org/2001/XMLSchema" xmlns:xs="http://www.w3.org/2001/XMLSchema" xmlns:p="http://schemas.microsoft.com/office/2006/metadata/properties" xmlns:ns2="f336f4fe-8719-4ea2-b5d6-29b3a580aeb4" xmlns:ns3="b57b892a-dd61-4bba-b372-a8d93da2c7e6" targetNamespace="http://schemas.microsoft.com/office/2006/metadata/properties" ma:root="true" ma:fieldsID="4c733adc908683170864ffc34cec60fa" ns2:_="" ns3:_="">
     <xsd:import namespace="f336f4fe-8719-4ea2-b5d6-29b3a580aeb4"/>
@@ -11700,53 +13314,7 @@
 </ct:contentTypeSchema>
 </file>
 
-<file path=customXml/item3.xml><?xml version="1.0" encoding="utf-8"?>
-<p:properties xmlns:p="http://schemas.microsoft.com/office/2006/metadata/properties" xmlns:xsi="http://www.w3.org/2001/XMLSchema-instance" xmlns:pc="http://schemas.microsoft.com/office/infopath/2007/PartnerControls">
-  <documentManagement>
-    <Stage xmlns="f336f4fe-8719-4ea2-b5d6-29b3a580aeb4">Draft</Stage>
-    <Next_x0020_Stage xmlns="f336f4fe-8719-4ea2-b5d6-29b3a580aeb4">N/A</Next_x0020_Stage>
-    <Admin_x0020_Action xmlns="f336f4fe-8719-4ea2-b5d6-29b3a580aeb4" xsi:nil="true"/>
-    <Template_x0020_Category xmlns="f336f4fe-8719-4ea2-b5d6-29b3a580aeb4">Claim Form - CLM</Template_x0020_Category>
-    <Action xmlns="f336f4fe-8719-4ea2-b5d6-29b3a580aeb4" xsi:nil="true"/>
-    <Purpose1 xmlns="f336f4fe-8719-4ea2-b5d6-29b3a580aeb4">Sealed claim</Purpose1>
-    <Template_x0020_Language xmlns="f336f4fe-8719-4ea2-b5d6-29b3a580aeb4">English - ENG</Template_x0020_Language>
-    <Rename xmlns="f336f4fe-8719-4ea2-b5d6-29b3a580aeb4">true</Rename>
-    <Tornado_x0020_Filename xmlns="f336f4fe-8719-4ea2-b5d6-29b3a580aeb4" xsi:nil="true"/>
-    <Approval_x0020_Request_x0020_Comment xmlns="f336f4fe-8719-4ea2-b5d6-29b3a580aeb4">Response</Approval_x0020_Request_x0020_Comment>
-    <Publication_x0020_Date xmlns="f336f4fe-8719-4ea2-b5d6-29b3a580aeb4">2020-12-15T00:00:00+00:00</Publication_x0020_Date>
-    <SharedWithUsers xmlns="f336f4fe-8719-4ea2-b5d6-29b3a580aeb4">
-      <UserInfo>
-        <DisplayName>Robert Allright</DisplayName>
-        <AccountId>23</AccountId>
-        <AccountType/>
-      </UserInfo>
-    </SharedWithUsers>
-  </documentManagement>
-</p:properties>
-</file>
-
-<file path=customXml/item4.xml><?xml version="1.0" encoding="utf-8"?>
-<?mso-contentType ?>
-<FormTemplates xmlns="http://schemas.microsoft.com/sharepoint/v3/contenttype/forms">
-  <Display>DocumentLibraryForm</Display>
-  <Edit>DocumentLibraryForm</Edit>
-  <New>DocumentLibraryForm</New>
-</FormTemplates>
-</file>
-
 <file path=customXml/itemProps1.xml><?xml version="1.0" encoding="utf-8"?>
-<ds:datastoreItem xmlns:ds="http://schemas.openxmlformats.org/officeDocument/2006/customXml" ds:itemID="{7183F800-C880-4AB6-A44E-2AEFA96BE374}">
-  <ds:schemaRefs>
-    <ds:schemaRef ds:uri="http://schemas.openxmlformats.org/officeDocument/2006/bibliography"/>
-  </ds:schemaRefs>
-</ds:datastoreItem>
-</file>
-
-<file path=customXml/itemProps2.xml><?xml version="1.0" encoding="utf-8"?>
-<ds:datastoreItem xmlns:ds="http://schemas.openxmlformats.org/officeDocument/2006/customXml" ds:itemID="{26E74527-911F-48C7-A43A-F18D81F011F0}"/>
-</file>
-
-<file path=customXml/itemProps3.xml><?xml version="1.0" encoding="utf-8"?>
 <ds:datastoreItem xmlns:ds="http://schemas.openxmlformats.org/officeDocument/2006/customXml" ds:itemID="{B7EA20FE-B0E7-4AF0-B5E0-DCFC63125D32}">
   <ds:schemaRefs>
     <ds:schemaRef ds:uri="http://schemas.microsoft.com/office/2006/metadata/properties"/>
@@ -11756,7 +13324,7 @@
 </ds:datastoreItem>
 </file>
 
-<file path=customXml/itemProps4.xml><?xml version="1.0" encoding="utf-8"?>
+<file path=customXml/itemProps2.xml><?xml version="1.0" encoding="utf-8"?>
 <ds:datastoreItem xmlns:ds="http://schemas.openxmlformats.org/officeDocument/2006/customXml" ds:itemID="{9661752A-6D7B-4880-80FA-DA4AA1F0C9AC}">
   <ds:schemaRefs>
     <ds:schemaRef ds:uri="http://schemas.microsoft.com/sharepoint/v3/contenttype/forms"/>
@@ -11764,8 +13332,35 @@
 </ds:datastoreItem>
 </file>
 
+<file path=customXml/itemProps3.xml><?xml version="1.0" encoding="utf-8"?>
+<ds:datastoreItem xmlns:ds="http://schemas.openxmlformats.org/officeDocument/2006/customXml" ds:itemID="{7183F800-C880-4AB6-A44E-2AEFA96BE374}">
+  <ds:schemaRefs>
+    <ds:schemaRef ds:uri="http://schemas.openxmlformats.org/officeDocument/2006/bibliography"/>
+  </ds:schemaRefs>
+</ds:datastoreItem>
+</file>
+
+<file path=customXml/itemProps4.xml><?xml version="1.0" encoding="utf-8"?>
+<ds:datastoreItem xmlns:ds="http://schemas.openxmlformats.org/officeDocument/2006/customXml" ds:itemID="{26E74527-911F-48C7-A43A-F18D81F011F0}">
+  <ds:schemaRefs>
+    <ds:schemaRef ds:uri="http://schemas.microsoft.com/office/2006/metadata/contentType"/>
+    <ds:schemaRef ds:uri="http://schemas.microsoft.com/office/2006/metadata/properties/metaAttributes"/>
+    <ds:schemaRef ds:uri="http://www.w3.org/2001/XMLSchema"/>
+    <ds:schemaRef ds:uri="http://schemas.microsoft.com/office/2006/metadata/properties"/>
+    <ds:schemaRef ds:uri="f336f4fe-8719-4ea2-b5d6-29b3a580aeb4"/>
+    <ds:schemaRef ds:uri="b57b892a-dd61-4bba-b372-a8d93da2c7e6"/>
+    <ds:schemaRef ds:uri="http://schemas.microsoft.com/office/2006/documentManagement/types"/>
+    <ds:schemaRef ds:uri="http://schemas.microsoft.com/office/infopath/2007/PartnerControls"/>
+    <ds:schemaRef ds:uri="http://schemas.openxmlformats.org/package/2006/metadata/core-properties"/>
+    <ds:schemaRef ds:uri="http://purl.org/dc/elements/1.1/"/>
+    <ds:schemaRef ds:uri="http://purl.org/dc/terms/"/>
+    <ds:schemaRef ds:uri="http://schemas.microsoft.com/internal/obd"/>
+  </ds:schemaRefs>
+</ds:datastoreItem>
+</file>
+
 <file path=docMetadata/LabelInfo.xml><?xml version="1.0" encoding="utf-8"?>
 <clbl:labelList xmlns:clbl="http://schemas.microsoft.com/office/2020/mipLabelMetadata">
-  <clbl:label id="{95c71a0f-75e1-4c8f-90e2-641c9351dd98}" enabled="1" method="Standard" siteId="{3e0088dc-0629-4ae6-aa8c-813e7a296f50}" contentBits="2" removed="0"/>
+  <clbl:label id="{fa22dce2-39a9-4bf4-a557-7a50b593b56a}" enabled="1" method="Privileged" siteId="{3e0088dc-0629-4ae6-aa8c-813e7a296f50}" contentBits="0" removed="0"/>
 </clbl:labelList>
 </file>
</xml_diff>

<commit_message>
CIV-9276 Claim issue fixed cost changes (#5752)
* CIV-9276 Claim issue changes for fixed costs

* update test

* checkstyle fix

* update template mapping

* pointing to master

---------

Co-authored-by: vasudevganesanhmcts <100689363+vasudevganesanhmcts@users.noreply.github.com>
</commit_message>
<xml_diff>
--- a/docker/docmosis/templates/CV-SPC-CLM-ENG-01349.docx
+++ b/docker/docmosis/templates/CV-SPC-CLM-ENG-01349.docx
@@ -1,6 +1,6 @@
 
 <file path=word/document.xml><?xml version="1.0" encoding="utf-8"?>
-<w:document xmlns:wpc="http://schemas.microsoft.com/office/word/2010/wordprocessingCanvas" xmlns:cx="http://schemas.microsoft.com/office/drawing/2014/chartex" xmlns:cx1="http://schemas.microsoft.com/office/drawing/2015/9/8/chartex" xmlns:cx2="http://schemas.microsoft.com/office/drawing/2015/10/21/chartex" xmlns:cx3="http://schemas.microsoft.com/office/drawing/2016/5/9/chartex" xmlns:cx4="http://schemas.microsoft.com/office/drawing/2016/5/10/chartex" xmlns:cx5="http://schemas.microsoft.com/office/drawing/2016/5/11/chartex" xmlns:cx6="http://schemas.microsoft.com/office/drawing/2016/5/12/chartex" xmlns:cx7="http://schemas.microsoft.com/office/drawing/2016/5/13/chartex" xmlns:cx8="http://schemas.microsoft.com/office/drawing/2016/5/14/chartex" xmlns:mc="http://schemas.openxmlformats.org/markup-compatibility/2006" xmlns:aink="http://schemas.microsoft.com/office/drawing/2016/ink" xmlns:am3d="http://schemas.microsoft.com/office/drawing/2017/model3d" xmlns:o="urn:schemas-microsoft-com:office:office" xmlns:oel="http://schemas.microsoft.com/office/2019/extlst" xmlns:r="http://schemas.openxmlformats.org/officeDocument/2006/relationships" xmlns:m="http://schemas.openxmlformats.org/officeDocument/2006/math" xmlns:v="urn:schemas-microsoft-com:vml" xmlns:wp14="http://schemas.microsoft.com/office/word/2010/wordprocessingDrawing" xmlns:wp="http://schemas.openxmlformats.org/drawingml/2006/wordprocessingDrawing" xmlns:w10="urn:schemas-microsoft-com:office:word" xmlns:w="http://schemas.openxmlformats.org/wordprocessingml/2006/main" xmlns:w14="http://schemas.microsoft.com/office/word/2010/wordml" xmlns:w15="http://schemas.microsoft.com/office/word/2012/wordml" xmlns:w16cex="http://schemas.microsoft.com/office/word/2018/wordml/cex" xmlns:w16cid="http://schemas.microsoft.com/office/word/2016/wordml/cid" xmlns:w16="http://schemas.microsoft.com/office/word/2018/wordml" xmlns:w16du="http://schemas.microsoft.com/office/word/2023/wordml/word16du" xmlns:w16sdtdh="http://schemas.microsoft.com/office/word/2020/wordml/sdtdatahash" xmlns:w16se="http://schemas.microsoft.com/office/word/2015/wordml/symex" xmlns:wpg="http://schemas.microsoft.com/office/word/2010/wordprocessingGroup" xmlns:wpi="http://schemas.microsoft.com/office/word/2010/wordprocessingInk" xmlns:wne="http://schemas.microsoft.com/office/word/2006/wordml" xmlns:wps="http://schemas.microsoft.com/office/word/2010/wordprocessingShape" mc:Ignorable="w14 w15 w16se w16cid w16 w16cex w16sdtdh wp14">
+<w:document xmlns:wpc="http://schemas.microsoft.com/office/word/2010/wordprocessingCanvas" xmlns:cx="http://schemas.microsoft.com/office/drawing/2014/chartex" xmlns:cx1="http://schemas.microsoft.com/office/drawing/2015/9/8/chartex" xmlns:cx2="http://schemas.microsoft.com/office/drawing/2015/10/21/chartex" xmlns:cx3="http://schemas.microsoft.com/office/drawing/2016/5/9/chartex" xmlns:cx4="http://schemas.microsoft.com/office/drawing/2016/5/10/chartex" xmlns:cx5="http://schemas.microsoft.com/office/drawing/2016/5/11/chartex" xmlns:cx6="http://schemas.microsoft.com/office/drawing/2016/5/12/chartex" xmlns:cx7="http://schemas.microsoft.com/office/drawing/2016/5/13/chartex" xmlns:cx8="http://schemas.microsoft.com/office/drawing/2016/5/14/chartex" xmlns:mc="http://schemas.openxmlformats.org/markup-compatibility/2006" xmlns:aink="http://schemas.microsoft.com/office/drawing/2016/ink" xmlns:am3d="http://schemas.microsoft.com/office/drawing/2017/model3d" xmlns:o="urn:schemas-microsoft-com:office:office" xmlns:oel="http://schemas.microsoft.com/office/2019/extlst" xmlns:r="http://schemas.openxmlformats.org/officeDocument/2006/relationships" xmlns:m="http://schemas.openxmlformats.org/officeDocument/2006/math" xmlns:v="urn:schemas-microsoft-com:vml" xmlns:wp14="http://schemas.microsoft.com/office/word/2010/wordprocessingDrawing" xmlns:wp="http://schemas.openxmlformats.org/drawingml/2006/wordprocessingDrawing" xmlns:w10="urn:schemas-microsoft-com:office:word" xmlns:w="http://schemas.openxmlformats.org/wordprocessingml/2006/main" xmlns:w14="http://schemas.microsoft.com/office/word/2010/wordml" xmlns:w15="http://schemas.microsoft.com/office/word/2012/wordml" xmlns:w16cex="http://schemas.microsoft.com/office/word/2018/wordml/cex" xmlns:w16cid="http://schemas.microsoft.com/office/word/2016/wordml/cid" xmlns:w16="http://schemas.microsoft.com/office/word/2018/wordml" xmlns:w16du="http://schemas.microsoft.com/office/word/2023/wordml/word16du" xmlns:w16sdtdh="http://schemas.microsoft.com/office/word/2020/wordml/sdtdatahash" xmlns:w16se="http://schemas.microsoft.com/office/word/2015/wordml/symex" xmlns:wpg="http://schemas.microsoft.com/office/word/2010/wordprocessingGroup" xmlns:wpi="http://schemas.microsoft.com/office/word/2010/wordprocessingInk" xmlns:wne="http://schemas.microsoft.com/office/word/2006/wordml" xmlns:wps="http://schemas.microsoft.com/office/word/2010/wordprocessingShape" mc:Ignorable="w14 w15 w16se w16cid w16 w16cex w16sdtdh w16du wp14">
   <w:body>
     <w:p>
       <w:pPr>
@@ -416,8 +416,9 @@
                 <w:sz w:val="24"/>
                 <w:szCs w:val="24"/>
               </w:rPr>
-              <w:t>Issued: &lt;&lt;{dateFormat(issueDate,‘d</w:t>
-            </w:r>
+              <w:t>Issued: &lt;</w:t>
+            </w:r>
+            <w:proofErr w:type="gramStart"/>
             <w:r>
               <w:rPr>
                 <w:rFonts w:ascii="GDSTransportWebsite" w:eastAsia="Times New Roman" w:hAnsi="GDSTransportWebsite" w:cs="Times New Roman"/>
@@ -425,8 +426,9 @@
                 <w:sz w:val="24"/>
                 <w:szCs w:val="24"/>
               </w:rPr>
-              <w:t xml:space="preserve"> </w:t>
-            </w:r>
+              <w:t>&lt;{</w:t>
+            </w:r>
+            <w:proofErr w:type="gramEnd"/>
             <w:r>
               <w:rPr>
                 <w:rFonts w:ascii="GDSTransportWebsite" w:eastAsia="Times New Roman" w:hAnsi="GDSTransportWebsite" w:cs="Times New Roman"/>
@@ -434,7 +436,7 @@
                 <w:sz w:val="24"/>
                 <w:szCs w:val="24"/>
               </w:rPr>
-              <w:t>MMMM</w:t>
+              <w:t>dateFormat(issueDate,‘d</w:t>
             </w:r>
             <w:r>
               <w:rPr>
@@ -452,15 +454,8 @@
                 <w:sz w:val="24"/>
                 <w:szCs w:val="24"/>
               </w:rPr>
-              <w:t>yyyy’,‘dd-MM-yyyy’)}&gt;&gt;</w:t>
-            </w:r>
-          </w:p>
-          <w:p>
-            <w:pPr>
-              <w:pStyle w:val="NoSpacing"/>
-              <w:spacing w:line="276" w:lineRule="auto"/>
-              <w:jc w:val="right"/>
-            </w:pPr>
+              <w:t>MMMM</w:t>
+            </w:r>
             <w:r>
               <w:rPr>
                 <w:rFonts w:ascii="GDSTransportWebsite" w:eastAsia="Times New Roman" w:hAnsi="GDSTransportWebsite" w:cs="Times New Roman"/>
@@ -468,7 +463,7 @@
                 <w:sz w:val="24"/>
                 <w:szCs w:val="24"/>
               </w:rPr>
-              <w:t>Submitted</w:t>
+              <w:t xml:space="preserve"> </w:t>
             </w:r>
             <w:r>
               <w:rPr>
@@ -477,8 +472,15 @@
                 <w:sz w:val="24"/>
                 <w:szCs w:val="24"/>
               </w:rPr>
-              <w:t xml:space="preserve">: </w:t>
-            </w:r>
+              <w:t>yyyy’,‘dd-MM-yyyy’)}&gt;&gt;</w:t>
+            </w:r>
+          </w:p>
+          <w:p>
+            <w:pPr>
+              <w:pStyle w:val="NoSpacing"/>
+              <w:spacing w:line="276" w:lineRule="auto"/>
+              <w:jc w:val="right"/>
+            </w:pPr>
             <w:r>
               <w:rPr>
                 <w:rFonts w:ascii="GDSTransportWebsite" w:eastAsia="Times New Roman" w:hAnsi="GDSTransportWebsite" w:cs="Times New Roman"/>
@@ -486,7 +488,45 @@
                 <w:sz w:val="24"/>
                 <w:szCs w:val="24"/>
               </w:rPr>
-              <w:t>&lt;&lt;{dateFormat(submittedOn,‘d</w:t>
+              <w:t>Submitted</w:t>
+            </w:r>
+            <w:r>
+              <w:rPr>
+                <w:rFonts w:ascii="GDSTransportWebsite" w:eastAsia="Times New Roman" w:hAnsi="GDSTransportWebsite" w:cs="Times New Roman"/>
+                <w:color w:val="60686D"/>
+                <w:sz w:val="24"/>
+                <w:szCs w:val="24"/>
+              </w:rPr>
+              <w:t xml:space="preserve">: </w:t>
+            </w:r>
+            <w:r>
+              <w:rPr>
+                <w:rFonts w:ascii="GDSTransportWebsite" w:eastAsia="Times New Roman" w:hAnsi="GDSTransportWebsite" w:cs="Times New Roman"/>
+                <w:color w:val="60686D"/>
+                <w:sz w:val="24"/>
+                <w:szCs w:val="24"/>
+              </w:rPr>
+              <w:t>&lt;</w:t>
+            </w:r>
+            <w:proofErr w:type="gramStart"/>
+            <w:r>
+              <w:rPr>
+                <w:rFonts w:ascii="GDSTransportWebsite" w:eastAsia="Times New Roman" w:hAnsi="GDSTransportWebsite" w:cs="Times New Roman"/>
+                <w:color w:val="60686D"/>
+                <w:sz w:val="24"/>
+                <w:szCs w:val="24"/>
+              </w:rPr>
+              <w:t>&lt;{</w:t>
+            </w:r>
+            <w:proofErr w:type="gramEnd"/>
+            <w:r>
+              <w:rPr>
+                <w:rFonts w:ascii="GDSTransportWebsite" w:eastAsia="Times New Roman" w:hAnsi="GDSTransportWebsite" w:cs="Times New Roman"/>
+                <w:color w:val="60686D"/>
+                <w:sz w:val="24"/>
+                <w:szCs w:val="24"/>
+              </w:rPr>
+              <w:t>dateFormat(submittedOn,‘d</w:t>
             </w:r>
             <w:r>
               <w:rPr>
@@ -786,6 +826,7 @@
               </w:rPr>
               <w:t>.AddressLine</w:t>
             </w:r>
+            <w:proofErr w:type="gramStart"/>
             <w:r>
               <w:rPr>
                 <w:rFonts w:ascii="GDSTransportWebsite" w:hAnsi="GDSTransportWebsite"/>
@@ -798,7 +839,15 @@
                 <w:rFonts w:ascii="GDSTransportWebsite" w:hAnsi="GDSTransportWebsite"/>
                 <w:color w:val="0A0A0A"/>
               </w:rPr>
-              <w:t>!=null}&gt;&gt;&lt;&lt;</w:t>
+              <w:t>!=</w:t>
+            </w:r>
+            <w:proofErr w:type="gramEnd"/>
+            <w:r>
+              <w:rPr>
+                <w:rFonts w:ascii="GDSTransportWebsite" w:hAnsi="GDSTransportWebsite"/>
+                <w:color w:val="0A0A0A"/>
+              </w:rPr>
+              <w:t>null}&gt;&gt;&lt;&lt;</w:t>
             </w:r>
             <w:r>
               <w:rPr>
@@ -913,14 +962,30 @@
                 <w:rFonts w:ascii="GDSTransportWebsite" w:hAnsi="GDSTransportWebsite"/>
                 <w:color w:val="0A0A0A"/>
               </w:rPr>
-              <w:t>.AddressLine2&gt;&gt;&lt;&lt;es_&gt;&gt;&lt;&lt;cs_{</w:t>
-            </w:r>
-            <w:r>
-              <w:rPr>
-                <w:rFonts w:ascii="GDSTransportWebsite" w:hAnsi="GDSTransportWebsite"/>
-                <w:color w:val="0A0A0A"/>
-              </w:rPr>
-              <w:t>!isBlank(</w:t>
+              <w:t>.AddressLine2&gt;&gt;&lt;&lt;es_&gt;&gt;&lt;&lt;cs_</w:t>
+            </w:r>
+            <w:proofErr w:type="gramStart"/>
+            <w:r>
+              <w:rPr>
+                <w:rFonts w:ascii="GDSTransportWebsite" w:hAnsi="GDSTransportWebsite"/>
+                <w:color w:val="0A0A0A"/>
+              </w:rPr>
+              <w:t>{</w:t>
+            </w:r>
+            <w:r>
+              <w:rPr>
+                <w:rFonts w:ascii="GDSTransportWebsite" w:hAnsi="GDSTransportWebsite"/>
+                <w:color w:val="0A0A0A"/>
+              </w:rPr>
+              <w:t>!isBlank</w:t>
+            </w:r>
+            <w:proofErr w:type="gramEnd"/>
+            <w:r>
+              <w:rPr>
+                <w:rFonts w:ascii="GDSTransportWebsite" w:hAnsi="GDSTransportWebsite"/>
+                <w:color w:val="0A0A0A"/>
+              </w:rPr>
+              <w:t>(</w:t>
             </w:r>
             <w:r>
               <w:rPr>
@@ -992,7 +1057,15 @@
                 <w:rFonts w:ascii="GDSTransportWebsite" w:hAnsi="GDSTransportWebsite"/>
                 <w:color w:val="0A0A0A"/>
               </w:rPr>
-              <w:t>.AddressLine3&gt;&gt;&lt;&lt;es_&gt;&gt;&lt;&lt;cs_{</w:t>
+              <w:t>.AddressLine3&gt;&gt;&lt;&lt;es_&gt;&gt;&lt;&lt;cs_</w:t>
+            </w:r>
+            <w:proofErr w:type="gramStart"/>
+            <w:r>
+              <w:rPr>
+                <w:rFonts w:ascii="GDSTransportWebsite" w:hAnsi="GDSTransportWebsite"/>
+                <w:color w:val="0A0A0A"/>
+              </w:rPr>
+              <w:t>{</w:t>
             </w:r>
             <w:r>
               <w:rPr>
@@ -1006,7 +1079,15 @@
                 <w:rFonts w:ascii="GDSTransportWebsite" w:hAnsi="GDSTransportWebsite"/>
                 <w:color w:val="0A0A0A"/>
               </w:rPr>
-              <w:t>isBlank(</w:t>
+              <w:t>isBlank</w:t>
+            </w:r>
+            <w:proofErr w:type="gramEnd"/>
+            <w:r>
+              <w:rPr>
+                <w:rFonts w:ascii="GDSTransportWebsite" w:hAnsi="GDSTransportWebsite"/>
+                <w:color w:val="0A0A0A"/>
+              </w:rPr>
+              <w:t>(</w:t>
             </w:r>
             <w:r>
               <w:rPr>
@@ -1115,14 +1196,30 @@
                 <w:rFonts w:ascii="GDSTransportWebsite" w:hAnsi="GDSTransportWebsite"/>
                 <w:color w:val="0A0A0A"/>
               </w:rPr>
-              <w:t>.PostCode&gt;&gt;&lt;&lt;cs_{</w:t>
-            </w:r>
-            <w:r>
-              <w:rPr>
-                <w:rFonts w:ascii="GDSTransportWebsite" w:hAnsi="GDSTransportWebsite"/>
-                <w:color w:val="0A0A0A"/>
-              </w:rPr>
-              <w:t>!isBlank(</w:t>
+              <w:t>.PostCode&gt;&gt;&lt;&lt;cs_</w:t>
+            </w:r>
+            <w:proofErr w:type="gramStart"/>
+            <w:r>
+              <w:rPr>
+                <w:rFonts w:ascii="GDSTransportWebsite" w:hAnsi="GDSTransportWebsite"/>
+                <w:color w:val="0A0A0A"/>
+              </w:rPr>
+              <w:t>{</w:t>
+            </w:r>
+            <w:r>
+              <w:rPr>
+                <w:rFonts w:ascii="GDSTransportWebsite" w:hAnsi="GDSTransportWebsite"/>
+                <w:color w:val="0A0A0A"/>
+              </w:rPr>
+              <w:t>!isBlank</w:t>
+            </w:r>
+            <w:proofErr w:type="gramEnd"/>
+            <w:r>
+              <w:rPr>
+                <w:rFonts w:ascii="GDSTransportWebsite" w:hAnsi="GDSTransportWebsite"/>
+                <w:color w:val="0A0A0A"/>
+              </w:rPr>
+              <w:t>(</w:t>
             </w:r>
             <w:r>
               <w:rPr>
@@ -1220,13 +1317,21 @@
                 <w:rFonts w:ascii="GDSTransportWebsite" w:hAnsi="GDSTransportWebsite"/>
                 <w:color w:val="000000" w:themeColor="text1"/>
               </w:rPr>
-              <w:t>&lt;&lt;cs_{</w:t>
-            </w:r>
+              <w:t>&lt;&lt;cs_</w:t>
+            </w:r>
+            <w:proofErr w:type="gramStart"/>
             <w:r>
               <w:rPr>
                 <w:rFonts w:ascii="GDSTransportWebsite" w:hAnsi="GDSTransportWebsite"/>
                 <w:color w:val="000000" w:themeColor="text1"/>
               </w:rPr>
+              <w:t>{</w:t>
+            </w:r>
+            <w:r>
+              <w:rPr>
+                <w:rFonts w:ascii="GDSTransportWebsite" w:hAnsi="GDSTransportWebsite"/>
+                <w:color w:val="000000" w:themeColor="text1"/>
+              </w:rPr>
               <w:t>!</w:t>
             </w:r>
             <w:r>
@@ -1234,7 +1339,15 @@
                 <w:rFonts w:ascii="GDSTransportWebsite" w:hAnsi="GDSTransportWebsite"/>
                 <w:color w:val="000000" w:themeColor="text1"/>
               </w:rPr>
-              <w:t>isBlank(</w:t>
+              <w:t>isBlank</w:t>
+            </w:r>
+            <w:proofErr w:type="gramEnd"/>
+            <w:r>
+              <w:rPr>
+                <w:rFonts w:ascii="GDSTransportWebsite" w:hAnsi="GDSTransportWebsite"/>
+                <w:color w:val="000000" w:themeColor="text1"/>
+              </w:rPr>
+              <w:t>(</w:t>
             </w:r>
             <w:r>
               <w:rPr>
@@ -1286,13 +1399,21 @@
                 <w:rFonts w:ascii="GDSTransportWebsite" w:hAnsi="GDSTransportWebsite"/>
                 <w:color w:val="000000" w:themeColor="text1"/>
               </w:rPr>
-              <w:t>&lt;&lt;cs_{</w:t>
-            </w:r>
+              <w:t>&lt;&lt;cs_</w:t>
+            </w:r>
+            <w:proofErr w:type="gramStart"/>
             <w:r>
               <w:rPr>
                 <w:rFonts w:ascii="GDSTransportWebsite" w:hAnsi="GDSTransportWebsite"/>
                 <w:color w:val="000000" w:themeColor="text1"/>
               </w:rPr>
+              <w:t>{</w:t>
+            </w:r>
+            <w:r>
+              <w:rPr>
+                <w:rFonts w:ascii="GDSTransportWebsite" w:hAnsi="GDSTransportWebsite"/>
+                <w:color w:val="000000" w:themeColor="text1"/>
+              </w:rPr>
               <w:t>!</w:t>
             </w:r>
             <w:r>
@@ -1300,7 +1421,15 @@
                 <w:rFonts w:ascii="GDSTransportWebsite" w:hAnsi="GDSTransportWebsite"/>
                 <w:color w:val="000000" w:themeColor="text1"/>
               </w:rPr>
-              <w:t>isBlank(</w:t>
+              <w:t>isBlank</w:t>
+            </w:r>
+            <w:proofErr w:type="gramEnd"/>
+            <w:r>
+              <w:rPr>
+                <w:rFonts w:ascii="GDSTransportWebsite" w:hAnsi="GDSTransportWebsite"/>
+                <w:color w:val="000000" w:themeColor="text1"/>
+              </w:rPr>
+              <w:t>(</w:t>
             </w:r>
             <w:r>
               <w:rPr>
@@ -1453,6 +1582,7 @@
               </w:rPr>
               <w:t>&lt;</w:t>
             </w:r>
+            <w:proofErr w:type="gramStart"/>
             <w:r>
               <w:rPr>
                 <w:rFonts w:ascii="GDSTransportWebsite" w:hAnsi="GDSTransportWebsite"/>
@@ -1467,6 +1597,7 @@
               </w:rPr>
               <w:t>.contactName</w:t>
             </w:r>
+            <w:proofErr w:type="gramEnd"/>
             <w:r>
               <w:rPr>
                 <w:rFonts w:ascii="GDSTransportWebsite" w:hAnsi="GDSTransportWebsite"/>
@@ -1554,6 +1685,7 @@
               </w:rPr>
               <w:t>&lt;</w:t>
             </w:r>
+            <w:proofErr w:type="gramStart"/>
             <w:r>
               <w:rPr>
                 <w:rFonts w:ascii="GDSTransportWebsite" w:hAnsi="GDSTransportWebsite"/>
@@ -1582,6 +1714,7 @@
               </w:rPr>
               <w:t>Name</w:t>
             </w:r>
+            <w:proofErr w:type="gramEnd"/>
             <w:r>
               <w:rPr>
                 <w:rFonts w:ascii="GDSTransportWebsite" w:hAnsi="GDSTransportWebsite"/>
@@ -1682,7 +1815,15 @@
                 <w:rFonts w:ascii="GDSTransportWebsite" w:hAnsi="GDSTransportWebsite"/>
                 <w:color w:val="0A0A0A"/>
               </w:rPr>
-              <w:t>&lt;cs_{</w:t>
+              <w:t>&lt;cs_</w:t>
+            </w:r>
+            <w:proofErr w:type="gramStart"/>
+            <w:r>
+              <w:rPr>
+                <w:rFonts w:ascii="GDSTransportWebsite" w:hAnsi="GDSTransportWebsite"/>
+                <w:color w:val="0A0A0A"/>
+              </w:rPr>
+              <w:t>{</w:t>
             </w:r>
             <w:bookmarkStart w:id="0" w:name="OLE_LINK1"/>
             <w:bookmarkStart w:id="1" w:name="OLE_LINK2"/>
@@ -1691,7 +1832,15 @@
                 <w:rFonts w:ascii="GDSTransportWebsite" w:hAnsi="GDSTransportWebsite"/>
                 <w:color w:val="0A0A0A"/>
               </w:rPr>
-              <w:t>!isBlank(</w:t>
+              <w:t>!isBlank</w:t>
+            </w:r>
+            <w:proofErr w:type="gramEnd"/>
+            <w:r>
+              <w:rPr>
+                <w:rFonts w:ascii="GDSTransportWebsite" w:hAnsi="GDSTransportWebsite"/>
+                <w:color w:val="0A0A0A"/>
+              </w:rPr>
+              <w:t>(</w:t>
             </w:r>
             <w:bookmarkEnd w:id="0"/>
             <w:bookmarkEnd w:id="1"/>
@@ -1844,6 +1993,7 @@
               </w:rPr>
               <w:t>&lt;&lt;</w:t>
             </w:r>
+            <w:proofErr w:type="gramStart"/>
             <w:r>
               <w:rPr>
                 <w:rFonts w:ascii="GDSTransportWebsite" w:hAnsi="GDSTransportWebsite"/>
@@ -1870,7 +2020,15 @@
                 <w:rFonts w:ascii="GDSTransportWebsite" w:hAnsi="GDSTransportWebsite"/>
                 <w:color w:val="0A0A0A"/>
               </w:rPr>
-              <w:t>ddress.AddressLine2&gt;&gt;&lt;&lt;es_&gt;&gt;&lt;&lt;cs_{</w:t>
+              <w:t>ddress.AddressLine</w:t>
+            </w:r>
+            <w:proofErr w:type="gramEnd"/>
+            <w:r>
+              <w:rPr>
+                <w:rFonts w:ascii="GDSTransportWebsite" w:hAnsi="GDSTransportWebsite"/>
+                <w:color w:val="0A0A0A"/>
+              </w:rPr>
+              <w:t>2&gt;&gt;&lt;&lt;es_&gt;&gt;&lt;&lt;cs_{</w:t>
             </w:r>
             <w:r>
               <w:rPr>
@@ -1937,6 +2095,7 @@
               </w:rPr>
               <w:t>&lt;&lt;</w:t>
             </w:r>
+            <w:proofErr w:type="gramStart"/>
             <w:r>
               <w:rPr>
                 <w:rFonts w:ascii="GDSTransportWebsite" w:hAnsi="GDSTransportWebsite"/>
@@ -1963,7 +2122,15 @@
                 <w:rFonts w:ascii="GDSTransportWebsite" w:hAnsi="GDSTransportWebsite"/>
                 <w:color w:val="0A0A0A"/>
               </w:rPr>
-              <w:t>ddress.AddressLine3&gt;&gt;&lt;&lt;es_&gt;&gt;&lt;&lt;cs_{</w:t>
+              <w:t>ddress.AddressLine</w:t>
+            </w:r>
+            <w:proofErr w:type="gramEnd"/>
+            <w:r>
+              <w:rPr>
+                <w:rFonts w:ascii="GDSTransportWebsite" w:hAnsi="GDSTransportWebsite"/>
+                <w:color w:val="0A0A0A"/>
+              </w:rPr>
+              <w:t>3&gt;&gt;&lt;&lt;es_&gt;&gt;&lt;&lt;cs_{</w:t>
             </w:r>
             <w:r>
               <w:rPr>
@@ -2030,6 +2197,7 @@
               </w:rPr>
               <w:t>&lt;&lt;</w:t>
             </w:r>
+            <w:proofErr w:type="gramStart"/>
             <w:r>
               <w:rPr>
                 <w:rFonts w:ascii="GDSTransportWebsite" w:hAnsi="GDSTransportWebsite"/>
@@ -2056,7 +2224,15 @@
                 <w:rFonts w:ascii="GDSTransportWebsite" w:hAnsi="GDSTransportWebsite"/>
                 <w:color w:val="0A0A0A"/>
               </w:rPr>
-              <w:t>ddress.PostTown&gt;&gt;&lt;&lt;es_&gt;&gt;</w:t>
+              <w:t>ddress.PostTown</w:t>
+            </w:r>
+            <w:proofErr w:type="gramEnd"/>
+            <w:r>
+              <w:rPr>
+                <w:rFonts w:ascii="GDSTransportWebsite" w:hAnsi="GDSTransportWebsite"/>
+                <w:color w:val="0A0A0A"/>
+              </w:rPr>
+              <w:t>&gt;&gt;&lt;&lt;es_&gt;&gt;</w:t>
             </w:r>
           </w:p>
           <w:p>
@@ -2074,6 +2250,7 @@
               </w:rPr>
               <w:t>&lt;&lt;</w:t>
             </w:r>
+            <w:proofErr w:type="gramStart"/>
             <w:r>
               <w:rPr>
                 <w:rFonts w:ascii="GDSTransportWebsite" w:hAnsi="GDSTransportWebsite"/>
@@ -2100,7 +2277,15 @@
                 <w:rFonts w:ascii="GDSTransportWebsite" w:hAnsi="GDSTransportWebsite"/>
                 <w:color w:val="0A0A0A"/>
               </w:rPr>
-              <w:t>ddress.PostCode&gt;&gt;&lt;&lt;cs_{</w:t>
+              <w:t>ddress.PostCode</w:t>
+            </w:r>
+            <w:proofErr w:type="gramEnd"/>
+            <w:r>
+              <w:rPr>
+                <w:rFonts w:ascii="GDSTransportWebsite" w:hAnsi="GDSTransportWebsite"/>
+                <w:color w:val="0A0A0A"/>
+              </w:rPr>
+              <w:t>&gt;&gt;&lt;&lt;cs_{</w:t>
             </w:r>
             <w:r>
               <w:rPr>
@@ -2169,6 +2354,7 @@
               </w:rPr>
               <w:t>&lt;&lt;</w:t>
             </w:r>
+            <w:proofErr w:type="gramStart"/>
             <w:r>
               <w:rPr>
                 <w:rFonts w:ascii="GDSTransportWebsite" w:hAnsi="GDSTransportWebsite"/>
@@ -2195,7 +2381,15 @@
                 <w:rFonts w:ascii="GDSTransportWebsite" w:hAnsi="GDSTransportWebsite"/>
                 <w:color w:val="0A0A0A"/>
               </w:rPr>
-              <w:t>ddress.Country&gt;&gt;&lt;&lt;es_&gt;&gt;</w:t>
+              <w:t>ddress.Country</w:t>
+            </w:r>
+            <w:proofErr w:type="gramEnd"/>
+            <w:r>
+              <w:rPr>
+                <w:rFonts w:ascii="GDSTransportWebsite" w:hAnsi="GDSTransportWebsite"/>
+                <w:color w:val="0A0A0A"/>
+              </w:rPr>
+              <w:t>&gt;&gt;&lt;&lt;es_&gt;&gt;</w:t>
             </w:r>
           </w:p>
         </w:tc>
@@ -2253,6 +2447,7 @@
               </w:rPr>
               <w:t xml:space="preserve">&lt;&lt; </w:t>
             </w:r>
+            <w:proofErr w:type="gramStart"/>
             <w:r>
               <w:rPr>
                 <w:rFonts w:ascii="GDSTransportWebsite" w:hAnsi="GDSTransportWebsite"/>
@@ -2265,7 +2460,15 @@
                 <w:rFonts w:ascii="GDSTransportWebsite" w:hAnsi="GDSTransportWebsite"/>
                 <w:color w:val="0A0A0A"/>
               </w:rPr>
-              <w:t>.phoneNumber&gt;&gt;</w:t>
+              <w:t>.phoneNumber</w:t>
+            </w:r>
+            <w:proofErr w:type="gramEnd"/>
+            <w:r>
+              <w:rPr>
+                <w:rFonts w:ascii="GDSTransportWebsite" w:hAnsi="GDSTransportWebsite"/>
+                <w:color w:val="0A0A0A"/>
+              </w:rPr>
+              <w:t>&gt;&gt;</w:t>
             </w:r>
           </w:p>
         </w:tc>
@@ -2323,6 +2526,7 @@
               </w:rPr>
               <w:t>&lt;&lt;</w:t>
             </w:r>
+            <w:proofErr w:type="gramStart"/>
             <w:r>
               <w:rPr>
                 <w:rFonts w:ascii="GDSTransportWebsite" w:hAnsi="GDSTransportWebsite"/>
@@ -2335,7 +2539,15 @@
                 <w:rFonts w:ascii="GDSTransportWebsite" w:hAnsi="GDSTransportWebsite"/>
                 <w:color w:val="0A0A0A"/>
               </w:rPr>
-              <w:t>.dxAddress&gt;&gt;</w:t>
+              <w:t>.dxAddress</w:t>
+            </w:r>
+            <w:proofErr w:type="gramEnd"/>
+            <w:r>
+              <w:rPr>
+                <w:rFonts w:ascii="GDSTransportWebsite" w:hAnsi="GDSTransportWebsite"/>
+                <w:color w:val="0A0A0A"/>
+              </w:rPr>
+              <w:t>&gt;&gt;</w:t>
             </w:r>
           </w:p>
         </w:tc>
@@ -2393,6 +2605,7 @@
               </w:rPr>
               <w:t>&lt;&lt;</w:t>
             </w:r>
+            <w:proofErr w:type="gramStart"/>
             <w:r>
               <w:rPr>
                 <w:rFonts w:ascii="GDSTransportWebsite" w:hAnsi="GDSTransportWebsite"/>
@@ -2405,7 +2618,15 @@
                 <w:rFonts w:ascii="GDSTransportWebsite" w:hAnsi="GDSTransportWebsite"/>
                 <w:color w:val="0A0A0A"/>
               </w:rPr>
-              <w:t>.emailAddress&gt;&gt;</w:t>
+              <w:t>.emailAddress</w:t>
+            </w:r>
+            <w:proofErr w:type="gramEnd"/>
+            <w:r>
+              <w:rPr>
+                <w:rFonts w:ascii="GDSTransportWebsite" w:hAnsi="GDSTransportWebsite"/>
+                <w:color w:val="0A0A0A"/>
+              </w:rPr>
+              <w:t>&gt;&gt;</w:t>
             </w:r>
           </w:p>
         </w:tc>
@@ -2693,6 +2914,7 @@
               </w:rPr>
               <w:t>.AddressLine</w:t>
             </w:r>
+            <w:proofErr w:type="gramStart"/>
             <w:r>
               <w:rPr>
                 <w:rFonts w:ascii="GDSTransportWebsite" w:hAnsi="GDSTransportWebsite"/>
@@ -2705,7 +2927,15 @@
                 <w:rFonts w:ascii="GDSTransportWebsite" w:hAnsi="GDSTransportWebsite"/>
                 <w:color w:val="0A0A0A"/>
               </w:rPr>
-              <w:t>!=null}&gt;&gt;&lt;&lt;</w:t>
+              <w:t>!=</w:t>
+            </w:r>
+            <w:proofErr w:type="gramEnd"/>
+            <w:r>
+              <w:rPr>
+                <w:rFonts w:ascii="GDSTransportWebsite" w:hAnsi="GDSTransportWebsite"/>
+                <w:color w:val="0A0A0A"/>
+              </w:rPr>
+              <w:t>null}&gt;&gt;&lt;&lt;</w:t>
             </w:r>
             <w:r>
               <w:rPr>
@@ -2799,14 +3029,30 @@
                 <w:rFonts w:ascii="GDSTransportWebsite" w:hAnsi="GDSTransportWebsite"/>
                 <w:color w:val="0A0A0A"/>
               </w:rPr>
-              <w:t>ddress.AddressLine2&gt;&gt;&lt;&lt;es_&gt;&gt;&lt;&lt;cs_{</w:t>
-            </w:r>
-            <w:r>
-              <w:rPr>
-                <w:rFonts w:ascii="GDSTransportWebsite" w:hAnsi="GDSTransportWebsite"/>
-                <w:color w:val="0A0A0A"/>
-              </w:rPr>
-              <w:t>!isBlank(primaryA</w:t>
+              <w:t>ddress.AddressLine2&gt;&gt;&lt;&lt;es_&gt;&gt;&lt;&lt;cs_</w:t>
+            </w:r>
+            <w:proofErr w:type="gramStart"/>
+            <w:r>
+              <w:rPr>
+                <w:rFonts w:ascii="GDSTransportWebsite" w:hAnsi="GDSTransportWebsite"/>
+                <w:color w:val="0A0A0A"/>
+              </w:rPr>
+              <w:t>{</w:t>
+            </w:r>
+            <w:r>
+              <w:rPr>
+                <w:rFonts w:ascii="GDSTransportWebsite" w:hAnsi="GDSTransportWebsite"/>
+                <w:color w:val="0A0A0A"/>
+              </w:rPr>
+              <w:t>!isBlank</w:t>
+            </w:r>
+            <w:proofErr w:type="gramEnd"/>
+            <w:r>
+              <w:rPr>
+                <w:rFonts w:ascii="GDSTransportWebsite" w:hAnsi="GDSTransportWebsite"/>
+                <w:color w:val="0A0A0A"/>
+              </w:rPr>
+              <w:t>(primaryA</w:t>
             </w:r>
             <w:r>
               <w:rPr>
@@ -2857,7 +3103,15 @@
                 <w:rFonts w:ascii="GDSTransportWebsite" w:hAnsi="GDSTransportWebsite"/>
                 <w:color w:val="0A0A0A"/>
               </w:rPr>
-              <w:t>ddress.AddressLine3&gt;&gt;&lt;&lt;es_&gt;&gt;&lt;&lt;cs_{</w:t>
+              <w:t>ddress.AddressLine3&gt;&gt;&lt;&lt;es_&gt;&gt;&lt;&lt;cs_</w:t>
+            </w:r>
+            <w:proofErr w:type="gramStart"/>
+            <w:r>
+              <w:rPr>
+                <w:rFonts w:ascii="GDSTransportWebsite" w:hAnsi="GDSTransportWebsite"/>
+                <w:color w:val="0A0A0A"/>
+              </w:rPr>
+              <w:t>{</w:t>
             </w:r>
             <w:r>
               <w:rPr>
@@ -2871,7 +3125,15 @@
                 <w:rFonts w:ascii="GDSTransportWebsite" w:hAnsi="GDSTransportWebsite"/>
                 <w:color w:val="0A0A0A"/>
               </w:rPr>
-              <w:t>isBlank(primaryA</w:t>
+              <w:t>isBlank</w:t>
+            </w:r>
+            <w:proofErr w:type="gramEnd"/>
+            <w:r>
+              <w:rPr>
+                <w:rFonts w:ascii="GDSTransportWebsite" w:hAnsi="GDSTransportWebsite"/>
+                <w:color w:val="0A0A0A"/>
+              </w:rPr>
+              <w:t>(primaryA</w:t>
             </w:r>
             <w:r>
               <w:rPr>
@@ -2952,14 +3214,30 @@
                 <w:rFonts w:ascii="GDSTransportWebsite" w:hAnsi="GDSTransportWebsite"/>
                 <w:color w:val="0A0A0A"/>
               </w:rPr>
-              <w:t>ddress.PostCode&gt;&gt;&lt;&lt;cs_{</w:t>
-            </w:r>
-            <w:r>
-              <w:rPr>
-                <w:rFonts w:ascii="GDSTransportWebsite" w:hAnsi="GDSTransportWebsite"/>
-                <w:color w:val="0A0A0A"/>
-              </w:rPr>
-              <w:t>!isBlank(primaryA</w:t>
+              <w:t>ddress.PostCode&gt;&gt;&lt;&lt;cs_</w:t>
+            </w:r>
+            <w:proofErr w:type="gramStart"/>
+            <w:r>
+              <w:rPr>
+                <w:rFonts w:ascii="GDSTransportWebsite" w:hAnsi="GDSTransportWebsite"/>
+                <w:color w:val="0A0A0A"/>
+              </w:rPr>
+              <w:t>{</w:t>
+            </w:r>
+            <w:r>
+              <w:rPr>
+                <w:rFonts w:ascii="GDSTransportWebsite" w:hAnsi="GDSTransportWebsite"/>
+                <w:color w:val="0A0A0A"/>
+              </w:rPr>
+              <w:t>!isBlank</w:t>
+            </w:r>
+            <w:proofErr w:type="gramEnd"/>
+            <w:r>
+              <w:rPr>
+                <w:rFonts w:ascii="GDSTransportWebsite" w:hAnsi="GDSTransportWebsite"/>
+                <w:color w:val="0A0A0A"/>
+              </w:rPr>
+              <w:t>(primaryA</w:t>
             </w:r>
             <w:r>
               <w:rPr>
@@ -3109,6 +3387,7 @@
               </w:rPr>
               <w:t>&lt;</w:t>
             </w:r>
+            <w:proofErr w:type="gramStart"/>
             <w:r>
               <w:rPr>
                 <w:rFonts w:ascii="GDSTransportWebsite" w:hAnsi="GDSTransportWebsite"/>
@@ -3130,6 +3409,7 @@
               </w:rPr>
               <w:t>Name</w:t>
             </w:r>
+            <w:proofErr w:type="gramEnd"/>
             <w:r>
               <w:rPr>
                 <w:rFonts w:ascii="GDSTransportWebsite" w:hAnsi="GDSTransportWebsite"/>
@@ -3200,7 +3480,114 @@
                 <w:rFonts w:ascii="GDSTransportWebsite" w:hAnsi="GDSTransportWebsite"/>
                 <w:color w:val="0A0A0A"/>
               </w:rPr>
-              <w:t>cs_{</w:t>
+              <w:t>cs_</w:t>
+            </w:r>
+            <w:proofErr w:type="gramStart"/>
+            <w:r>
+              <w:rPr>
+                <w:rFonts w:ascii="GDSTransportWebsite" w:hAnsi="GDSTransportWebsite"/>
+                <w:color w:val="0A0A0A"/>
+              </w:rPr>
+              <w:t>{</w:t>
+            </w:r>
+            <w:r>
+              <w:rPr>
+                <w:rFonts w:ascii="GDSTransportWebsite" w:hAnsi="GDSTransportWebsite"/>
+                <w:color w:val="0A0A0A"/>
+              </w:rPr>
+              <w:t>!isBlank</w:t>
+            </w:r>
+            <w:proofErr w:type="gramEnd"/>
+            <w:r>
+              <w:rPr>
+                <w:rFonts w:ascii="GDSTransportWebsite" w:hAnsi="GDSTransportWebsite"/>
+                <w:color w:val="0A0A0A"/>
+              </w:rPr>
+              <w:t>(</w:t>
+            </w:r>
+            <w:r>
+              <w:rPr>
+                <w:rFonts w:ascii="GDSTransportWebsite" w:hAnsi="GDSTransportWebsite"/>
+                <w:color w:val="0A0A0A"/>
+              </w:rPr>
+              <w:t>representative.</w:t>
+            </w:r>
+            <w:r>
+              <w:rPr>
+                <w:rFonts w:ascii="GDSTransportWebsite" w:hAnsi="GDSTransportWebsite"/>
+                <w:color w:val="0A0A0A"/>
+              </w:rPr>
+              <w:t>serviceA</w:t>
+            </w:r>
+            <w:r>
+              <w:rPr>
+                <w:rFonts w:ascii="GDSTransportWebsite" w:hAnsi="GDSTransportWebsite"/>
+                <w:color w:val="0A0A0A"/>
+              </w:rPr>
+              <w:t>ddress.AddressLine</w:t>
+            </w:r>
+            <w:r>
+              <w:rPr>
+                <w:rFonts w:ascii="GDSTransportWebsite" w:hAnsi="GDSTransportWebsite"/>
+                <w:color w:val="0A0A0A"/>
+              </w:rPr>
+              <w:t>1</w:t>
+            </w:r>
+            <w:r>
+              <w:rPr>
+                <w:rFonts w:ascii="GDSTransportWebsite" w:hAnsi="GDSTransportWebsite"/>
+                <w:color w:val="0A0A0A"/>
+              </w:rPr>
+              <w:t>)</w:t>
+            </w:r>
+            <w:r>
+              <w:rPr>
+                <w:rFonts w:ascii="GDSTransportWebsite" w:hAnsi="GDSTransportWebsite"/>
+                <w:color w:val="0A0A0A"/>
+              </w:rPr>
+              <w:t>}&gt;&gt;</w:t>
+            </w:r>
+            <w:r>
+              <w:rPr>
+                <w:rFonts w:ascii="GDSTransportWebsite" w:hAnsi="GDSTransportWebsite"/>
+                <w:color w:val="0A0A0A"/>
+              </w:rPr>
+              <w:t>&lt;&lt;</w:t>
+            </w:r>
+            <w:r>
+              <w:rPr>
+                <w:rFonts w:ascii="GDSTransportWebsite" w:hAnsi="GDSTransportWebsite"/>
+                <w:color w:val="0A0A0A"/>
+              </w:rPr>
+              <w:t>representative.</w:t>
+            </w:r>
+            <w:r>
+              <w:rPr>
+                <w:rFonts w:ascii="GDSTransportWebsite" w:hAnsi="GDSTransportWebsite"/>
+                <w:color w:val="0A0A0A"/>
+              </w:rPr>
+              <w:t>serviceA</w:t>
+            </w:r>
+            <w:r>
+              <w:rPr>
+                <w:rFonts w:ascii="GDSTransportWebsite" w:hAnsi="GDSTransportWebsite"/>
+                <w:color w:val="0A0A0A"/>
+              </w:rPr>
+              <w:t>ddress.AddressLine1&gt;&gt;</w:t>
+            </w:r>
+            <w:r>
+              <w:rPr>
+                <w:rFonts w:ascii="GDSTransportWebsite" w:hAnsi="GDSTransportWebsite"/>
+                <w:color w:val="0A0A0A"/>
+              </w:rPr>
+              <w:t>&lt;&lt;es_&gt;&gt;</w:t>
+            </w:r>
+            <w:r>
+              <w:rPr>
+                <w:rFonts w:ascii="GDSTransportWebsite" w:hAnsi="GDSTransportWebsite"/>
+                <w:color w:val="0A0A0A"/>
+              </w:rPr>
+              <w:t>&lt;&lt;cs_{</w:t>
             </w:r>
             <w:r>
               <w:rPr>
@@ -3228,14 +3615,95 @@
                 <w:rFonts w:ascii="GDSTransportWebsite" w:hAnsi="GDSTransportWebsite"/>
                 <w:color w:val="0A0A0A"/>
               </w:rPr>
+              <w:t>ddress.AddressLine2</w:t>
+            </w:r>
+            <w:r>
+              <w:rPr>
+                <w:rFonts w:ascii="GDSTransportWebsite" w:hAnsi="GDSTransportWebsite"/>
+                <w:color w:val="0A0A0A"/>
+              </w:rPr>
+              <w:t>)</w:t>
+            </w:r>
+            <w:r>
+              <w:rPr>
+                <w:rFonts w:ascii="GDSTransportWebsite" w:hAnsi="GDSTransportWebsite"/>
+                <w:color w:val="0A0A0A"/>
+              </w:rPr>
+              <w:t>}&gt;&gt;</w:t>
+            </w:r>
+          </w:p>
+          <w:p>
+            <w:pPr>
+              <w:spacing w:before="40" w:after="40"/>
+              <w:rPr>
+                <w:rFonts w:ascii="GDSTransportWebsite" w:hAnsi="GDSTransportWebsite"/>
+                <w:color w:val="0A0A0A"/>
+              </w:rPr>
+            </w:pPr>
+            <w:r>
+              <w:rPr>
+                <w:rFonts w:ascii="GDSTransportWebsite" w:hAnsi="GDSTransportWebsite"/>
+                <w:color w:val="0A0A0A"/>
+              </w:rPr>
+              <w:t>&lt;&lt;</w:t>
+            </w:r>
+            <w:proofErr w:type="gramStart"/>
+            <w:r>
+              <w:rPr>
+                <w:rFonts w:ascii="GDSTransportWebsite" w:hAnsi="GDSTransportWebsite"/>
+                <w:color w:val="0A0A0A"/>
+              </w:rPr>
+              <w:t>representative.</w:t>
+            </w:r>
+            <w:r>
+              <w:rPr>
+                <w:rFonts w:ascii="GDSTransportWebsite" w:hAnsi="GDSTransportWebsite"/>
+                <w:color w:val="0A0A0A"/>
+              </w:rPr>
+              <w:t>serviceA</w:t>
+            </w:r>
+            <w:r>
+              <w:rPr>
+                <w:rFonts w:ascii="GDSTransportWebsite" w:hAnsi="GDSTransportWebsite"/>
+                <w:color w:val="0A0A0A"/>
+              </w:rPr>
               <w:t>ddress.AddressLine</w:t>
             </w:r>
-            <w:r>
-              <w:rPr>
-                <w:rFonts w:ascii="GDSTransportWebsite" w:hAnsi="GDSTransportWebsite"/>
-                <w:color w:val="0A0A0A"/>
-              </w:rPr>
-              <w:t>1</w:t>
+            <w:proofErr w:type="gramEnd"/>
+            <w:r>
+              <w:rPr>
+                <w:rFonts w:ascii="GDSTransportWebsite" w:hAnsi="GDSTransportWebsite"/>
+                <w:color w:val="0A0A0A"/>
+              </w:rPr>
+              <w:t>2&gt;&gt;&lt;&lt;es_&gt;&gt;&lt;&lt;cs_{</w:t>
+            </w:r>
+            <w:r>
+              <w:rPr>
+                <w:rFonts w:ascii="GDSTransportWebsite" w:hAnsi="GDSTransportWebsite"/>
+                <w:color w:val="0A0A0A"/>
+              </w:rPr>
+              <w:t>!isBlank(</w:t>
+            </w:r>
+            <w:r>
+              <w:rPr>
+                <w:rFonts w:ascii="GDSTransportWebsite" w:hAnsi="GDSTransportWebsite"/>
+                <w:color w:val="0A0A0A"/>
+              </w:rPr>
+              <w:t>representative.</w:t>
+            </w:r>
+            <w:r>
+              <w:rPr>
+                <w:rFonts w:ascii="GDSTransportWebsite" w:hAnsi="GDSTransportWebsite"/>
+                <w:color w:val="0A0A0A"/>
+              </w:rPr>
+              <w:t>serviceA</w:t>
+            </w:r>
+            <w:r>
+              <w:rPr>
+                <w:rFonts w:ascii="GDSTransportWebsite" w:hAnsi="GDSTransportWebsite"/>
+                <w:color w:val="0A0A0A"/>
+              </w:rPr>
+              <w:t>ddress.AddressLine3</w:t>
             </w:r>
             <w:r>
               <w:rPr>
@@ -3251,6 +3719,15 @@
               </w:rPr>
               <w:t>}&gt;&gt;</w:t>
             </w:r>
+          </w:p>
+          <w:p>
+            <w:pPr>
+              <w:spacing w:before="40" w:after="40"/>
+              <w:rPr>
+                <w:rFonts w:ascii="GDSTransportWebsite" w:hAnsi="GDSTransportWebsite"/>
+                <w:color w:val="0A0A0A"/>
+              </w:rPr>
+            </w:pPr>
             <w:r>
               <w:rPr>
                 <w:rFonts w:ascii="GDSTransportWebsite" w:hAnsi="GDSTransportWebsite"/>
@@ -3258,6 +3735,7 @@
               </w:rPr>
               <w:t>&lt;&lt;</w:t>
             </w:r>
+            <w:proofErr w:type="gramStart"/>
             <w:r>
               <w:rPr>
                 <w:rFonts w:ascii="GDSTransportWebsite" w:hAnsi="GDSTransportWebsite"/>
@@ -3277,21 +3755,15 @@
                 <w:rFonts w:ascii="GDSTransportWebsite" w:hAnsi="GDSTransportWebsite"/>
                 <w:color w:val="0A0A0A"/>
               </w:rPr>
-              <w:t>ddress.AddressLine1&gt;&gt;</w:t>
-            </w:r>
-            <w:r>
-              <w:rPr>
-                <w:rFonts w:ascii="GDSTransportWebsite" w:hAnsi="GDSTransportWebsite"/>
-                <w:color w:val="0A0A0A"/>
-              </w:rPr>
-              <w:t>&lt;&lt;es_&gt;&gt;</w:t>
-            </w:r>
-            <w:r>
-              <w:rPr>
-                <w:rFonts w:ascii="GDSTransportWebsite" w:hAnsi="GDSTransportWebsite"/>
-                <w:color w:val="0A0A0A"/>
-              </w:rPr>
-              <w:t>&lt;&lt;cs_{</w:t>
+              <w:t>ddress.AddressLine</w:t>
+            </w:r>
+            <w:proofErr w:type="gramEnd"/>
+            <w:r>
+              <w:rPr>
+                <w:rFonts w:ascii="GDSTransportWebsite" w:hAnsi="GDSTransportWebsite"/>
+                <w:color w:val="0A0A0A"/>
+              </w:rPr>
+              <w:t>3&gt;&gt;&lt;&lt;es_&gt;&gt;&lt;&lt;cs_{</w:t>
             </w:r>
             <w:r>
               <w:rPr>
@@ -3319,7 +3791,7 @@
                 <w:rFonts w:ascii="GDSTransportWebsite" w:hAnsi="GDSTransportWebsite"/>
                 <w:color w:val="0A0A0A"/>
               </w:rPr>
-              <w:t>ddress.AddressLine2</w:t>
+              <w:t>ddress.PostTown</w:t>
             </w:r>
             <w:r>
               <w:rPr>
@@ -3351,6 +3823,7 @@
               </w:rPr>
               <w:t>&lt;&lt;</w:t>
             </w:r>
+            <w:proofErr w:type="gramStart"/>
             <w:r>
               <w:rPr>
                 <w:rFonts w:ascii="GDSTransportWebsite" w:hAnsi="GDSTransportWebsite"/>
@@ -3370,7 +3843,61 @@
                 <w:rFonts w:ascii="GDSTransportWebsite" w:hAnsi="GDSTransportWebsite"/>
                 <w:color w:val="0A0A0A"/>
               </w:rPr>
-              <w:t>ddress.AddressLine2&gt;&gt;&lt;&lt;es_&gt;&gt;&lt;&lt;cs_{</w:t>
+              <w:t>ddress.PostTown</w:t>
+            </w:r>
+            <w:proofErr w:type="gramEnd"/>
+            <w:r>
+              <w:rPr>
+                <w:rFonts w:ascii="GDSTransportWebsite" w:hAnsi="GDSTransportWebsite"/>
+                <w:color w:val="0A0A0A"/>
+              </w:rPr>
+              <w:t>&gt;&gt;&lt;&lt;es_&gt;&gt;</w:t>
+            </w:r>
+          </w:p>
+          <w:p>
+            <w:pPr>
+              <w:spacing w:before="40" w:after="40"/>
+              <w:rPr>
+                <w:rFonts w:ascii="GDSTransportWebsite" w:hAnsi="GDSTransportWebsite"/>
+                <w:color w:val="0A0A0A"/>
+              </w:rPr>
+            </w:pPr>
+            <w:r>
+              <w:rPr>
+                <w:rFonts w:ascii="GDSTransportWebsite" w:hAnsi="GDSTransportWebsite"/>
+                <w:color w:val="0A0A0A"/>
+              </w:rPr>
+              <w:t>&lt;&lt;</w:t>
+            </w:r>
+            <w:proofErr w:type="gramStart"/>
+            <w:r>
+              <w:rPr>
+                <w:rFonts w:ascii="GDSTransportWebsite" w:hAnsi="GDSTransportWebsite"/>
+                <w:color w:val="0A0A0A"/>
+              </w:rPr>
+              <w:t>representative.</w:t>
+            </w:r>
+            <w:r>
+              <w:rPr>
+                <w:rFonts w:ascii="GDSTransportWebsite" w:hAnsi="GDSTransportWebsite"/>
+                <w:color w:val="0A0A0A"/>
+              </w:rPr>
+              <w:t>serviceA</w:t>
+            </w:r>
+            <w:r>
+              <w:rPr>
+                <w:rFonts w:ascii="GDSTransportWebsite" w:hAnsi="GDSTransportWebsite"/>
+                <w:color w:val="0A0A0A"/>
+              </w:rPr>
+              <w:t>ddress.PostCode</w:t>
+            </w:r>
+            <w:proofErr w:type="gramEnd"/>
+            <w:r>
+              <w:rPr>
+                <w:rFonts w:ascii="GDSTransportWebsite" w:hAnsi="GDSTransportWebsite"/>
+                <w:color w:val="0A0A0A"/>
+              </w:rPr>
+              <w:t>&gt;&gt;&lt;&lt;cs_{</w:t>
             </w:r>
             <w:r>
               <w:rPr>
@@ -3398,7 +3925,7 @@
                 <w:rFonts w:ascii="GDSTransportWebsite" w:hAnsi="GDSTransportWebsite"/>
                 <w:color w:val="0A0A0A"/>
               </w:rPr>
-              <w:t>ddress.AddressLine3</w:t>
+              <w:t>ddress.Country</w:t>
             </w:r>
             <w:r>
               <w:rPr>
@@ -3435,6 +3962,14 @@
                 <w:rFonts w:ascii="GDSTransportWebsite" w:hAnsi="GDSTransportWebsite"/>
                 <w:color w:val="0A0A0A"/>
               </w:rPr>
+              <w:t xml:space="preserve"> </w:t>
+            </w:r>
+            <w:proofErr w:type="gramStart"/>
+            <w:r>
+              <w:rPr>
+                <w:rFonts w:ascii="GDSTransportWebsite" w:hAnsi="GDSTransportWebsite"/>
+                <w:color w:val="0A0A0A"/>
+              </w:rPr>
               <w:t>representative.</w:t>
             </w:r>
             <w:r>
@@ -3449,202 +3984,15 @@
                 <w:rFonts w:ascii="GDSTransportWebsite" w:hAnsi="GDSTransportWebsite"/>
                 <w:color w:val="0A0A0A"/>
               </w:rPr>
-              <w:t>ddress.AddressLine3&gt;&gt;&lt;&lt;es_&gt;&gt;&lt;&lt;cs_{</w:t>
-            </w:r>
-            <w:r>
-              <w:rPr>
-                <w:rFonts w:ascii="GDSTransportWebsite" w:hAnsi="GDSTransportWebsite"/>
-                <w:color w:val="0A0A0A"/>
-              </w:rPr>
-              <w:t>!isBlank(</w:t>
-            </w:r>
-            <w:r>
-              <w:rPr>
-                <w:rFonts w:ascii="GDSTransportWebsite" w:hAnsi="GDSTransportWebsite"/>
-                <w:color w:val="0A0A0A"/>
-              </w:rPr>
-              <w:t>representative.</w:t>
-            </w:r>
-            <w:r>
-              <w:rPr>
-                <w:rFonts w:ascii="GDSTransportWebsite" w:hAnsi="GDSTransportWebsite"/>
-                <w:color w:val="0A0A0A"/>
-              </w:rPr>
-              <w:t>serviceA</w:t>
-            </w:r>
-            <w:r>
-              <w:rPr>
-                <w:rFonts w:ascii="GDSTransportWebsite" w:hAnsi="GDSTransportWebsite"/>
-                <w:color w:val="0A0A0A"/>
-              </w:rPr>
-              <w:t>ddress.PostTown</w:t>
-            </w:r>
-            <w:r>
-              <w:rPr>
-                <w:rFonts w:ascii="GDSTransportWebsite" w:hAnsi="GDSTransportWebsite"/>
-                <w:color w:val="0A0A0A"/>
-              </w:rPr>
-              <w:t>)</w:t>
-            </w:r>
-            <w:r>
-              <w:rPr>
-                <w:rFonts w:ascii="GDSTransportWebsite" w:hAnsi="GDSTransportWebsite"/>
-                <w:color w:val="0A0A0A"/>
-              </w:rPr>
-              <w:t>}&gt;&gt;</w:t>
-            </w:r>
-          </w:p>
-          <w:p>
-            <w:pPr>
-              <w:spacing w:before="40" w:after="40"/>
-              <w:rPr>
-                <w:rFonts w:ascii="GDSTransportWebsite" w:hAnsi="GDSTransportWebsite"/>
-                <w:color w:val="0A0A0A"/>
-              </w:rPr>
-            </w:pPr>
-            <w:r>
-              <w:rPr>
-                <w:rFonts w:ascii="GDSTransportWebsite" w:hAnsi="GDSTransportWebsite"/>
-                <w:color w:val="0A0A0A"/>
-              </w:rPr>
-              <w:t>&lt;&lt;</w:t>
-            </w:r>
-            <w:r>
-              <w:rPr>
-                <w:rFonts w:ascii="GDSTransportWebsite" w:hAnsi="GDSTransportWebsite"/>
-                <w:color w:val="0A0A0A"/>
-              </w:rPr>
-              <w:t>representative.</w:t>
-            </w:r>
-            <w:r>
-              <w:rPr>
-                <w:rFonts w:ascii="GDSTransportWebsite" w:hAnsi="GDSTransportWebsite"/>
-                <w:color w:val="0A0A0A"/>
-              </w:rPr>
-              <w:t>serviceA</w:t>
-            </w:r>
-            <w:r>
-              <w:rPr>
-                <w:rFonts w:ascii="GDSTransportWebsite" w:hAnsi="GDSTransportWebsite"/>
-                <w:color w:val="0A0A0A"/>
-              </w:rPr>
-              <w:t>ddress.PostTown&gt;&gt;&lt;&lt;es_&gt;&gt;</w:t>
-            </w:r>
-          </w:p>
-          <w:p>
-            <w:pPr>
-              <w:spacing w:before="40" w:after="40"/>
-              <w:rPr>
-                <w:rFonts w:ascii="GDSTransportWebsite" w:hAnsi="GDSTransportWebsite"/>
-                <w:color w:val="0A0A0A"/>
-              </w:rPr>
-            </w:pPr>
-            <w:r>
-              <w:rPr>
-                <w:rFonts w:ascii="GDSTransportWebsite" w:hAnsi="GDSTransportWebsite"/>
-                <w:color w:val="0A0A0A"/>
-              </w:rPr>
-              <w:t>&lt;&lt;</w:t>
-            </w:r>
-            <w:r>
-              <w:rPr>
-                <w:rFonts w:ascii="GDSTransportWebsite" w:hAnsi="GDSTransportWebsite"/>
-                <w:color w:val="0A0A0A"/>
-              </w:rPr>
-              <w:t>representative.</w:t>
-            </w:r>
-            <w:r>
-              <w:rPr>
-                <w:rFonts w:ascii="GDSTransportWebsite" w:hAnsi="GDSTransportWebsite"/>
-                <w:color w:val="0A0A0A"/>
-              </w:rPr>
-              <w:t>serviceA</w:t>
-            </w:r>
-            <w:r>
-              <w:rPr>
-                <w:rFonts w:ascii="GDSTransportWebsite" w:hAnsi="GDSTransportWebsite"/>
-                <w:color w:val="0A0A0A"/>
-              </w:rPr>
-              <w:t>ddress.PostCode&gt;&gt;&lt;&lt;cs_{</w:t>
-            </w:r>
-            <w:r>
-              <w:rPr>
-                <w:rFonts w:ascii="GDSTransportWebsite" w:hAnsi="GDSTransportWebsite"/>
-                <w:color w:val="0A0A0A"/>
-              </w:rPr>
-              <w:t>!isBlank(</w:t>
-            </w:r>
-            <w:r>
-              <w:rPr>
-                <w:rFonts w:ascii="GDSTransportWebsite" w:hAnsi="GDSTransportWebsite"/>
-                <w:color w:val="0A0A0A"/>
-              </w:rPr>
-              <w:t>representative.</w:t>
-            </w:r>
-            <w:r>
-              <w:rPr>
-                <w:rFonts w:ascii="GDSTransportWebsite" w:hAnsi="GDSTransportWebsite"/>
-                <w:color w:val="0A0A0A"/>
-              </w:rPr>
-              <w:t>serviceA</w:t>
-            </w:r>
-            <w:r>
-              <w:rPr>
-                <w:rFonts w:ascii="GDSTransportWebsite" w:hAnsi="GDSTransportWebsite"/>
-                <w:color w:val="0A0A0A"/>
-              </w:rPr>
               <w:t>ddress.Country</w:t>
             </w:r>
-            <w:r>
-              <w:rPr>
-                <w:rFonts w:ascii="GDSTransportWebsite" w:hAnsi="GDSTransportWebsite"/>
-                <w:color w:val="0A0A0A"/>
-              </w:rPr>
-              <w:t>)</w:t>
-            </w:r>
-            <w:r>
-              <w:rPr>
-                <w:rFonts w:ascii="GDSTransportWebsite" w:hAnsi="GDSTransportWebsite"/>
-                <w:color w:val="0A0A0A"/>
-              </w:rPr>
-              <w:t>}&gt;&gt;</w:t>
-            </w:r>
-          </w:p>
-          <w:p>
-            <w:pPr>
-              <w:spacing w:before="40" w:after="40"/>
-              <w:rPr>
-                <w:rFonts w:ascii="GDSTransportWebsite" w:hAnsi="GDSTransportWebsite"/>
-                <w:color w:val="0A0A0A"/>
-              </w:rPr>
-            </w:pPr>
-            <w:r>
-              <w:rPr>
-                <w:rFonts w:ascii="GDSTransportWebsite" w:hAnsi="GDSTransportWebsite"/>
-                <w:color w:val="0A0A0A"/>
-              </w:rPr>
-              <w:t>&lt;&lt;</w:t>
-            </w:r>
-            <w:r>
-              <w:rPr>
-                <w:rFonts w:ascii="GDSTransportWebsite" w:hAnsi="GDSTransportWebsite"/>
-                <w:color w:val="0A0A0A"/>
-              </w:rPr>
-              <w:t xml:space="preserve"> representative.</w:t>
-            </w:r>
-            <w:r>
-              <w:rPr>
-                <w:rFonts w:ascii="GDSTransportWebsite" w:hAnsi="GDSTransportWebsite"/>
-                <w:color w:val="0A0A0A"/>
-              </w:rPr>
-              <w:t>serviceA</w:t>
-            </w:r>
-            <w:r>
-              <w:rPr>
-                <w:rFonts w:ascii="GDSTransportWebsite" w:hAnsi="GDSTransportWebsite"/>
-                <w:color w:val="0A0A0A"/>
-              </w:rPr>
-              <w:t>ddress.Country&gt;&gt;&lt;&lt;es_&gt;&gt;</w:t>
+            <w:proofErr w:type="gramEnd"/>
+            <w:r>
+              <w:rPr>
+                <w:rFonts w:ascii="GDSTransportWebsite" w:hAnsi="GDSTransportWebsite"/>
+                <w:color w:val="0A0A0A"/>
+              </w:rPr>
+              <w:t>&gt;&gt;&lt;&lt;es_&gt;&gt;</w:t>
             </w:r>
           </w:p>
         </w:tc>
@@ -3698,7 +4046,23 @@
                 <w:rFonts w:ascii="GDSTransportWebsite" w:hAnsi="GDSTransportWebsite"/>
                 <w:color w:val="0A0A0A"/>
               </w:rPr>
-              <w:t>&lt;&lt;representative.emailAddress&gt;&gt;</w:t>
+              <w:t>&lt;&lt;</w:t>
+            </w:r>
+            <w:proofErr w:type="gramStart"/>
+            <w:r>
+              <w:rPr>
+                <w:rFonts w:ascii="GDSTransportWebsite" w:hAnsi="GDSTransportWebsite"/>
+                <w:color w:val="0A0A0A"/>
+              </w:rPr>
+              <w:t>representative.emailAddress</w:t>
+            </w:r>
+            <w:proofErr w:type="gramEnd"/>
+            <w:r>
+              <w:rPr>
+                <w:rFonts w:ascii="GDSTransportWebsite" w:hAnsi="GDSTransportWebsite"/>
+                <w:color w:val="0A0A0A"/>
+              </w:rPr>
+              <w:t>&gt;&gt;</w:t>
             </w:r>
           </w:p>
         </w:tc>
@@ -3746,7 +4110,23 @@
                 <w:rFonts w:ascii="GDSTransportWebsite" w:hAnsi="GDSTransportWebsite"/>
                 <w:color w:val="0A0A0A"/>
               </w:rPr>
-              <w:t>&lt;&lt;representative.phoneNumber&gt;&gt;</w:t>
+              <w:t>&lt;&lt;</w:t>
+            </w:r>
+            <w:proofErr w:type="gramStart"/>
+            <w:r>
+              <w:rPr>
+                <w:rFonts w:ascii="GDSTransportWebsite" w:hAnsi="GDSTransportWebsite"/>
+                <w:color w:val="0A0A0A"/>
+              </w:rPr>
+              <w:t>representative.phoneNumber</w:t>
+            </w:r>
+            <w:proofErr w:type="gramEnd"/>
+            <w:r>
+              <w:rPr>
+                <w:rFonts w:ascii="GDSTransportWebsite" w:hAnsi="GDSTransportWebsite"/>
+                <w:color w:val="0A0A0A"/>
+              </w:rPr>
+              <w:t>&gt;&gt;</w:t>
             </w:r>
           </w:p>
         </w:tc>
@@ -3794,7 +4174,23 @@
                 <w:rFonts w:ascii="GDSTransportWebsite" w:hAnsi="GDSTransportWebsite"/>
                 <w:color w:val="0A0A0A"/>
               </w:rPr>
-              <w:t>&lt;&lt;representative.dxAddress&gt;&gt;</w:t>
+              <w:t>&lt;&lt;</w:t>
+            </w:r>
+            <w:proofErr w:type="gramStart"/>
+            <w:r>
+              <w:rPr>
+                <w:rFonts w:ascii="GDSTransportWebsite" w:hAnsi="GDSTransportWebsite"/>
+                <w:color w:val="0A0A0A"/>
+              </w:rPr>
+              <w:t>representative.dxAddress</w:t>
+            </w:r>
+            <w:proofErr w:type="gramEnd"/>
+            <w:r>
+              <w:rPr>
+                <w:rFonts w:ascii="GDSTransportWebsite" w:hAnsi="GDSTransportWebsite"/>
+                <w:color w:val="0A0A0A"/>
+              </w:rPr>
+              <w:t>&gt;&gt;</w:t>
             </w:r>
           </w:p>
         </w:tc>
@@ -4130,7 +4526,23 @@
                 <w:rFonts w:ascii="GDSTransportWebsite" w:hAnsi="GDSTransportWebsite"/>
                 <w:color w:val="000000" w:themeColor="text1"/>
               </w:rPr>
-              <w:t>&lt;&lt;{dateFormat(</w:t>
+              <w:t>&lt;</w:t>
+            </w:r>
+            <w:proofErr w:type="gramStart"/>
+            <w:r>
+              <w:rPr>
+                <w:rFonts w:ascii="GDSTransportWebsite" w:hAnsi="GDSTransportWebsite"/>
+                <w:color w:val="000000" w:themeColor="text1"/>
+              </w:rPr>
+              <w:t>&lt;{</w:t>
+            </w:r>
+            <w:proofErr w:type="gramEnd"/>
+            <w:r>
+              <w:rPr>
+                <w:rFonts w:ascii="GDSTransportWebsite" w:hAnsi="GDSTransportWebsite"/>
+                <w:color w:val="000000" w:themeColor="text1"/>
+              </w:rPr>
+              <w:t>dateFormat(</w:t>
             </w:r>
             <w:r>
               <w:rPr>
@@ -4957,7 +5369,23 @@
                 <w:rFonts w:ascii="GDSTransportWebsite" w:hAnsi="GDSTransportWebsite"/>
                 <w:color w:val="000000" w:themeColor="text1"/>
               </w:rPr>
-              <w:t>&lt;&lt;{dateFormat(interestFromDate,‘d MMMM yyyy’,‘dd-MM-yyyy’)}&gt;&gt;</w:t>
+              <w:t>&lt;</w:t>
+            </w:r>
+            <w:proofErr w:type="gramStart"/>
+            <w:r>
+              <w:rPr>
+                <w:rFonts w:ascii="GDSTransportWebsite" w:hAnsi="GDSTransportWebsite"/>
+                <w:color w:val="000000" w:themeColor="text1"/>
+              </w:rPr>
+              <w:t>&lt;{</w:t>
+            </w:r>
+            <w:proofErr w:type="gramEnd"/>
+            <w:r>
+              <w:rPr>
+                <w:rFonts w:ascii="GDSTransportWebsite" w:hAnsi="GDSTransportWebsite"/>
+                <w:color w:val="000000" w:themeColor="text1"/>
+              </w:rPr>
+              <w:t>dateFormat(interestFromDate,‘d MMMM yyyy’,‘dd-MM-yyyy’)}&gt;&gt;</w:t>
             </w:r>
           </w:p>
           <w:p>
@@ -5114,7 +5542,23 @@
                 <w:rFonts w:ascii="GDSTransportWebsite" w:hAnsi="GDSTransportWebsite"/>
                 <w:color w:val="000000" w:themeColor="text1"/>
               </w:rPr>
-              <w:t>&lt;&lt;{dateFormat(interestEndDate,‘d MMMM yyyy’,‘dd-MM-yyyy’)}&gt;&gt;</w:t>
+              <w:t>&lt;</w:t>
+            </w:r>
+            <w:proofErr w:type="gramStart"/>
+            <w:r>
+              <w:rPr>
+                <w:rFonts w:ascii="GDSTransportWebsite" w:hAnsi="GDSTransportWebsite"/>
+                <w:color w:val="000000" w:themeColor="text1"/>
+              </w:rPr>
+              <w:t>&lt;{</w:t>
+            </w:r>
+            <w:proofErr w:type="gramEnd"/>
+            <w:r>
+              <w:rPr>
+                <w:rFonts w:ascii="GDSTransportWebsite" w:hAnsi="GDSTransportWebsite"/>
+                <w:color w:val="000000" w:themeColor="text1"/>
+              </w:rPr>
+              <w:t>dateFormat(interestEndDate,‘d MMMM yyyy’,‘dd-MM-yyyy’)}&gt;&gt;</w:t>
             </w:r>
             <w:r>
               <w:rPr>
@@ -5524,7 +5968,23 @@
                 <w:rFonts w:ascii="GDSTransportWebsite" w:hAnsi="GDSTransportWebsite"/>
                 <w:color w:val="000000" w:themeColor="text1"/>
               </w:rPr>
-              <w:t>&lt;&lt;{dateFormat(interestEndDate,‘d MMMM yyyy’,‘dd-MM-yyyy’)}&gt;&gt;&lt;&lt;cs_{isBlank(interestEndDate)}&gt;&gt; &lt;&lt;</w:t>
+              <w:t>&lt;</w:t>
+            </w:r>
+            <w:proofErr w:type="gramStart"/>
+            <w:r>
+              <w:rPr>
+                <w:rFonts w:ascii="GDSTransportWebsite" w:hAnsi="GDSTransportWebsite"/>
+                <w:color w:val="000000" w:themeColor="text1"/>
+              </w:rPr>
+              <w:t>&lt;{</w:t>
+            </w:r>
+            <w:proofErr w:type="gramEnd"/>
+            <w:r>
+              <w:rPr>
+                <w:rFonts w:ascii="GDSTransportWebsite" w:hAnsi="GDSTransportWebsite"/>
+                <w:color w:val="000000" w:themeColor="text1"/>
+              </w:rPr>
+              <w:t>dateFormat(interestEndDate,‘d MMMM yyyy’,‘dd-MM-yyyy’)}&gt;&gt;&lt;&lt;cs_{isBlank(interestEndDate)}&gt;&gt; &lt;&lt;</w:t>
             </w:r>
             <w:r>
               <w:rPr>
@@ -5888,6 +6348,250 @@
               </w:rPr>
               <w:t>&gt;&gt;</w:t>
             </w:r>
+          </w:p>
+        </w:tc>
+      </w:tr>
+      <w:tr>
+        <w:trPr>
+          <w:trHeight w:val="389"/>
+        </w:trPr>
+        <w:tc>
+          <w:tcPr>
+            <w:tcW w:w="3681" w:type="dxa"/>
+          </w:tcPr>
+          <w:p>
+            <w:pPr>
+              <w:spacing w:before="40" w:after="40"/>
+              <w:rPr>
+                <w:rFonts w:ascii="GDSTransportWebsite" w:hAnsi="GDSTransportWebsite"/>
+                <w:b/>
+                <w:bCs/>
+                <w:color w:val="0A0A0A"/>
+                <w:shd w:val="clear" w:color="auto" w:fill="FFFFFF"/>
+              </w:rPr>
+            </w:pPr>
+            <w:r>
+              <w:rPr>
+                <w:rFonts w:ascii="GDSTransportWebsite" w:hAnsi="GDSTransportWebsite"/>
+                <w:b/>
+                <w:bCs/>
+                <w:color w:val="0A0A0A"/>
+              </w:rPr>
+              <w:t>&lt;</w:t>
+            </w:r>
+            <w:r>
+              <w:rPr>
+                <w:rFonts w:ascii="GDSTransportWebsite" w:hAnsi="GDSTransportWebsite"/>
+                <w:b/>
+                <w:bCs/>
+                <w:color w:val="0A0A0A"/>
+              </w:rPr>
+              <w:t>&lt;</w:t>
+            </w:r>
+            <w:r>
+              <w:rPr>
+                <w:rFonts w:ascii="GDSTransportWebsite" w:hAnsi="GDSTransportWebsite"/>
+                <w:b/>
+                <w:bCs/>
+                <w:color w:val="0A0A0A"/>
+              </w:rPr>
+              <w:t>c</w:t>
+            </w:r>
+            <w:r>
+              <w:rPr>
+                <w:rFonts w:ascii="GDSTransportWebsite" w:hAnsi="GDSTransportWebsite"/>
+                <w:b/>
+                <w:bCs/>
+                <w:color w:val="0A0A0A"/>
+              </w:rPr>
+              <w:t>r</w:t>
+            </w:r>
+            <w:r>
+              <w:rPr>
+                <w:rFonts w:ascii="GDSTransportWebsite" w:hAnsi="GDSTransportWebsite"/>
+                <w:b/>
+                <w:bCs/>
+                <w:color w:val="0A0A0A"/>
+              </w:rPr>
+              <w:t>_</w:t>
+            </w:r>
+            <w:proofErr w:type="gramStart"/>
+            <w:r>
+              <w:rPr>
+                <w:rFonts w:ascii="GDSTransportWebsite" w:hAnsi="GDSTransportWebsite"/>
+                <w:b/>
+                <w:bCs/>
+                <w:color w:val="0A0A0A"/>
+              </w:rPr>
+              <w:t>{!isBlank</w:t>
+            </w:r>
+            <w:proofErr w:type="gramEnd"/>
+            <w:r>
+              <w:rPr>
+                <w:rFonts w:ascii="GDSTransportWebsite" w:hAnsi="GDSTransportWebsite"/>
+                <w:b/>
+                <w:bCs/>
+                <w:color w:val="0A0A0A"/>
+              </w:rPr>
+              <w:t>(claimFixedCosts)}&gt;&gt;</w:t>
+            </w:r>
+          </w:p>
+        </w:tc>
+        <w:tc>
+          <w:tcPr>
+            <w:tcW w:w="6379" w:type="dxa"/>
+          </w:tcPr>
+          <w:p>
+            <w:pPr>
+              <w:spacing w:before="40" w:after="40"/>
+              <w:rPr>
+                <w:rFonts w:ascii="GDSTransportWebsite" w:hAnsi="GDSTransportWebsite"/>
+                <w:color w:val="0A0A0A"/>
+              </w:rPr>
+            </w:pPr>
+          </w:p>
+        </w:tc>
+      </w:tr>
+      <w:tr>
+        <w:trPr>
+          <w:trHeight w:val="389"/>
+        </w:trPr>
+        <w:tc>
+          <w:tcPr>
+            <w:tcW w:w="3681" w:type="dxa"/>
+          </w:tcPr>
+          <w:p>
+            <w:pPr>
+              <w:spacing w:before="40" w:after="40"/>
+              <w:rPr>
+                <w:rFonts w:ascii="GDSTransportWebsite" w:hAnsi="GDSTransportWebsite"/>
+                <w:b/>
+                <w:bCs/>
+                <w:color w:val="0A0A0A"/>
+                <w:shd w:val="clear" w:color="auto" w:fill="FFFFFF"/>
+              </w:rPr>
+            </w:pPr>
+            <w:r>
+              <w:rPr>
+                <w:rFonts w:ascii="GDSTransportWebsite" w:hAnsi="GDSTransportWebsite"/>
+                <w:b/>
+                <w:bCs/>
+                <w:color w:val="0A0A0A"/>
+                <w:shd w:val="clear" w:color="auto" w:fill="FFFFFF"/>
+              </w:rPr>
+              <w:t>Fixed Costs</w:t>
+            </w:r>
+          </w:p>
+        </w:tc>
+        <w:tc>
+          <w:tcPr>
+            <w:tcW w:w="6379" w:type="dxa"/>
+          </w:tcPr>
+          <w:p>
+            <w:pPr>
+              <w:spacing w:before="40" w:after="40"/>
+              <w:rPr>
+                <w:rFonts w:ascii="GDSTransportWebsite" w:hAnsi="GDSTransportWebsite"/>
+                <w:color w:val="0A0A0A"/>
+              </w:rPr>
+            </w:pPr>
+            <w:r>
+              <w:rPr>
+                <w:rFonts w:ascii="GDSTransportWebsite" w:hAnsi="GDSTransportWebsite"/>
+                <w:color w:val="0A0A0A"/>
+              </w:rPr>
+              <w:t>£&lt;&lt;fixedCostAmount&gt;&gt;</w:t>
+            </w:r>
+          </w:p>
+        </w:tc>
+      </w:tr>
+      <w:tr>
+        <w:trPr>
+          <w:trHeight w:val="389"/>
+        </w:trPr>
+        <w:tc>
+          <w:tcPr>
+            <w:tcW w:w="3681" w:type="dxa"/>
+          </w:tcPr>
+          <w:p>
+            <w:pPr>
+              <w:spacing w:before="40" w:after="40"/>
+              <w:rPr>
+                <w:rFonts w:ascii="GDSTransportWebsite" w:hAnsi="GDSTransportWebsite"/>
+                <w:b/>
+                <w:bCs/>
+                <w:color w:val="0A0A0A"/>
+                <w:shd w:val="clear" w:color="auto" w:fill="FFFFFF"/>
+              </w:rPr>
+            </w:pPr>
+            <w:r>
+              <w:rPr>
+                <w:rFonts w:ascii="GDSTransportWebsite" w:hAnsi="GDSTransportWebsite"/>
+                <w:b/>
+                <w:bCs/>
+                <w:color w:val="0A0A0A"/>
+              </w:rPr>
+              <w:t>&lt;</w:t>
+            </w:r>
+            <w:r>
+              <w:rPr>
+                <w:rFonts w:ascii="GDSTransportWebsite" w:hAnsi="GDSTransportWebsite"/>
+                <w:b/>
+                <w:bCs/>
+                <w:color w:val="0A0A0A"/>
+              </w:rPr>
+              <w:t>&lt;</w:t>
+            </w:r>
+            <w:r>
+              <w:rPr>
+                <w:rFonts w:ascii="GDSTransportWebsite" w:hAnsi="GDSTransportWebsite"/>
+                <w:b/>
+                <w:bCs/>
+                <w:color w:val="0A0A0A"/>
+              </w:rPr>
+              <w:t>e</w:t>
+            </w:r>
+            <w:r>
+              <w:rPr>
+                <w:rFonts w:ascii="GDSTransportWebsite" w:hAnsi="GDSTransportWebsite"/>
+                <w:b/>
+                <w:bCs/>
+                <w:color w:val="0A0A0A"/>
+              </w:rPr>
+              <w:t>r</w:t>
+            </w:r>
+            <w:r>
+              <w:rPr>
+                <w:rFonts w:ascii="GDSTransportWebsite" w:hAnsi="GDSTransportWebsite"/>
+                <w:b/>
+                <w:bCs/>
+                <w:color w:val="0A0A0A"/>
+              </w:rPr>
+              <w:t>_</w:t>
+            </w:r>
+            <w:r>
+              <w:rPr>
+                <w:rFonts w:ascii="GDSTransportWebsite" w:hAnsi="GDSTransportWebsite"/>
+                <w:b/>
+                <w:bCs/>
+                <w:color w:val="0A0A0A"/>
+              </w:rPr>
+              <w:t>&gt;&gt;</w:t>
+            </w:r>
+          </w:p>
+        </w:tc>
+        <w:tc>
+          <w:tcPr>
+            <w:tcW w:w="6379" w:type="dxa"/>
+          </w:tcPr>
+          <w:p>
+            <w:pPr>
+              <w:spacing w:before="40" w:after="40"/>
+              <w:rPr>
+                <w:rFonts w:ascii="GDSTransportWebsite" w:hAnsi="GDSTransportWebsite"/>
+                <w:color w:val="0A0A0A"/>
+              </w:rPr>
+            </w:pPr>
           </w:p>
         </w:tc>
       </w:tr>
@@ -6365,7 +7069,7 @@
 </file>
 
 <file path=word/endnotes.xml><?xml version="1.0" encoding="utf-8"?>
-<w:endnotes xmlns:wpc="http://schemas.microsoft.com/office/word/2010/wordprocessingCanvas" xmlns:cx="http://schemas.microsoft.com/office/drawing/2014/chartex" xmlns:cx1="http://schemas.microsoft.com/office/drawing/2015/9/8/chartex" xmlns:cx2="http://schemas.microsoft.com/office/drawing/2015/10/21/chartex" xmlns:cx3="http://schemas.microsoft.com/office/drawing/2016/5/9/chartex" xmlns:cx4="http://schemas.microsoft.com/office/drawing/2016/5/10/chartex" xmlns:cx5="http://schemas.microsoft.com/office/drawing/2016/5/11/chartex" xmlns:cx6="http://schemas.microsoft.com/office/drawing/2016/5/12/chartex" xmlns:cx7="http://schemas.microsoft.com/office/drawing/2016/5/13/chartex" xmlns:cx8="http://schemas.microsoft.com/office/drawing/2016/5/14/chartex" xmlns:mc="http://schemas.openxmlformats.org/markup-compatibility/2006" xmlns:aink="http://schemas.microsoft.com/office/drawing/2016/ink" xmlns:am3d="http://schemas.microsoft.com/office/drawing/2017/model3d" xmlns:o="urn:schemas-microsoft-com:office:office" xmlns:oel="http://schemas.microsoft.com/office/2019/extlst" xmlns:r="http://schemas.openxmlformats.org/officeDocument/2006/relationships" xmlns:m="http://schemas.openxmlformats.org/officeDocument/2006/math" xmlns:v="urn:schemas-microsoft-com:vml" xmlns:wp14="http://schemas.microsoft.com/office/word/2010/wordprocessingDrawing" xmlns:wp="http://schemas.openxmlformats.org/drawingml/2006/wordprocessingDrawing" xmlns:w10="urn:schemas-microsoft-com:office:word" xmlns:w="http://schemas.openxmlformats.org/wordprocessingml/2006/main" xmlns:w14="http://schemas.microsoft.com/office/word/2010/wordml" xmlns:w15="http://schemas.microsoft.com/office/word/2012/wordml" xmlns:w16cex="http://schemas.microsoft.com/office/word/2018/wordml/cex" xmlns:w16cid="http://schemas.microsoft.com/office/word/2016/wordml/cid" xmlns:w16="http://schemas.microsoft.com/office/word/2018/wordml" xmlns:w16du="http://schemas.microsoft.com/office/word/2023/wordml/word16du" xmlns:w16sdtdh="http://schemas.microsoft.com/office/word/2020/wordml/sdtdatahash" xmlns:w16se="http://schemas.microsoft.com/office/word/2015/wordml/symex" xmlns:wpg="http://schemas.microsoft.com/office/word/2010/wordprocessingGroup" xmlns:wpi="http://schemas.microsoft.com/office/word/2010/wordprocessingInk" xmlns:wne="http://schemas.microsoft.com/office/word/2006/wordml" xmlns:wps="http://schemas.microsoft.com/office/word/2010/wordprocessingShape" mc:Ignorable="w14 w15 w16se w16cid w16 w16cex w16sdtdh wp14">
+<w:endnotes xmlns:wpc="http://schemas.microsoft.com/office/word/2010/wordprocessingCanvas" xmlns:cx="http://schemas.microsoft.com/office/drawing/2014/chartex" xmlns:cx1="http://schemas.microsoft.com/office/drawing/2015/9/8/chartex" xmlns:cx2="http://schemas.microsoft.com/office/drawing/2015/10/21/chartex" xmlns:cx3="http://schemas.microsoft.com/office/drawing/2016/5/9/chartex" xmlns:cx4="http://schemas.microsoft.com/office/drawing/2016/5/10/chartex" xmlns:cx5="http://schemas.microsoft.com/office/drawing/2016/5/11/chartex" xmlns:cx6="http://schemas.microsoft.com/office/drawing/2016/5/12/chartex" xmlns:cx7="http://schemas.microsoft.com/office/drawing/2016/5/13/chartex" xmlns:cx8="http://schemas.microsoft.com/office/drawing/2016/5/14/chartex" xmlns:mc="http://schemas.openxmlformats.org/markup-compatibility/2006" xmlns:aink="http://schemas.microsoft.com/office/drawing/2016/ink" xmlns:am3d="http://schemas.microsoft.com/office/drawing/2017/model3d" xmlns:o="urn:schemas-microsoft-com:office:office" xmlns:oel="http://schemas.microsoft.com/office/2019/extlst" xmlns:r="http://schemas.openxmlformats.org/officeDocument/2006/relationships" xmlns:m="http://schemas.openxmlformats.org/officeDocument/2006/math" xmlns:v="urn:schemas-microsoft-com:vml" xmlns:wp14="http://schemas.microsoft.com/office/word/2010/wordprocessingDrawing" xmlns:wp="http://schemas.openxmlformats.org/drawingml/2006/wordprocessingDrawing" xmlns:w10="urn:schemas-microsoft-com:office:word" xmlns:w="http://schemas.openxmlformats.org/wordprocessingml/2006/main" xmlns:w14="http://schemas.microsoft.com/office/word/2010/wordml" xmlns:w15="http://schemas.microsoft.com/office/word/2012/wordml" xmlns:w16cex="http://schemas.microsoft.com/office/word/2018/wordml/cex" xmlns:w16cid="http://schemas.microsoft.com/office/word/2016/wordml/cid" xmlns:w16="http://schemas.microsoft.com/office/word/2018/wordml" xmlns:w16du="http://schemas.microsoft.com/office/word/2023/wordml/word16du" xmlns:w16sdtdh="http://schemas.microsoft.com/office/word/2020/wordml/sdtdatahash" xmlns:w16se="http://schemas.microsoft.com/office/word/2015/wordml/symex" xmlns:wpg="http://schemas.microsoft.com/office/word/2010/wordprocessingGroup" xmlns:wpi="http://schemas.microsoft.com/office/word/2010/wordprocessingInk" xmlns:wne="http://schemas.microsoft.com/office/word/2006/wordml" xmlns:wps="http://schemas.microsoft.com/office/word/2010/wordprocessingShape" mc:Ignorable="w14 w15 w16se w16cid w16 w16cex w16sdtdh w16du wp14">
   <w:endnote w:type="separator" w:id="-1">
     <w:p>
       <w:r>
@@ -6384,136 +7088,17 @@
 </file>
 
 <file path=word/footer1.xml><?xml version="1.0" encoding="utf-8"?>
-<w:ftr xmlns:wpc="http://schemas.microsoft.com/office/word/2010/wordprocessingCanvas" xmlns:cx="http://schemas.microsoft.com/office/drawing/2014/chartex" xmlns:cx1="http://schemas.microsoft.com/office/drawing/2015/9/8/chartex" xmlns:cx2="http://schemas.microsoft.com/office/drawing/2015/10/21/chartex" xmlns:cx3="http://schemas.microsoft.com/office/drawing/2016/5/9/chartex" xmlns:cx4="http://schemas.microsoft.com/office/drawing/2016/5/10/chartex" xmlns:cx5="http://schemas.microsoft.com/office/drawing/2016/5/11/chartex" xmlns:cx6="http://schemas.microsoft.com/office/drawing/2016/5/12/chartex" xmlns:cx7="http://schemas.microsoft.com/office/drawing/2016/5/13/chartex" xmlns:cx8="http://schemas.microsoft.com/office/drawing/2016/5/14/chartex" xmlns:mc="http://schemas.openxmlformats.org/markup-compatibility/2006" xmlns:aink="http://schemas.microsoft.com/office/drawing/2016/ink" xmlns:am3d="http://schemas.microsoft.com/office/drawing/2017/model3d" xmlns:o="urn:schemas-microsoft-com:office:office" xmlns:oel="http://schemas.microsoft.com/office/2019/extlst" xmlns:r="http://schemas.openxmlformats.org/officeDocument/2006/relationships" xmlns:m="http://schemas.openxmlformats.org/officeDocument/2006/math" xmlns:v="urn:schemas-microsoft-com:vml" xmlns:wp14="http://schemas.microsoft.com/office/word/2010/wordprocessingDrawing" xmlns:wp="http://schemas.openxmlformats.org/drawingml/2006/wordprocessingDrawing" xmlns:w10="urn:schemas-microsoft-com:office:word" xmlns:w="http://schemas.openxmlformats.org/wordprocessingml/2006/main" xmlns:w14="http://schemas.microsoft.com/office/word/2010/wordml" xmlns:w15="http://schemas.microsoft.com/office/word/2012/wordml" xmlns:w16cex="http://schemas.microsoft.com/office/word/2018/wordml/cex" xmlns:w16cid="http://schemas.microsoft.com/office/word/2016/wordml/cid" xmlns:w16="http://schemas.microsoft.com/office/word/2018/wordml" xmlns:w16du="http://schemas.microsoft.com/office/word/2023/wordml/word16du" xmlns:w16sdtdh="http://schemas.microsoft.com/office/word/2020/wordml/sdtdatahash" xmlns:w16se="http://schemas.microsoft.com/office/word/2015/wordml/symex" xmlns:wpg="http://schemas.microsoft.com/office/word/2010/wordprocessingGroup" xmlns:wpi="http://schemas.microsoft.com/office/word/2010/wordprocessingInk" xmlns:wne="http://schemas.microsoft.com/office/word/2006/wordml" xmlns:wps="http://schemas.microsoft.com/office/word/2010/wordprocessingShape" mc:Ignorable="w14 w15 w16se w16cid w16 w16cex w16sdtdh wp14">
+<w:ftr xmlns:wpc="http://schemas.microsoft.com/office/word/2010/wordprocessingCanvas" xmlns:cx="http://schemas.microsoft.com/office/drawing/2014/chartex" xmlns:cx1="http://schemas.microsoft.com/office/drawing/2015/9/8/chartex" xmlns:cx2="http://schemas.microsoft.com/office/drawing/2015/10/21/chartex" xmlns:cx3="http://schemas.microsoft.com/office/drawing/2016/5/9/chartex" xmlns:cx4="http://schemas.microsoft.com/office/drawing/2016/5/10/chartex" xmlns:cx5="http://schemas.microsoft.com/office/drawing/2016/5/11/chartex" xmlns:cx6="http://schemas.microsoft.com/office/drawing/2016/5/12/chartex" xmlns:cx7="http://schemas.microsoft.com/office/drawing/2016/5/13/chartex" xmlns:cx8="http://schemas.microsoft.com/office/drawing/2016/5/14/chartex" xmlns:mc="http://schemas.openxmlformats.org/markup-compatibility/2006" xmlns:aink="http://schemas.microsoft.com/office/drawing/2016/ink" xmlns:am3d="http://schemas.microsoft.com/office/drawing/2017/model3d" xmlns:o="urn:schemas-microsoft-com:office:office" xmlns:oel="http://schemas.microsoft.com/office/2019/extlst" xmlns:r="http://schemas.openxmlformats.org/officeDocument/2006/relationships" xmlns:m="http://schemas.openxmlformats.org/officeDocument/2006/math" xmlns:v="urn:schemas-microsoft-com:vml" xmlns:wp14="http://schemas.microsoft.com/office/word/2010/wordprocessingDrawing" xmlns:wp="http://schemas.openxmlformats.org/drawingml/2006/wordprocessingDrawing" xmlns:w10="urn:schemas-microsoft-com:office:word" xmlns:w="http://schemas.openxmlformats.org/wordprocessingml/2006/main" xmlns:w14="http://schemas.microsoft.com/office/word/2010/wordml" xmlns:w15="http://schemas.microsoft.com/office/word/2012/wordml" xmlns:w16cex="http://schemas.microsoft.com/office/word/2018/wordml/cex" xmlns:w16cid="http://schemas.microsoft.com/office/word/2016/wordml/cid" xmlns:w16="http://schemas.microsoft.com/office/word/2018/wordml" xmlns:w16du="http://schemas.microsoft.com/office/word/2023/wordml/word16du" xmlns:w16sdtdh="http://schemas.microsoft.com/office/word/2020/wordml/sdtdatahash" xmlns:w16se="http://schemas.microsoft.com/office/word/2015/wordml/symex" xmlns:wpg="http://schemas.microsoft.com/office/word/2010/wordprocessingGroup" xmlns:wpi="http://schemas.microsoft.com/office/word/2010/wordprocessingInk" xmlns:wne="http://schemas.microsoft.com/office/word/2006/wordml" xmlns:wps="http://schemas.microsoft.com/office/word/2010/wordprocessingShape" mc:Ignorable="w14 w15 w16se w16cid w16 w16cex w16sdtdh w16du wp14">
   <w:p>
     <w:pPr>
       <w:pStyle w:val="Footer"/>
     </w:pPr>
-    <w:r>
-      <w:rPr>
-        <w:noProof/>
-      </w:rPr>
-      <mc:AlternateContent>
-        <mc:Choice Requires="wps">
-          <w:drawing>
-            <wp:anchor distT="0" distB="0" distL="0" distR="0" simplePos="0" relativeHeight="251659264" behindDoc="0" locked="0" layoutInCell="1" allowOverlap="1" wp14:anchorId="7787195B" wp14:editId="7742BC12">
-              <wp:simplePos x="635" y="635"/>
-              <wp:positionH relativeFrom="page">
-                <wp:align>left</wp:align>
-              </wp:positionH>
-              <wp:positionV relativeFrom="page">
-                <wp:align>bottom</wp:align>
-              </wp:positionV>
-              <wp:extent cx="443865" cy="443865"/>
-              <wp:effectExtent l="0" t="0" r="6350" b="0"/>
-              <wp:wrapNone/>
-              <wp:docPr id="3" name="Text Box 3" descr="Classification: Controlled">
-                <a:extLst xmlns:a="http://schemas.openxmlformats.org/drawingml/2006/main">
-                  <a:ext uri="{5AE41FA2-C0FF-4470-9BD4-5FADCA87CBE2}">
-                    <aclsh:classification xmlns:aclsh="http://schemas.microsoft.com/office/drawing/2020/classificationShape" classificationOutcomeType="ftr"/>
-                  </a:ext>
-                </a:extLst>
-              </wp:docPr>
-              <wp:cNvGraphicFramePr/>
-              <a:graphic xmlns:a="http://schemas.openxmlformats.org/drawingml/2006/main">
-                <a:graphicData uri="http://schemas.microsoft.com/office/word/2010/wordprocessingShape">
-                  <wps:wsp>
-                    <wps:cNvSpPr txBox="1"/>
-                    <wps:spPr>
-                      <a:xfrm>
-                        <a:off x="0" y="0"/>
-                        <a:ext cx="443865" cy="443865"/>
-                      </a:xfrm>
-                      <a:prstGeom prst="rect">
-                        <a:avLst/>
-                      </a:prstGeom>
-                      <a:noFill/>
-                      <a:ln>
-                        <a:noFill/>
-                      </a:ln>
-                    </wps:spPr>
-                    <wps:txbx>
-                      <w:txbxContent>
-                        <w:p>
-                          <w:pPr>
-                            <w:rPr>
-                              <w:rFonts w:ascii="Calibri" w:eastAsia="Calibri" w:hAnsi="Calibri" w:cs="Calibri"/>
-                              <w:noProof/>
-                              <w:color w:val="FF0000"/>
-                              <w:sz w:val="12"/>
-                              <w:szCs w:val="12"/>
-                            </w:rPr>
-                          </w:pPr>
-                          <w:r>
-                            <w:rPr>
-                              <w:rFonts w:ascii="Calibri" w:eastAsia="Calibri" w:hAnsi="Calibri" w:cs="Calibri"/>
-                              <w:noProof/>
-                              <w:color w:val="FF0000"/>
-                              <w:sz w:val="12"/>
-                              <w:szCs w:val="12"/>
-                            </w:rPr>
-                            <w:t>Classification: Controlled</w:t>
-                          </w:r>
-                        </w:p>
-                      </w:txbxContent>
-                    </wps:txbx>
-                    <wps:bodyPr rot="0" spcFirstLastPara="0" vertOverflow="overflow" horzOverflow="overflow" vert="horz" wrap="none" lIns="254000" tIns="0" rIns="0" bIns="190500" numCol="1" spcCol="0" rtlCol="0" fromWordArt="0" anchor="b" anchorCtr="0" forceAA="0" compatLnSpc="1">
-                      <a:prstTxWarp prst="textNoShape">
-                        <a:avLst/>
-                      </a:prstTxWarp>
-                      <a:spAutoFit/>
-                    </wps:bodyPr>
-                  </wps:wsp>
-                </a:graphicData>
-              </a:graphic>
-            </wp:anchor>
-          </w:drawing>
-        </mc:Choice>
-        <mc:Fallback>
-          <w:pict>
-            <v:shapetype w14:anchorId="7787195B" id="_x0000_t202" coordsize="21600,21600" o:spt="202" path="m,l,21600r21600,l21600,xe">
-              <v:stroke joinstyle="miter"/>
-              <v:path gradientshapeok="t" o:connecttype="rect"/>
-            </v:shapetype>
-            <v:shape id="Text Box 3" o:spid="_x0000_s1026" type="#_x0000_t202" alt="Classification: Controlled" style="position:absolute;margin-left:0;margin-top:0;width:34.95pt;height:34.95pt;z-index:251659264;visibility:visible;mso-wrap-style:none;mso-wrap-distance-left:0;mso-wrap-distance-top:0;mso-wrap-distance-right:0;mso-wrap-distance-bottom:0;mso-position-horizontal:left;mso-position-horizontal-relative:page;mso-position-vertical:bottom;mso-position-vertical-relative:page;v-text-anchor:bottom" o:gfxdata="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" filled="f" stroked="f">
-              <v:fill o:detectmouseclick="t"/>
-              <v:textbox style="mso-fit-shape-to-text:t" inset="20pt,0,0,15pt">
-                <w:txbxContent>
-                  <w:p>
-                    <w:pPr>
-                      <w:rPr>
-                        <w:rFonts w:ascii="Calibri" w:eastAsia="Calibri" w:hAnsi="Calibri" w:cs="Calibri"/>
-                        <w:noProof/>
-                        <w:color w:val="FF0000"/>
-                        <w:sz w:val="12"/>
-                        <w:szCs w:val="12"/>
-                      </w:rPr>
-                    </w:pPr>
-                    <w:r>
-                      <w:rPr>
-                        <w:rFonts w:ascii="Calibri" w:eastAsia="Calibri" w:hAnsi="Calibri" w:cs="Calibri"/>
-                        <w:noProof/>
-                        <w:color w:val="FF0000"/>
-                        <w:sz w:val="12"/>
-                        <w:szCs w:val="12"/>
-                      </w:rPr>
-                      <w:t>Classification: Controlled</w:t>
-                    </w:r>
-                  </w:p>
-                </w:txbxContent>
-              </v:textbox>
-              <w10:wrap anchorx="page" anchory="page"/>
-            </v:shape>
-          </w:pict>
-        </mc:Fallback>
-      </mc:AlternateContent>
-    </w:r>
   </w:p>
 </w:ftr>
 </file>
 
 <file path=word/footer2.xml><?xml version="1.0" encoding="utf-8"?>
-<w:ftr xmlns:wpc="http://schemas.microsoft.com/office/word/2010/wordprocessingCanvas" xmlns:cx="http://schemas.microsoft.com/office/drawing/2014/chartex" xmlns:cx1="http://schemas.microsoft.com/office/drawing/2015/9/8/chartex" xmlns:cx2="http://schemas.microsoft.com/office/drawing/2015/10/21/chartex" xmlns:cx3="http://schemas.microsoft.com/office/drawing/2016/5/9/chartex" xmlns:cx4="http://schemas.microsoft.com/office/drawing/2016/5/10/chartex" xmlns:cx5="http://schemas.microsoft.com/office/drawing/2016/5/11/chartex" xmlns:cx6="http://schemas.microsoft.com/office/drawing/2016/5/12/chartex" xmlns:cx7="http://schemas.microsoft.com/office/drawing/2016/5/13/chartex" xmlns:cx8="http://schemas.microsoft.com/office/drawing/2016/5/14/chartex" xmlns:mc="http://schemas.openxmlformats.org/markup-compatibility/2006" xmlns:aink="http://schemas.microsoft.com/office/drawing/2016/ink" xmlns:am3d="http://schemas.microsoft.com/office/drawing/2017/model3d" xmlns:o="urn:schemas-microsoft-com:office:office" xmlns:oel="http://schemas.microsoft.com/office/2019/extlst" xmlns:r="http://schemas.openxmlformats.org/officeDocument/2006/relationships" xmlns:m="http://schemas.openxmlformats.org/officeDocument/2006/math" xmlns:v="urn:schemas-microsoft-com:vml" xmlns:wp14="http://schemas.microsoft.com/office/word/2010/wordprocessingDrawing" xmlns:wp="http://schemas.openxmlformats.org/drawingml/2006/wordprocessingDrawing" xmlns:w10="urn:schemas-microsoft-com:office:word" xmlns:w="http://schemas.openxmlformats.org/wordprocessingml/2006/main" xmlns:w14="http://schemas.microsoft.com/office/word/2010/wordml" xmlns:w15="http://schemas.microsoft.com/office/word/2012/wordml" xmlns:w16cex="http://schemas.microsoft.com/office/word/2018/wordml/cex" xmlns:w16cid="http://schemas.microsoft.com/office/word/2016/wordml/cid" xmlns:w16="http://schemas.microsoft.com/office/word/2018/wordml" xmlns:w16du="http://schemas.microsoft.com/office/word/2023/wordml/word16du" xmlns:w16sdtdh="http://schemas.microsoft.com/office/word/2020/wordml/sdtdatahash" xmlns:w16se="http://schemas.microsoft.com/office/word/2015/wordml/symex" xmlns:wpg="http://schemas.microsoft.com/office/word/2010/wordprocessingGroup" xmlns:wpi="http://schemas.microsoft.com/office/word/2010/wordprocessingInk" xmlns:wne="http://schemas.microsoft.com/office/word/2006/wordml" xmlns:wps="http://schemas.microsoft.com/office/word/2010/wordprocessingShape" mc:Ignorable="w14 w15 w16se w16cid w16 w16cex w16sdtdh wp14">
+<w:ftr xmlns:wpc="http://schemas.microsoft.com/office/word/2010/wordprocessingCanvas" xmlns:cx="http://schemas.microsoft.com/office/drawing/2014/chartex" xmlns:cx1="http://schemas.microsoft.com/office/drawing/2015/9/8/chartex" xmlns:cx2="http://schemas.microsoft.com/office/drawing/2015/10/21/chartex" xmlns:cx3="http://schemas.microsoft.com/office/drawing/2016/5/9/chartex" xmlns:cx4="http://schemas.microsoft.com/office/drawing/2016/5/10/chartex" xmlns:cx5="http://schemas.microsoft.com/office/drawing/2016/5/11/chartex" xmlns:cx6="http://schemas.microsoft.com/office/drawing/2016/5/12/chartex" xmlns:cx7="http://schemas.microsoft.com/office/drawing/2016/5/13/chartex" xmlns:cx8="http://schemas.microsoft.com/office/drawing/2016/5/14/chartex" xmlns:mc="http://schemas.openxmlformats.org/markup-compatibility/2006" xmlns:aink="http://schemas.microsoft.com/office/drawing/2016/ink" xmlns:am3d="http://schemas.microsoft.com/office/drawing/2017/model3d" xmlns:o="urn:schemas-microsoft-com:office:office" xmlns:oel="http://schemas.microsoft.com/office/2019/extlst" xmlns:r="http://schemas.openxmlformats.org/officeDocument/2006/relationships" xmlns:m="http://schemas.openxmlformats.org/officeDocument/2006/math" xmlns:v="urn:schemas-microsoft-com:vml" xmlns:wp14="http://schemas.microsoft.com/office/word/2010/wordprocessingDrawing" xmlns:wp="http://schemas.openxmlformats.org/drawingml/2006/wordprocessingDrawing" xmlns:w10="urn:schemas-microsoft-com:office:word" xmlns:w="http://schemas.openxmlformats.org/wordprocessingml/2006/main" xmlns:w14="http://schemas.microsoft.com/office/word/2010/wordml" xmlns:w15="http://schemas.microsoft.com/office/word/2012/wordml" xmlns:w16cex="http://schemas.microsoft.com/office/word/2018/wordml/cex" xmlns:w16cid="http://schemas.microsoft.com/office/word/2016/wordml/cid" xmlns:w16="http://schemas.microsoft.com/office/word/2018/wordml" xmlns:w16du="http://schemas.microsoft.com/office/word/2023/wordml/word16du" xmlns:w16sdtdh="http://schemas.microsoft.com/office/word/2020/wordml/sdtdatahash" xmlns:w16se="http://schemas.microsoft.com/office/word/2015/wordml/symex" xmlns:wpg="http://schemas.microsoft.com/office/word/2010/wordprocessingGroup" xmlns:wpi="http://schemas.microsoft.com/office/word/2010/wordprocessingInk" xmlns:wne="http://schemas.microsoft.com/office/word/2006/wordml" xmlns:wps="http://schemas.microsoft.com/office/word/2010/wordprocessingShape" mc:Ignorable="w14 w15 w16se w16cid w16 w16cex w16sdtdh w16du wp14">
   <w:tbl>
     <w:tblPr>
       <w:tblStyle w:val="TableGrid"/>
@@ -6542,129 +7127,6 @@
           <w:pPr>
             <w:pStyle w:val="NormalWeb"/>
           </w:pPr>
-          <w:r>
-            <w:rPr>
-              <w:rFonts w:ascii="GDSTransportWebsite" w:hAnsi="GDSTransportWebsite"/>
-              <w:noProof/>
-              <w:color w:val="515151"/>
-              <w:sz w:val="16"/>
-              <w:szCs w:val="16"/>
-            </w:rPr>
-            <mc:AlternateContent>
-              <mc:Choice Requires="wps">
-                <w:drawing>
-                  <wp:anchor distT="0" distB="0" distL="0" distR="0" simplePos="0" relativeHeight="251660288" behindDoc="0" locked="0" layoutInCell="1" allowOverlap="1" wp14:anchorId="2BB248A2" wp14:editId="1B63A1DE">
-                    <wp:simplePos x="981075" y="9248775"/>
-                    <wp:positionH relativeFrom="page">
-                      <wp:align>left</wp:align>
-                    </wp:positionH>
-                    <wp:positionV relativeFrom="page">
-                      <wp:align>bottom</wp:align>
-                    </wp:positionV>
-                    <wp:extent cx="443865" cy="443865"/>
-                    <wp:effectExtent l="0" t="0" r="6350" b="0"/>
-                    <wp:wrapNone/>
-                    <wp:docPr id="4" name="Text Box 4" descr="Classification: Controlled">
-                      <a:extLst xmlns:a="http://schemas.openxmlformats.org/drawingml/2006/main">
-                        <a:ext uri="{5AE41FA2-C0FF-4470-9BD4-5FADCA87CBE2}">
-                          <aclsh:classification xmlns:aclsh="http://schemas.microsoft.com/office/drawing/2020/classificationShape" classificationOutcomeType="ftr"/>
-                        </a:ext>
-                      </a:extLst>
-                    </wp:docPr>
-                    <wp:cNvGraphicFramePr/>
-                    <a:graphic xmlns:a="http://schemas.openxmlformats.org/drawingml/2006/main">
-                      <a:graphicData uri="http://schemas.microsoft.com/office/word/2010/wordprocessingShape">
-                        <wps:wsp>
-                          <wps:cNvSpPr txBox="1"/>
-                          <wps:spPr>
-                            <a:xfrm>
-                              <a:off x="0" y="0"/>
-                              <a:ext cx="443865" cy="443865"/>
-                            </a:xfrm>
-                            <a:prstGeom prst="rect">
-                              <a:avLst/>
-                            </a:prstGeom>
-                            <a:noFill/>
-                            <a:ln>
-                              <a:noFill/>
-                            </a:ln>
-                          </wps:spPr>
-                          <wps:txbx>
-                            <w:txbxContent>
-                              <w:p>
-                                <w:pPr>
-                                  <w:rPr>
-                                    <w:rFonts w:ascii="Calibri" w:eastAsia="Calibri" w:hAnsi="Calibri" w:cs="Calibri"/>
-                                    <w:noProof/>
-                                    <w:color w:val="FF0000"/>
-                                    <w:sz w:val="12"/>
-                                    <w:szCs w:val="12"/>
-                                  </w:rPr>
-                                </w:pPr>
-                                <w:r>
-                                  <w:rPr>
-                                    <w:rFonts w:ascii="Calibri" w:eastAsia="Calibri" w:hAnsi="Calibri" w:cs="Calibri"/>
-                                    <w:noProof/>
-                                    <w:color w:val="FF0000"/>
-                                    <w:sz w:val="12"/>
-                                    <w:szCs w:val="12"/>
-                                  </w:rPr>
-                                  <w:t>Classification: Controlled</w:t>
-                                </w:r>
-                              </w:p>
-                            </w:txbxContent>
-                          </wps:txbx>
-                          <wps:bodyPr rot="0" spcFirstLastPara="0" vertOverflow="overflow" horzOverflow="overflow" vert="horz" wrap="none" lIns="254000" tIns="0" rIns="0" bIns="190500" numCol="1" spcCol="0" rtlCol="0" fromWordArt="0" anchor="b" anchorCtr="0" forceAA="0" compatLnSpc="1">
-                            <a:prstTxWarp prst="textNoShape">
-                              <a:avLst/>
-                            </a:prstTxWarp>
-                            <a:spAutoFit/>
-                          </wps:bodyPr>
-                        </wps:wsp>
-                      </a:graphicData>
-                    </a:graphic>
-                  </wp:anchor>
-                </w:drawing>
-              </mc:Choice>
-              <mc:Fallback>
-                <w:pict>
-                  <v:shapetype w14:anchorId="2BB248A2" id="_x0000_t202" coordsize="21600,21600" o:spt="202" path="m,l,21600r21600,l21600,xe">
-                    <v:stroke joinstyle="miter"/>
-                    <v:path gradientshapeok="t" o:connecttype="rect"/>
-                  </v:shapetype>
-                  <v:shape id="Text Box 4" o:spid="_x0000_s1027" type="#_x0000_t202" alt="Classification: Controlled" style="position:absolute;margin-left:0;margin-top:0;width:34.95pt;height:34.95pt;z-index:251660288;visibility:visible;mso-wrap-style:none;mso-wrap-distance-left:0;mso-wrap-distance-top:0;mso-wrap-distance-right:0;mso-wrap-distance-bottom:0;mso-position-horizontal:left;mso-position-horizontal-relative:page;mso-position-vertical:bottom;mso-position-vertical-relative:page;v-text-anchor:bottom" o:gfxdata="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" filled="f" stroked="f">
-                    <v:fill o:detectmouseclick="t"/>
-                    <v:textbox style="mso-fit-shape-to-text:t" inset="20pt,0,0,15pt">
-                      <w:txbxContent>
-                        <w:p>
-                          <w:pPr>
-                            <w:rPr>
-                              <w:rFonts w:ascii="Calibri" w:eastAsia="Calibri" w:hAnsi="Calibri" w:cs="Calibri"/>
-                              <w:noProof/>
-                              <w:color w:val="FF0000"/>
-                              <w:sz w:val="12"/>
-                              <w:szCs w:val="12"/>
-                            </w:rPr>
-                          </w:pPr>
-                          <w:r>
-                            <w:rPr>
-                              <w:rFonts w:ascii="Calibri" w:eastAsia="Calibri" w:hAnsi="Calibri" w:cs="Calibri"/>
-                              <w:noProof/>
-                              <w:color w:val="FF0000"/>
-                              <w:sz w:val="12"/>
-                              <w:szCs w:val="12"/>
-                            </w:rPr>
-                            <w:t>Classification: Controlled</w:t>
-                          </w:r>
-                        </w:p>
-                      </w:txbxContent>
-                    </v:textbox>
-                    <w10:wrap anchorx="page" anchory="page"/>
-                  </v:shape>
-                </w:pict>
-              </mc:Fallback>
-            </mc:AlternateContent>
-          </w:r>
           <w:r>
             <w:rPr>
               <w:rFonts w:ascii="GDSTransportWebsite" w:hAnsi="GDSTransportWebsite"/>
@@ -6825,136 +7287,17 @@
 </file>
 
 <file path=word/footer3.xml><?xml version="1.0" encoding="utf-8"?>
-<w:ftr xmlns:wpc="http://schemas.microsoft.com/office/word/2010/wordprocessingCanvas" xmlns:cx="http://schemas.microsoft.com/office/drawing/2014/chartex" xmlns:cx1="http://schemas.microsoft.com/office/drawing/2015/9/8/chartex" xmlns:cx2="http://schemas.microsoft.com/office/drawing/2015/10/21/chartex" xmlns:cx3="http://schemas.microsoft.com/office/drawing/2016/5/9/chartex" xmlns:cx4="http://schemas.microsoft.com/office/drawing/2016/5/10/chartex" xmlns:cx5="http://schemas.microsoft.com/office/drawing/2016/5/11/chartex" xmlns:cx6="http://schemas.microsoft.com/office/drawing/2016/5/12/chartex" xmlns:cx7="http://schemas.microsoft.com/office/drawing/2016/5/13/chartex" xmlns:cx8="http://schemas.microsoft.com/office/drawing/2016/5/14/chartex" xmlns:mc="http://schemas.openxmlformats.org/markup-compatibility/2006" xmlns:aink="http://schemas.microsoft.com/office/drawing/2016/ink" xmlns:am3d="http://schemas.microsoft.com/office/drawing/2017/model3d" xmlns:o="urn:schemas-microsoft-com:office:office" xmlns:oel="http://schemas.microsoft.com/office/2019/extlst" xmlns:r="http://schemas.openxmlformats.org/officeDocument/2006/relationships" xmlns:m="http://schemas.openxmlformats.org/officeDocument/2006/math" xmlns:v="urn:schemas-microsoft-com:vml" xmlns:wp14="http://schemas.microsoft.com/office/word/2010/wordprocessingDrawing" xmlns:wp="http://schemas.openxmlformats.org/drawingml/2006/wordprocessingDrawing" xmlns:w10="urn:schemas-microsoft-com:office:word" xmlns:w="http://schemas.openxmlformats.org/wordprocessingml/2006/main" xmlns:w14="http://schemas.microsoft.com/office/word/2010/wordml" xmlns:w15="http://schemas.microsoft.com/office/word/2012/wordml" xmlns:w16cex="http://schemas.microsoft.com/office/word/2018/wordml/cex" xmlns:w16cid="http://schemas.microsoft.com/office/word/2016/wordml/cid" xmlns:w16="http://schemas.microsoft.com/office/word/2018/wordml" xmlns:w16du="http://schemas.microsoft.com/office/word/2023/wordml/word16du" xmlns:w16sdtdh="http://schemas.microsoft.com/office/word/2020/wordml/sdtdatahash" xmlns:w16se="http://schemas.microsoft.com/office/word/2015/wordml/symex" xmlns:wpg="http://schemas.microsoft.com/office/word/2010/wordprocessingGroup" xmlns:wpi="http://schemas.microsoft.com/office/word/2010/wordprocessingInk" xmlns:wne="http://schemas.microsoft.com/office/word/2006/wordml" xmlns:wps="http://schemas.microsoft.com/office/word/2010/wordprocessingShape" mc:Ignorable="w14 w15 w16se w16cid w16 w16cex w16sdtdh wp14">
+<w:ftr xmlns:wpc="http://schemas.microsoft.com/office/word/2010/wordprocessingCanvas" xmlns:cx="http://schemas.microsoft.com/office/drawing/2014/chartex" xmlns:cx1="http://schemas.microsoft.com/office/drawing/2015/9/8/chartex" xmlns:cx2="http://schemas.microsoft.com/office/drawing/2015/10/21/chartex" xmlns:cx3="http://schemas.microsoft.com/office/drawing/2016/5/9/chartex" xmlns:cx4="http://schemas.microsoft.com/office/drawing/2016/5/10/chartex" xmlns:cx5="http://schemas.microsoft.com/office/drawing/2016/5/11/chartex" xmlns:cx6="http://schemas.microsoft.com/office/drawing/2016/5/12/chartex" xmlns:cx7="http://schemas.microsoft.com/office/drawing/2016/5/13/chartex" xmlns:cx8="http://schemas.microsoft.com/office/drawing/2016/5/14/chartex" xmlns:mc="http://schemas.openxmlformats.org/markup-compatibility/2006" xmlns:aink="http://schemas.microsoft.com/office/drawing/2016/ink" xmlns:am3d="http://schemas.microsoft.com/office/drawing/2017/model3d" xmlns:o="urn:schemas-microsoft-com:office:office" xmlns:oel="http://schemas.microsoft.com/office/2019/extlst" xmlns:r="http://schemas.openxmlformats.org/officeDocument/2006/relationships" xmlns:m="http://schemas.openxmlformats.org/officeDocument/2006/math" xmlns:v="urn:schemas-microsoft-com:vml" xmlns:wp14="http://schemas.microsoft.com/office/word/2010/wordprocessingDrawing" xmlns:wp="http://schemas.openxmlformats.org/drawingml/2006/wordprocessingDrawing" xmlns:w10="urn:schemas-microsoft-com:office:word" xmlns:w="http://schemas.openxmlformats.org/wordprocessingml/2006/main" xmlns:w14="http://schemas.microsoft.com/office/word/2010/wordml" xmlns:w15="http://schemas.microsoft.com/office/word/2012/wordml" xmlns:w16cex="http://schemas.microsoft.com/office/word/2018/wordml/cex" xmlns:w16cid="http://schemas.microsoft.com/office/word/2016/wordml/cid" xmlns:w16="http://schemas.microsoft.com/office/word/2018/wordml" xmlns:w16du="http://schemas.microsoft.com/office/word/2023/wordml/word16du" xmlns:w16sdtdh="http://schemas.microsoft.com/office/word/2020/wordml/sdtdatahash" xmlns:w16se="http://schemas.microsoft.com/office/word/2015/wordml/symex" xmlns:wpg="http://schemas.microsoft.com/office/word/2010/wordprocessingGroup" xmlns:wpi="http://schemas.microsoft.com/office/word/2010/wordprocessingInk" xmlns:wne="http://schemas.microsoft.com/office/word/2006/wordml" xmlns:wps="http://schemas.microsoft.com/office/word/2010/wordprocessingShape" mc:Ignorable="w14 w15 w16se w16cid w16 w16cex w16sdtdh w16du wp14">
   <w:p>
     <w:pPr>
       <w:pStyle w:val="Footer"/>
     </w:pPr>
-    <w:r>
-      <w:rPr>
-        <w:noProof/>
-      </w:rPr>
-      <mc:AlternateContent>
-        <mc:Choice Requires="wps">
-          <w:drawing>
-            <wp:anchor distT="0" distB="0" distL="0" distR="0" simplePos="0" relativeHeight="251658240" behindDoc="0" locked="0" layoutInCell="1" allowOverlap="1" wp14:anchorId="0A5D38B2" wp14:editId="450762B4">
-              <wp:simplePos x="914400" y="9429750"/>
-              <wp:positionH relativeFrom="page">
-                <wp:align>left</wp:align>
-              </wp:positionH>
-              <wp:positionV relativeFrom="page">
-                <wp:align>bottom</wp:align>
-              </wp:positionV>
-              <wp:extent cx="443865" cy="443865"/>
-              <wp:effectExtent l="0" t="0" r="6350" b="0"/>
-              <wp:wrapNone/>
-              <wp:docPr id="1" name="Text Box 1" descr="Classification: Controlled">
-                <a:extLst xmlns:a="http://schemas.openxmlformats.org/drawingml/2006/main">
-                  <a:ext uri="{5AE41FA2-C0FF-4470-9BD4-5FADCA87CBE2}">
-                    <aclsh:classification xmlns:aclsh="http://schemas.microsoft.com/office/drawing/2020/classificationShape" classificationOutcomeType="ftr"/>
-                  </a:ext>
-                </a:extLst>
-              </wp:docPr>
-              <wp:cNvGraphicFramePr/>
-              <a:graphic xmlns:a="http://schemas.openxmlformats.org/drawingml/2006/main">
-                <a:graphicData uri="http://schemas.microsoft.com/office/word/2010/wordprocessingShape">
-                  <wps:wsp>
-                    <wps:cNvSpPr txBox="1"/>
-                    <wps:spPr>
-                      <a:xfrm>
-                        <a:off x="0" y="0"/>
-                        <a:ext cx="443865" cy="443865"/>
-                      </a:xfrm>
-                      <a:prstGeom prst="rect">
-                        <a:avLst/>
-                      </a:prstGeom>
-                      <a:noFill/>
-                      <a:ln>
-                        <a:noFill/>
-                      </a:ln>
-                    </wps:spPr>
-                    <wps:txbx>
-                      <w:txbxContent>
-                        <w:p>
-                          <w:pPr>
-                            <w:rPr>
-                              <w:rFonts w:ascii="Calibri" w:eastAsia="Calibri" w:hAnsi="Calibri" w:cs="Calibri"/>
-                              <w:noProof/>
-                              <w:color w:val="FF0000"/>
-                              <w:sz w:val="12"/>
-                              <w:szCs w:val="12"/>
-                            </w:rPr>
-                          </w:pPr>
-                          <w:r>
-                            <w:rPr>
-                              <w:rFonts w:ascii="Calibri" w:eastAsia="Calibri" w:hAnsi="Calibri" w:cs="Calibri"/>
-                              <w:noProof/>
-                              <w:color w:val="FF0000"/>
-                              <w:sz w:val="12"/>
-                              <w:szCs w:val="12"/>
-                            </w:rPr>
-                            <w:t>Classification: Controlled</w:t>
-                          </w:r>
-                        </w:p>
-                      </w:txbxContent>
-                    </wps:txbx>
-                    <wps:bodyPr rot="0" spcFirstLastPara="0" vertOverflow="overflow" horzOverflow="overflow" vert="horz" wrap="none" lIns="254000" tIns="0" rIns="0" bIns="190500" numCol="1" spcCol="0" rtlCol="0" fromWordArt="0" anchor="b" anchorCtr="0" forceAA="0" compatLnSpc="1">
-                      <a:prstTxWarp prst="textNoShape">
-                        <a:avLst/>
-                      </a:prstTxWarp>
-                      <a:spAutoFit/>
-                    </wps:bodyPr>
-                  </wps:wsp>
-                </a:graphicData>
-              </a:graphic>
-            </wp:anchor>
-          </w:drawing>
-        </mc:Choice>
-        <mc:Fallback>
-          <w:pict>
-            <v:shapetype w14:anchorId="0A5D38B2" id="_x0000_t202" coordsize="21600,21600" o:spt="202" path="m,l,21600r21600,l21600,xe">
-              <v:stroke joinstyle="miter"/>
-              <v:path gradientshapeok="t" o:connecttype="rect"/>
-            </v:shapetype>
-            <v:shape id="Text Box 1" o:spid="_x0000_s1028" type="#_x0000_t202" alt="Classification: Controlled" style="position:absolute;margin-left:0;margin-top:0;width:34.95pt;height:34.95pt;z-index:251658240;visibility:visible;mso-wrap-style:none;mso-wrap-distance-left:0;mso-wrap-distance-top:0;mso-wrap-distance-right:0;mso-wrap-distance-bottom:0;mso-position-horizontal:left;mso-position-horizontal-relative:page;mso-position-vertical:bottom;mso-position-vertical-relative:page;v-text-anchor:bottom" o:gfxdata="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" filled="f" stroked="f">
-              <v:fill o:detectmouseclick="t"/>
-              <v:textbox style="mso-fit-shape-to-text:t" inset="20pt,0,0,15pt">
-                <w:txbxContent>
-                  <w:p>
-                    <w:pPr>
-                      <w:rPr>
-                        <w:rFonts w:ascii="Calibri" w:eastAsia="Calibri" w:hAnsi="Calibri" w:cs="Calibri"/>
-                        <w:noProof/>
-                        <w:color w:val="FF0000"/>
-                        <w:sz w:val="12"/>
-                        <w:szCs w:val="12"/>
-                      </w:rPr>
-                    </w:pPr>
-                    <w:r>
-                      <w:rPr>
-                        <w:rFonts w:ascii="Calibri" w:eastAsia="Calibri" w:hAnsi="Calibri" w:cs="Calibri"/>
-                        <w:noProof/>
-                        <w:color w:val="FF0000"/>
-                        <w:sz w:val="12"/>
-                        <w:szCs w:val="12"/>
-                      </w:rPr>
-                      <w:t>Classification: Controlled</w:t>
-                    </w:r>
-                  </w:p>
-                </w:txbxContent>
-              </v:textbox>
-              <w10:wrap anchorx="page" anchory="page"/>
-            </v:shape>
-          </w:pict>
-        </mc:Fallback>
-      </mc:AlternateContent>
-    </w:r>
   </w:p>
 </w:ftr>
 </file>
 
 <file path=word/footnotes.xml><?xml version="1.0" encoding="utf-8"?>
-<w:footnotes xmlns:wpc="http://schemas.microsoft.com/office/word/2010/wordprocessingCanvas" xmlns:cx="http://schemas.microsoft.com/office/drawing/2014/chartex" xmlns:cx1="http://schemas.microsoft.com/office/drawing/2015/9/8/chartex" xmlns:cx2="http://schemas.microsoft.com/office/drawing/2015/10/21/chartex" xmlns:cx3="http://schemas.microsoft.com/office/drawing/2016/5/9/chartex" xmlns:cx4="http://schemas.microsoft.com/office/drawing/2016/5/10/chartex" xmlns:cx5="http://schemas.microsoft.com/office/drawing/2016/5/11/chartex" xmlns:cx6="http://schemas.microsoft.com/office/drawing/2016/5/12/chartex" xmlns:cx7="http://schemas.microsoft.com/office/drawing/2016/5/13/chartex" xmlns:cx8="http://schemas.microsoft.com/office/drawing/2016/5/14/chartex" xmlns:mc="http://schemas.openxmlformats.org/markup-compatibility/2006" xmlns:aink="http://schemas.microsoft.com/office/drawing/2016/ink" xmlns:am3d="http://schemas.microsoft.com/office/drawing/2017/model3d" xmlns:o="urn:schemas-microsoft-com:office:office" xmlns:oel="http://schemas.microsoft.com/office/2019/extlst" xmlns:r="http://schemas.openxmlformats.org/officeDocument/2006/relationships" xmlns:m="http://schemas.openxmlformats.org/officeDocument/2006/math" xmlns:v="urn:schemas-microsoft-com:vml" xmlns:wp14="http://schemas.microsoft.com/office/word/2010/wordprocessingDrawing" xmlns:wp="http://schemas.openxmlformats.org/drawingml/2006/wordprocessingDrawing" xmlns:w10="urn:schemas-microsoft-com:office:word" xmlns:w="http://schemas.openxmlformats.org/wordprocessingml/2006/main" xmlns:w14="http://schemas.microsoft.com/office/word/2010/wordml" xmlns:w15="http://schemas.microsoft.com/office/word/2012/wordml" xmlns:w16cex="http://schemas.microsoft.com/office/word/2018/wordml/cex" xmlns:w16cid="http://schemas.microsoft.com/office/word/2016/wordml/cid" xmlns:w16="http://schemas.microsoft.com/office/word/2018/wordml" xmlns:w16du="http://schemas.microsoft.com/office/word/2023/wordml/word16du" xmlns:w16sdtdh="http://schemas.microsoft.com/office/word/2020/wordml/sdtdatahash" xmlns:w16se="http://schemas.microsoft.com/office/word/2015/wordml/symex" xmlns:wpg="http://schemas.microsoft.com/office/word/2010/wordprocessingGroup" xmlns:wpi="http://schemas.microsoft.com/office/word/2010/wordprocessingInk" xmlns:wne="http://schemas.microsoft.com/office/word/2006/wordml" xmlns:wps="http://schemas.microsoft.com/office/word/2010/wordprocessingShape" mc:Ignorable="w14 w15 w16se w16cid w16 w16cex w16sdtdh wp14">
+<w:footnotes xmlns:wpc="http://schemas.microsoft.com/office/word/2010/wordprocessingCanvas" xmlns:cx="http://schemas.microsoft.com/office/drawing/2014/chartex" xmlns:cx1="http://schemas.microsoft.com/office/drawing/2015/9/8/chartex" xmlns:cx2="http://schemas.microsoft.com/office/drawing/2015/10/21/chartex" xmlns:cx3="http://schemas.microsoft.com/office/drawing/2016/5/9/chartex" xmlns:cx4="http://schemas.microsoft.com/office/drawing/2016/5/10/chartex" xmlns:cx5="http://schemas.microsoft.com/office/drawing/2016/5/11/chartex" xmlns:cx6="http://schemas.microsoft.com/office/drawing/2016/5/12/chartex" xmlns:cx7="http://schemas.microsoft.com/office/drawing/2016/5/13/chartex" xmlns:cx8="http://schemas.microsoft.com/office/drawing/2016/5/14/chartex" xmlns:mc="http://schemas.openxmlformats.org/markup-compatibility/2006" xmlns:aink="http://schemas.microsoft.com/office/drawing/2016/ink" xmlns:am3d="http://schemas.microsoft.com/office/drawing/2017/model3d" xmlns:o="urn:schemas-microsoft-com:office:office" xmlns:oel="http://schemas.microsoft.com/office/2019/extlst" xmlns:r="http://schemas.openxmlformats.org/officeDocument/2006/relationships" xmlns:m="http://schemas.openxmlformats.org/officeDocument/2006/math" xmlns:v="urn:schemas-microsoft-com:vml" xmlns:wp14="http://schemas.microsoft.com/office/word/2010/wordprocessingDrawing" xmlns:wp="http://schemas.openxmlformats.org/drawingml/2006/wordprocessingDrawing" xmlns:w10="urn:schemas-microsoft-com:office:word" xmlns:w="http://schemas.openxmlformats.org/wordprocessingml/2006/main" xmlns:w14="http://schemas.microsoft.com/office/word/2010/wordml" xmlns:w15="http://schemas.microsoft.com/office/word/2012/wordml" xmlns:w16cex="http://schemas.microsoft.com/office/word/2018/wordml/cex" xmlns:w16cid="http://schemas.microsoft.com/office/word/2016/wordml/cid" xmlns:w16="http://schemas.microsoft.com/office/word/2018/wordml" xmlns:w16du="http://schemas.microsoft.com/office/word/2023/wordml/word16du" xmlns:w16sdtdh="http://schemas.microsoft.com/office/word/2020/wordml/sdtdatahash" xmlns:w16se="http://schemas.microsoft.com/office/word/2015/wordml/symex" xmlns:wpg="http://schemas.microsoft.com/office/word/2010/wordprocessingGroup" xmlns:wpi="http://schemas.microsoft.com/office/word/2010/wordprocessingInk" xmlns:wne="http://schemas.microsoft.com/office/word/2006/wordml" xmlns:wps="http://schemas.microsoft.com/office/word/2010/wordprocessingShape" mc:Ignorable="w14 w15 w16se w16cid w16 w16cex w16sdtdh w16du wp14">
   <w:footnote w:type="separator" w:id="-1">
     <w:p>
       <w:r>
@@ -6973,7 +7316,7 @@
 </file>
 
 <file path=word/header1.xml><?xml version="1.0" encoding="utf-8"?>
-<w:hdr xmlns:wpc="http://schemas.microsoft.com/office/word/2010/wordprocessingCanvas" xmlns:cx="http://schemas.microsoft.com/office/drawing/2014/chartex" xmlns:cx1="http://schemas.microsoft.com/office/drawing/2015/9/8/chartex" xmlns:cx2="http://schemas.microsoft.com/office/drawing/2015/10/21/chartex" xmlns:cx3="http://schemas.microsoft.com/office/drawing/2016/5/9/chartex" xmlns:cx4="http://schemas.microsoft.com/office/drawing/2016/5/10/chartex" xmlns:cx5="http://schemas.microsoft.com/office/drawing/2016/5/11/chartex" xmlns:cx6="http://schemas.microsoft.com/office/drawing/2016/5/12/chartex" xmlns:cx7="http://schemas.microsoft.com/office/drawing/2016/5/13/chartex" xmlns:cx8="http://schemas.microsoft.com/office/drawing/2016/5/14/chartex" xmlns:mc="http://schemas.openxmlformats.org/markup-compatibility/2006" xmlns:aink="http://schemas.microsoft.com/office/drawing/2016/ink" xmlns:am3d="http://schemas.microsoft.com/office/drawing/2017/model3d" xmlns:o="urn:schemas-microsoft-com:office:office" xmlns:oel="http://schemas.microsoft.com/office/2019/extlst" xmlns:r="http://schemas.openxmlformats.org/officeDocument/2006/relationships" xmlns:m="http://schemas.openxmlformats.org/officeDocument/2006/math" xmlns:v="urn:schemas-microsoft-com:vml" xmlns:wp14="http://schemas.microsoft.com/office/word/2010/wordprocessingDrawing" xmlns:wp="http://schemas.openxmlformats.org/drawingml/2006/wordprocessingDrawing" xmlns:w10="urn:schemas-microsoft-com:office:word" xmlns:w="http://schemas.openxmlformats.org/wordprocessingml/2006/main" xmlns:w14="http://schemas.microsoft.com/office/word/2010/wordml" xmlns:w15="http://schemas.microsoft.com/office/word/2012/wordml" xmlns:w16cex="http://schemas.microsoft.com/office/word/2018/wordml/cex" xmlns:w16cid="http://schemas.microsoft.com/office/word/2016/wordml/cid" xmlns:w16="http://schemas.microsoft.com/office/word/2018/wordml" xmlns:w16du="http://schemas.microsoft.com/office/word/2023/wordml/word16du" xmlns:w16sdtdh="http://schemas.microsoft.com/office/word/2020/wordml/sdtdatahash" xmlns:w16se="http://schemas.microsoft.com/office/word/2015/wordml/symex" xmlns:wpg="http://schemas.microsoft.com/office/word/2010/wordprocessingGroup" xmlns:wpi="http://schemas.microsoft.com/office/word/2010/wordprocessingInk" xmlns:wne="http://schemas.microsoft.com/office/word/2006/wordml" xmlns:wps="http://schemas.microsoft.com/office/word/2010/wordprocessingShape" mc:Ignorable="w14 w15 w16se w16cid w16 w16cex w16sdtdh wp14">
+<w:hdr xmlns:wpc="http://schemas.microsoft.com/office/word/2010/wordprocessingCanvas" xmlns:cx="http://schemas.microsoft.com/office/drawing/2014/chartex" xmlns:cx1="http://schemas.microsoft.com/office/drawing/2015/9/8/chartex" xmlns:cx2="http://schemas.microsoft.com/office/drawing/2015/10/21/chartex" xmlns:cx3="http://schemas.microsoft.com/office/drawing/2016/5/9/chartex" xmlns:cx4="http://schemas.microsoft.com/office/drawing/2016/5/10/chartex" xmlns:cx5="http://schemas.microsoft.com/office/drawing/2016/5/11/chartex" xmlns:cx6="http://schemas.microsoft.com/office/drawing/2016/5/12/chartex" xmlns:cx7="http://schemas.microsoft.com/office/drawing/2016/5/13/chartex" xmlns:cx8="http://schemas.microsoft.com/office/drawing/2016/5/14/chartex" xmlns:mc="http://schemas.openxmlformats.org/markup-compatibility/2006" xmlns:aink="http://schemas.microsoft.com/office/drawing/2016/ink" xmlns:am3d="http://schemas.microsoft.com/office/drawing/2017/model3d" xmlns:o="urn:schemas-microsoft-com:office:office" xmlns:oel="http://schemas.microsoft.com/office/2019/extlst" xmlns:r="http://schemas.openxmlformats.org/officeDocument/2006/relationships" xmlns:m="http://schemas.openxmlformats.org/officeDocument/2006/math" xmlns:v="urn:schemas-microsoft-com:vml" xmlns:wp14="http://schemas.microsoft.com/office/word/2010/wordprocessingDrawing" xmlns:wp="http://schemas.openxmlformats.org/drawingml/2006/wordprocessingDrawing" xmlns:w10="urn:schemas-microsoft-com:office:word" xmlns:w="http://schemas.openxmlformats.org/wordprocessingml/2006/main" xmlns:w14="http://schemas.microsoft.com/office/word/2010/wordml" xmlns:w15="http://schemas.microsoft.com/office/word/2012/wordml" xmlns:w16cex="http://schemas.microsoft.com/office/word/2018/wordml/cex" xmlns:w16cid="http://schemas.microsoft.com/office/word/2016/wordml/cid" xmlns:w16="http://schemas.microsoft.com/office/word/2018/wordml" xmlns:w16du="http://schemas.microsoft.com/office/word/2023/wordml/word16du" xmlns:w16sdtdh="http://schemas.microsoft.com/office/word/2020/wordml/sdtdatahash" xmlns:w16se="http://schemas.microsoft.com/office/word/2015/wordml/symex" xmlns:wpg="http://schemas.microsoft.com/office/word/2010/wordprocessingGroup" xmlns:wpi="http://schemas.microsoft.com/office/word/2010/wordprocessingInk" xmlns:wne="http://schemas.microsoft.com/office/word/2006/wordml" xmlns:wps="http://schemas.microsoft.com/office/word/2010/wordprocessingShape" mc:Ignorable="w14 w15 w16se w16cid w16 w16cex w16sdtdh w16du wp14">
   <w:p>
     <w:pPr>
       <w:pStyle w:val="Header"/>
@@ -6996,7 +7339,7 @@
 </file>
 
 <file path=word/numbering.xml><?xml version="1.0" encoding="utf-8"?>
-<w:numbering xmlns:wpc="http://schemas.microsoft.com/office/word/2010/wordprocessingCanvas" xmlns:cx="http://schemas.microsoft.com/office/drawing/2014/chartex" xmlns:cx1="http://schemas.microsoft.com/office/drawing/2015/9/8/chartex" xmlns:cx2="http://schemas.microsoft.com/office/drawing/2015/10/21/chartex" xmlns:cx3="http://schemas.microsoft.com/office/drawing/2016/5/9/chartex" xmlns:cx4="http://schemas.microsoft.com/office/drawing/2016/5/10/chartex" xmlns:cx5="http://schemas.microsoft.com/office/drawing/2016/5/11/chartex" xmlns:cx6="http://schemas.microsoft.com/office/drawing/2016/5/12/chartex" xmlns:cx7="http://schemas.microsoft.com/office/drawing/2016/5/13/chartex" xmlns:cx8="http://schemas.microsoft.com/office/drawing/2016/5/14/chartex" xmlns:mc="http://schemas.openxmlformats.org/markup-compatibility/2006" xmlns:aink="http://schemas.microsoft.com/office/drawing/2016/ink" xmlns:am3d="http://schemas.microsoft.com/office/drawing/2017/model3d" xmlns:o="urn:schemas-microsoft-com:office:office" xmlns:oel="http://schemas.microsoft.com/office/2019/extlst" xmlns:r="http://schemas.openxmlformats.org/officeDocument/2006/relationships" xmlns:m="http://schemas.openxmlformats.org/officeDocument/2006/math" xmlns:v="urn:schemas-microsoft-com:vml" xmlns:wp14="http://schemas.microsoft.com/office/word/2010/wordprocessingDrawing" xmlns:wp="http://schemas.openxmlformats.org/drawingml/2006/wordprocessingDrawing" xmlns:w10="urn:schemas-microsoft-com:office:word" xmlns:w="http://schemas.openxmlformats.org/wordprocessingml/2006/main" xmlns:w14="http://schemas.microsoft.com/office/word/2010/wordml" xmlns:w15="http://schemas.microsoft.com/office/word/2012/wordml" xmlns:w16cex="http://schemas.microsoft.com/office/word/2018/wordml/cex" xmlns:w16cid="http://schemas.microsoft.com/office/word/2016/wordml/cid" xmlns:w16="http://schemas.microsoft.com/office/word/2018/wordml" xmlns:w16du="http://schemas.microsoft.com/office/word/2023/wordml/word16du" xmlns:w16sdtdh="http://schemas.microsoft.com/office/word/2020/wordml/sdtdatahash" xmlns:w16se="http://schemas.microsoft.com/office/word/2015/wordml/symex" xmlns:wpg="http://schemas.microsoft.com/office/word/2010/wordprocessingGroup" xmlns:wpi="http://schemas.microsoft.com/office/word/2010/wordprocessingInk" xmlns:wne="http://schemas.microsoft.com/office/word/2006/wordml" xmlns:wps="http://schemas.microsoft.com/office/word/2010/wordprocessingShape" mc:Ignorable="w14 w15 w16se w16cid w16 w16cex w16sdtdh wp14">
+<w:numbering xmlns:wpc="http://schemas.microsoft.com/office/word/2010/wordprocessingCanvas" xmlns:cx="http://schemas.microsoft.com/office/drawing/2014/chartex" xmlns:cx1="http://schemas.microsoft.com/office/drawing/2015/9/8/chartex" xmlns:cx2="http://schemas.microsoft.com/office/drawing/2015/10/21/chartex" xmlns:cx3="http://schemas.microsoft.com/office/drawing/2016/5/9/chartex" xmlns:cx4="http://schemas.microsoft.com/office/drawing/2016/5/10/chartex" xmlns:cx5="http://schemas.microsoft.com/office/drawing/2016/5/11/chartex" xmlns:cx6="http://schemas.microsoft.com/office/drawing/2016/5/12/chartex" xmlns:cx7="http://schemas.microsoft.com/office/drawing/2016/5/13/chartex" xmlns:cx8="http://schemas.microsoft.com/office/drawing/2016/5/14/chartex" xmlns:mc="http://schemas.openxmlformats.org/markup-compatibility/2006" xmlns:aink="http://schemas.microsoft.com/office/drawing/2016/ink" xmlns:am3d="http://schemas.microsoft.com/office/drawing/2017/model3d" xmlns:o="urn:schemas-microsoft-com:office:office" xmlns:oel="http://schemas.microsoft.com/office/2019/extlst" xmlns:r="http://schemas.openxmlformats.org/officeDocument/2006/relationships" xmlns:m="http://schemas.openxmlformats.org/officeDocument/2006/math" xmlns:v="urn:schemas-microsoft-com:vml" xmlns:wp14="http://schemas.microsoft.com/office/word/2010/wordprocessingDrawing" xmlns:wp="http://schemas.openxmlformats.org/drawingml/2006/wordprocessingDrawing" xmlns:w10="urn:schemas-microsoft-com:office:word" xmlns:w="http://schemas.openxmlformats.org/wordprocessingml/2006/main" xmlns:w14="http://schemas.microsoft.com/office/word/2010/wordml" xmlns:w15="http://schemas.microsoft.com/office/word/2012/wordml" xmlns:w16cex="http://schemas.microsoft.com/office/word/2018/wordml/cex" xmlns:w16cid="http://schemas.microsoft.com/office/word/2016/wordml/cid" xmlns:w16="http://schemas.microsoft.com/office/word/2018/wordml" xmlns:w16du="http://schemas.microsoft.com/office/word/2023/wordml/word16du" xmlns:w16sdtdh="http://schemas.microsoft.com/office/word/2020/wordml/sdtdatahash" xmlns:w16se="http://schemas.microsoft.com/office/word/2015/wordml/symex" xmlns:wpg="http://schemas.microsoft.com/office/word/2010/wordprocessingGroup" xmlns:wpi="http://schemas.microsoft.com/office/word/2010/wordprocessingInk" xmlns:wne="http://schemas.microsoft.com/office/word/2006/wordml" xmlns:wps="http://schemas.microsoft.com/office/word/2010/wordprocessingShape" mc:Ignorable="w14 w15 w16se w16cid w16 w16cex w16sdtdh w16du wp14">
   <w:abstractNum w:abstractNumId="0" w15:restartNumberingAfterBreak="0">
     <w:nsid w:val="00432905"/>
     <w:multiLevelType w:val="multilevel"/>
@@ -10224,7 +10567,7 @@
 </file>
 
 <file path=word/styles.xml><?xml version="1.0" encoding="utf-8"?>
-<w:styles xmlns:mc="http://schemas.openxmlformats.org/markup-compatibility/2006" xmlns:r="http://schemas.openxmlformats.org/officeDocument/2006/relationships" xmlns:w="http://schemas.openxmlformats.org/wordprocessingml/2006/main" xmlns:w14="http://schemas.microsoft.com/office/word/2010/wordml" xmlns:w15="http://schemas.microsoft.com/office/word/2012/wordml" xmlns:w16cex="http://schemas.microsoft.com/office/word/2018/wordml/cex" xmlns:w16cid="http://schemas.microsoft.com/office/word/2016/wordml/cid" xmlns:w16="http://schemas.microsoft.com/office/word/2018/wordml" xmlns:w16sdtdh="http://schemas.microsoft.com/office/word/2020/wordml/sdtdatahash" xmlns:w16se="http://schemas.microsoft.com/office/word/2015/wordml/symex" mc:Ignorable="w14 w15 w16se w16cid w16 w16cex w16sdtdh">
+<w:styles xmlns:mc="http://schemas.openxmlformats.org/markup-compatibility/2006" xmlns:r="http://schemas.openxmlformats.org/officeDocument/2006/relationships" xmlns:w="http://schemas.openxmlformats.org/wordprocessingml/2006/main" xmlns:w14="http://schemas.microsoft.com/office/word/2010/wordml" xmlns:w15="http://schemas.microsoft.com/office/word/2012/wordml" xmlns:w16cex="http://schemas.microsoft.com/office/word/2018/wordml/cex" xmlns:w16cid="http://schemas.microsoft.com/office/word/2016/wordml/cid" xmlns:w16="http://schemas.microsoft.com/office/word/2018/wordml" xmlns:w16du="http://schemas.microsoft.com/office/word/2023/wordml/word16du" xmlns:w16sdtdh="http://schemas.microsoft.com/office/word/2020/wordml/sdtdatahash" xmlns:w16se="http://schemas.microsoft.com/office/word/2015/wordml/symex" mc:Ignorable="w14 w15 w16se w16cid w16 w16cex w16sdtdh w16du">
   <w:docDefaults>
     <w:rPrDefault>
       <w:rPr>
@@ -11375,10 +11718,40 @@
 </file>
 
 <file path=customXml/item1.xml><?xml version="1.0" encoding="utf-8"?>
-<b:Sources xmlns:b="http://schemas.openxmlformats.org/officeDocument/2006/bibliography" xmlns="http://schemas.openxmlformats.org/officeDocument/2006/bibliography" SelectedStyle="\APASixthEditionOfficeOnline.xsl" StyleName="APA" Version="6"/>
+<?mso-contentType ?>
+<FormTemplates xmlns="http://schemas.microsoft.com/sharepoint/v3/contenttype/forms">
+  <Display>DocumentLibraryForm</Display>
+  <Edit>DocumentLibraryForm</Edit>
+  <New>DocumentLibraryForm</New>
+</FormTemplates>
 </file>
 
 <file path=customXml/item2.xml><?xml version="1.0" encoding="utf-8"?>
+<p:properties xmlns:p="http://schemas.microsoft.com/office/2006/metadata/properties" xmlns:xsi="http://www.w3.org/2001/XMLSchema-instance" xmlns:pc="http://schemas.microsoft.com/office/infopath/2007/PartnerControls">
+  <documentManagement>
+    <Stage xmlns="f336f4fe-8719-4ea2-b5d6-29b3a580aeb4">Draft</Stage>
+    <Next_x0020_Stage xmlns="f336f4fe-8719-4ea2-b5d6-29b3a580aeb4">N/A</Next_x0020_Stage>
+    <Admin_x0020_Action xmlns="f336f4fe-8719-4ea2-b5d6-29b3a580aeb4" xsi:nil="true"/>
+    <Template_x0020_Category xmlns="f336f4fe-8719-4ea2-b5d6-29b3a580aeb4">Claim Form - CLM</Template_x0020_Category>
+    <Action xmlns="f336f4fe-8719-4ea2-b5d6-29b3a580aeb4" xsi:nil="true"/>
+    <Purpose1 xmlns="f336f4fe-8719-4ea2-b5d6-29b3a580aeb4">Sealed claim</Purpose1>
+    <Template_x0020_Language xmlns="f336f4fe-8719-4ea2-b5d6-29b3a580aeb4">English - ENG</Template_x0020_Language>
+    <Rename xmlns="f336f4fe-8719-4ea2-b5d6-29b3a580aeb4">true</Rename>
+    <Tornado_x0020_Filename xmlns="f336f4fe-8719-4ea2-b5d6-29b3a580aeb4" xsi:nil="true"/>
+    <Approval_x0020_Request_x0020_Comment xmlns="f336f4fe-8719-4ea2-b5d6-29b3a580aeb4">Response</Approval_x0020_Request_x0020_Comment>
+    <Publication_x0020_Date xmlns="f336f4fe-8719-4ea2-b5d6-29b3a580aeb4">2020-12-15T00:00:00+00:00</Publication_x0020_Date>
+    <SharedWithUsers xmlns="f336f4fe-8719-4ea2-b5d6-29b3a580aeb4">
+      <UserInfo>
+        <DisplayName>Robert Allright</DisplayName>
+        <AccountId>23</AccountId>
+        <AccountType/>
+      </UserInfo>
+    </SharedWithUsers>
+  </documentManagement>
+</p:properties>
+</file>
+
+<file path=customXml/item3.xml><?xml version="1.0" encoding="utf-8"?>
 <ct:contentTypeSchema xmlns:ct="http://schemas.microsoft.com/office/2006/metadata/contentType" xmlns:ma="http://schemas.microsoft.com/office/2006/metadata/properties/metaAttributes" ct:_="" ma:_="" ma:contentTypeName="_CtTemplate" ma:contentTypeID="0x01010064A5FDCCFB03F540B94405305D7DE14F00A4F8B82F7CEF57469A8FE5CEAB7A0EE0" ma:contentTypeVersion="55" ma:contentTypeDescription="Part of Template Management with Site Columns representing custom attributes." ma:contentTypeScope="" ma:versionID="e48abcd8da7fe05ec90dabdfbb8c2749">
   <xsd:schema xmlns:xsd="http://www.w3.org/2001/XMLSchema" xmlns:xs="http://www.w3.org/2001/XMLSchema" xmlns:p="http://schemas.microsoft.com/office/2006/metadata/properties" xmlns:ns2="f336f4fe-8719-4ea2-b5d6-29b3a580aeb4" xmlns:ns3="b57b892a-dd61-4bba-b372-a8d93da2c7e6" targetNamespace="http://schemas.microsoft.com/office/2006/metadata/properties" ma:root="true" ma:fieldsID="4c733adc908683170864ffc34cec60fa" ns2:_="" ns3:_="">
     <xsd:import namespace="f336f4fe-8719-4ea2-b5d6-29b3a580aeb4"/>
@@ -11700,53 +12073,19 @@
 </ct:contentTypeSchema>
 </file>
 
-<file path=customXml/item3.xml><?xml version="1.0" encoding="utf-8"?>
-<p:properties xmlns:p="http://schemas.microsoft.com/office/2006/metadata/properties" xmlns:xsi="http://www.w3.org/2001/XMLSchema-instance" xmlns:pc="http://schemas.microsoft.com/office/infopath/2007/PartnerControls">
-  <documentManagement>
-    <Stage xmlns="f336f4fe-8719-4ea2-b5d6-29b3a580aeb4">Draft</Stage>
-    <Next_x0020_Stage xmlns="f336f4fe-8719-4ea2-b5d6-29b3a580aeb4">N/A</Next_x0020_Stage>
-    <Admin_x0020_Action xmlns="f336f4fe-8719-4ea2-b5d6-29b3a580aeb4" xsi:nil="true"/>
-    <Template_x0020_Category xmlns="f336f4fe-8719-4ea2-b5d6-29b3a580aeb4">Claim Form - CLM</Template_x0020_Category>
-    <Action xmlns="f336f4fe-8719-4ea2-b5d6-29b3a580aeb4" xsi:nil="true"/>
-    <Purpose1 xmlns="f336f4fe-8719-4ea2-b5d6-29b3a580aeb4">Sealed claim</Purpose1>
-    <Template_x0020_Language xmlns="f336f4fe-8719-4ea2-b5d6-29b3a580aeb4">English - ENG</Template_x0020_Language>
-    <Rename xmlns="f336f4fe-8719-4ea2-b5d6-29b3a580aeb4">true</Rename>
-    <Tornado_x0020_Filename xmlns="f336f4fe-8719-4ea2-b5d6-29b3a580aeb4" xsi:nil="true"/>
-    <Approval_x0020_Request_x0020_Comment xmlns="f336f4fe-8719-4ea2-b5d6-29b3a580aeb4">Response</Approval_x0020_Request_x0020_Comment>
-    <Publication_x0020_Date xmlns="f336f4fe-8719-4ea2-b5d6-29b3a580aeb4">2020-12-15T00:00:00+00:00</Publication_x0020_Date>
-    <SharedWithUsers xmlns="f336f4fe-8719-4ea2-b5d6-29b3a580aeb4">
-      <UserInfo>
-        <DisplayName>Robert Allright</DisplayName>
-        <AccountId>23</AccountId>
-        <AccountType/>
-      </UserInfo>
-    </SharedWithUsers>
-  </documentManagement>
-</p:properties>
-</file>
-
 <file path=customXml/item4.xml><?xml version="1.0" encoding="utf-8"?>
-<?mso-contentType ?>
-<FormTemplates xmlns="http://schemas.microsoft.com/sharepoint/v3/contenttype/forms">
-  <Display>DocumentLibraryForm</Display>
-  <Edit>DocumentLibraryForm</Edit>
-  <New>DocumentLibraryForm</New>
-</FormTemplates>
+<b:Sources xmlns:b="http://schemas.openxmlformats.org/officeDocument/2006/bibliography" xmlns="http://schemas.openxmlformats.org/officeDocument/2006/bibliography" SelectedStyle="\APASixthEditionOfficeOnline.xsl" StyleName="APA" Version="6"/>
 </file>
 
 <file path=customXml/itemProps1.xml><?xml version="1.0" encoding="utf-8"?>
-<ds:datastoreItem xmlns:ds="http://schemas.openxmlformats.org/officeDocument/2006/customXml" ds:itemID="{7183F800-C880-4AB6-A44E-2AEFA96BE374}">
+<ds:datastoreItem xmlns:ds="http://schemas.openxmlformats.org/officeDocument/2006/customXml" ds:itemID="{9661752A-6D7B-4880-80FA-DA4AA1F0C9AC}">
   <ds:schemaRefs>
-    <ds:schemaRef ds:uri="http://schemas.openxmlformats.org/officeDocument/2006/bibliography"/>
+    <ds:schemaRef ds:uri="http://schemas.microsoft.com/sharepoint/v3/contenttype/forms"/>
   </ds:schemaRefs>
 </ds:datastoreItem>
 </file>
 
 <file path=customXml/itemProps2.xml><?xml version="1.0" encoding="utf-8"?>
-<ds:datastoreItem xmlns:ds="http://schemas.openxmlformats.org/officeDocument/2006/customXml" ds:itemID="{26E74527-911F-48C7-A43A-F18D81F011F0}"/>
-</file>
-
-<file path=customXml/itemProps3.xml><?xml version="1.0" encoding="utf-8"?>
 <ds:datastoreItem xmlns:ds="http://schemas.openxmlformats.org/officeDocument/2006/customXml" ds:itemID="{B7EA20FE-B0E7-4AF0-B5E0-DCFC63125D32}">
   <ds:schemaRefs>
     <ds:schemaRef ds:uri="http://schemas.microsoft.com/office/2006/metadata/properties"/>
@@ -11756,16 +12095,35 @@
 </ds:datastoreItem>
 </file>
 
+<file path=customXml/itemProps3.xml><?xml version="1.0" encoding="utf-8"?>
+<ds:datastoreItem xmlns:ds="http://schemas.openxmlformats.org/officeDocument/2006/customXml" ds:itemID="{26E74527-911F-48C7-A43A-F18D81F011F0}">
+  <ds:schemaRefs>
+    <ds:schemaRef ds:uri="http://schemas.microsoft.com/office/2006/metadata/contentType"/>
+    <ds:schemaRef ds:uri="http://schemas.microsoft.com/office/2006/metadata/properties/metaAttributes"/>
+    <ds:schemaRef ds:uri="http://www.w3.org/2001/XMLSchema"/>
+    <ds:schemaRef ds:uri="http://schemas.microsoft.com/office/2006/metadata/properties"/>
+    <ds:schemaRef ds:uri="f336f4fe-8719-4ea2-b5d6-29b3a580aeb4"/>
+    <ds:schemaRef ds:uri="b57b892a-dd61-4bba-b372-a8d93da2c7e6"/>
+    <ds:schemaRef ds:uri="http://schemas.microsoft.com/office/2006/documentManagement/types"/>
+    <ds:schemaRef ds:uri="http://schemas.microsoft.com/office/infopath/2007/PartnerControls"/>
+    <ds:schemaRef ds:uri="http://schemas.openxmlformats.org/package/2006/metadata/core-properties"/>
+    <ds:schemaRef ds:uri="http://purl.org/dc/elements/1.1/"/>
+    <ds:schemaRef ds:uri="http://purl.org/dc/terms/"/>
+    <ds:schemaRef ds:uri="http://schemas.microsoft.com/internal/obd"/>
+  </ds:schemaRefs>
+</ds:datastoreItem>
+</file>
+
 <file path=customXml/itemProps4.xml><?xml version="1.0" encoding="utf-8"?>
-<ds:datastoreItem xmlns:ds="http://schemas.openxmlformats.org/officeDocument/2006/customXml" ds:itemID="{9661752A-6D7B-4880-80FA-DA4AA1F0C9AC}">
+<ds:datastoreItem xmlns:ds="http://schemas.openxmlformats.org/officeDocument/2006/customXml" ds:itemID="{7183F800-C880-4AB6-A44E-2AEFA96BE374}">
   <ds:schemaRefs>
-    <ds:schemaRef ds:uri="http://schemas.microsoft.com/sharepoint/v3/contenttype/forms"/>
+    <ds:schemaRef ds:uri="http://schemas.openxmlformats.org/officeDocument/2006/bibliography"/>
   </ds:schemaRefs>
 </ds:datastoreItem>
 </file>
 
 <file path=docMetadata/LabelInfo.xml><?xml version="1.0" encoding="utf-8"?>
 <clbl:labelList xmlns:clbl="http://schemas.microsoft.com/office/2020/mipLabelMetadata">
-  <clbl:label id="{95c71a0f-75e1-4c8f-90e2-641c9351dd98}" enabled="1" method="Standard" siteId="{3e0088dc-0629-4ae6-aa8c-813e7a296f50}" contentBits="2" removed="0"/>
+  <clbl:label id="{fa22dce2-39a9-4bf4-a557-7a50b593b56a}" enabled="1" method="Privileged" siteId="{3e0088dc-0629-4ae6-aa8c-813e7a296f50}" contentBits="0" removed="0"/>
 </clbl:labelList>
 </file>
</xml_diff>

<commit_message>
CIV-15263 Remove defendant deadline for unreg claim forms (#6099)
Co-authored-by: vasudevganesanhmcts <100689363+vasudevganesanhmcts@users.noreply.github.com>
Co-authored-by: Madhan Mahadevan <madhan.mahadevan@hmcts.net>
</commit_message>
<xml_diff>
--- a/docker/docmosis/templates/CV-SPC-CLM-ENG-01349.docx
+++ b/docker/docmosis/templates/CV-SPC-CLM-ENG-01349.docx
@@ -1,6 +1,6 @@
 
 <file path=word/document.xml><?xml version="1.0" encoding="utf-8"?>
-<w:document xmlns:wpc="http://schemas.microsoft.com/office/word/2010/wordprocessingCanvas" xmlns:cx="http://schemas.microsoft.com/office/drawing/2014/chartex" xmlns:cx1="http://schemas.microsoft.com/office/drawing/2015/9/8/chartex" xmlns:cx2="http://schemas.microsoft.com/office/drawing/2015/10/21/chartex" xmlns:cx3="http://schemas.microsoft.com/office/drawing/2016/5/9/chartex" xmlns:cx4="http://schemas.microsoft.com/office/drawing/2016/5/10/chartex" xmlns:cx5="http://schemas.microsoft.com/office/drawing/2016/5/11/chartex" xmlns:cx6="http://schemas.microsoft.com/office/drawing/2016/5/12/chartex" xmlns:cx7="http://schemas.microsoft.com/office/drawing/2016/5/13/chartex" xmlns:cx8="http://schemas.microsoft.com/office/drawing/2016/5/14/chartex" xmlns:mc="http://schemas.openxmlformats.org/markup-compatibility/2006" xmlns:aink="http://schemas.microsoft.com/office/drawing/2016/ink" xmlns:am3d="http://schemas.microsoft.com/office/drawing/2017/model3d" xmlns:o="urn:schemas-microsoft-com:office:office" xmlns:oel="http://schemas.microsoft.com/office/2019/extlst" xmlns:r="http://schemas.openxmlformats.org/officeDocument/2006/relationships" xmlns:m="http://schemas.openxmlformats.org/officeDocument/2006/math" xmlns:v="urn:schemas-microsoft-com:vml" xmlns:wp14="http://schemas.microsoft.com/office/word/2010/wordprocessingDrawing" xmlns:wp="http://schemas.openxmlformats.org/drawingml/2006/wordprocessingDrawing" xmlns:w10="urn:schemas-microsoft-com:office:word" xmlns:w="http://schemas.openxmlformats.org/wordprocessingml/2006/main" xmlns:w14="http://schemas.microsoft.com/office/word/2010/wordml" xmlns:w15="http://schemas.microsoft.com/office/word/2012/wordml" xmlns:w16cex="http://schemas.microsoft.com/office/word/2018/wordml/cex" xmlns:w16cid="http://schemas.microsoft.com/office/word/2016/wordml/cid" xmlns:w16="http://schemas.microsoft.com/office/word/2018/wordml" xmlns:w16du="http://schemas.microsoft.com/office/word/2023/wordml/word16du" xmlns:w16sdtdh="http://schemas.microsoft.com/office/word/2020/wordml/sdtdatahash" xmlns:w16se="http://schemas.microsoft.com/office/word/2015/wordml/symex" xmlns:wpg="http://schemas.microsoft.com/office/word/2010/wordprocessingGroup" xmlns:wpi="http://schemas.microsoft.com/office/word/2010/wordprocessingInk" xmlns:wne="http://schemas.microsoft.com/office/word/2006/wordml" xmlns:wps="http://schemas.microsoft.com/office/word/2010/wordprocessingShape" mc:Ignorable="w14 w15 w16se w16cid w16 w16cex w16sdtdh w16du wp14">
+<w:document xmlns:wpc="http://schemas.microsoft.com/office/word/2010/wordprocessingCanvas" xmlns:cx="http://schemas.microsoft.com/office/drawing/2014/chartex" xmlns:cx1="http://schemas.microsoft.com/office/drawing/2015/9/8/chartex" xmlns:cx2="http://schemas.microsoft.com/office/drawing/2015/10/21/chartex" xmlns:cx3="http://schemas.microsoft.com/office/drawing/2016/5/9/chartex" xmlns:cx4="http://schemas.microsoft.com/office/drawing/2016/5/10/chartex" xmlns:cx5="http://schemas.microsoft.com/office/drawing/2016/5/11/chartex" xmlns:cx6="http://schemas.microsoft.com/office/drawing/2016/5/12/chartex" xmlns:cx7="http://schemas.microsoft.com/office/drawing/2016/5/13/chartex" xmlns:cx8="http://schemas.microsoft.com/office/drawing/2016/5/14/chartex" xmlns:mc="http://schemas.openxmlformats.org/markup-compatibility/2006" xmlns:aink="http://schemas.microsoft.com/office/drawing/2016/ink" xmlns:am3d="http://schemas.microsoft.com/office/drawing/2017/model3d" xmlns:o="urn:schemas-microsoft-com:office:office" xmlns:oel="http://schemas.microsoft.com/office/2019/extlst" xmlns:r="http://schemas.openxmlformats.org/officeDocument/2006/relationships" xmlns:m="http://schemas.openxmlformats.org/officeDocument/2006/math" xmlns:v="urn:schemas-microsoft-com:vml" xmlns:wp14="http://schemas.microsoft.com/office/word/2010/wordprocessingDrawing" xmlns:wp="http://schemas.openxmlformats.org/drawingml/2006/wordprocessingDrawing" xmlns:w10="urn:schemas-microsoft-com:office:word" xmlns:w="http://schemas.openxmlformats.org/wordprocessingml/2006/main" xmlns:w14="http://schemas.microsoft.com/office/word/2010/wordml" xmlns:w15="http://schemas.microsoft.com/office/word/2012/wordml" xmlns:w16cex="http://schemas.microsoft.com/office/word/2018/wordml/cex" xmlns:w16cid="http://schemas.microsoft.com/office/word/2016/wordml/cid" xmlns:w16="http://schemas.microsoft.com/office/word/2018/wordml" xmlns:w16du="http://schemas.microsoft.com/office/word/2023/wordml/word16du" xmlns:w16sdtdh="http://schemas.microsoft.com/office/word/2020/wordml/sdtdatahash" xmlns:w16sdtfl="http://schemas.microsoft.com/office/word/2024/wordml/sdtformatlock" xmlns:w16se="http://schemas.microsoft.com/office/word/2015/wordml/symex" xmlns:wpg="http://schemas.microsoft.com/office/word/2010/wordprocessingGroup" xmlns:wpi="http://schemas.microsoft.com/office/word/2010/wordprocessingInk" xmlns:wne="http://schemas.microsoft.com/office/word/2006/wordml" xmlns:wps="http://schemas.microsoft.com/office/word/2010/wordprocessingShape" mc:Ignorable="w14 w15 w16se w16cid w16 w16cex w16sdtdh w16sdtfl w16du wp14">
   <w:body>
     <w:p>
       <w:pPr>
@@ -158,6 +158,7 @@
               </w:rPr>
               <w:t xml:space="preserve"> </w:t>
             </w:r>
+            <w:proofErr w:type="spellStart"/>
             <w:r>
               <w:rPr>
                 <w:rFonts w:ascii="GDSTransportWebsite" w:hAnsi="GDSTransportWebsite"/>
@@ -165,7 +166,17 @@
                 <w:sz w:val="28"/>
                 <w:szCs w:val="28"/>
               </w:rPr>
-              <w:t>referenceNumber &gt;&gt;</w:t>
+              <w:t>referenceNumber</w:t>
+            </w:r>
+            <w:proofErr w:type="spellEnd"/>
+            <w:r>
+              <w:rPr>
+                <w:rFonts w:ascii="GDSTransportWebsite" w:hAnsi="GDSTransportWebsite"/>
+                <w:color w:val="60686D"/>
+                <w:sz w:val="28"/>
+                <w:szCs w:val="28"/>
+              </w:rPr>
+              <w:t xml:space="preserve"> &gt;&gt;</w:t>
             </w:r>
             <w:r>
               <w:rPr>
@@ -296,8 +307,19 @@
                 <w:sz w:val="28"/>
                 <w:szCs w:val="28"/>
               </w:rPr>
-              <w:t xml:space="preserve"> caseName</w:t>
-            </w:r>
+              <w:t xml:space="preserve"> </w:t>
+            </w:r>
+            <w:proofErr w:type="spellStart"/>
+            <w:r>
+              <w:rPr>
+                <w:rFonts w:ascii="GDSTransportWebsite" w:hAnsi="GDSTransportWebsite"/>
+                <w:color w:val="60686D"/>
+                <w:sz w:val="28"/>
+                <w:szCs w:val="28"/>
+              </w:rPr>
+              <w:t>caseName</w:t>
+            </w:r>
+            <w:proofErr w:type="spellEnd"/>
             <w:r>
               <w:rPr>
                 <w:rFonts w:ascii="GDSTransportWebsite" w:hAnsi="GDSTransportWebsite"/>
@@ -342,6 +364,7 @@
               </w:rPr>
               <w:t>Claimant ref: &lt;&lt;</w:t>
             </w:r>
+            <w:proofErr w:type="spellStart"/>
             <w:r>
               <w:rPr>
                 <w:rFonts w:ascii="GDSTransportWebsite" w:hAnsi="GDSTransportWebsite"/>
@@ -354,7 +377,15 @@
                 <w:rFonts w:ascii="GDSTransportWebsite" w:hAnsi="GDSTransportWebsite"/>
                 <w:color w:val="60686D"/>
               </w:rPr>
-              <w:t xml:space="preserve">ExternalReference&gt;&gt; </w:t>
+              <w:t>ExternalReference</w:t>
+            </w:r>
+            <w:proofErr w:type="spellEnd"/>
+            <w:r>
+              <w:rPr>
+                <w:rFonts w:ascii="GDSTransportWebsite" w:hAnsi="GDSTransportWebsite"/>
+                <w:color w:val="60686D"/>
+              </w:rPr>
+              <w:t xml:space="preserve">&gt;&gt; </w:t>
             </w:r>
           </w:p>
           <w:p>
@@ -375,6 +406,7 @@
               </w:rPr>
               <w:t>Defendant ref: &lt;&lt;</w:t>
             </w:r>
+            <w:proofErr w:type="spellStart"/>
             <w:r>
               <w:rPr>
                 <w:rFonts w:ascii="GDSTransportWebsite" w:hAnsi="GDSTransportWebsite"/>
@@ -387,7 +419,15 @@
                 <w:rFonts w:ascii="GDSTransportWebsite" w:hAnsi="GDSTransportWebsite"/>
                 <w:color w:val="60686D"/>
               </w:rPr>
-              <w:t>ntExternalReference&gt;&gt;</w:t>
+              <w:t>ntExternalReference</w:t>
+            </w:r>
+            <w:proofErr w:type="spellEnd"/>
+            <w:r>
+              <w:rPr>
+                <w:rFonts w:ascii="GDSTransportWebsite" w:hAnsi="GDSTransportWebsite"/>
+                <w:color w:val="60686D"/>
+              </w:rPr>
+              <w:t>&gt;&gt;</w:t>
             </w:r>
           </w:p>
         </w:tc>
@@ -428,6 +468,7 @@
               </w:rPr>
               <w:t>&lt;{</w:t>
             </w:r>
+            <w:proofErr w:type="spellStart"/>
             <w:proofErr w:type="gramEnd"/>
             <w:r>
               <w:rPr>
@@ -436,8 +477,9 @@
                 <w:sz w:val="24"/>
                 <w:szCs w:val="24"/>
               </w:rPr>
-              <w:t>dateFormat(issueDate,‘d</w:t>
-            </w:r>
+              <w:t>dateFormat</w:t>
+            </w:r>
+            <w:proofErr w:type="spellEnd"/>
             <w:r>
               <w:rPr>
                 <w:rFonts w:ascii="GDSTransportWebsite" w:eastAsia="Times New Roman" w:hAnsi="GDSTransportWebsite" w:cs="Times New Roman"/>
@@ -445,8 +487,9 @@
                 <w:sz w:val="24"/>
                 <w:szCs w:val="24"/>
               </w:rPr>
-              <w:t xml:space="preserve"> </w:t>
-            </w:r>
+              <w:t>(</w:t>
+            </w:r>
+            <w:proofErr w:type="spellStart"/>
             <w:r>
               <w:rPr>
                 <w:rFonts w:ascii="GDSTransportWebsite" w:eastAsia="Times New Roman" w:hAnsi="GDSTransportWebsite" w:cs="Times New Roman"/>
@@ -454,8 +497,9 @@
                 <w:sz w:val="24"/>
                 <w:szCs w:val="24"/>
               </w:rPr>
-              <w:t>MMMM</w:t>
-            </w:r>
+              <w:t>issueDate</w:t>
+            </w:r>
+            <w:proofErr w:type="spellEnd"/>
             <w:r>
               <w:rPr>
                 <w:rFonts w:ascii="GDSTransportWebsite" w:eastAsia="Times New Roman" w:hAnsi="GDSTransportWebsite" w:cs="Times New Roman"/>
@@ -463,7 +507,7 @@
                 <w:sz w:val="24"/>
                 <w:szCs w:val="24"/>
               </w:rPr>
-              <w:t xml:space="preserve"> </w:t>
+              <w:t>,‘d</w:t>
             </w:r>
             <w:r>
               <w:rPr>
@@ -472,15 +516,8 @@
                 <w:sz w:val="24"/>
                 <w:szCs w:val="24"/>
               </w:rPr>
-              <w:t>yyyy’,‘dd-MM-yyyy’)}&gt;&gt;</w:t>
-            </w:r>
-          </w:p>
-          <w:p>
-            <w:pPr>
-              <w:pStyle w:val="NoSpacing"/>
-              <w:spacing w:line="276" w:lineRule="auto"/>
-              <w:jc w:val="right"/>
-            </w:pPr>
+              <w:t xml:space="preserve"> </w:t>
+            </w:r>
             <w:r>
               <w:rPr>
                 <w:rFonts w:ascii="GDSTransportWebsite" w:eastAsia="Times New Roman" w:hAnsi="GDSTransportWebsite" w:cs="Times New Roman"/>
@@ -488,7 +525,7 @@
                 <w:sz w:val="24"/>
                 <w:szCs w:val="24"/>
               </w:rPr>
-              <w:t>Submitted</w:t>
+              <w:t>MMMM</w:t>
             </w:r>
             <w:r>
               <w:rPr>
@@ -497,8 +534,9 @@
                 <w:sz w:val="24"/>
                 <w:szCs w:val="24"/>
               </w:rPr>
-              <w:t xml:space="preserve">: </w:t>
-            </w:r>
+              <w:t xml:space="preserve"> </w:t>
+            </w:r>
+            <w:proofErr w:type="spellStart"/>
             <w:r>
               <w:rPr>
                 <w:rFonts w:ascii="GDSTransportWebsite" w:eastAsia="Times New Roman" w:hAnsi="GDSTransportWebsite" w:cs="Times New Roman"/>
@@ -506,9 +544,9 @@
                 <w:sz w:val="24"/>
                 <w:szCs w:val="24"/>
               </w:rPr>
-              <w:t>&lt;</w:t>
-            </w:r>
-            <w:proofErr w:type="gramStart"/>
+              <w:t>yyyy</w:t>
+            </w:r>
+            <w:proofErr w:type="spellEnd"/>
             <w:r>
               <w:rPr>
                 <w:rFonts w:ascii="GDSTransportWebsite" w:eastAsia="Times New Roman" w:hAnsi="GDSTransportWebsite" w:cs="Times New Roman"/>
@@ -516,9 +554,9 @@
                 <w:sz w:val="24"/>
                 <w:szCs w:val="24"/>
               </w:rPr>
-              <w:t>&lt;{</w:t>
-            </w:r>
-            <w:proofErr w:type="gramEnd"/>
+              <w:t>’,‘dd-MM-</w:t>
+            </w:r>
+            <w:proofErr w:type="spellStart"/>
             <w:r>
               <w:rPr>
                 <w:rFonts w:ascii="GDSTransportWebsite" w:eastAsia="Times New Roman" w:hAnsi="GDSTransportWebsite" w:cs="Times New Roman"/>
@@ -526,8 +564,9 @@
                 <w:sz w:val="24"/>
                 <w:szCs w:val="24"/>
               </w:rPr>
-              <w:t>dateFormat(submittedOn,‘d</w:t>
-            </w:r>
+              <w:t>yyyy</w:t>
+            </w:r>
+            <w:proofErr w:type="spellEnd"/>
             <w:r>
               <w:rPr>
                 <w:rFonts w:ascii="GDSTransportWebsite" w:eastAsia="Times New Roman" w:hAnsi="GDSTransportWebsite" w:cs="Times New Roman"/>
@@ -535,8 +574,15 @@
                 <w:sz w:val="24"/>
                 <w:szCs w:val="24"/>
               </w:rPr>
-              <w:t xml:space="preserve"> </w:t>
-            </w:r>
+              <w:t>’)}&gt;&gt;</w:t>
+            </w:r>
+          </w:p>
+          <w:p>
+            <w:pPr>
+              <w:pStyle w:val="NoSpacing"/>
+              <w:spacing w:line="276" w:lineRule="auto"/>
+              <w:jc w:val="right"/>
+            </w:pPr>
             <w:r>
               <w:rPr>
                 <w:rFonts w:ascii="GDSTransportWebsite" w:eastAsia="Times New Roman" w:hAnsi="GDSTransportWebsite" w:cs="Times New Roman"/>
@@ -544,7 +590,7 @@
                 <w:sz w:val="24"/>
                 <w:szCs w:val="24"/>
               </w:rPr>
-              <w:t>MMMM</w:t>
+              <w:t>Submitted</w:t>
             </w:r>
             <w:r>
               <w:rPr>
@@ -553,7 +599,7 @@
                 <w:sz w:val="24"/>
                 <w:szCs w:val="24"/>
               </w:rPr>
-              <w:t xml:space="preserve"> </w:t>
+              <w:t xml:space="preserve">: </w:t>
             </w:r>
             <w:r>
               <w:rPr>
@@ -562,7 +608,125 @@
                 <w:sz w:val="24"/>
                 <w:szCs w:val="24"/>
               </w:rPr>
-              <w:t>yyyy’,‘dd-MM-yyyy’)}&gt;&gt;</w:t>
+              <w:t>&lt;</w:t>
+            </w:r>
+            <w:proofErr w:type="gramStart"/>
+            <w:r>
+              <w:rPr>
+                <w:rFonts w:ascii="GDSTransportWebsite" w:eastAsia="Times New Roman" w:hAnsi="GDSTransportWebsite" w:cs="Times New Roman"/>
+                <w:color w:val="60686D"/>
+                <w:sz w:val="24"/>
+                <w:szCs w:val="24"/>
+              </w:rPr>
+              <w:t>&lt;{</w:t>
+            </w:r>
+            <w:proofErr w:type="spellStart"/>
+            <w:proofErr w:type="gramEnd"/>
+            <w:r>
+              <w:rPr>
+                <w:rFonts w:ascii="GDSTransportWebsite" w:eastAsia="Times New Roman" w:hAnsi="GDSTransportWebsite" w:cs="Times New Roman"/>
+                <w:color w:val="60686D"/>
+                <w:sz w:val="24"/>
+                <w:szCs w:val="24"/>
+              </w:rPr>
+              <w:t>dateFormat</w:t>
+            </w:r>
+            <w:proofErr w:type="spellEnd"/>
+            <w:r>
+              <w:rPr>
+                <w:rFonts w:ascii="GDSTransportWebsite" w:eastAsia="Times New Roman" w:hAnsi="GDSTransportWebsite" w:cs="Times New Roman"/>
+                <w:color w:val="60686D"/>
+                <w:sz w:val="24"/>
+                <w:szCs w:val="24"/>
+              </w:rPr>
+              <w:t>(</w:t>
+            </w:r>
+            <w:proofErr w:type="spellStart"/>
+            <w:r>
+              <w:rPr>
+                <w:rFonts w:ascii="GDSTransportWebsite" w:eastAsia="Times New Roman" w:hAnsi="GDSTransportWebsite" w:cs="Times New Roman"/>
+                <w:color w:val="60686D"/>
+                <w:sz w:val="24"/>
+                <w:szCs w:val="24"/>
+              </w:rPr>
+              <w:t>submittedOn</w:t>
+            </w:r>
+            <w:proofErr w:type="spellEnd"/>
+            <w:r>
+              <w:rPr>
+                <w:rFonts w:ascii="GDSTransportWebsite" w:eastAsia="Times New Roman" w:hAnsi="GDSTransportWebsite" w:cs="Times New Roman"/>
+                <w:color w:val="60686D"/>
+                <w:sz w:val="24"/>
+                <w:szCs w:val="24"/>
+              </w:rPr>
+              <w:t>,‘d</w:t>
+            </w:r>
+            <w:r>
+              <w:rPr>
+                <w:rFonts w:ascii="GDSTransportWebsite" w:eastAsia="Times New Roman" w:hAnsi="GDSTransportWebsite" w:cs="Times New Roman"/>
+                <w:color w:val="60686D"/>
+                <w:sz w:val="24"/>
+                <w:szCs w:val="24"/>
+              </w:rPr>
+              <w:t xml:space="preserve"> </w:t>
+            </w:r>
+            <w:r>
+              <w:rPr>
+                <w:rFonts w:ascii="GDSTransportWebsite" w:eastAsia="Times New Roman" w:hAnsi="GDSTransportWebsite" w:cs="Times New Roman"/>
+                <w:color w:val="60686D"/>
+                <w:sz w:val="24"/>
+                <w:szCs w:val="24"/>
+              </w:rPr>
+              <w:t>MMMM</w:t>
+            </w:r>
+            <w:r>
+              <w:rPr>
+                <w:rFonts w:ascii="GDSTransportWebsite" w:eastAsia="Times New Roman" w:hAnsi="GDSTransportWebsite" w:cs="Times New Roman"/>
+                <w:color w:val="60686D"/>
+                <w:sz w:val="24"/>
+                <w:szCs w:val="24"/>
+              </w:rPr>
+              <w:t xml:space="preserve"> </w:t>
+            </w:r>
+            <w:proofErr w:type="spellStart"/>
+            <w:r>
+              <w:rPr>
+                <w:rFonts w:ascii="GDSTransportWebsite" w:eastAsia="Times New Roman" w:hAnsi="GDSTransportWebsite" w:cs="Times New Roman"/>
+                <w:color w:val="60686D"/>
+                <w:sz w:val="24"/>
+                <w:szCs w:val="24"/>
+              </w:rPr>
+              <w:t>yyyy</w:t>
+            </w:r>
+            <w:proofErr w:type="spellEnd"/>
+            <w:r>
+              <w:rPr>
+                <w:rFonts w:ascii="GDSTransportWebsite" w:eastAsia="Times New Roman" w:hAnsi="GDSTransportWebsite" w:cs="Times New Roman"/>
+                <w:color w:val="60686D"/>
+                <w:sz w:val="24"/>
+                <w:szCs w:val="24"/>
+              </w:rPr>
+              <w:t>’,‘dd-MM-</w:t>
+            </w:r>
+            <w:proofErr w:type="spellStart"/>
+            <w:r>
+              <w:rPr>
+                <w:rFonts w:ascii="GDSTransportWebsite" w:eastAsia="Times New Roman" w:hAnsi="GDSTransportWebsite" w:cs="Times New Roman"/>
+                <w:color w:val="60686D"/>
+                <w:sz w:val="24"/>
+                <w:szCs w:val="24"/>
+              </w:rPr>
+              <w:t>yyyy</w:t>
+            </w:r>
+            <w:proofErr w:type="spellEnd"/>
+            <w:r>
+              <w:rPr>
+                <w:rFonts w:ascii="GDSTransportWebsite" w:eastAsia="Times New Roman" w:hAnsi="GDSTransportWebsite" w:cs="Times New Roman"/>
+                <w:color w:val="60686D"/>
+                <w:sz w:val="24"/>
+                <w:szCs w:val="24"/>
+              </w:rPr>
+              <w:t>’)}&gt;&gt;</w:t>
             </w:r>
           </w:p>
         </w:tc>
@@ -628,7 +792,18 @@
                 <w:color w:val="0A0A0A"/>
                 <w:shd w:val="clear" w:color="auto" w:fill="FFFFFF"/>
               </w:rPr>
-              <w:t>&lt;&lt;rr_</w:t>
+              <w:t>&lt;&lt;</w:t>
+            </w:r>
+            <w:proofErr w:type="spellStart"/>
+            <w:r>
+              <w:rPr>
+                <w:rFonts w:ascii="GDSTransportWebsite" w:hAnsi="GDSTransportWebsite"/>
+                <w:b/>
+                <w:bCs/>
+                <w:color w:val="0A0A0A"/>
+                <w:shd w:val="clear" w:color="auto" w:fill="FFFFFF"/>
+              </w:rPr>
+              <w:t>rr_</w:t>
             </w:r>
             <w:r>
               <w:rPr>
@@ -640,6 +815,7 @@
               </w:rPr>
               <w:t>applicants</w:t>
             </w:r>
+            <w:proofErr w:type="spellEnd"/>
             <w:r>
               <w:rPr>
                 <w:rFonts w:ascii="GDSTransportWebsite" w:hAnsi="GDSTransportWebsite"/>
@@ -700,7 +876,29 @@
                 <w:color w:val="0A0A0A"/>
                 <w:shd w:val="clear" w:color="auto" w:fill="FFFFFF"/>
               </w:rPr>
-              <w:t>&lt;&lt;$itemnum&gt;&gt;&lt;&lt;es_&gt;&gt;</w:t>
+              <w:t>&lt;&lt;$</w:t>
+            </w:r>
+            <w:proofErr w:type="spellStart"/>
+            <w:r>
+              <w:rPr>
+                <w:rFonts w:ascii="GDSTransportWebsite" w:hAnsi="GDSTransportWebsite"/>
+                <w:b/>
+                <w:bCs/>
+                <w:color w:val="0A0A0A"/>
+                <w:shd w:val="clear" w:color="auto" w:fill="FFFFFF"/>
+              </w:rPr>
+              <w:t>itemnum</w:t>
+            </w:r>
+            <w:proofErr w:type="spellEnd"/>
+            <w:r>
+              <w:rPr>
+                <w:rFonts w:ascii="GDSTransportWebsite" w:hAnsi="GDSTransportWebsite"/>
+                <w:b/>
+                <w:bCs/>
+                <w:color w:val="0A0A0A"/>
+                <w:shd w:val="clear" w:color="auto" w:fill="FFFFFF"/>
+              </w:rPr>
+              <w:t>&gt;&gt;&lt;&lt;es_&gt;&gt;</w:t>
             </w:r>
           </w:p>
         </w:tc>
@@ -1140,6 +1338,7 @@
               </w:rPr>
               <w:t xml:space="preserve">&lt;&lt; </w:t>
             </w:r>
+            <w:proofErr w:type="spellStart"/>
             <w:r>
               <w:rPr>
                 <w:rFonts w:ascii="GDSTransportWebsite" w:hAnsi="GDSTransportWebsite"/>
@@ -1159,7 +1358,15 @@
                 <w:rFonts w:ascii="GDSTransportWebsite" w:hAnsi="GDSTransportWebsite"/>
                 <w:color w:val="0A0A0A"/>
               </w:rPr>
-              <w:t>.PostTown&gt;&gt;&lt;&lt;es_&gt;&gt;</w:t>
+              <w:t>.PostTown</w:t>
+            </w:r>
+            <w:proofErr w:type="spellEnd"/>
+            <w:r>
+              <w:rPr>
+                <w:rFonts w:ascii="GDSTransportWebsite" w:hAnsi="GDSTransportWebsite"/>
+                <w:color w:val="0A0A0A"/>
+              </w:rPr>
+              <w:t>&gt;&gt;&lt;&lt;es_&gt;&gt;</w:t>
             </w:r>
           </w:p>
           <w:p>
@@ -1278,7 +1485,15 @@
                 <w:rFonts w:ascii="GDSTransportWebsite" w:hAnsi="GDSTransportWebsite"/>
                 <w:color w:val="0A0A0A"/>
               </w:rPr>
-              <w:t xml:space="preserve"> primaryA</w:t>
+              <w:t xml:space="preserve"> </w:t>
+            </w:r>
+            <w:proofErr w:type="spellStart"/>
+            <w:r>
+              <w:rPr>
+                <w:rFonts w:ascii="GDSTransportWebsite" w:hAnsi="GDSTransportWebsite"/>
+                <w:color w:val="0A0A0A"/>
+              </w:rPr>
+              <w:t>primaryA</w:t>
             </w:r>
             <w:r>
               <w:rPr>
@@ -1292,7 +1507,15 @@
                 <w:rFonts w:ascii="GDSTransportWebsite" w:hAnsi="GDSTransportWebsite"/>
                 <w:color w:val="0A0A0A"/>
               </w:rPr>
-              <w:t>.Country&gt;&gt;&lt;&lt;es_&gt;&gt;</w:t>
+              <w:t>.Country</w:t>
+            </w:r>
+            <w:proofErr w:type="spellEnd"/>
+            <w:r>
+              <w:rPr>
+                <w:rFonts w:ascii="GDSTransportWebsite" w:hAnsi="GDSTransportWebsite"/>
+                <w:color w:val="0A0A0A"/>
+              </w:rPr>
+              <w:t>&gt;&gt;&lt;&lt;es_&gt;&gt;</w:t>
             </w:r>
           </w:p>
         </w:tc>
@@ -1334,6 +1557,7 @@
               </w:rPr>
               <w:t>!</w:t>
             </w:r>
+            <w:proofErr w:type="spellStart"/>
             <w:r>
               <w:rPr>
                 <w:rFonts w:ascii="GDSTransportWebsite" w:hAnsi="GDSTransportWebsite"/>
@@ -1341,6 +1565,7 @@
               </w:rPr>
               <w:t>isBlank</w:t>
             </w:r>
+            <w:proofErr w:type="spellEnd"/>
             <w:proofErr w:type="gramEnd"/>
             <w:r>
               <w:rPr>
@@ -1349,6 +1574,7 @@
               </w:rPr>
               <w:t>(</w:t>
             </w:r>
+            <w:proofErr w:type="spellStart"/>
             <w:r>
               <w:rPr>
                 <w:rFonts w:ascii="GDSTransportWebsite" w:hAnsi="GDSTransportWebsite"/>
@@ -1356,6 +1582,7 @@
               </w:rPr>
               <w:t>individualDateOfBirth</w:t>
             </w:r>
+            <w:proofErr w:type="spellEnd"/>
             <w:r>
               <w:rPr>
                 <w:rFonts w:ascii="GDSTransportWebsite" w:hAnsi="GDSTransportWebsite"/>
@@ -1464,7 +1691,39 @@
                 <w:rFonts w:ascii="GDSTransportWebsite" w:hAnsi="GDSTransportWebsite"/>
                 <w:color w:val="000000" w:themeColor="text1"/>
               </w:rPr>
-              <w:t>,‘d MMMM yyyy’,‘dd-MM-yyyy’)}&gt;&gt;</w:t>
+              <w:t xml:space="preserve">,‘d MMMM </w:t>
+            </w:r>
+            <w:proofErr w:type="spellStart"/>
+            <w:r>
+              <w:rPr>
+                <w:rFonts w:ascii="GDSTransportWebsite" w:hAnsi="GDSTransportWebsite"/>
+                <w:color w:val="000000" w:themeColor="text1"/>
+              </w:rPr>
+              <w:t>yyyy</w:t>
+            </w:r>
+            <w:proofErr w:type="spellEnd"/>
+            <w:r>
+              <w:rPr>
+                <w:rFonts w:ascii="GDSTransportWebsite" w:hAnsi="GDSTransportWebsite"/>
+                <w:color w:val="000000" w:themeColor="text1"/>
+              </w:rPr>
+              <w:t>’,‘dd-MM-</w:t>
+            </w:r>
+            <w:proofErr w:type="spellStart"/>
+            <w:r>
+              <w:rPr>
+                <w:rFonts w:ascii="GDSTransportWebsite" w:hAnsi="GDSTransportWebsite"/>
+                <w:color w:val="000000" w:themeColor="text1"/>
+              </w:rPr>
+              <w:t>yyyy</w:t>
+            </w:r>
+            <w:proofErr w:type="spellEnd"/>
+            <w:r>
+              <w:rPr>
+                <w:rFonts w:ascii="GDSTransportWebsite" w:hAnsi="GDSTransportWebsite"/>
+                <w:color w:val="000000" w:themeColor="text1"/>
+              </w:rPr>
+              <w:t>’)}&gt;&gt;</w:t>
             </w:r>
             <w:r>
               <w:rPr>
@@ -1582,6 +1841,7 @@
               </w:rPr>
               <w:t>&lt;</w:t>
             </w:r>
+            <w:proofErr w:type="spellStart"/>
             <w:proofErr w:type="gramStart"/>
             <w:r>
               <w:rPr>
@@ -1597,6 +1857,7 @@
               </w:rPr>
               <w:t>.contactName</w:t>
             </w:r>
+            <w:proofErr w:type="spellEnd"/>
             <w:proofErr w:type="gramEnd"/>
             <w:r>
               <w:rPr>
@@ -1685,6 +1946,7 @@
               </w:rPr>
               <w:t>&lt;</w:t>
             </w:r>
+            <w:proofErr w:type="spellStart"/>
             <w:proofErr w:type="gramStart"/>
             <w:r>
               <w:rPr>
@@ -1714,6 +1976,7 @@
               </w:rPr>
               <w:t>Name</w:t>
             </w:r>
+            <w:proofErr w:type="spellEnd"/>
             <w:proofErr w:type="gramEnd"/>
             <w:r>
               <w:rPr>
@@ -2197,6 +2460,7 @@
               </w:rPr>
               <w:t>&lt;&lt;</w:t>
             </w:r>
+            <w:proofErr w:type="spellStart"/>
             <w:proofErr w:type="gramStart"/>
             <w:r>
               <w:rPr>
@@ -2226,6 +2490,7 @@
               </w:rPr>
               <w:t>ddress.PostTown</w:t>
             </w:r>
+            <w:proofErr w:type="spellEnd"/>
             <w:proofErr w:type="gramEnd"/>
             <w:r>
               <w:rPr>
@@ -2354,6 +2619,7 @@
               </w:rPr>
               <w:t>&lt;&lt;</w:t>
             </w:r>
+            <w:proofErr w:type="spellStart"/>
             <w:proofErr w:type="gramStart"/>
             <w:r>
               <w:rPr>
@@ -2383,6 +2649,7 @@
               </w:rPr>
               <w:t>ddress.Country</w:t>
             </w:r>
+            <w:proofErr w:type="spellEnd"/>
             <w:proofErr w:type="gramEnd"/>
             <w:r>
               <w:rPr>
@@ -2447,6 +2714,7 @@
               </w:rPr>
               <w:t xml:space="preserve">&lt;&lt; </w:t>
             </w:r>
+            <w:proofErr w:type="spellStart"/>
             <w:proofErr w:type="gramStart"/>
             <w:r>
               <w:rPr>
@@ -2462,6 +2730,7 @@
               </w:rPr>
               <w:t>.phoneNumber</w:t>
             </w:r>
+            <w:proofErr w:type="spellEnd"/>
             <w:proofErr w:type="gramEnd"/>
             <w:r>
               <w:rPr>
@@ -2526,6 +2795,7 @@
               </w:rPr>
               <w:t>&lt;&lt;</w:t>
             </w:r>
+            <w:proofErr w:type="spellStart"/>
             <w:proofErr w:type="gramStart"/>
             <w:r>
               <w:rPr>
@@ -2541,6 +2811,7 @@
               </w:rPr>
               <w:t>.dxAddress</w:t>
             </w:r>
+            <w:proofErr w:type="spellEnd"/>
             <w:proofErr w:type="gramEnd"/>
             <w:r>
               <w:rPr>
@@ -2605,6 +2876,7 @@
               </w:rPr>
               <w:t>&lt;&lt;</w:t>
             </w:r>
+            <w:proofErr w:type="spellStart"/>
             <w:proofErr w:type="gramStart"/>
             <w:r>
               <w:rPr>
@@ -2620,6 +2892,7 @@
               </w:rPr>
               <w:t>.emailAddress</w:t>
             </w:r>
+            <w:proofErr w:type="spellEnd"/>
             <w:proofErr w:type="gramEnd"/>
             <w:r>
               <w:rPr>
@@ -2658,7 +2931,27 @@
                 <w:bCs/>
                 <w:color w:val="0A0A0A"/>
               </w:rPr>
-              <w:t>&lt;&lt;er_applicants&gt;&gt;</w:t>
+              <w:t>&lt;&lt;</w:t>
+            </w:r>
+            <w:proofErr w:type="spellStart"/>
+            <w:r>
+              <w:rPr>
+                <w:rFonts w:ascii="GDSTransportWebsite" w:hAnsi="GDSTransportWebsite"/>
+                <w:b/>
+                <w:bCs/>
+                <w:color w:val="0A0A0A"/>
+              </w:rPr>
+              <w:t>er_applicants</w:t>
+            </w:r>
+            <w:proofErr w:type="spellEnd"/>
+            <w:r>
+              <w:rPr>
+                <w:rFonts w:ascii="GDSTransportWebsite" w:hAnsi="GDSTransportWebsite"/>
+                <w:b/>
+                <w:bCs/>
+                <w:color w:val="0A0A0A"/>
+              </w:rPr>
+              <w:t>&gt;&gt;</w:t>
             </w:r>
           </w:p>
         </w:tc>
@@ -2734,7 +3027,18 @@
                 <w:color w:val="0A0A0A"/>
                 <w:shd w:val="clear" w:color="auto" w:fill="FFFFFF"/>
               </w:rPr>
-              <w:t>&lt;&lt;rr_</w:t>
+              <w:t>&lt;&lt;</w:t>
+            </w:r>
+            <w:proofErr w:type="spellStart"/>
+            <w:r>
+              <w:rPr>
+                <w:rFonts w:ascii="GDSTransportWebsite" w:hAnsi="GDSTransportWebsite"/>
+                <w:b/>
+                <w:bCs/>
+                <w:color w:val="0A0A0A"/>
+                <w:shd w:val="clear" w:color="auto" w:fill="FFFFFF"/>
+              </w:rPr>
+              <w:t>rr_</w:t>
             </w:r>
             <w:r>
               <w:rPr>
@@ -2746,6 +3050,7 @@
               </w:rPr>
               <w:t>respondents</w:t>
             </w:r>
+            <w:proofErr w:type="spellEnd"/>
             <w:r>
               <w:rPr>
                 <w:rFonts w:ascii="GDSTransportWebsite" w:hAnsi="GDSTransportWebsite"/>
@@ -2788,7 +3093,29 @@
                 <w:color w:val="0A0A0A"/>
                 <w:shd w:val="clear" w:color="auto" w:fill="FFFFFF"/>
               </w:rPr>
-              <w:t>&lt;&lt;cs_{$size&gt;1}&gt;&gt; Defendant &lt;&lt;$itemnum&gt;&gt;&lt;&lt;es_&gt;&gt;</w:t>
+              <w:t>&lt;&lt;cs_{$size&gt;1}&gt;&gt; Defendant &lt;&lt;$</w:t>
+            </w:r>
+            <w:proofErr w:type="spellStart"/>
+            <w:r>
+              <w:rPr>
+                <w:rFonts w:ascii="GDSTransportWebsite" w:hAnsi="GDSTransportWebsite"/>
+                <w:b/>
+                <w:bCs/>
+                <w:color w:val="0A0A0A"/>
+                <w:shd w:val="clear" w:color="auto" w:fill="FFFFFF"/>
+              </w:rPr>
+              <w:t>itemnum</w:t>
+            </w:r>
+            <w:proofErr w:type="spellEnd"/>
+            <w:r>
+              <w:rPr>
+                <w:rFonts w:ascii="GDSTransportWebsite" w:hAnsi="GDSTransportWebsite"/>
+                <w:b/>
+                <w:bCs/>
+                <w:color w:val="0A0A0A"/>
+                <w:shd w:val="clear" w:color="auto" w:fill="FFFFFF"/>
+              </w:rPr>
+              <w:t>&gt;&gt;&lt;&lt;es_&gt;&gt;</w:t>
             </w:r>
           </w:p>
         </w:tc>
@@ -3172,6 +3499,7 @@
               </w:rPr>
               <w:t xml:space="preserve">&lt;&lt; </w:t>
             </w:r>
+            <w:proofErr w:type="spellStart"/>
             <w:r>
               <w:rPr>
                 <w:rFonts w:ascii="GDSTransportWebsite" w:hAnsi="GDSTransportWebsite"/>
@@ -3184,7 +3512,15 @@
                 <w:rFonts w:ascii="GDSTransportWebsite" w:hAnsi="GDSTransportWebsite"/>
                 <w:color w:val="0A0A0A"/>
               </w:rPr>
-              <w:t>ddress.PostTown&gt;&gt;&lt;&lt;es_&gt;&gt;</w:t>
+              <w:t>ddress.PostTown</w:t>
+            </w:r>
+            <w:proofErr w:type="spellEnd"/>
+            <w:r>
+              <w:rPr>
+                <w:rFonts w:ascii="GDSTransportWebsite" w:hAnsi="GDSTransportWebsite"/>
+                <w:color w:val="0A0A0A"/>
+              </w:rPr>
+              <w:t>&gt;&gt;&lt;&lt;es_&gt;&gt;</w:t>
             </w:r>
           </w:p>
           <w:p>
@@ -3282,14 +3618,30 @@
                 <w:rFonts w:ascii="GDSTransportWebsite" w:hAnsi="GDSTransportWebsite"/>
                 <w:color w:val="0A0A0A"/>
               </w:rPr>
-              <w:t xml:space="preserve"> primaryA</w:t>
-            </w:r>
-            <w:r>
-              <w:rPr>
-                <w:rFonts w:ascii="GDSTransportWebsite" w:hAnsi="GDSTransportWebsite"/>
-                <w:color w:val="0A0A0A"/>
-              </w:rPr>
-              <w:t>ddress.Country&gt;&gt;&lt;&lt;es_&gt;&gt;</w:t>
+              <w:t xml:space="preserve"> </w:t>
+            </w:r>
+            <w:proofErr w:type="spellStart"/>
+            <w:r>
+              <w:rPr>
+                <w:rFonts w:ascii="GDSTransportWebsite" w:hAnsi="GDSTransportWebsite"/>
+                <w:color w:val="0A0A0A"/>
+              </w:rPr>
+              <w:t>primaryA</w:t>
+            </w:r>
+            <w:r>
+              <w:rPr>
+                <w:rFonts w:ascii="GDSTransportWebsite" w:hAnsi="GDSTransportWebsite"/>
+                <w:color w:val="0A0A0A"/>
+              </w:rPr>
+              <w:t>ddress.Country</w:t>
+            </w:r>
+            <w:proofErr w:type="spellEnd"/>
+            <w:r>
+              <w:rPr>
+                <w:rFonts w:ascii="GDSTransportWebsite" w:hAnsi="GDSTransportWebsite"/>
+                <w:color w:val="0A0A0A"/>
+              </w:rPr>
+              <w:t>&gt;&gt;&lt;&lt;es_&gt;&gt;</w:t>
             </w:r>
           </w:p>
         </w:tc>
@@ -3387,6 +3739,7 @@
               </w:rPr>
               <w:t>&lt;</w:t>
             </w:r>
+            <w:proofErr w:type="spellStart"/>
             <w:proofErr w:type="gramStart"/>
             <w:r>
               <w:rPr>
@@ -3409,6 +3762,7 @@
               </w:rPr>
               <w:t>Name</w:t>
             </w:r>
+            <w:proofErr w:type="spellEnd"/>
             <w:proofErr w:type="gramEnd"/>
             <w:r>
               <w:rPr>
@@ -3823,6 +4177,7 @@
               </w:rPr>
               <w:t>&lt;&lt;</w:t>
             </w:r>
+            <w:proofErr w:type="spellStart"/>
             <w:proofErr w:type="gramStart"/>
             <w:r>
               <w:rPr>
@@ -3845,6 +4200,7 @@
               </w:rPr>
               <w:t>ddress.PostTown</w:t>
             </w:r>
+            <w:proofErr w:type="spellEnd"/>
             <w:proofErr w:type="gramEnd"/>
             <w:r>
               <w:rPr>
@@ -3964,6 +4320,7 @@
               </w:rPr>
               <w:t xml:space="preserve"> </w:t>
             </w:r>
+            <w:proofErr w:type="spellStart"/>
             <w:proofErr w:type="gramStart"/>
             <w:r>
               <w:rPr>
@@ -3986,6 +4343,7 @@
               </w:rPr>
               <w:t>ddress.Country</w:t>
             </w:r>
+            <w:proofErr w:type="spellEnd"/>
             <w:proofErr w:type="gramEnd"/>
             <w:r>
               <w:rPr>
@@ -4048,6 +4406,7 @@
               </w:rPr>
               <w:t>&lt;&lt;</w:t>
             </w:r>
+            <w:proofErr w:type="spellStart"/>
             <w:proofErr w:type="gramStart"/>
             <w:r>
               <w:rPr>
@@ -4056,6 +4415,7 @@
               </w:rPr>
               <w:t>representative.emailAddress</w:t>
             </w:r>
+            <w:proofErr w:type="spellEnd"/>
             <w:proofErr w:type="gramEnd"/>
             <w:r>
               <w:rPr>
@@ -4112,6 +4472,7 @@
               </w:rPr>
               <w:t>&lt;&lt;</w:t>
             </w:r>
+            <w:proofErr w:type="spellStart"/>
             <w:proofErr w:type="gramStart"/>
             <w:r>
               <w:rPr>
@@ -4120,6 +4481,7 @@
               </w:rPr>
               <w:t>representative.phoneNumber</w:t>
             </w:r>
+            <w:proofErr w:type="spellEnd"/>
             <w:proofErr w:type="gramEnd"/>
             <w:r>
               <w:rPr>
@@ -4176,6 +4538,7 @@
               </w:rPr>
               <w:t>&lt;&lt;</w:t>
             </w:r>
+            <w:proofErr w:type="spellStart"/>
             <w:proofErr w:type="gramStart"/>
             <w:r>
               <w:rPr>
@@ -4184,6 +4547,7 @@
               </w:rPr>
               <w:t>representative.dxAddress</w:t>
             </w:r>
+            <w:proofErr w:type="spellEnd"/>
             <w:proofErr w:type="gramEnd"/>
             <w:r>
               <w:rPr>
@@ -4219,7 +4583,18 @@
                 <w:color w:val="0A0A0A"/>
                 <w:shd w:val="clear" w:color="auto" w:fill="FFFFFF"/>
               </w:rPr>
-              <w:t>&lt;&lt;er_</w:t>
+              <w:t>&lt;&lt;</w:t>
+            </w:r>
+            <w:proofErr w:type="spellStart"/>
+            <w:r>
+              <w:rPr>
+                <w:rFonts w:ascii="GDSTransportWebsite" w:hAnsi="GDSTransportWebsite"/>
+                <w:b/>
+                <w:bCs/>
+                <w:color w:val="0A0A0A"/>
+                <w:shd w:val="clear" w:color="auto" w:fill="FFFFFF"/>
+              </w:rPr>
+              <w:t>er_</w:t>
             </w:r>
             <w:r>
               <w:rPr>
@@ -4231,6 +4606,7 @@
               </w:rPr>
               <w:t>respondents</w:t>
             </w:r>
+            <w:proofErr w:type="spellEnd"/>
             <w:r>
               <w:rPr>
                 <w:rFonts w:ascii="GDSTransportWebsite" w:hAnsi="GDSTransportWebsite"/>
@@ -4344,6 +4720,7 @@
               </w:rPr>
               <w:t>&lt;&lt;</w:t>
             </w:r>
+            <w:proofErr w:type="spellStart"/>
             <w:r>
               <w:rPr>
                 <w:rFonts w:ascii="GDSTransportWebsite" w:hAnsi="GDSTransportWebsite"/>
@@ -4351,6 +4728,7 @@
               </w:rPr>
               <w:t>descriptionOfClaim</w:t>
             </w:r>
+            <w:proofErr w:type="spellEnd"/>
             <w:r>
               <w:rPr>
                 <w:rFonts w:ascii="GDSTransportWebsite" w:hAnsi="GDSTransportWebsite"/>
@@ -4453,7 +4831,18 @@
                 <w:color w:val="0A0A0A"/>
                 <w:shd w:val="clear" w:color="auto" w:fill="FFFFFF"/>
               </w:rPr>
-              <w:t>&lt;&lt;rr_</w:t>
+              <w:t>&lt;&lt;</w:t>
+            </w:r>
+            <w:proofErr w:type="spellStart"/>
+            <w:r>
+              <w:rPr>
+                <w:rFonts w:ascii="GDSTransportWebsite" w:hAnsi="GDSTransportWebsite"/>
+                <w:b/>
+                <w:bCs/>
+                <w:color w:val="0A0A0A"/>
+                <w:shd w:val="clear" w:color="auto" w:fill="FFFFFF"/>
+              </w:rPr>
+              <w:t>rr_</w:t>
             </w:r>
             <w:r>
               <w:rPr>
@@ -4465,6 +4854,7 @@
               </w:rPr>
               <w:t>timeline</w:t>
             </w:r>
+            <w:proofErr w:type="spellEnd"/>
             <w:r>
               <w:rPr>
                 <w:rFonts w:ascii="GDSTransportWebsite" w:hAnsi="GDSTransportWebsite"/>
@@ -4536,27 +4926,70 @@
               </w:rPr>
               <w:t>&lt;{</w:t>
             </w:r>
+            <w:proofErr w:type="spellStart"/>
             <w:proofErr w:type="gramEnd"/>
             <w:r>
               <w:rPr>
                 <w:rFonts w:ascii="GDSTransportWebsite" w:hAnsi="GDSTransportWebsite"/>
                 <w:color w:val="000000" w:themeColor="text1"/>
               </w:rPr>
-              <w:t>dateFormat(</w:t>
-            </w:r>
+              <w:t>dateFormat</w:t>
+            </w:r>
+            <w:proofErr w:type="spellEnd"/>
             <w:r>
               <w:rPr>
                 <w:rFonts w:ascii="GDSTransportWebsite" w:hAnsi="GDSTransportWebsite"/>
                 <w:color w:val="000000" w:themeColor="text1"/>
               </w:rPr>
+              <w:t>(</w:t>
+            </w:r>
+            <w:proofErr w:type="spellStart"/>
+            <w:r>
+              <w:rPr>
+                <w:rFonts w:ascii="GDSTransportWebsite" w:hAnsi="GDSTransportWebsite"/>
+                <w:color w:val="000000" w:themeColor="text1"/>
+              </w:rPr>
               <w:t>timelineDate</w:t>
             </w:r>
+            <w:proofErr w:type="spellEnd"/>
             <w:r>
               <w:rPr>
                 <w:rFonts w:ascii="GDSTransportWebsite" w:hAnsi="GDSTransportWebsite"/>
                 <w:color w:val="000000" w:themeColor="text1"/>
               </w:rPr>
-              <w:t>,‘d MMMM yyyy’,‘dd-MM-yyyy’)}&gt;&gt;</w:t>
+              <w:t xml:space="preserve">,‘d MMMM </w:t>
+            </w:r>
+            <w:proofErr w:type="spellStart"/>
+            <w:r>
+              <w:rPr>
+                <w:rFonts w:ascii="GDSTransportWebsite" w:hAnsi="GDSTransportWebsite"/>
+                <w:color w:val="000000" w:themeColor="text1"/>
+              </w:rPr>
+              <w:t>yyyy</w:t>
+            </w:r>
+            <w:proofErr w:type="spellEnd"/>
+            <w:r>
+              <w:rPr>
+                <w:rFonts w:ascii="GDSTransportWebsite" w:hAnsi="GDSTransportWebsite"/>
+                <w:color w:val="000000" w:themeColor="text1"/>
+              </w:rPr>
+              <w:t>’,‘dd-MM-</w:t>
+            </w:r>
+            <w:proofErr w:type="spellStart"/>
+            <w:r>
+              <w:rPr>
+                <w:rFonts w:ascii="GDSTransportWebsite" w:hAnsi="GDSTransportWebsite"/>
+                <w:color w:val="000000" w:themeColor="text1"/>
+              </w:rPr>
+              <w:t>yyyy</w:t>
+            </w:r>
+            <w:proofErr w:type="spellEnd"/>
+            <w:r>
+              <w:rPr>
+                <w:rFonts w:ascii="GDSTransportWebsite" w:hAnsi="GDSTransportWebsite"/>
+                <w:color w:val="000000" w:themeColor="text1"/>
+              </w:rPr>
+              <w:t>’)}&gt;&gt;</w:t>
             </w:r>
           </w:p>
           <w:p>
@@ -4592,6 +5025,7 @@
               </w:rPr>
               <w:t>&lt;&lt;</w:t>
             </w:r>
+            <w:proofErr w:type="spellStart"/>
             <w:r>
               <w:rPr>
                 <w:rFonts w:ascii="GDSTransportWebsite" w:hAnsi="GDSTransportWebsite"/>
@@ -4599,6 +5033,7 @@
               </w:rPr>
               <w:t>timelineDescription</w:t>
             </w:r>
+            <w:proofErr w:type="spellEnd"/>
             <w:r>
               <w:rPr>
                 <w:rFonts w:ascii="GDSTransportWebsite" w:hAnsi="GDSTransportWebsite"/>
@@ -4644,6 +5079,7 @@
               </w:rPr>
               <w:t>&lt;&lt;</w:t>
             </w:r>
+            <w:proofErr w:type="spellStart"/>
             <w:r>
               <w:rPr>
                 <w:rFonts w:ascii="GDSTransportWebsite" w:hAnsi="GDSTransportWebsite"/>
@@ -4674,6 +5110,7 @@
               </w:rPr>
               <w:t>timeline</w:t>
             </w:r>
+            <w:proofErr w:type="spellEnd"/>
             <w:r>
               <w:rPr>
                 <w:rFonts w:ascii="GDSTransportWebsite" w:hAnsi="GDSTransportWebsite"/>
@@ -4809,7 +5246,18 @@
                 <w:shd w:val="clear" w:color="auto" w:fill="FFFFFF"/>
               </w:rPr>
               <w:lastRenderedPageBreak/>
-              <w:t>&lt;&lt;rr_</w:t>
+              <w:t>&lt;&lt;</w:t>
+            </w:r>
+            <w:proofErr w:type="spellStart"/>
+            <w:r>
+              <w:rPr>
+                <w:rFonts w:ascii="GDSTransportWebsite" w:hAnsi="GDSTransportWebsite"/>
+                <w:b/>
+                <w:bCs/>
+                <w:color w:val="0A0A0A"/>
+                <w:shd w:val="clear" w:color="auto" w:fill="FFFFFF"/>
+              </w:rPr>
+              <w:t>rr_</w:t>
             </w:r>
             <w:r>
               <w:rPr>
@@ -4841,6 +5289,7 @@
               </w:rPr>
               <w:t>mount</w:t>
             </w:r>
+            <w:proofErr w:type="spellEnd"/>
             <w:r>
               <w:rPr>
                 <w:rFonts w:ascii="GDSTransportWebsite" w:hAnsi="GDSTransportWebsite"/>
@@ -4913,6 +5362,7 @@
               </w:rPr>
               <w:t>&lt;&lt;</w:t>
             </w:r>
+            <w:proofErr w:type="spellStart"/>
             <w:r>
               <w:rPr>
                 <w:rFonts w:ascii="GDSTransportWebsite" w:hAnsi="GDSTransportWebsite"/>
@@ -4920,6 +5370,7 @@
               </w:rPr>
               <w:t>claimReason</w:t>
             </w:r>
+            <w:proofErr w:type="spellEnd"/>
             <w:r>
               <w:rPr>
                 <w:rFonts w:ascii="GDSTransportWebsite" w:hAnsi="GDSTransportWebsite"/>
@@ -4955,6 +5406,7 @@
               </w:rPr>
               <w:t>&lt;&lt;</w:t>
             </w:r>
+            <w:proofErr w:type="spellStart"/>
             <w:r>
               <w:rPr>
                 <w:rFonts w:ascii="GDSTransportWebsite" w:hAnsi="GDSTransportWebsite"/>
@@ -4962,6 +5414,7 @@
               </w:rPr>
               <w:t>claimAmount</w:t>
             </w:r>
+            <w:proofErr w:type="spellEnd"/>
             <w:r>
               <w:rPr>
                 <w:rFonts w:ascii="GDSTransportWebsite" w:hAnsi="GDSTransportWebsite"/>
@@ -4998,6 +5451,7 @@
               </w:rPr>
               <w:t>&lt;&lt;</w:t>
             </w:r>
+            <w:proofErr w:type="spellStart"/>
             <w:r>
               <w:rPr>
                 <w:rFonts w:ascii="GDSTransportWebsite" w:hAnsi="GDSTransportWebsite"/>
@@ -5048,6 +5502,7 @@
               </w:rPr>
               <w:t>mount</w:t>
             </w:r>
+            <w:proofErr w:type="spellEnd"/>
             <w:r>
               <w:rPr>
                 <w:rFonts w:ascii="GDSTransportWebsite" w:hAnsi="GDSTransportWebsite"/>
@@ -5101,7 +5556,18 @@
                 <w:color w:val="0A0A0A"/>
                 <w:shd w:val="clear" w:color="auto" w:fill="FFFFFF"/>
               </w:rPr>
-              <w:t>&lt;&lt;cr_</w:t>
+              <w:t>&lt;&lt;</w:t>
+            </w:r>
+            <w:proofErr w:type="spellStart"/>
+            <w:r>
+              <w:rPr>
+                <w:rFonts w:ascii="GDSTransportWebsite" w:hAnsi="GDSTransportWebsite"/>
+                <w:b/>
+                <w:bCs/>
+                <w:color w:val="0A0A0A"/>
+                <w:shd w:val="clear" w:color="auto" w:fill="FFFFFF"/>
+              </w:rPr>
+              <w:t>cr_</w:t>
             </w:r>
             <w:r>
               <w:rPr>
@@ -5121,7 +5587,18 @@
                 <w:color w:val="0A0A0A"/>
                 <w:shd w:val="clear" w:color="auto" w:fill="FFFFFF"/>
               </w:rPr>
-              <w:t>nterestRate&gt;&gt;</w:t>
+              <w:t>nterestRate</w:t>
+            </w:r>
+            <w:proofErr w:type="spellEnd"/>
+            <w:r>
+              <w:rPr>
+                <w:rFonts w:ascii="GDSTransportWebsite" w:hAnsi="GDSTransportWebsite"/>
+                <w:b/>
+                <w:bCs/>
+                <w:color w:val="0A0A0A"/>
+                <w:shd w:val="clear" w:color="auto" w:fill="FFFFFF"/>
+              </w:rPr>
+              <w:t>&gt;&gt;</w:t>
             </w:r>
           </w:p>
         </w:tc>
@@ -5193,6 +5670,7 @@
               </w:rPr>
               <w:t>&lt;&lt;</w:t>
             </w:r>
+            <w:proofErr w:type="spellStart"/>
             <w:r>
               <w:rPr>
                 <w:rFonts w:ascii="GDSTransportWebsite" w:hAnsi="GDSTransportWebsite"/>
@@ -5200,6 +5678,7 @@
               </w:rPr>
               <w:t>interestRate</w:t>
             </w:r>
+            <w:proofErr w:type="spellEnd"/>
             <w:r>
               <w:rPr>
                 <w:rFonts w:ascii="GDSTransportWebsite" w:hAnsi="GDSTransportWebsite"/>
@@ -5279,6 +5758,7 @@
               </w:rPr>
               <w:t>&lt;&lt;</w:t>
             </w:r>
+            <w:proofErr w:type="spellStart"/>
             <w:r>
               <w:rPr>
                 <w:rFonts w:ascii="GDSTransportWebsite" w:hAnsi="GDSTransportWebsite"/>
@@ -5293,6 +5773,7 @@
               </w:rPr>
               <w:t>xplanationText</w:t>
             </w:r>
+            <w:proofErr w:type="spellEnd"/>
             <w:r>
               <w:rPr>
                 <w:rFonts w:ascii="GDSTransportWebsite" w:hAnsi="GDSTransportWebsite"/>
@@ -5379,13 +5860,70 @@
               </w:rPr>
               <w:t>&lt;{</w:t>
             </w:r>
+            <w:proofErr w:type="spellStart"/>
             <w:proofErr w:type="gramEnd"/>
             <w:r>
               <w:rPr>
                 <w:rFonts w:ascii="GDSTransportWebsite" w:hAnsi="GDSTransportWebsite"/>
                 <w:color w:val="000000" w:themeColor="text1"/>
               </w:rPr>
-              <w:t>dateFormat(interestFromDate,‘d MMMM yyyy’,‘dd-MM-yyyy’)}&gt;&gt;</w:t>
+              <w:t>dateFormat</w:t>
+            </w:r>
+            <w:proofErr w:type="spellEnd"/>
+            <w:r>
+              <w:rPr>
+                <w:rFonts w:ascii="GDSTransportWebsite" w:hAnsi="GDSTransportWebsite"/>
+                <w:color w:val="000000" w:themeColor="text1"/>
+              </w:rPr>
+              <w:t>(</w:t>
+            </w:r>
+            <w:proofErr w:type="spellStart"/>
+            <w:r>
+              <w:rPr>
+                <w:rFonts w:ascii="GDSTransportWebsite" w:hAnsi="GDSTransportWebsite"/>
+                <w:color w:val="000000" w:themeColor="text1"/>
+              </w:rPr>
+              <w:t>interestFromDate</w:t>
+            </w:r>
+            <w:proofErr w:type="spellEnd"/>
+            <w:r>
+              <w:rPr>
+                <w:rFonts w:ascii="GDSTransportWebsite" w:hAnsi="GDSTransportWebsite"/>
+                <w:color w:val="000000" w:themeColor="text1"/>
+              </w:rPr>
+              <w:t xml:space="preserve">,‘d MMMM </w:t>
+            </w:r>
+            <w:proofErr w:type="spellStart"/>
+            <w:r>
+              <w:rPr>
+                <w:rFonts w:ascii="GDSTransportWebsite" w:hAnsi="GDSTransportWebsite"/>
+                <w:color w:val="000000" w:themeColor="text1"/>
+              </w:rPr>
+              <w:t>yyyy</w:t>
+            </w:r>
+            <w:proofErr w:type="spellEnd"/>
+            <w:r>
+              <w:rPr>
+                <w:rFonts w:ascii="GDSTransportWebsite" w:hAnsi="GDSTransportWebsite"/>
+                <w:color w:val="000000" w:themeColor="text1"/>
+              </w:rPr>
+              <w:t>’,‘dd-MM-</w:t>
+            </w:r>
+            <w:proofErr w:type="spellStart"/>
+            <w:r>
+              <w:rPr>
+                <w:rFonts w:ascii="GDSTransportWebsite" w:hAnsi="GDSTransportWebsite"/>
+                <w:color w:val="000000" w:themeColor="text1"/>
+              </w:rPr>
+              <w:t>yyyy</w:t>
+            </w:r>
+            <w:proofErr w:type="spellEnd"/>
+            <w:r>
+              <w:rPr>
+                <w:rFonts w:ascii="GDSTransportWebsite" w:hAnsi="GDSTransportWebsite"/>
+                <w:color w:val="000000" w:themeColor="text1"/>
+              </w:rPr>
+              <w:t>’)}&gt;&gt;</w:t>
             </w:r>
           </w:p>
           <w:p>
@@ -5456,6 +5994,7 @@
               </w:rPr>
               <w:t>&lt;&lt;</w:t>
             </w:r>
+            <w:proofErr w:type="spellStart"/>
             <w:r>
               <w:rPr>
                 <w:rFonts w:ascii="GDSTransportWebsite" w:hAnsi="GDSTransportWebsite"/>
@@ -5463,6 +6002,7 @@
               </w:rPr>
               <w:t>whenAreYouClaimingInterestFrom</w:t>
             </w:r>
+            <w:proofErr w:type="spellEnd"/>
             <w:r>
               <w:rPr>
                 <w:rFonts w:ascii="GDSTransportWebsite" w:hAnsi="GDSTransportWebsite"/>
@@ -5552,26 +6092,91 @@
               </w:rPr>
               <w:t>&lt;{</w:t>
             </w:r>
+            <w:proofErr w:type="spellStart"/>
             <w:proofErr w:type="gramEnd"/>
             <w:r>
               <w:rPr>
                 <w:rFonts w:ascii="GDSTransportWebsite" w:hAnsi="GDSTransportWebsite"/>
                 <w:color w:val="000000" w:themeColor="text1"/>
               </w:rPr>
-              <w:t>dateFormat(interestEndDate,‘d MMMM yyyy’,‘dd-MM-yyyy’)}&gt;&gt;</w:t>
-            </w:r>
+              <w:t>dateFormat</w:t>
+            </w:r>
+            <w:proofErr w:type="spellEnd"/>
             <w:r>
               <w:rPr>
                 <w:rFonts w:ascii="GDSTransportWebsite" w:hAnsi="GDSTransportWebsite"/>
                 <w:color w:val="000000" w:themeColor="text1"/>
               </w:rPr>
-              <w:t>&lt;&lt;cs_{i</w:t>
-            </w:r>
+              <w:t>(</w:t>
+            </w:r>
+            <w:proofErr w:type="spellStart"/>
             <w:r>
               <w:rPr>
                 <w:rFonts w:ascii="GDSTransportWebsite" w:hAnsi="GDSTransportWebsite"/>
                 <w:color w:val="000000" w:themeColor="text1"/>
               </w:rPr>
+              <w:t>interestEndDate</w:t>
+            </w:r>
+            <w:proofErr w:type="spellEnd"/>
+            <w:r>
+              <w:rPr>
+                <w:rFonts w:ascii="GDSTransportWebsite" w:hAnsi="GDSTransportWebsite"/>
+                <w:color w:val="000000" w:themeColor="text1"/>
+              </w:rPr>
+              <w:t xml:space="preserve">,‘d MMMM </w:t>
+            </w:r>
+            <w:proofErr w:type="spellStart"/>
+            <w:r>
+              <w:rPr>
+                <w:rFonts w:ascii="GDSTransportWebsite" w:hAnsi="GDSTransportWebsite"/>
+                <w:color w:val="000000" w:themeColor="text1"/>
+              </w:rPr>
+              <w:t>yyyy</w:t>
+            </w:r>
+            <w:proofErr w:type="spellEnd"/>
+            <w:r>
+              <w:rPr>
+                <w:rFonts w:ascii="GDSTransportWebsite" w:hAnsi="GDSTransportWebsite"/>
+                <w:color w:val="000000" w:themeColor="text1"/>
+              </w:rPr>
+              <w:t>’,‘dd-MM-</w:t>
+            </w:r>
+            <w:proofErr w:type="spellStart"/>
+            <w:r>
+              <w:rPr>
+                <w:rFonts w:ascii="GDSTransportWebsite" w:hAnsi="GDSTransportWebsite"/>
+                <w:color w:val="000000" w:themeColor="text1"/>
+              </w:rPr>
+              <w:t>yyyy</w:t>
+            </w:r>
+            <w:proofErr w:type="spellEnd"/>
+            <w:r>
+              <w:rPr>
+                <w:rFonts w:ascii="GDSTransportWebsite" w:hAnsi="GDSTransportWebsite"/>
+                <w:color w:val="000000" w:themeColor="text1"/>
+              </w:rPr>
+              <w:t>’)}&gt;&gt;</w:t>
+            </w:r>
+            <w:r>
+              <w:rPr>
+                <w:rFonts w:ascii="GDSTransportWebsite" w:hAnsi="GDSTransportWebsite"/>
+                <w:color w:val="000000" w:themeColor="text1"/>
+              </w:rPr>
+              <w:t>&lt;&lt;cs_{</w:t>
+            </w:r>
+            <w:proofErr w:type="spellStart"/>
+            <w:r>
+              <w:rPr>
+                <w:rFonts w:ascii="GDSTransportWebsite" w:hAnsi="GDSTransportWebsite"/>
+                <w:color w:val="000000" w:themeColor="text1"/>
+              </w:rPr>
+              <w:t>i</w:t>
+            </w:r>
+            <w:r>
+              <w:rPr>
+                <w:rFonts w:ascii="GDSTransportWebsite" w:hAnsi="GDSTransportWebsite"/>
+                <w:color w:val="000000" w:themeColor="text1"/>
+              </w:rPr>
               <w:t>s</w:t>
             </w:r>
             <w:r>
@@ -5579,13 +6184,37 @@
                 <w:rFonts w:ascii="GDSTransportWebsite" w:hAnsi="GDSTransportWebsite"/>
                 <w:color w:val="000000" w:themeColor="text1"/>
               </w:rPr>
-              <w:t>Blank(interestEndDate)}&gt;&gt;</w:t>
-            </w:r>
+              <w:t>Blank</w:t>
+            </w:r>
+            <w:proofErr w:type="spellEnd"/>
             <w:r>
               <w:rPr>
                 <w:rFonts w:ascii="GDSTransportWebsite" w:hAnsi="GDSTransportWebsite"/>
                 <w:color w:val="000000" w:themeColor="text1"/>
               </w:rPr>
+              <w:t>(</w:t>
+            </w:r>
+            <w:proofErr w:type="spellStart"/>
+            <w:r>
+              <w:rPr>
+                <w:rFonts w:ascii="GDSTransportWebsite" w:hAnsi="GDSTransportWebsite"/>
+                <w:color w:val="000000" w:themeColor="text1"/>
+              </w:rPr>
+              <w:t>interestEndDate</w:t>
+            </w:r>
+            <w:proofErr w:type="spellEnd"/>
+            <w:r>
+              <w:rPr>
+                <w:rFonts w:ascii="GDSTransportWebsite" w:hAnsi="GDSTransportWebsite"/>
+                <w:color w:val="000000" w:themeColor="text1"/>
+              </w:rPr>
+              <w:t>)}&gt;&gt;</w:t>
+            </w:r>
+            <w:r>
+              <w:rPr>
+                <w:rFonts w:ascii="GDSTransportWebsite" w:hAnsi="GDSTransportWebsite"/>
+                <w:color w:val="000000" w:themeColor="text1"/>
+              </w:rPr>
               <w:t xml:space="preserve"> &lt;&lt;</w:t>
             </w:r>
             <w:r>
@@ -5594,12 +6223,21 @@
               </w:rPr>
               <w:t xml:space="preserve"> </w:t>
             </w:r>
+            <w:proofErr w:type="spellStart"/>
             <w:r>
               <w:rPr>
                 <w:rFonts w:ascii="GDSTransportWebsite" w:hAnsi="GDSTransportWebsite"/>
                 <w:color w:val="000000" w:themeColor="text1"/>
               </w:rPr>
-              <w:t xml:space="preserve">interestEndDateDescription &gt;&gt; </w:t>
+              <w:t>interestEndDateDescription</w:t>
+            </w:r>
+            <w:proofErr w:type="spellEnd"/>
+            <w:r>
+              <w:rPr>
+                <w:rFonts w:ascii="GDSTransportWebsite" w:hAnsi="GDSTransportWebsite"/>
+                <w:color w:val="000000" w:themeColor="text1"/>
+              </w:rPr>
+              <w:t xml:space="preserve"> &gt;&gt; </w:t>
             </w:r>
             <w:r>
               <w:rPr>
@@ -5638,7 +6276,18 @@
                 <w:color w:val="0A0A0A"/>
                 <w:shd w:val="clear" w:color="auto" w:fill="FFFFFF"/>
               </w:rPr>
-              <w:t>&lt;&lt;er_</w:t>
+              <w:t>&lt;&lt;</w:t>
+            </w:r>
+            <w:proofErr w:type="spellStart"/>
+            <w:r>
+              <w:rPr>
+                <w:rFonts w:ascii="GDSTransportWebsite" w:hAnsi="GDSTransportWebsite"/>
+                <w:b/>
+                <w:bCs/>
+                <w:color w:val="0A0A0A"/>
+                <w:shd w:val="clear" w:color="auto" w:fill="FFFFFF"/>
+              </w:rPr>
+              <w:t>er_</w:t>
             </w:r>
             <w:r>
               <w:rPr>
@@ -5658,7 +6307,18 @@
                 <w:color w:val="0A0A0A"/>
                 <w:shd w:val="clear" w:color="auto" w:fill="FFFFFF"/>
               </w:rPr>
-              <w:t>nterestRate&gt;&gt;</w:t>
+              <w:t>nterestRate</w:t>
+            </w:r>
+            <w:proofErr w:type="spellEnd"/>
+            <w:r>
+              <w:rPr>
+                <w:rFonts w:ascii="GDSTransportWebsite" w:hAnsi="GDSTransportWebsite"/>
+                <w:b/>
+                <w:bCs/>
+                <w:color w:val="0A0A0A"/>
+                <w:shd w:val="clear" w:color="auto" w:fill="FFFFFF"/>
+              </w:rPr>
+              <w:t>&gt;&gt;</w:t>
             </w:r>
           </w:p>
         </w:tc>
@@ -5704,7 +6364,18 @@
                 <w:color w:val="0A0A0A"/>
                 <w:shd w:val="clear" w:color="auto" w:fill="FFFFFF"/>
               </w:rPr>
-              <w:t>&lt;&lt;cr_</w:t>
+              <w:t>&lt;&lt;</w:t>
+            </w:r>
+            <w:proofErr w:type="spellStart"/>
+            <w:r>
+              <w:rPr>
+                <w:rFonts w:ascii="GDSTransportWebsite" w:hAnsi="GDSTransportWebsite"/>
+                <w:b/>
+                <w:bCs/>
+                <w:color w:val="0A0A0A"/>
+                <w:shd w:val="clear" w:color="auto" w:fill="FFFFFF"/>
+              </w:rPr>
+              <w:t>cr_</w:t>
             </w:r>
             <w:r>
               <w:rPr>
@@ -5724,7 +6395,18 @@
                 <w:color w:val="0A0A0A"/>
                 <w:shd w:val="clear" w:color="auto" w:fill="FFFFFF"/>
               </w:rPr>
-              <w:t>nterestRate&gt;&gt;</w:t>
+              <w:t>nterestRate</w:t>
+            </w:r>
+            <w:proofErr w:type="spellEnd"/>
+            <w:r>
+              <w:rPr>
+                <w:rFonts w:ascii="GDSTransportWebsite" w:hAnsi="GDSTransportWebsite"/>
+                <w:b/>
+                <w:bCs/>
+                <w:color w:val="0A0A0A"/>
+                <w:shd w:val="clear" w:color="auto" w:fill="FFFFFF"/>
+              </w:rPr>
+              <w:t>&gt;&gt;</w:t>
             </w:r>
           </w:p>
         </w:tc>
@@ -5800,6 +6482,7 @@
               </w:rPr>
               <w:t>&lt;&lt;</w:t>
             </w:r>
+            <w:proofErr w:type="spellStart"/>
             <w:r>
               <w:rPr>
                 <w:rFonts w:ascii="GDSTransportWebsite" w:hAnsi="GDSTransportWebsite"/>
@@ -5808,6 +6491,7 @@
               </w:rPr>
               <w:t>totalInterestAmount</w:t>
             </w:r>
+            <w:proofErr w:type="spellEnd"/>
             <w:r>
               <w:rPr>
                 <w:rFonts w:ascii="GDSTransportWebsite" w:hAnsi="GDSTransportWebsite"/>
@@ -5890,6 +6574,7 @@
               </w:rPr>
               <w:t>&lt;&lt;</w:t>
             </w:r>
+            <w:proofErr w:type="spellStart"/>
             <w:r>
               <w:rPr>
                 <w:rFonts w:ascii="GDSTransportWebsite" w:hAnsi="GDSTransportWebsite"/>
@@ -5898,6 +6583,7 @@
               </w:rPr>
               <w:t>howTheInterestWasCalculated</w:t>
             </w:r>
+            <w:proofErr w:type="spellEnd"/>
             <w:r>
               <w:rPr>
                 <w:rFonts w:ascii="GDSTransportWebsite" w:hAnsi="GDSTransportWebsite"/>
@@ -5978,26 +6664,124 @@
               </w:rPr>
               <w:t>&lt;{</w:t>
             </w:r>
+            <w:proofErr w:type="spellStart"/>
             <w:proofErr w:type="gramEnd"/>
             <w:r>
               <w:rPr>
                 <w:rFonts w:ascii="GDSTransportWebsite" w:hAnsi="GDSTransportWebsite"/>
                 <w:color w:val="000000" w:themeColor="text1"/>
               </w:rPr>
-              <w:t>dateFormat(interestEndDate,‘d MMMM yyyy’,‘dd-MM-yyyy’)}&gt;&gt;&lt;&lt;cs_{isBlank(interestEndDate)}&gt;&gt; &lt;&lt;</w:t>
-            </w:r>
-            <w:r>
-              <w:rPr>
+              <w:t>dateFormat</w:t>
+            </w:r>
+            <w:proofErr w:type="spellEnd"/>
+            <w:r>
+              <w:rPr>
+                <w:rFonts w:ascii="GDSTransportWebsite" w:hAnsi="GDSTransportWebsite"/>
                 <w:color w:val="000000" w:themeColor="text1"/>
               </w:rPr>
+              <w:t>(</w:t>
+            </w:r>
+            <w:proofErr w:type="spellStart"/>
+            <w:r>
+              <w:rPr>
+                <w:rFonts w:ascii="GDSTransportWebsite" w:hAnsi="GDSTransportWebsite"/>
+                <w:color w:val="000000" w:themeColor="text1"/>
+              </w:rPr>
+              <w:t>interestEndDate</w:t>
+            </w:r>
+            <w:proofErr w:type="spellEnd"/>
+            <w:r>
+              <w:rPr>
+                <w:rFonts w:ascii="GDSTransportWebsite" w:hAnsi="GDSTransportWebsite"/>
+                <w:color w:val="000000" w:themeColor="text1"/>
+              </w:rPr>
+              <w:t xml:space="preserve">,‘d MMMM </w:t>
+            </w:r>
+            <w:proofErr w:type="spellStart"/>
+            <w:r>
+              <w:rPr>
+                <w:rFonts w:ascii="GDSTransportWebsite" w:hAnsi="GDSTransportWebsite"/>
+                <w:color w:val="000000" w:themeColor="text1"/>
+              </w:rPr>
+              <w:t>yyyy</w:t>
+            </w:r>
+            <w:proofErr w:type="spellEnd"/>
+            <w:r>
+              <w:rPr>
+                <w:rFonts w:ascii="GDSTransportWebsite" w:hAnsi="GDSTransportWebsite"/>
+                <w:color w:val="000000" w:themeColor="text1"/>
+              </w:rPr>
+              <w:t>’,‘dd-MM-</w:t>
+            </w:r>
+            <w:proofErr w:type="spellStart"/>
+            <w:r>
+              <w:rPr>
+                <w:rFonts w:ascii="GDSTransportWebsite" w:hAnsi="GDSTransportWebsite"/>
+                <w:color w:val="000000" w:themeColor="text1"/>
+              </w:rPr>
+              <w:t>yyyy</w:t>
+            </w:r>
+            <w:proofErr w:type="spellEnd"/>
+            <w:r>
+              <w:rPr>
+                <w:rFonts w:ascii="GDSTransportWebsite" w:hAnsi="GDSTransportWebsite"/>
+                <w:color w:val="000000" w:themeColor="text1"/>
+              </w:rPr>
+              <w:t>’)}&gt;&gt;&lt;&lt;cs_{</w:t>
+            </w:r>
+            <w:proofErr w:type="spellStart"/>
+            <w:r>
+              <w:rPr>
+                <w:rFonts w:ascii="GDSTransportWebsite" w:hAnsi="GDSTransportWebsite"/>
+                <w:color w:val="000000" w:themeColor="text1"/>
+              </w:rPr>
+              <w:t>isBlank</w:t>
+            </w:r>
+            <w:proofErr w:type="spellEnd"/>
+            <w:r>
+              <w:rPr>
+                <w:rFonts w:ascii="GDSTransportWebsite" w:hAnsi="GDSTransportWebsite"/>
+                <w:color w:val="000000" w:themeColor="text1"/>
+              </w:rPr>
+              <w:t>(</w:t>
+            </w:r>
+            <w:proofErr w:type="spellStart"/>
+            <w:r>
+              <w:rPr>
+                <w:rFonts w:ascii="GDSTransportWebsite" w:hAnsi="GDSTransportWebsite"/>
+                <w:color w:val="000000" w:themeColor="text1"/>
+              </w:rPr>
+              <w:t>interestEndDate</w:t>
+            </w:r>
+            <w:proofErr w:type="spellEnd"/>
+            <w:r>
+              <w:rPr>
+                <w:rFonts w:ascii="GDSTransportWebsite" w:hAnsi="GDSTransportWebsite"/>
+                <w:color w:val="000000" w:themeColor="text1"/>
+              </w:rPr>
+              <w:t>)}&gt;&gt; &lt;&lt;</w:t>
+            </w:r>
+            <w:r>
+              <w:rPr>
+                <w:color w:val="000000" w:themeColor="text1"/>
+              </w:rPr>
               <w:t xml:space="preserve"> </w:t>
             </w:r>
+            <w:proofErr w:type="spellStart"/>
             <w:r>
               <w:rPr>
                 <w:rFonts w:ascii="GDSTransportWebsite" w:hAnsi="GDSTransportWebsite"/>
                 <w:color w:val="000000" w:themeColor="text1"/>
               </w:rPr>
-              <w:t>interestEndDateDescription &gt;&gt; &lt;&lt;es_&gt;&gt;</w:t>
+              <w:t>interestEndDateDescription</w:t>
+            </w:r>
+            <w:proofErr w:type="spellEnd"/>
+            <w:r>
+              <w:rPr>
+                <w:rFonts w:ascii="GDSTransportWebsite" w:hAnsi="GDSTransportWebsite"/>
+                <w:color w:val="000000" w:themeColor="text1"/>
+              </w:rPr>
+              <w:t xml:space="preserve"> &gt;&gt; &lt;&lt;es_&gt;&gt;</w:t>
             </w:r>
           </w:p>
         </w:tc>
@@ -6031,6 +6815,7 @@
               </w:rPr>
               <w:t>&lt;&lt;</w:t>
             </w:r>
+            <w:proofErr w:type="spellStart"/>
             <w:r>
               <w:rPr>
                 <w:rFonts w:ascii="GDSTransportWebsite" w:hAnsi="GDSTransportWebsite"/>
@@ -6069,7 +6854,18 @@
                 <w:color w:val="0A0A0A"/>
                 <w:shd w:val="clear" w:color="auto" w:fill="FFFFFF"/>
               </w:rPr>
-              <w:t>nterestRate&gt;&gt;</w:t>
+              <w:t>nterestRate</w:t>
+            </w:r>
+            <w:proofErr w:type="spellEnd"/>
+            <w:r>
+              <w:rPr>
+                <w:rFonts w:ascii="GDSTransportWebsite" w:hAnsi="GDSTransportWebsite"/>
+                <w:b/>
+                <w:bCs/>
+                <w:color w:val="0A0A0A"/>
+                <w:shd w:val="clear" w:color="auto" w:fill="FFFFFF"/>
+              </w:rPr>
+              <w:t>&gt;&gt;</w:t>
             </w:r>
           </w:p>
         </w:tc>
@@ -6189,6 +6985,7 @@
               </w:rPr>
               <w:t>&lt;&lt;</w:t>
             </w:r>
+            <w:proofErr w:type="spellStart"/>
             <w:r>
               <w:rPr>
                 <w:rFonts w:ascii="GDSTransportWebsite" w:hAnsi="GDSTransportWebsite"/>
@@ -6196,6 +6993,7 @@
               </w:rPr>
               <w:t>totalClaimAmount</w:t>
             </w:r>
+            <w:proofErr w:type="spellEnd"/>
             <w:r>
               <w:rPr>
                 <w:rFonts w:ascii="GDSTransportWebsite" w:hAnsi="GDSTransportWebsite"/>
@@ -6259,6 +7057,7 @@
               </w:rPr>
               <w:t>&lt;&lt;</w:t>
             </w:r>
+            <w:proofErr w:type="spellStart"/>
             <w:r>
               <w:rPr>
                 <w:rFonts w:ascii="GDSTransportWebsite" w:hAnsi="GDSTransportWebsite"/>
@@ -6266,6 +7065,7 @@
               </w:rPr>
               <w:t>interestAmount</w:t>
             </w:r>
+            <w:proofErr w:type="spellEnd"/>
             <w:r>
               <w:rPr>
                 <w:rFonts w:ascii="GDSTransportWebsite" w:hAnsi="GDSTransportWebsite"/>
@@ -6334,6 +7134,7 @@
               </w:rPr>
               <w:t>&lt;&lt;</w:t>
             </w:r>
+            <w:proofErr w:type="spellStart"/>
             <w:r>
               <w:rPr>
                 <w:rFonts w:ascii="GDSTransportWebsite" w:hAnsi="GDSTransportWebsite"/>
@@ -6341,6 +7142,7 @@
               </w:rPr>
               <w:t>claimFee</w:t>
             </w:r>
+            <w:proofErr w:type="spellEnd"/>
             <w:r>
               <w:rPr>
                 <w:rFonts w:ascii="GDSTransportWebsite" w:hAnsi="GDSTransportWebsite"/>
@@ -6388,6 +7190,7 @@
               </w:rPr>
               <w:t>&lt;</w:t>
             </w:r>
+            <w:proofErr w:type="spellStart"/>
             <w:r>
               <w:rPr>
                 <w:rFonts w:ascii="GDSTransportWebsite" w:hAnsi="GDSTransportWebsite"/>
@@ -6406,6 +7209,7 @@
               </w:rPr>
               <w:t>r</w:t>
             </w:r>
+            <w:proofErr w:type="spellEnd"/>
             <w:r>
               <w:rPr>
                 <w:rFonts w:ascii="GDSTransportWebsite" w:hAnsi="GDSTransportWebsite"/>
@@ -6423,8 +7227,19 @@
                 <w:bCs/>
                 <w:color w:val="0A0A0A"/>
               </w:rPr>
-              <w:t>{!isBlank</w:t>
-            </w:r>
+              <w:t>{!</w:t>
+            </w:r>
+            <w:proofErr w:type="spellStart"/>
+            <w:r>
+              <w:rPr>
+                <w:rFonts w:ascii="GDSTransportWebsite" w:hAnsi="GDSTransportWebsite"/>
+                <w:b/>
+                <w:bCs/>
+                <w:color w:val="0A0A0A"/>
+              </w:rPr>
+              <w:t>isBlank</w:t>
+            </w:r>
+            <w:proofErr w:type="spellEnd"/>
             <w:proofErr w:type="gramEnd"/>
             <w:r>
               <w:rPr>
@@ -6433,7 +7248,27 @@
                 <w:bCs/>
                 <w:color w:val="0A0A0A"/>
               </w:rPr>
-              <w:t>(claimFixedCosts)}&gt;&gt;</w:t>
+              <w:t>(</w:t>
+            </w:r>
+            <w:proofErr w:type="spellStart"/>
+            <w:r>
+              <w:rPr>
+                <w:rFonts w:ascii="GDSTransportWebsite" w:hAnsi="GDSTransportWebsite"/>
+                <w:b/>
+                <w:bCs/>
+                <w:color w:val="0A0A0A"/>
+              </w:rPr>
+              <w:t>claimFixedCosts</w:t>
+            </w:r>
+            <w:proofErr w:type="spellEnd"/>
+            <w:r>
+              <w:rPr>
+                <w:rFonts w:ascii="GDSTransportWebsite" w:hAnsi="GDSTransportWebsite"/>
+                <w:b/>
+                <w:bCs/>
+                <w:color w:val="0A0A0A"/>
+              </w:rPr>
+              <w:t>)}&gt;&gt;</w:t>
             </w:r>
           </w:p>
         </w:tc>
@@ -6500,7 +7335,23 @@
                 <w:rFonts w:ascii="GDSTransportWebsite" w:hAnsi="GDSTransportWebsite"/>
                 <w:color w:val="0A0A0A"/>
               </w:rPr>
-              <w:t>£&lt;&lt;fixedCostAmount&gt;&gt;</w:t>
+              <w:t>£&lt;&lt;</w:t>
+            </w:r>
+            <w:proofErr w:type="spellStart"/>
+            <w:r>
+              <w:rPr>
+                <w:rFonts w:ascii="GDSTransportWebsite" w:hAnsi="GDSTransportWebsite"/>
+                <w:color w:val="0A0A0A"/>
+              </w:rPr>
+              <w:t>fixedCostAmount</w:t>
+            </w:r>
+            <w:proofErr w:type="spellEnd"/>
+            <w:r>
+              <w:rPr>
+                <w:rFonts w:ascii="GDSTransportWebsite" w:hAnsi="GDSTransportWebsite"/>
+                <w:color w:val="0A0A0A"/>
+              </w:rPr>
+              <w:t>&gt;&gt;</w:t>
             </w:r>
           </w:p>
         </w:tc>
@@ -6567,16 +7418,7 @@
                 <w:bCs/>
                 <w:color w:val="0A0A0A"/>
               </w:rPr>
-              <w:t>_</w:t>
-            </w:r>
-            <w:r>
-              <w:rPr>
-                <w:rFonts w:ascii="GDSTransportWebsite" w:hAnsi="GDSTransportWebsite"/>
-                <w:b/>
-                <w:bCs/>
-                <w:color w:val="0A0A0A"/>
-              </w:rPr>
-              <w:t>&gt;&gt;</w:t>
+              <w:t>_&gt;&gt;</w:t>
             </w:r>
           </w:p>
         </w:tc>
@@ -6652,6 +7494,7 @@
               </w:rPr>
               <w:t>&lt;&lt;</w:t>
             </w:r>
+            <w:proofErr w:type="spellStart"/>
             <w:r>
               <w:rPr>
                 <w:rFonts w:ascii="GDSTransportWebsite" w:hAnsi="GDSTransportWebsite"/>
@@ -6659,6 +7502,7 @@
               </w:rPr>
               <w:t>totalAmountOfClaim</w:t>
             </w:r>
+            <w:proofErr w:type="spellEnd"/>
             <w:r>
               <w:rPr>
                 <w:rFonts w:ascii="GDSTransportWebsite" w:hAnsi="GDSTransportWebsite"/>
@@ -6919,7 +7763,23 @@
                 <w:rFonts w:ascii="GDSTransportWebsite" w:hAnsi="GDSTransportWebsite"/>
                 <w:color w:val="0A0A0A"/>
               </w:rPr>
-              <w:t>&lt;&lt;statementOfTruth.role&gt;&gt;</w:t>
+              <w:t>&lt;&lt;</w:t>
+            </w:r>
+            <w:proofErr w:type="spellStart"/>
+            <w:r>
+              <w:rPr>
+                <w:rFonts w:ascii="GDSTransportWebsite" w:hAnsi="GDSTransportWebsite"/>
+                <w:color w:val="0A0A0A"/>
+              </w:rPr>
+              <w:t>statementOfTruth.role</w:t>
+            </w:r>
+            <w:proofErr w:type="spellEnd"/>
+            <w:r>
+              <w:rPr>
+                <w:rFonts w:ascii="GDSTransportWebsite" w:hAnsi="GDSTransportWebsite"/>
+                <w:color w:val="0A0A0A"/>
+              </w:rPr>
+              <w:t>&gt;&gt;</w:t>
             </w:r>
           </w:p>
         </w:tc>
@@ -6974,6 +7834,7 @@
               </w:rPr>
               <w:t>&lt;&lt;</w:t>
             </w:r>
+            <w:proofErr w:type="spellStart"/>
             <w:r>
               <w:rPr>
                 <w:rFonts w:ascii="GDSTransportWebsite" w:hAnsi="GDSTransportWebsite"/>
@@ -6981,6 +7842,7 @@
               </w:rPr>
               <w:t>applicantRepresentativeOrganisationName</w:t>
             </w:r>
+            <w:proofErr w:type="spellEnd"/>
             <w:r>
               <w:rPr>
                 <w:rFonts w:ascii="GDSTransportWebsite" w:hAnsi="GDSTransportWebsite"/>
@@ -7006,35 +7868,74 @@
           <w:rFonts w:ascii="GDSTransportWebsite" w:hAnsi="GDSTransportWebsite"/>
           <w:color w:val="0A0A0A"/>
         </w:rPr>
-        <w:t>If you do</w:t>
+        <w:t>&lt;&lt;cs_{</w:t>
       </w:r>
+      <w:proofErr w:type="spellStart"/>
       <w:r>
         <w:rPr>
           <w:rFonts w:ascii="GDSTransportWebsite" w:hAnsi="GDSTransportWebsite"/>
           <w:color w:val="0A0A0A"/>
         </w:rPr>
-        <w:t xml:space="preserve"> </w:t>
+        <w:t>respondentsOrgRegistered</w:t>
       </w:r>
+      <w:proofErr w:type="spellEnd"/>
       <w:r>
         <w:rPr>
           <w:rFonts w:ascii="GDSTransportWebsite" w:hAnsi="GDSTransportWebsite"/>
           <w:color w:val="0A0A0A"/>
         </w:rPr>
-        <w:t>n</w:t>
+        <w:t>=’No’}&gt;&gt;</w:t>
       </w:r>
+    </w:p>
+    <w:p>
+      <w:pPr>
+        <w:pStyle w:val="NormalWeb"/>
+        <w:spacing w:after="40"/>
+        <w:rPr>
+          <w:rFonts w:ascii="GDSTransportWebsite" w:hAnsi="GDSTransportWebsite"/>
+          <w:color w:val="0A0A0A"/>
+        </w:rPr>
+      </w:pPr>
       <w:r>
         <w:rPr>
           <w:rFonts w:ascii="GDSTransportWebsite" w:hAnsi="GDSTransportWebsite"/>
           <w:color w:val="0A0A0A"/>
         </w:rPr>
-        <w:t>o</w:t>
+        <w:t>If you do not respond, a county court judgment could be issued.</w:t>
       </w:r>
+    </w:p>
+    <w:p>
+      <w:pPr>
+        <w:pStyle w:val="NormalWeb"/>
+        <w:spacing w:after="40"/>
+        <w:rPr>
+          <w:rFonts w:ascii="GDSTransportWebsite" w:hAnsi="GDSTransportWebsite"/>
+          <w:color w:val="0A0A0A"/>
+        </w:rPr>
+      </w:pPr>
       <w:r>
         <w:rPr>
           <w:rFonts w:ascii="GDSTransportWebsite" w:hAnsi="GDSTransportWebsite"/>
           <w:color w:val="0A0A0A"/>
         </w:rPr>
-        <w:t xml:space="preserve">t respond before </w:t>
+        <w:t>&lt;&lt;else&gt;&gt;</w:t>
+      </w:r>
+    </w:p>
+    <w:p>
+      <w:pPr>
+        <w:pStyle w:val="NormalWeb"/>
+        <w:spacing w:after="40"/>
+        <w:rPr>
+          <w:rFonts w:ascii="GDSTransportWebsite" w:hAnsi="GDSTransportWebsite"/>
+          <w:color w:val="0A0A0A"/>
+        </w:rPr>
+      </w:pPr>
+      <w:r>
+        <w:rPr>
+          <w:rFonts w:ascii="GDSTransportWebsite" w:hAnsi="GDSTransportWebsite"/>
+          <w:color w:val="0A0A0A"/>
+        </w:rPr>
+        <w:t xml:space="preserve">If you do not respond before </w:t>
       </w:r>
       <w:r>
         <w:rPr>
@@ -7043,7 +7944,27 @@
           <w:bCs/>
           <w:color w:val="0A0A0A"/>
         </w:rPr>
-        <w:t>&lt;&lt;defendantResponseDeadlineDate&gt;&gt;</w:t>
+        <w:t>&lt;&lt;</w:t>
+      </w:r>
+      <w:proofErr w:type="spellStart"/>
+      <w:r>
+        <w:rPr>
+          <w:rFonts w:ascii="GDSTransportWebsite" w:hAnsi="GDSTransportWebsite"/>
+          <w:b/>
+          <w:bCs/>
+          <w:color w:val="0A0A0A"/>
+        </w:rPr>
+        <w:t>defendantResponseDeadlineDate</w:t>
+      </w:r>
+      <w:proofErr w:type="spellEnd"/>
+      <w:r>
+        <w:rPr>
+          <w:rFonts w:ascii="GDSTransportWebsite" w:hAnsi="GDSTransportWebsite"/>
+          <w:b/>
+          <w:bCs/>
+          <w:color w:val="0A0A0A"/>
+        </w:rPr>
+        <w:t>&gt;&gt;</w:t>
       </w:r>
       <w:r>
         <w:rPr>
@@ -7052,6 +7973,33 @@
         </w:rPr>
         <w:t>, you could get a County Court Judgment (CCJ) made against you.</w:t>
       </w:r>
+    </w:p>
+    <w:p>
+      <w:pPr>
+        <w:pStyle w:val="NormalWeb"/>
+        <w:spacing w:after="40"/>
+        <w:rPr>
+          <w:rFonts w:ascii="GDSTransportWebsite" w:hAnsi="GDSTransportWebsite"/>
+          <w:color w:val="0A0A0A"/>
+        </w:rPr>
+      </w:pPr>
+      <w:r>
+        <w:rPr>
+          <w:rFonts w:ascii="GDSTransportWebsite" w:hAnsi="GDSTransportWebsite"/>
+          <w:color w:val="0A0A0A"/>
+        </w:rPr>
+        <w:t>&lt;&lt;es_&gt;&gt;</w:t>
+      </w:r>
+    </w:p>
+    <w:p>
+      <w:pPr>
+        <w:pStyle w:val="NormalWeb"/>
+        <w:spacing w:after="40"/>
+        <w:rPr>
+          <w:rFonts w:ascii="GDSTransportWebsite" w:hAnsi="GDSTransportWebsite"/>
+          <w:color w:val="0A0A0A"/>
+        </w:rPr>
+      </w:pPr>
     </w:p>
     <w:sectPr>
       <w:headerReference w:type="default" r:id="rId13"/>
@@ -7069,7 +8017,7 @@
 </file>
 
 <file path=word/endnotes.xml><?xml version="1.0" encoding="utf-8"?>
-<w:endnotes xmlns:wpc="http://schemas.microsoft.com/office/word/2010/wordprocessingCanvas" xmlns:cx="http://schemas.microsoft.com/office/drawing/2014/chartex" xmlns:cx1="http://schemas.microsoft.com/office/drawing/2015/9/8/chartex" xmlns:cx2="http://schemas.microsoft.com/office/drawing/2015/10/21/chartex" xmlns:cx3="http://schemas.microsoft.com/office/drawing/2016/5/9/chartex" xmlns:cx4="http://schemas.microsoft.com/office/drawing/2016/5/10/chartex" xmlns:cx5="http://schemas.microsoft.com/office/drawing/2016/5/11/chartex" xmlns:cx6="http://schemas.microsoft.com/office/drawing/2016/5/12/chartex" xmlns:cx7="http://schemas.microsoft.com/office/drawing/2016/5/13/chartex" xmlns:cx8="http://schemas.microsoft.com/office/drawing/2016/5/14/chartex" xmlns:mc="http://schemas.openxmlformats.org/markup-compatibility/2006" xmlns:aink="http://schemas.microsoft.com/office/drawing/2016/ink" xmlns:am3d="http://schemas.microsoft.com/office/drawing/2017/model3d" xmlns:o="urn:schemas-microsoft-com:office:office" xmlns:oel="http://schemas.microsoft.com/office/2019/extlst" xmlns:r="http://schemas.openxmlformats.org/officeDocument/2006/relationships" xmlns:m="http://schemas.openxmlformats.org/officeDocument/2006/math" xmlns:v="urn:schemas-microsoft-com:vml" xmlns:wp14="http://schemas.microsoft.com/office/word/2010/wordprocessingDrawing" xmlns:wp="http://schemas.openxmlformats.org/drawingml/2006/wordprocessingDrawing" xmlns:w10="urn:schemas-microsoft-com:office:word" xmlns:w="http://schemas.openxmlformats.org/wordprocessingml/2006/main" xmlns:w14="http://schemas.microsoft.com/office/word/2010/wordml" xmlns:w15="http://schemas.microsoft.com/office/word/2012/wordml" xmlns:w16cex="http://schemas.microsoft.com/office/word/2018/wordml/cex" xmlns:w16cid="http://schemas.microsoft.com/office/word/2016/wordml/cid" xmlns:w16="http://schemas.microsoft.com/office/word/2018/wordml" xmlns:w16du="http://schemas.microsoft.com/office/word/2023/wordml/word16du" xmlns:w16sdtdh="http://schemas.microsoft.com/office/word/2020/wordml/sdtdatahash" xmlns:w16se="http://schemas.microsoft.com/office/word/2015/wordml/symex" xmlns:wpg="http://schemas.microsoft.com/office/word/2010/wordprocessingGroup" xmlns:wpi="http://schemas.microsoft.com/office/word/2010/wordprocessingInk" xmlns:wne="http://schemas.microsoft.com/office/word/2006/wordml" xmlns:wps="http://schemas.microsoft.com/office/word/2010/wordprocessingShape" mc:Ignorable="w14 w15 w16se w16cid w16 w16cex w16sdtdh w16du wp14">
+<w:endnotes xmlns:wpc="http://schemas.microsoft.com/office/word/2010/wordprocessingCanvas" xmlns:cx="http://schemas.microsoft.com/office/drawing/2014/chartex" xmlns:cx1="http://schemas.microsoft.com/office/drawing/2015/9/8/chartex" xmlns:cx2="http://schemas.microsoft.com/office/drawing/2015/10/21/chartex" xmlns:cx3="http://schemas.microsoft.com/office/drawing/2016/5/9/chartex" xmlns:cx4="http://schemas.microsoft.com/office/drawing/2016/5/10/chartex" xmlns:cx5="http://schemas.microsoft.com/office/drawing/2016/5/11/chartex" xmlns:cx6="http://schemas.microsoft.com/office/drawing/2016/5/12/chartex" xmlns:cx7="http://schemas.microsoft.com/office/drawing/2016/5/13/chartex" xmlns:cx8="http://schemas.microsoft.com/office/drawing/2016/5/14/chartex" xmlns:mc="http://schemas.openxmlformats.org/markup-compatibility/2006" xmlns:aink="http://schemas.microsoft.com/office/drawing/2016/ink" xmlns:am3d="http://schemas.microsoft.com/office/drawing/2017/model3d" xmlns:o="urn:schemas-microsoft-com:office:office" xmlns:oel="http://schemas.microsoft.com/office/2019/extlst" xmlns:r="http://schemas.openxmlformats.org/officeDocument/2006/relationships" xmlns:m="http://schemas.openxmlformats.org/officeDocument/2006/math" xmlns:v="urn:schemas-microsoft-com:vml" xmlns:wp14="http://schemas.microsoft.com/office/word/2010/wordprocessingDrawing" xmlns:wp="http://schemas.openxmlformats.org/drawingml/2006/wordprocessingDrawing" xmlns:w10="urn:schemas-microsoft-com:office:word" xmlns:w="http://schemas.openxmlformats.org/wordprocessingml/2006/main" xmlns:w14="http://schemas.microsoft.com/office/word/2010/wordml" xmlns:w15="http://schemas.microsoft.com/office/word/2012/wordml" xmlns:w16cex="http://schemas.microsoft.com/office/word/2018/wordml/cex" xmlns:w16cid="http://schemas.microsoft.com/office/word/2016/wordml/cid" xmlns:w16="http://schemas.microsoft.com/office/word/2018/wordml" xmlns:w16du="http://schemas.microsoft.com/office/word/2023/wordml/word16du" xmlns:w16sdtdh="http://schemas.microsoft.com/office/word/2020/wordml/sdtdatahash" xmlns:w16sdtfl="http://schemas.microsoft.com/office/word/2024/wordml/sdtformatlock" xmlns:w16se="http://schemas.microsoft.com/office/word/2015/wordml/symex" xmlns:wpg="http://schemas.microsoft.com/office/word/2010/wordprocessingGroup" xmlns:wpi="http://schemas.microsoft.com/office/word/2010/wordprocessingInk" xmlns:wne="http://schemas.microsoft.com/office/word/2006/wordml" xmlns:wps="http://schemas.microsoft.com/office/word/2010/wordprocessingShape" mc:Ignorable="w14 w15 w16se w16cid w16 w16cex w16sdtdh w16sdtfl w16du wp14">
   <w:endnote w:type="separator" w:id="-1">
     <w:p>
       <w:r>
@@ -7088,7 +8036,7 @@
 </file>
 
 <file path=word/footer1.xml><?xml version="1.0" encoding="utf-8"?>
-<w:ftr xmlns:wpc="http://schemas.microsoft.com/office/word/2010/wordprocessingCanvas" xmlns:cx="http://schemas.microsoft.com/office/drawing/2014/chartex" xmlns:cx1="http://schemas.microsoft.com/office/drawing/2015/9/8/chartex" xmlns:cx2="http://schemas.microsoft.com/office/drawing/2015/10/21/chartex" xmlns:cx3="http://schemas.microsoft.com/office/drawing/2016/5/9/chartex" xmlns:cx4="http://schemas.microsoft.com/office/drawing/2016/5/10/chartex" xmlns:cx5="http://schemas.microsoft.com/office/drawing/2016/5/11/chartex" xmlns:cx6="http://schemas.microsoft.com/office/drawing/2016/5/12/chartex" xmlns:cx7="http://schemas.microsoft.com/office/drawing/2016/5/13/chartex" xmlns:cx8="http://schemas.microsoft.com/office/drawing/2016/5/14/chartex" xmlns:mc="http://schemas.openxmlformats.org/markup-compatibility/2006" xmlns:aink="http://schemas.microsoft.com/office/drawing/2016/ink" xmlns:am3d="http://schemas.microsoft.com/office/drawing/2017/model3d" xmlns:o="urn:schemas-microsoft-com:office:office" xmlns:oel="http://schemas.microsoft.com/office/2019/extlst" xmlns:r="http://schemas.openxmlformats.org/officeDocument/2006/relationships" xmlns:m="http://schemas.openxmlformats.org/officeDocument/2006/math" xmlns:v="urn:schemas-microsoft-com:vml" xmlns:wp14="http://schemas.microsoft.com/office/word/2010/wordprocessingDrawing" xmlns:wp="http://schemas.openxmlformats.org/drawingml/2006/wordprocessingDrawing" xmlns:w10="urn:schemas-microsoft-com:office:word" xmlns:w="http://schemas.openxmlformats.org/wordprocessingml/2006/main" xmlns:w14="http://schemas.microsoft.com/office/word/2010/wordml" xmlns:w15="http://schemas.microsoft.com/office/word/2012/wordml" xmlns:w16cex="http://schemas.microsoft.com/office/word/2018/wordml/cex" xmlns:w16cid="http://schemas.microsoft.com/office/word/2016/wordml/cid" xmlns:w16="http://schemas.microsoft.com/office/word/2018/wordml" xmlns:w16du="http://schemas.microsoft.com/office/word/2023/wordml/word16du" xmlns:w16sdtdh="http://schemas.microsoft.com/office/word/2020/wordml/sdtdatahash" xmlns:w16se="http://schemas.microsoft.com/office/word/2015/wordml/symex" xmlns:wpg="http://schemas.microsoft.com/office/word/2010/wordprocessingGroup" xmlns:wpi="http://schemas.microsoft.com/office/word/2010/wordprocessingInk" xmlns:wne="http://schemas.microsoft.com/office/word/2006/wordml" xmlns:wps="http://schemas.microsoft.com/office/word/2010/wordprocessingShape" mc:Ignorable="w14 w15 w16se w16cid w16 w16cex w16sdtdh w16du wp14">
+<w:ftr xmlns:wpc="http://schemas.microsoft.com/office/word/2010/wordprocessingCanvas" xmlns:cx="http://schemas.microsoft.com/office/drawing/2014/chartex" xmlns:cx1="http://schemas.microsoft.com/office/drawing/2015/9/8/chartex" xmlns:cx2="http://schemas.microsoft.com/office/drawing/2015/10/21/chartex" xmlns:cx3="http://schemas.microsoft.com/office/drawing/2016/5/9/chartex" xmlns:cx4="http://schemas.microsoft.com/office/drawing/2016/5/10/chartex" xmlns:cx5="http://schemas.microsoft.com/office/drawing/2016/5/11/chartex" xmlns:cx6="http://schemas.microsoft.com/office/drawing/2016/5/12/chartex" xmlns:cx7="http://schemas.microsoft.com/office/drawing/2016/5/13/chartex" xmlns:cx8="http://schemas.microsoft.com/office/drawing/2016/5/14/chartex" xmlns:mc="http://schemas.openxmlformats.org/markup-compatibility/2006" xmlns:aink="http://schemas.microsoft.com/office/drawing/2016/ink" xmlns:am3d="http://schemas.microsoft.com/office/drawing/2017/model3d" xmlns:o="urn:schemas-microsoft-com:office:office" xmlns:oel="http://schemas.microsoft.com/office/2019/extlst" xmlns:r="http://schemas.openxmlformats.org/officeDocument/2006/relationships" xmlns:m="http://schemas.openxmlformats.org/officeDocument/2006/math" xmlns:v="urn:schemas-microsoft-com:vml" xmlns:wp14="http://schemas.microsoft.com/office/word/2010/wordprocessingDrawing" xmlns:wp="http://schemas.openxmlformats.org/drawingml/2006/wordprocessingDrawing" xmlns:w10="urn:schemas-microsoft-com:office:word" xmlns:w="http://schemas.openxmlformats.org/wordprocessingml/2006/main" xmlns:w14="http://schemas.microsoft.com/office/word/2010/wordml" xmlns:w15="http://schemas.microsoft.com/office/word/2012/wordml" xmlns:w16cex="http://schemas.microsoft.com/office/word/2018/wordml/cex" xmlns:w16cid="http://schemas.microsoft.com/office/word/2016/wordml/cid" xmlns:w16="http://schemas.microsoft.com/office/word/2018/wordml" xmlns:w16du="http://schemas.microsoft.com/office/word/2023/wordml/word16du" xmlns:w16sdtdh="http://schemas.microsoft.com/office/word/2020/wordml/sdtdatahash" xmlns:w16sdtfl="http://schemas.microsoft.com/office/word/2024/wordml/sdtformatlock" xmlns:w16se="http://schemas.microsoft.com/office/word/2015/wordml/symex" xmlns:wpg="http://schemas.microsoft.com/office/word/2010/wordprocessingGroup" xmlns:wpi="http://schemas.microsoft.com/office/word/2010/wordprocessingInk" xmlns:wne="http://schemas.microsoft.com/office/word/2006/wordml" xmlns:wps="http://schemas.microsoft.com/office/word/2010/wordprocessingShape" mc:Ignorable="w14 w15 w16se w16cid w16 w16cex w16sdtdh w16sdtfl w16du wp14">
   <w:p>
     <w:pPr>
       <w:pStyle w:val="Footer"/>
@@ -7098,7 +8046,7 @@
 </file>
 
 <file path=word/footer2.xml><?xml version="1.0" encoding="utf-8"?>
-<w:ftr xmlns:wpc="http://schemas.microsoft.com/office/word/2010/wordprocessingCanvas" xmlns:cx="http://schemas.microsoft.com/office/drawing/2014/chartex" xmlns:cx1="http://schemas.microsoft.com/office/drawing/2015/9/8/chartex" xmlns:cx2="http://schemas.microsoft.com/office/drawing/2015/10/21/chartex" xmlns:cx3="http://schemas.microsoft.com/office/drawing/2016/5/9/chartex" xmlns:cx4="http://schemas.microsoft.com/office/drawing/2016/5/10/chartex" xmlns:cx5="http://schemas.microsoft.com/office/drawing/2016/5/11/chartex" xmlns:cx6="http://schemas.microsoft.com/office/drawing/2016/5/12/chartex" xmlns:cx7="http://schemas.microsoft.com/office/drawing/2016/5/13/chartex" xmlns:cx8="http://schemas.microsoft.com/office/drawing/2016/5/14/chartex" xmlns:mc="http://schemas.openxmlformats.org/markup-compatibility/2006" xmlns:aink="http://schemas.microsoft.com/office/drawing/2016/ink" xmlns:am3d="http://schemas.microsoft.com/office/drawing/2017/model3d" xmlns:o="urn:schemas-microsoft-com:office:office" xmlns:oel="http://schemas.microsoft.com/office/2019/extlst" xmlns:r="http://schemas.openxmlformats.org/officeDocument/2006/relationships" xmlns:m="http://schemas.openxmlformats.org/officeDocument/2006/math" xmlns:v="urn:schemas-microsoft-com:vml" xmlns:wp14="http://schemas.microsoft.com/office/word/2010/wordprocessingDrawing" xmlns:wp="http://schemas.openxmlformats.org/drawingml/2006/wordprocessingDrawing" xmlns:w10="urn:schemas-microsoft-com:office:word" xmlns:w="http://schemas.openxmlformats.org/wordprocessingml/2006/main" xmlns:w14="http://schemas.microsoft.com/office/word/2010/wordml" xmlns:w15="http://schemas.microsoft.com/office/word/2012/wordml" xmlns:w16cex="http://schemas.microsoft.com/office/word/2018/wordml/cex" xmlns:w16cid="http://schemas.microsoft.com/office/word/2016/wordml/cid" xmlns:w16="http://schemas.microsoft.com/office/word/2018/wordml" xmlns:w16du="http://schemas.microsoft.com/office/word/2023/wordml/word16du" xmlns:w16sdtdh="http://schemas.microsoft.com/office/word/2020/wordml/sdtdatahash" xmlns:w16se="http://schemas.microsoft.com/office/word/2015/wordml/symex" xmlns:wpg="http://schemas.microsoft.com/office/word/2010/wordprocessingGroup" xmlns:wpi="http://schemas.microsoft.com/office/word/2010/wordprocessingInk" xmlns:wne="http://schemas.microsoft.com/office/word/2006/wordml" xmlns:wps="http://schemas.microsoft.com/office/word/2010/wordprocessingShape" mc:Ignorable="w14 w15 w16se w16cid w16 w16cex w16sdtdh w16du wp14">
+<w:ftr xmlns:wpc="http://schemas.microsoft.com/office/word/2010/wordprocessingCanvas" xmlns:cx="http://schemas.microsoft.com/office/drawing/2014/chartex" xmlns:cx1="http://schemas.microsoft.com/office/drawing/2015/9/8/chartex" xmlns:cx2="http://schemas.microsoft.com/office/drawing/2015/10/21/chartex" xmlns:cx3="http://schemas.microsoft.com/office/drawing/2016/5/9/chartex" xmlns:cx4="http://schemas.microsoft.com/office/drawing/2016/5/10/chartex" xmlns:cx5="http://schemas.microsoft.com/office/drawing/2016/5/11/chartex" xmlns:cx6="http://schemas.microsoft.com/office/drawing/2016/5/12/chartex" xmlns:cx7="http://schemas.microsoft.com/office/drawing/2016/5/13/chartex" xmlns:cx8="http://schemas.microsoft.com/office/drawing/2016/5/14/chartex" xmlns:mc="http://schemas.openxmlformats.org/markup-compatibility/2006" xmlns:aink="http://schemas.microsoft.com/office/drawing/2016/ink" xmlns:am3d="http://schemas.microsoft.com/office/drawing/2017/model3d" xmlns:o="urn:schemas-microsoft-com:office:office" xmlns:oel="http://schemas.microsoft.com/office/2019/extlst" xmlns:r="http://schemas.openxmlformats.org/officeDocument/2006/relationships" xmlns:m="http://schemas.openxmlformats.org/officeDocument/2006/math" xmlns:v="urn:schemas-microsoft-com:vml" xmlns:wp14="http://schemas.microsoft.com/office/word/2010/wordprocessingDrawing" xmlns:wp="http://schemas.openxmlformats.org/drawingml/2006/wordprocessingDrawing" xmlns:w10="urn:schemas-microsoft-com:office:word" xmlns:w="http://schemas.openxmlformats.org/wordprocessingml/2006/main" xmlns:w14="http://schemas.microsoft.com/office/word/2010/wordml" xmlns:w15="http://schemas.microsoft.com/office/word/2012/wordml" xmlns:w16cex="http://schemas.microsoft.com/office/word/2018/wordml/cex" xmlns:w16cid="http://schemas.microsoft.com/office/word/2016/wordml/cid" xmlns:w16="http://schemas.microsoft.com/office/word/2018/wordml" xmlns:w16du="http://schemas.microsoft.com/office/word/2023/wordml/word16du" xmlns:w16sdtdh="http://schemas.microsoft.com/office/word/2020/wordml/sdtdatahash" xmlns:w16sdtfl="http://schemas.microsoft.com/office/word/2024/wordml/sdtformatlock" xmlns:w16se="http://schemas.microsoft.com/office/word/2015/wordml/symex" xmlns:wpg="http://schemas.microsoft.com/office/word/2010/wordprocessingGroup" xmlns:wpi="http://schemas.microsoft.com/office/word/2010/wordprocessingInk" xmlns:wne="http://schemas.microsoft.com/office/word/2006/wordml" xmlns:wps="http://schemas.microsoft.com/office/word/2010/wordprocessingShape" mc:Ignorable="w14 w15 w16se w16cid w16 w16cex w16sdtdh w16sdtfl w16du wp14">
   <w:tbl>
     <w:tblPr>
       <w:tblStyle w:val="TableGrid"/>
@@ -7287,7 +8235,7 @@
 </file>
 
 <file path=word/footer3.xml><?xml version="1.0" encoding="utf-8"?>
-<w:ftr xmlns:wpc="http://schemas.microsoft.com/office/word/2010/wordprocessingCanvas" xmlns:cx="http://schemas.microsoft.com/office/drawing/2014/chartex" xmlns:cx1="http://schemas.microsoft.com/office/drawing/2015/9/8/chartex" xmlns:cx2="http://schemas.microsoft.com/office/drawing/2015/10/21/chartex" xmlns:cx3="http://schemas.microsoft.com/office/drawing/2016/5/9/chartex" xmlns:cx4="http://schemas.microsoft.com/office/drawing/2016/5/10/chartex" xmlns:cx5="http://schemas.microsoft.com/office/drawing/2016/5/11/chartex" xmlns:cx6="http://schemas.microsoft.com/office/drawing/2016/5/12/chartex" xmlns:cx7="http://schemas.microsoft.com/office/drawing/2016/5/13/chartex" xmlns:cx8="http://schemas.microsoft.com/office/drawing/2016/5/14/chartex" xmlns:mc="http://schemas.openxmlformats.org/markup-compatibility/2006" xmlns:aink="http://schemas.microsoft.com/office/drawing/2016/ink" xmlns:am3d="http://schemas.microsoft.com/office/drawing/2017/model3d" xmlns:o="urn:schemas-microsoft-com:office:office" xmlns:oel="http://schemas.microsoft.com/office/2019/extlst" xmlns:r="http://schemas.openxmlformats.org/officeDocument/2006/relationships" xmlns:m="http://schemas.openxmlformats.org/officeDocument/2006/math" xmlns:v="urn:schemas-microsoft-com:vml" xmlns:wp14="http://schemas.microsoft.com/office/word/2010/wordprocessingDrawing" xmlns:wp="http://schemas.openxmlformats.org/drawingml/2006/wordprocessingDrawing" xmlns:w10="urn:schemas-microsoft-com:office:word" xmlns:w="http://schemas.openxmlformats.org/wordprocessingml/2006/main" xmlns:w14="http://schemas.microsoft.com/office/word/2010/wordml" xmlns:w15="http://schemas.microsoft.com/office/word/2012/wordml" xmlns:w16cex="http://schemas.microsoft.com/office/word/2018/wordml/cex" xmlns:w16cid="http://schemas.microsoft.com/office/word/2016/wordml/cid" xmlns:w16="http://schemas.microsoft.com/office/word/2018/wordml" xmlns:w16du="http://schemas.microsoft.com/office/word/2023/wordml/word16du" xmlns:w16sdtdh="http://schemas.microsoft.com/office/word/2020/wordml/sdtdatahash" xmlns:w16se="http://schemas.microsoft.com/office/word/2015/wordml/symex" xmlns:wpg="http://schemas.microsoft.com/office/word/2010/wordprocessingGroup" xmlns:wpi="http://schemas.microsoft.com/office/word/2010/wordprocessingInk" xmlns:wne="http://schemas.microsoft.com/office/word/2006/wordml" xmlns:wps="http://schemas.microsoft.com/office/word/2010/wordprocessingShape" mc:Ignorable="w14 w15 w16se w16cid w16 w16cex w16sdtdh w16du wp14">
+<w:ftr xmlns:wpc="http://schemas.microsoft.com/office/word/2010/wordprocessingCanvas" xmlns:cx="http://schemas.microsoft.com/office/drawing/2014/chartex" xmlns:cx1="http://schemas.microsoft.com/office/drawing/2015/9/8/chartex" xmlns:cx2="http://schemas.microsoft.com/office/drawing/2015/10/21/chartex" xmlns:cx3="http://schemas.microsoft.com/office/drawing/2016/5/9/chartex" xmlns:cx4="http://schemas.microsoft.com/office/drawing/2016/5/10/chartex" xmlns:cx5="http://schemas.microsoft.com/office/drawing/2016/5/11/chartex" xmlns:cx6="http://schemas.microsoft.com/office/drawing/2016/5/12/chartex" xmlns:cx7="http://schemas.microsoft.com/office/drawing/2016/5/13/chartex" xmlns:cx8="http://schemas.microsoft.com/office/drawing/2016/5/14/chartex" xmlns:mc="http://schemas.openxmlformats.org/markup-compatibility/2006" xmlns:aink="http://schemas.microsoft.com/office/drawing/2016/ink" xmlns:am3d="http://schemas.microsoft.com/office/drawing/2017/model3d" xmlns:o="urn:schemas-microsoft-com:office:office" xmlns:oel="http://schemas.microsoft.com/office/2019/extlst" xmlns:r="http://schemas.openxmlformats.org/officeDocument/2006/relationships" xmlns:m="http://schemas.openxmlformats.org/officeDocument/2006/math" xmlns:v="urn:schemas-microsoft-com:vml" xmlns:wp14="http://schemas.microsoft.com/office/word/2010/wordprocessingDrawing" xmlns:wp="http://schemas.openxmlformats.org/drawingml/2006/wordprocessingDrawing" xmlns:w10="urn:schemas-microsoft-com:office:word" xmlns:w="http://schemas.openxmlformats.org/wordprocessingml/2006/main" xmlns:w14="http://schemas.microsoft.com/office/word/2010/wordml" xmlns:w15="http://schemas.microsoft.com/office/word/2012/wordml" xmlns:w16cex="http://schemas.microsoft.com/office/word/2018/wordml/cex" xmlns:w16cid="http://schemas.microsoft.com/office/word/2016/wordml/cid" xmlns:w16="http://schemas.microsoft.com/office/word/2018/wordml" xmlns:w16du="http://schemas.microsoft.com/office/word/2023/wordml/word16du" xmlns:w16sdtdh="http://schemas.microsoft.com/office/word/2020/wordml/sdtdatahash" xmlns:w16sdtfl="http://schemas.microsoft.com/office/word/2024/wordml/sdtformatlock" xmlns:w16se="http://schemas.microsoft.com/office/word/2015/wordml/symex" xmlns:wpg="http://schemas.microsoft.com/office/word/2010/wordprocessingGroup" xmlns:wpi="http://schemas.microsoft.com/office/word/2010/wordprocessingInk" xmlns:wne="http://schemas.microsoft.com/office/word/2006/wordml" xmlns:wps="http://schemas.microsoft.com/office/word/2010/wordprocessingShape" mc:Ignorable="w14 w15 w16se w16cid w16 w16cex w16sdtdh w16sdtfl w16du wp14">
   <w:p>
     <w:pPr>
       <w:pStyle w:val="Footer"/>
@@ -7297,7 +8245,7 @@
 </file>
 
 <file path=word/footnotes.xml><?xml version="1.0" encoding="utf-8"?>
-<w:footnotes xmlns:wpc="http://schemas.microsoft.com/office/word/2010/wordprocessingCanvas" xmlns:cx="http://schemas.microsoft.com/office/drawing/2014/chartex" xmlns:cx1="http://schemas.microsoft.com/office/drawing/2015/9/8/chartex" xmlns:cx2="http://schemas.microsoft.com/office/drawing/2015/10/21/chartex" xmlns:cx3="http://schemas.microsoft.com/office/drawing/2016/5/9/chartex" xmlns:cx4="http://schemas.microsoft.com/office/drawing/2016/5/10/chartex" xmlns:cx5="http://schemas.microsoft.com/office/drawing/2016/5/11/chartex" xmlns:cx6="http://schemas.microsoft.com/office/drawing/2016/5/12/chartex" xmlns:cx7="http://schemas.microsoft.com/office/drawing/2016/5/13/chartex" xmlns:cx8="http://schemas.microsoft.com/office/drawing/2016/5/14/chartex" xmlns:mc="http://schemas.openxmlformats.org/markup-compatibility/2006" xmlns:aink="http://schemas.microsoft.com/office/drawing/2016/ink" xmlns:am3d="http://schemas.microsoft.com/office/drawing/2017/model3d" xmlns:o="urn:schemas-microsoft-com:office:office" xmlns:oel="http://schemas.microsoft.com/office/2019/extlst" xmlns:r="http://schemas.openxmlformats.org/officeDocument/2006/relationships" xmlns:m="http://schemas.openxmlformats.org/officeDocument/2006/math" xmlns:v="urn:schemas-microsoft-com:vml" xmlns:wp14="http://schemas.microsoft.com/office/word/2010/wordprocessingDrawing" xmlns:wp="http://schemas.openxmlformats.org/drawingml/2006/wordprocessingDrawing" xmlns:w10="urn:schemas-microsoft-com:office:word" xmlns:w="http://schemas.openxmlformats.org/wordprocessingml/2006/main" xmlns:w14="http://schemas.microsoft.com/office/word/2010/wordml" xmlns:w15="http://schemas.microsoft.com/office/word/2012/wordml" xmlns:w16cex="http://schemas.microsoft.com/office/word/2018/wordml/cex" xmlns:w16cid="http://schemas.microsoft.com/office/word/2016/wordml/cid" xmlns:w16="http://schemas.microsoft.com/office/word/2018/wordml" xmlns:w16du="http://schemas.microsoft.com/office/word/2023/wordml/word16du" xmlns:w16sdtdh="http://schemas.microsoft.com/office/word/2020/wordml/sdtdatahash" xmlns:w16se="http://schemas.microsoft.com/office/word/2015/wordml/symex" xmlns:wpg="http://schemas.microsoft.com/office/word/2010/wordprocessingGroup" xmlns:wpi="http://schemas.microsoft.com/office/word/2010/wordprocessingInk" xmlns:wne="http://schemas.microsoft.com/office/word/2006/wordml" xmlns:wps="http://schemas.microsoft.com/office/word/2010/wordprocessingShape" mc:Ignorable="w14 w15 w16se w16cid w16 w16cex w16sdtdh w16du wp14">
+<w:footnotes xmlns:wpc="http://schemas.microsoft.com/office/word/2010/wordprocessingCanvas" xmlns:cx="http://schemas.microsoft.com/office/drawing/2014/chartex" xmlns:cx1="http://schemas.microsoft.com/office/drawing/2015/9/8/chartex" xmlns:cx2="http://schemas.microsoft.com/office/drawing/2015/10/21/chartex" xmlns:cx3="http://schemas.microsoft.com/office/drawing/2016/5/9/chartex" xmlns:cx4="http://schemas.microsoft.com/office/drawing/2016/5/10/chartex" xmlns:cx5="http://schemas.microsoft.com/office/drawing/2016/5/11/chartex" xmlns:cx6="http://schemas.microsoft.com/office/drawing/2016/5/12/chartex" xmlns:cx7="http://schemas.microsoft.com/office/drawing/2016/5/13/chartex" xmlns:cx8="http://schemas.microsoft.com/office/drawing/2016/5/14/chartex" xmlns:mc="http://schemas.openxmlformats.org/markup-compatibility/2006" xmlns:aink="http://schemas.microsoft.com/office/drawing/2016/ink" xmlns:am3d="http://schemas.microsoft.com/office/drawing/2017/model3d" xmlns:o="urn:schemas-microsoft-com:office:office" xmlns:oel="http://schemas.microsoft.com/office/2019/extlst" xmlns:r="http://schemas.openxmlformats.org/officeDocument/2006/relationships" xmlns:m="http://schemas.openxmlformats.org/officeDocument/2006/math" xmlns:v="urn:schemas-microsoft-com:vml" xmlns:wp14="http://schemas.microsoft.com/office/word/2010/wordprocessingDrawing" xmlns:wp="http://schemas.openxmlformats.org/drawingml/2006/wordprocessingDrawing" xmlns:w10="urn:schemas-microsoft-com:office:word" xmlns:w="http://schemas.openxmlformats.org/wordprocessingml/2006/main" xmlns:w14="http://schemas.microsoft.com/office/word/2010/wordml" xmlns:w15="http://schemas.microsoft.com/office/word/2012/wordml" xmlns:w16cex="http://schemas.microsoft.com/office/word/2018/wordml/cex" xmlns:w16cid="http://schemas.microsoft.com/office/word/2016/wordml/cid" xmlns:w16="http://schemas.microsoft.com/office/word/2018/wordml" xmlns:w16du="http://schemas.microsoft.com/office/word/2023/wordml/word16du" xmlns:w16sdtdh="http://schemas.microsoft.com/office/word/2020/wordml/sdtdatahash" xmlns:w16sdtfl="http://schemas.microsoft.com/office/word/2024/wordml/sdtformatlock" xmlns:w16se="http://schemas.microsoft.com/office/word/2015/wordml/symex" xmlns:wpg="http://schemas.microsoft.com/office/word/2010/wordprocessingGroup" xmlns:wpi="http://schemas.microsoft.com/office/word/2010/wordprocessingInk" xmlns:wne="http://schemas.microsoft.com/office/word/2006/wordml" xmlns:wps="http://schemas.microsoft.com/office/word/2010/wordprocessingShape" mc:Ignorable="w14 w15 w16se w16cid w16 w16cex w16sdtdh w16sdtfl w16du wp14">
   <w:footnote w:type="separator" w:id="-1">
     <w:p>
       <w:r>
@@ -7316,7 +8264,7 @@
 </file>
 
 <file path=word/header1.xml><?xml version="1.0" encoding="utf-8"?>
-<w:hdr xmlns:wpc="http://schemas.microsoft.com/office/word/2010/wordprocessingCanvas" xmlns:cx="http://schemas.microsoft.com/office/drawing/2014/chartex" xmlns:cx1="http://schemas.microsoft.com/office/drawing/2015/9/8/chartex" xmlns:cx2="http://schemas.microsoft.com/office/drawing/2015/10/21/chartex" xmlns:cx3="http://schemas.microsoft.com/office/drawing/2016/5/9/chartex" xmlns:cx4="http://schemas.microsoft.com/office/drawing/2016/5/10/chartex" xmlns:cx5="http://schemas.microsoft.com/office/drawing/2016/5/11/chartex" xmlns:cx6="http://schemas.microsoft.com/office/drawing/2016/5/12/chartex" xmlns:cx7="http://schemas.microsoft.com/office/drawing/2016/5/13/chartex" xmlns:cx8="http://schemas.microsoft.com/office/drawing/2016/5/14/chartex" xmlns:mc="http://schemas.openxmlformats.org/markup-compatibility/2006" xmlns:aink="http://schemas.microsoft.com/office/drawing/2016/ink" xmlns:am3d="http://schemas.microsoft.com/office/drawing/2017/model3d" xmlns:o="urn:schemas-microsoft-com:office:office" xmlns:oel="http://schemas.microsoft.com/office/2019/extlst" xmlns:r="http://schemas.openxmlformats.org/officeDocument/2006/relationships" xmlns:m="http://schemas.openxmlformats.org/officeDocument/2006/math" xmlns:v="urn:schemas-microsoft-com:vml" xmlns:wp14="http://schemas.microsoft.com/office/word/2010/wordprocessingDrawing" xmlns:wp="http://schemas.openxmlformats.org/drawingml/2006/wordprocessingDrawing" xmlns:w10="urn:schemas-microsoft-com:office:word" xmlns:w="http://schemas.openxmlformats.org/wordprocessingml/2006/main" xmlns:w14="http://schemas.microsoft.com/office/word/2010/wordml" xmlns:w15="http://schemas.microsoft.com/office/word/2012/wordml" xmlns:w16cex="http://schemas.microsoft.com/office/word/2018/wordml/cex" xmlns:w16cid="http://schemas.microsoft.com/office/word/2016/wordml/cid" xmlns:w16="http://schemas.microsoft.com/office/word/2018/wordml" xmlns:w16du="http://schemas.microsoft.com/office/word/2023/wordml/word16du" xmlns:w16sdtdh="http://schemas.microsoft.com/office/word/2020/wordml/sdtdatahash" xmlns:w16se="http://schemas.microsoft.com/office/word/2015/wordml/symex" xmlns:wpg="http://schemas.microsoft.com/office/word/2010/wordprocessingGroup" xmlns:wpi="http://schemas.microsoft.com/office/word/2010/wordprocessingInk" xmlns:wne="http://schemas.microsoft.com/office/word/2006/wordml" xmlns:wps="http://schemas.microsoft.com/office/word/2010/wordprocessingShape" mc:Ignorable="w14 w15 w16se w16cid w16 w16cex w16sdtdh w16du wp14">
+<w:hdr xmlns:wpc="http://schemas.microsoft.com/office/word/2010/wordprocessingCanvas" xmlns:cx="http://schemas.microsoft.com/office/drawing/2014/chartex" xmlns:cx1="http://schemas.microsoft.com/office/drawing/2015/9/8/chartex" xmlns:cx2="http://schemas.microsoft.com/office/drawing/2015/10/21/chartex" xmlns:cx3="http://schemas.microsoft.com/office/drawing/2016/5/9/chartex" xmlns:cx4="http://schemas.microsoft.com/office/drawing/2016/5/10/chartex" xmlns:cx5="http://schemas.microsoft.com/office/drawing/2016/5/11/chartex" xmlns:cx6="http://schemas.microsoft.com/office/drawing/2016/5/12/chartex" xmlns:cx7="http://schemas.microsoft.com/office/drawing/2016/5/13/chartex" xmlns:cx8="http://schemas.microsoft.com/office/drawing/2016/5/14/chartex" xmlns:mc="http://schemas.openxmlformats.org/markup-compatibility/2006" xmlns:aink="http://schemas.microsoft.com/office/drawing/2016/ink" xmlns:am3d="http://schemas.microsoft.com/office/drawing/2017/model3d" xmlns:o="urn:schemas-microsoft-com:office:office" xmlns:oel="http://schemas.microsoft.com/office/2019/extlst" xmlns:r="http://schemas.openxmlformats.org/officeDocument/2006/relationships" xmlns:m="http://schemas.openxmlformats.org/officeDocument/2006/math" xmlns:v="urn:schemas-microsoft-com:vml" xmlns:wp14="http://schemas.microsoft.com/office/word/2010/wordprocessingDrawing" xmlns:wp="http://schemas.openxmlformats.org/drawingml/2006/wordprocessingDrawing" xmlns:w10="urn:schemas-microsoft-com:office:word" xmlns:w="http://schemas.openxmlformats.org/wordprocessingml/2006/main" xmlns:w14="http://schemas.microsoft.com/office/word/2010/wordml" xmlns:w15="http://schemas.microsoft.com/office/word/2012/wordml" xmlns:w16cex="http://schemas.microsoft.com/office/word/2018/wordml/cex" xmlns:w16cid="http://schemas.microsoft.com/office/word/2016/wordml/cid" xmlns:w16="http://schemas.microsoft.com/office/word/2018/wordml" xmlns:w16du="http://schemas.microsoft.com/office/word/2023/wordml/word16du" xmlns:w16sdtdh="http://schemas.microsoft.com/office/word/2020/wordml/sdtdatahash" xmlns:w16sdtfl="http://schemas.microsoft.com/office/word/2024/wordml/sdtformatlock" xmlns:w16se="http://schemas.microsoft.com/office/word/2015/wordml/symex" xmlns:wpg="http://schemas.microsoft.com/office/word/2010/wordprocessingGroup" xmlns:wpi="http://schemas.microsoft.com/office/word/2010/wordprocessingInk" xmlns:wne="http://schemas.microsoft.com/office/word/2006/wordml" xmlns:wps="http://schemas.microsoft.com/office/word/2010/wordprocessingShape" mc:Ignorable="w14 w15 w16se w16cid w16 w16cex w16sdtdh w16sdtfl w16du wp14">
   <w:p>
     <w:pPr>
       <w:pStyle w:val="Header"/>
@@ -7332,14 +8280,22 @@
       <w:t xml:space="preserve">Claim number: </w:t>
     </w:r>
     <w:r>
-      <w:t>&lt;&lt; referenceNumber &gt;&gt;</w:t>
+      <w:t xml:space="preserve">&lt;&lt; </w:t>
+    </w:r>
+    <w:proofErr w:type="spellStart"/>
+    <w:r>
+      <w:t>referenceNumber</w:t>
+    </w:r>
+    <w:proofErr w:type="spellEnd"/>
+    <w:r>
+      <w:t xml:space="preserve"> &gt;&gt;</w:t>
     </w:r>
   </w:p>
 </w:hdr>
 </file>
 
 <file path=word/numbering.xml><?xml version="1.0" encoding="utf-8"?>
-<w:numbering xmlns:wpc="http://schemas.microsoft.com/office/word/2010/wordprocessingCanvas" xmlns:cx="http://schemas.microsoft.com/office/drawing/2014/chartex" xmlns:cx1="http://schemas.microsoft.com/office/drawing/2015/9/8/chartex" xmlns:cx2="http://schemas.microsoft.com/office/drawing/2015/10/21/chartex" xmlns:cx3="http://schemas.microsoft.com/office/drawing/2016/5/9/chartex" xmlns:cx4="http://schemas.microsoft.com/office/drawing/2016/5/10/chartex" xmlns:cx5="http://schemas.microsoft.com/office/drawing/2016/5/11/chartex" xmlns:cx6="http://schemas.microsoft.com/office/drawing/2016/5/12/chartex" xmlns:cx7="http://schemas.microsoft.com/office/drawing/2016/5/13/chartex" xmlns:cx8="http://schemas.microsoft.com/office/drawing/2016/5/14/chartex" xmlns:mc="http://schemas.openxmlformats.org/markup-compatibility/2006" xmlns:aink="http://schemas.microsoft.com/office/drawing/2016/ink" xmlns:am3d="http://schemas.microsoft.com/office/drawing/2017/model3d" xmlns:o="urn:schemas-microsoft-com:office:office" xmlns:oel="http://schemas.microsoft.com/office/2019/extlst" xmlns:r="http://schemas.openxmlformats.org/officeDocument/2006/relationships" xmlns:m="http://schemas.openxmlformats.org/officeDocument/2006/math" xmlns:v="urn:schemas-microsoft-com:vml" xmlns:wp14="http://schemas.microsoft.com/office/word/2010/wordprocessingDrawing" xmlns:wp="http://schemas.openxmlformats.org/drawingml/2006/wordprocessingDrawing" xmlns:w10="urn:schemas-microsoft-com:office:word" xmlns:w="http://schemas.openxmlformats.org/wordprocessingml/2006/main" xmlns:w14="http://schemas.microsoft.com/office/word/2010/wordml" xmlns:w15="http://schemas.microsoft.com/office/word/2012/wordml" xmlns:w16cex="http://schemas.microsoft.com/office/word/2018/wordml/cex" xmlns:w16cid="http://schemas.microsoft.com/office/word/2016/wordml/cid" xmlns:w16="http://schemas.microsoft.com/office/word/2018/wordml" xmlns:w16du="http://schemas.microsoft.com/office/word/2023/wordml/word16du" xmlns:w16sdtdh="http://schemas.microsoft.com/office/word/2020/wordml/sdtdatahash" xmlns:w16se="http://schemas.microsoft.com/office/word/2015/wordml/symex" xmlns:wpg="http://schemas.microsoft.com/office/word/2010/wordprocessingGroup" xmlns:wpi="http://schemas.microsoft.com/office/word/2010/wordprocessingInk" xmlns:wne="http://schemas.microsoft.com/office/word/2006/wordml" xmlns:wps="http://schemas.microsoft.com/office/word/2010/wordprocessingShape" mc:Ignorable="w14 w15 w16se w16cid w16 w16cex w16sdtdh w16du wp14">
+<w:numbering xmlns:wpc="http://schemas.microsoft.com/office/word/2010/wordprocessingCanvas" xmlns:cx="http://schemas.microsoft.com/office/drawing/2014/chartex" xmlns:cx1="http://schemas.microsoft.com/office/drawing/2015/9/8/chartex" xmlns:cx2="http://schemas.microsoft.com/office/drawing/2015/10/21/chartex" xmlns:cx3="http://schemas.microsoft.com/office/drawing/2016/5/9/chartex" xmlns:cx4="http://schemas.microsoft.com/office/drawing/2016/5/10/chartex" xmlns:cx5="http://schemas.microsoft.com/office/drawing/2016/5/11/chartex" xmlns:cx6="http://schemas.microsoft.com/office/drawing/2016/5/12/chartex" xmlns:cx7="http://schemas.microsoft.com/office/drawing/2016/5/13/chartex" xmlns:cx8="http://schemas.microsoft.com/office/drawing/2016/5/14/chartex" xmlns:mc="http://schemas.openxmlformats.org/markup-compatibility/2006" xmlns:aink="http://schemas.microsoft.com/office/drawing/2016/ink" xmlns:am3d="http://schemas.microsoft.com/office/drawing/2017/model3d" xmlns:o="urn:schemas-microsoft-com:office:office" xmlns:oel="http://schemas.microsoft.com/office/2019/extlst" xmlns:r="http://schemas.openxmlformats.org/officeDocument/2006/relationships" xmlns:m="http://schemas.openxmlformats.org/officeDocument/2006/math" xmlns:v="urn:schemas-microsoft-com:vml" xmlns:wp14="http://schemas.microsoft.com/office/word/2010/wordprocessingDrawing" xmlns:wp="http://schemas.openxmlformats.org/drawingml/2006/wordprocessingDrawing" xmlns:w10="urn:schemas-microsoft-com:office:word" xmlns:w="http://schemas.openxmlformats.org/wordprocessingml/2006/main" xmlns:w14="http://schemas.microsoft.com/office/word/2010/wordml" xmlns:w15="http://schemas.microsoft.com/office/word/2012/wordml" xmlns:w16cex="http://schemas.microsoft.com/office/word/2018/wordml/cex" xmlns:w16cid="http://schemas.microsoft.com/office/word/2016/wordml/cid" xmlns:w16="http://schemas.microsoft.com/office/word/2018/wordml" xmlns:w16du="http://schemas.microsoft.com/office/word/2023/wordml/word16du" xmlns:w16sdtdh="http://schemas.microsoft.com/office/word/2020/wordml/sdtdatahash" xmlns:w16sdtfl="http://schemas.microsoft.com/office/word/2024/wordml/sdtformatlock" xmlns:w16se="http://schemas.microsoft.com/office/word/2015/wordml/symex" xmlns:wpg="http://schemas.microsoft.com/office/word/2010/wordprocessingGroup" xmlns:wpi="http://schemas.microsoft.com/office/word/2010/wordprocessingInk" xmlns:wne="http://schemas.microsoft.com/office/word/2006/wordml" xmlns:wps="http://schemas.microsoft.com/office/word/2010/wordprocessingShape" mc:Ignorable="w14 w15 w16se w16cid w16 w16cex w16sdtdh w16sdtfl w16du wp14">
   <w:abstractNum w:abstractNumId="0" w15:restartNumberingAfterBreak="0">
     <w:nsid w:val="00432905"/>
     <w:multiLevelType w:val="multilevel"/>
@@ -10567,7 +11523,7 @@
 </file>
 
 <file path=word/styles.xml><?xml version="1.0" encoding="utf-8"?>
-<w:styles xmlns:mc="http://schemas.openxmlformats.org/markup-compatibility/2006" xmlns:r="http://schemas.openxmlformats.org/officeDocument/2006/relationships" xmlns:w="http://schemas.openxmlformats.org/wordprocessingml/2006/main" xmlns:w14="http://schemas.microsoft.com/office/word/2010/wordml" xmlns:w15="http://schemas.microsoft.com/office/word/2012/wordml" xmlns:w16cex="http://schemas.microsoft.com/office/word/2018/wordml/cex" xmlns:w16cid="http://schemas.microsoft.com/office/word/2016/wordml/cid" xmlns:w16="http://schemas.microsoft.com/office/word/2018/wordml" xmlns:w16du="http://schemas.microsoft.com/office/word/2023/wordml/word16du" xmlns:w16sdtdh="http://schemas.microsoft.com/office/word/2020/wordml/sdtdatahash" xmlns:w16se="http://schemas.microsoft.com/office/word/2015/wordml/symex" mc:Ignorable="w14 w15 w16se w16cid w16 w16cex w16sdtdh w16du">
+<w:styles xmlns:mc="http://schemas.openxmlformats.org/markup-compatibility/2006" xmlns:r="http://schemas.openxmlformats.org/officeDocument/2006/relationships" xmlns:w="http://schemas.openxmlformats.org/wordprocessingml/2006/main" xmlns:w14="http://schemas.microsoft.com/office/word/2010/wordml" xmlns:w15="http://schemas.microsoft.com/office/word/2012/wordml" xmlns:w16cex="http://schemas.microsoft.com/office/word/2018/wordml/cex" xmlns:w16cid="http://schemas.microsoft.com/office/word/2016/wordml/cid" xmlns:w16="http://schemas.microsoft.com/office/word/2018/wordml" xmlns:w16du="http://schemas.microsoft.com/office/word/2023/wordml/word16du" xmlns:w16sdtdh="http://schemas.microsoft.com/office/word/2020/wordml/sdtdatahash" xmlns:w16sdtfl="http://schemas.microsoft.com/office/word/2024/wordml/sdtformatlock" xmlns:w16se="http://schemas.microsoft.com/office/word/2015/wordml/symex" mc:Ignorable="w14 w15 w16se w16cid w16 w16cex w16sdtdh w16sdtfl w16du">
   <w:docDefaults>
     <w:rPrDefault>
       <w:rPr>
@@ -11026,7 +11982,6 @@
   <w:style w:type="character" w:default="1" w:styleId="DefaultParagraphFont">
     <w:name w:val="Default Paragraph Font"/>
     <w:uiPriority w:val="1"/>
-    <w:semiHidden/>
     <w:unhideWhenUsed/>
   </w:style>
   <w:style w:type="table" w:default="1" w:styleId="TableNormal">
@@ -11718,40 +12673,10 @@
 </file>
 
 <file path=customXml/item1.xml><?xml version="1.0" encoding="utf-8"?>
-<?mso-contentType ?>
-<FormTemplates xmlns="http://schemas.microsoft.com/sharepoint/v3/contenttype/forms">
-  <Display>DocumentLibraryForm</Display>
-  <Edit>DocumentLibraryForm</Edit>
-  <New>DocumentLibraryForm</New>
-</FormTemplates>
+<b:Sources xmlns:b="http://schemas.openxmlformats.org/officeDocument/2006/bibliography" xmlns="http://schemas.openxmlformats.org/officeDocument/2006/bibliography" SelectedStyle="\APASixthEditionOfficeOnline.xsl" StyleName="APA" Version="6"/>
 </file>
 
 <file path=customXml/item2.xml><?xml version="1.0" encoding="utf-8"?>
-<p:properties xmlns:p="http://schemas.microsoft.com/office/2006/metadata/properties" xmlns:xsi="http://www.w3.org/2001/XMLSchema-instance" xmlns:pc="http://schemas.microsoft.com/office/infopath/2007/PartnerControls">
-  <documentManagement>
-    <Stage xmlns="f336f4fe-8719-4ea2-b5d6-29b3a580aeb4">Draft</Stage>
-    <Next_x0020_Stage xmlns="f336f4fe-8719-4ea2-b5d6-29b3a580aeb4">N/A</Next_x0020_Stage>
-    <Admin_x0020_Action xmlns="f336f4fe-8719-4ea2-b5d6-29b3a580aeb4" xsi:nil="true"/>
-    <Template_x0020_Category xmlns="f336f4fe-8719-4ea2-b5d6-29b3a580aeb4">Claim Form - CLM</Template_x0020_Category>
-    <Action xmlns="f336f4fe-8719-4ea2-b5d6-29b3a580aeb4" xsi:nil="true"/>
-    <Purpose1 xmlns="f336f4fe-8719-4ea2-b5d6-29b3a580aeb4">Sealed claim</Purpose1>
-    <Template_x0020_Language xmlns="f336f4fe-8719-4ea2-b5d6-29b3a580aeb4">English - ENG</Template_x0020_Language>
-    <Rename xmlns="f336f4fe-8719-4ea2-b5d6-29b3a580aeb4">true</Rename>
-    <Tornado_x0020_Filename xmlns="f336f4fe-8719-4ea2-b5d6-29b3a580aeb4" xsi:nil="true"/>
-    <Approval_x0020_Request_x0020_Comment xmlns="f336f4fe-8719-4ea2-b5d6-29b3a580aeb4">Response</Approval_x0020_Request_x0020_Comment>
-    <Publication_x0020_Date xmlns="f336f4fe-8719-4ea2-b5d6-29b3a580aeb4">2020-12-15T00:00:00+00:00</Publication_x0020_Date>
-    <SharedWithUsers xmlns="f336f4fe-8719-4ea2-b5d6-29b3a580aeb4">
-      <UserInfo>
-        <DisplayName>Robert Allright</DisplayName>
-        <AccountId>23</AccountId>
-        <AccountType/>
-      </UserInfo>
-    </SharedWithUsers>
-  </documentManagement>
-</p:properties>
-</file>
-
-<file path=customXml/item3.xml><?xml version="1.0" encoding="utf-8"?>
 <ct:contentTypeSchema xmlns:ct="http://schemas.microsoft.com/office/2006/metadata/contentType" xmlns:ma="http://schemas.microsoft.com/office/2006/metadata/properties/metaAttributes" ct:_="" ma:_="" ma:contentTypeName="_CtTemplate" ma:contentTypeID="0x01010064A5FDCCFB03F540B94405305D7DE14F00A4F8B82F7CEF57469A8FE5CEAB7A0EE0" ma:contentTypeVersion="55" ma:contentTypeDescription="Part of Template Management with Site Columns representing custom attributes." ma:contentTypeScope="" ma:versionID="e48abcd8da7fe05ec90dabdfbb8c2749">
   <xsd:schema xmlns:xsd="http://www.w3.org/2001/XMLSchema" xmlns:xs="http://www.w3.org/2001/XMLSchema" xmlns:p="http://schemas.microsoft.com/office/2006/metadata/properties" xmlns:ns2="f336f4fe-8719-4ea2-b5d6-29b3a580aeb4" xmlns:ns3="b57b892a-dd61-4bba-b372-a8d93da2c7e6" targetNamespace="http://schemas.microsoft.com/office/2006/metadata/properties" ma:root="true" ma:fieldsID="4c733adc908683170864ffc34cec60fa" ns2:_="" ns3:_="">
     <xsd:import namespace="f336f4fe-8719-4ea2-b5d6-29b3a580aeb4"/>
@@ -12073,29 +12998,49 @@
 </ct:contentTypeSchema>
 </file>
 
+<file path=customXml/item3.xml><?xml version="1.0" encoding="utf-8"?>
+<p:properties xmlns:p="http://schemas.microsoft.com/office/2006/metadata/properties" xmlns:xsi="http://www.w3.org/2001/XMLSchema-instance" xmlns:pc="http://schemas.microsoft.com/office/infopath/2007/PartnerControls">
+  <documentManagement>
+    <Stage xmlns="f336f4fe-8719-4ea2-b5d6-29b3a580aeb4">Draft</Stage>
+    <Next_x0020_Stage xmlns="f336f4fe-8719-4ea2-b5d6-29b3a580aeb4">N/A</Next_x0020_Stage>
+    <Admin_x0020_Action xmlns="f336f4fe-8719-4ea2-b5d6-29b3a580aeb4" xsi:nil="true"/>
+    <Template_x0020_Category xmlns="f336f4fe-8719-4ea2-b5d6-29b3a580aeb4">Claim Form - CLM</Template_x0020_Category>
+    <Action xmlns="f336f4fe-8719-4ea2-b5d6-29b3a580aeb4" xsi:nil="true"/>
+    <Purpose1 xmlns="f336f4fe-8719-4ea2-b5d6-29b3a580aeb4">Sealed claim</Purpose1>
+    <Template_x0020_Language xmlns="f336f4fe-8719-4ea2-b5d6-29b3a580aeb4">English - ENG</Template_x0020_Language>
+    <Rename xmlns="f336f4fe-8719-4ea2-b5d6-29b3a580aeb4">true</Rename>
+    <Tornado_x0020_Filename xmlns="f336f4fe-8719-4ea2-b5d6-29b3a580aeb4" xsi:nil="true"/>
+    <Approval_x0020_Request_x0020_Comment xmlns="f336f4fe-8719-4ea2-b5d6-29b3a580aeb4">Response</Approval_x0020_Request_x0020_Comment>
+    <Publication_x0020_Date xmlns="f336f4fe-8719-4ea2-b5d6-29b3a580aeb4">2020-12-15T00:00:00+00:00</Publication_x0020_Date>
+    <SharedWithUsers xmlns="f336f4fe-8719-4ea2-b5d6-29b3a580aeb4">
+      <UserInfo>
+        <DisplayName>Robert Allright</DisplayName>
+        <AccountId>23</AccountId>
+        <AccountType/>
+      </UserInfo>
+    </SharedWithUsers>
+  </documentManagement>
+</p:properties>
+</file>
+
 <file path=customXml/item4.xml><?xml version="1.0" encoding="utf-8"?>
-<b:Sources xmlns:b="http://schemas.openxmlformats.org/officeDocument/2006/bibliography" xmlns="http://schemas.openxmlformats.org/officeDocument/2006/bibliography" SelectedStyle="\APASixthEditionOfficeOnline.xsl" StyleName="APA" Version="6"/>
+<?mso-contentType ?>
+<FormTemplates xmlns="http://schemas.microsoft.com/sharepoint/v3/contenttype/forms">
+  <Display>DocumentLibraryForm</Display>
+  <Edit>DocumentLibraryForm</Edit>
+  <New>DocumentLibraryForm</New>
+</FormTemplates>
 </file>
 
 <file path=customXml/itemProps1.xml><?xml version="1.0" encoding="utf-8"?>
-<ds:datastoreItem xmlns:ds="http://schemas.openxmlformats.org/officeDocument/2006/customXml" ds:itemID="{9661752A-6D7B-4880-80FA-DA4AA1F0C9AC}">
+<ds:datastoreItem xmlns:ds="http://schemas.openxmlformats.org/officeDocument/2006/customXml" ds:itemID="{7183F800-C880-4AB6-A44E-2AEFA96BE374}">
   <ds:schemaRefs>
-    <ds:schemaRef ds:uri="http://schemas.microsoft.com/sharepoint/v3/contenttype/forms"/>
+    <ds:schemaRef ds:uri="http://schemas.openxmlformats.org/officeDocument/2006/bibliography"/>
   </ds:schemaRefs>
 </ds:datastoreItem>
 </file>
 
 <file path=customXml/itemProps2.xml><?xml version="1.0" encoding="utf-8"?>
-<ds:datastoreItem xmlns:ds="http://schemas.openxmlformats.org/officeDocument/2006/customXml" ds:itemID="{B7EA20FE-B0E7-4AF0-B5E0-DCFC63125D32}">
-  <ds:schemaRefs>
-    <ds:schemaRef ds:uri="http://schemas.microsoft.com/office/2006/metadata/properties"/>
-    <ds:schemaRef ds:uri="http://schemas.microsoft.com/office/infopath/2007/PartnerControls"/>
-    <ds:schemaRef ds:uri="f336f4fe-8719-4ea2-b5d6-29b3a580aeb4"/>
-  </ds:schemaRefs>
-</ds:datastoreItem>
-</file>
-
-<file path=customXml/itemProps3.xml><?xml version="1.0" encoding="utf-8"?>
 <ds:datastoreItem xmlns:ds="http://schemas.openxmlformats.org/officeDocument/2006/customXml" ds:itemID="{26E74527-911F-48C7-A43A-F18D81F011F0}">
   <ds:schemaRefs>
     <ds:schemaRef ds:uri="http://schemas.microsoft.com/office/2006/metadata/contentType"/>
@@ -12114,10 +13059,20 @@
 </ds:datastoreItem>
 </file>
 
+<file path=customXml/itemProps3.xml><?xml version="1.0" encoding="utf-8"?>
+<ds:datastoreItem xmlns:ds="http://schemas.openxmlformats.org/officeDocument/2006/customXml" ds:itemID="{B7EA20FE-B0E7-4AF0-B5E0-DCFC63125D32}">
+  <ds:schemaRefs>
+    <ds:schemaRef ds:uri="http://schemas.microsoft.com/office/2006/metadata/properties"/>
+    <ds:schemaRef ds:uri="http://schemas.microsoft.com/office/infopath/2007/PartnerControls"/>
+    <ds:schemaRef ds:uri="f336f4fe-8719-4ea2-b5d6-29b3a580aeb4"/>
+  </ds:schemaRefs>
+</ds:datastoreItem>
+</file>
+
 <file path=customXml/itemProps4.xml><?xml version="1.0" encoding="utf-8"?>
-<ds:datastoreItem xmlns:ds="http://schemas.openxmlformats.org/officeDocument/2006/customXml" ds:itemID="{7183F800-C880-4AB6-A44E-2AEFA96BE374}">
+<ds:datastoreItem xmlns:ds="http://schemas.openxmlformats.org/officeDocument/2006/customXml" ds:itemID="{9661752A-6D7B-4880-80FA-DA4AA1F0C9AC}">
   <ds:schemaRefs>
-    <ds:schemaRef ds:uri="http://schemas.openxmlformats.org/officeDocument/2006/bibliography"/>
+    <ds:schemaRef ds:uri="http://schemas.microsoft.com/sharepoint/v3/contenttype/forms"/>
   </ds:schemaRefs>
 </ds:datastoreItem>
 </file>

</xml_diff>